<commit_message>
Updated No Plea Bond Template.
</commit_message>
<xml_diff>
--- a/resources/Templates/No_Plea_Bond_Template.docx
+++ b/resources/Templates/No_Plea_Bond_Template.docx
@@ -86,13 +86,20 @@
           <w:tab w:val="left" w:pos="4320"/>
           <w:tab w:val="left" w:pos="4680"/>
         </w:tabs>
-        <w:ind w:left="4680" w:hanging="2520"/>
-        <w:rPr>
-          <w:rFonts w:ascii="Palatino Linotype" w:hAnsi="Palatino Linotype"/>
-          <w:sz w:val="20"/>
-          <w:szCs w:val="20"/>
-        </w:rPr>
-      </w:pPr>
+        <w:rPr>
+          <w:rFonts w:ascii="Palatino Linotype" w:hAnsi="Palatino Linotype"/>
+          <w:sz w:val="20"/>
+          <w:szCs w:val="20"/>
+        </w:rPr>
+      </w:pPr>
+      <w:r>
+        <w:rPr>
+          <w:rFonts w:ascii="Palatino Linotype" w:hAnsi="Palatino Linotype"/>
+          <w:sz w:val="20"/>
+          <w:szCs w:val="20"/>
+        </w:rPr>
+        <w:tab/>
+      </w:r>
       <w:r>
         <w:rPr>
           <w:rFonts w:ascii="Palatino Linotype" w:hAnsi="Palatino Linotype"/>
@@ -125,27 +132,6 @@
         </w:rPr>
         <w:tab/>
       </w:r>
-    </w:p>
-    <w:p>
-      <w:pPr>
-        <w:tabs>
-          <w:tab w:val="left" w:pos="-1080"/>
-          <w:tab w:val="left" w:pos="-720"/>
-          <w:tab w:val="left" w:pos="0"/>
-          <w:tab w:val="left" w:pos="720"/>
-          <w:tab w:val="left" w:pos="1440"/>
-          <w:tab w:val="left" w:pos="2160"/>
-          <w:tab w:val="left" w:pos="2880"/>
-          <w:tab w:val="left" w:pos="3600"/>
-          <w:tab w:val="left" w:pos="4320"/>
-          <w:tab w:val="left" w:pos="4680"/>
-        </w:tabs>
-        <w:rPr>
-          <w:rFonts w:ascii="Palatino Linotype" w:hAnsi="Palatino Linotype"/>
-          <w:sz w:val="20"/>
-          <w:szCs w:val="20"/>
-        </w:rPr>
-      </w:pPr>
     </w:p>
     <w:p>
       <w:pPr>
@@ -215,6 +201,21 @@
           <w:szCs w:val="20"/>
         </w:rPr>
         <w:tab/>
+      </w:r>
+      <w:r>
+        <w:rPr>
+          <w:rFonts w:ascii="Palatino Linotype" w:hAnsi="Palatino Linotype"/>
+          <w:sz w:val="20"/>
+          <w:szCs w:val="20"/>
+        </w:rPr>
+        <w:tab/>
+      </w:r>
+      <w:r>
+        <w:rPr>
+          <w:rFonts w:ascii="Palatino Linotype" w:hAnsi="Palatino Linotype"/>
+          <w:sz w:val="20"/>
+          <w:szCs w:val="20"/>
+        </w:rPr>
         <w:t>C</w:t>
       </w:r>
       <w:r>
@@ -249,7 +250,6 @@
         </w:rPr>
         <w:t xml:space="preserve">.  </w:t>
       </w:r>
-      <w:proofErr w:type="gramStart"/>
       <w:r>
         <w:rPr>
           <w:rFonts w:ascii="Palatino Linotype" w:hAnsi="Palatino Linotype"/>
@@ -265,16 +265,7 @@
           <w:sz w:val="20"/>
           <w:szCs w:val="20"/>
         </w:rPr>
-        <w:t>case</w:t>
-      </w:r>
-      <w:proofErr w:type="gramEnd"/>
-      <w:r>
-        <w:rPr>
-          <w:rFonts w:ascii="Palatino Linotype" w:hAnsi="Palatino Linotype"/>
-          <w:sz w:val="20"/>
-          <w:szCs w:val="20"/>
-        </w:rPr>
-        <w:t>_number</w:t>
+        <w:t>case_number</w:t>
       </w:r>
       <w:proofErr w:type="spellEnd"/>
       <w:r>
@@ -284,30 +275,6 @@
           <w:szCs w:val="20"/>
         </w:rPr>
         <w:t xml:space="preserve"> }}</w:t>
-      </w:r>
-      <w:r>
-        <w:rPr>
-          <w:rFonts w:ascii="Palatino Linotype" w:hAnsi="Palatino Linotype"/>
-          <w:sz w:val="20"/>
-          <w:szCs w:val="20"/>
-        </w:rPr>
-        <w:tab/>
-      </w:r>
-      <w:r>
-        <w:rPr>
-          <w:rFonts w:ascii="Palatino Linotype" w:hAnsi="Palatino Linotype"/>
-          <w:sz w:val="20"/>
-          <w:szCs w:val="20"/>
-        </w:rPr>
-        <w:tab/>
-      </w:r>
-      <w:r>
-        <w:rPr>
-          <w:rFonts w:ascii="Palatino Linotype" w:hAnsi="Palatino Linotype"/>
-          <w:sz w:val="20"/>
-          <w:szCs w:val="20"/>
-        </w:rPr>
-        <w:tab/>
       </w:r>
       <w:r>
         <w:rPr>
@@ -356,7 +323,6 @@
           <w:szCs w:val="20"/>
         </w:rPr>
       </w:pPr>
-      <w:proofErr w:type="gramStart"/>
       <w:r>
         <w:rPr>
           <w:rFonts w:ascii="Palatino Linotype" w:hAnsi="Palatino Linotype"/>
@@ -372,16 +338,7 @@
           <w:sz w:val="20"/>
           <w:szCs w:val="20"/>
         </w:rPr>
-        <w:t>defendant</w:t>
-      </w:r>
-      <w:proofErr w:type="gramEnd"/>
-      <w:r>
-        <w:rPr>
-          <w:rFonts w:ascii="Palatino Linotype" w:hAnsi="Palatino Linotype"/>
-          <w:sz w:val="20"/>
-          <w:szCs w:val="20"/>
-        </w:rPr>
-        <w:t>.</w:t>
+        <w:t>defendant.</w:t>
       </w:r>
       <w:r>
         <w:rPr>
@@ -590,27 +547,7 @@
           <w:sz w:val="20"/>
           <w:szCs w:val="20"/>
         </w:rPr>
-        <w:t>judicial_</w:t>
-      </w:r>
-      <w:proofErr w:type="gramStart"/>
-      <w:r>
-        <w:rPr>
-          <w:rFonts w:ascii="Palatino Linotype" w:hAnsi="Palatino Linotype"/>
-          <w:bCs/>
-          <w:sz w:val="20"/>
-          <w:szCs w:val="20"/>
-        </w:rPr>
-        <w:t>officer.officer</w:t>
-      </w:r>
-      <w:proofErr w:type="gramEnd"/>
-      <w:r>
-        <w:rPr>
-          <w:rFonts w:ascii="Palatino Linotype" w:hAnsi="Palatino Linotype"/>
-          <w:bCs/>
-          <w:sz w:val="20"/>
-          <w:szCs w:val="20"/>
-        </w:rPr>
-        <w:t>_</w:t>
+        <w:t>judicial_officer.officer_</w:t>
       </w:r>
       <w:r>
         <w:rPr>
@@ -767,25 +704,7 @@
           <w:sz w:val="20"/>
           <w:szCs w:val="20"/>
         </w:rPr>
-        <w:t>judicial_</w:t>
-      </w:r>
-      <w:proofErr w:type="gramStart"/>
-      <w:r>
-        <w:rPr>
-          <w:rFonts w:ascii="Palatino Linotype" w:hAnsi="Palatino Linotype"/>
-          <w:sz w:val="20"/>
-          <w:szCs w:val="20"/>
-        </w:rPr>
-        <w:t>officer.officer</w:t>
-      </w:r>
-      <w:proofErr w:type="gramEnd"/>
-      <w:r>
-        <w:rPr>
-          <w:rFonts w:ascii="Palatino Linotype" w:hAnsi="Palatino Linotype"/>
-          <w:sz w:val="20"/>
-          <w:szCs w:val="20"/>
-        </w:rPr>
-        <w:t>_</w:t>
+        <w:t>judicial_officer.officer_</w:t>
       </w:r>
       <w:r>
         <w:rPr>
@@ -940,16 +859,7 @@
           <w:sz w:val="20"/>
           <w:szCs w:val="20"/>
         </w:rPr>
-        <w:t xml:space="preserve"> on </w:t>
-      </w:r>
-      <w:proofErr w:type="gramStart"/>
-      <w:r>
-        <w:rPr>
-          <w:rFonts w:ascii="Palatino Linotype" w:hAnsi="Palatino Linotype"/>
-          <w:sz w:val="20"/>
-          <w:szCs w:val="20"/>
-        </w:rPr>
-        <w:t xml:space="preserve">{{ </w:t>
+        <w:t xml:space="preserve"> on {{ </w:t>
       </w:r>
       <w:proofErr w:type="spellStart"/>
       <w:r>
@@ -958,16 +868,7 @@
           <w:sz w:val="20"/>
           <w:szCs w:val="20"/>
         </w:rPr>
-        <w:t>plea</w:t>
-      </w:r>
-      <w:proofErr w:type="gramEnd"/>
-      <w:r>
-        <w:rPr>
-          <w:rFonts w:ascii="Palatino Linotype" w:hAnsi="Palatino Linotype"/>
-          <w:sz w:val="20"/>
-          <w:szCs w:val="20"/>
-        </w:rPr>
-        <w:t>_trial_date</w:t>
+        <w:t>plea_trial_date</w:t>
       </w:r>
       <w:proofErr w:type="spellEnd"/>
       <w:r>
@@ -1071,27 +972,7 @@
           <w:sz w:val="20"/>
           <w:szCs w:val="20"/>
         </w:rPr>
-        <w:t xml:space="preserve"> is false </w:t>
-      </w:r>
-      <w:proofErr w:type="gramStart"/>
-      <w:r>
-        <w:rPr>
-          <w:rFonts w:ascii="Palatino Linotype" w:hAnsi="Palatino Linotype"/>
-          <w:bCs/>
-          <w:sz w:val="20"/>
-          <w:szCs w:val="20"/>
-        </w:rPr>
-        <w:t>%}Defendant</w:t>
-      </w:r>
-      <w:proofErr w:type="gramEnd"/>
-      <w:r>
-        <w:rPr>
-          <w:rFonts w:ascii="Palatino Linotype" w:hAnsi="Palatino Linotype"/>
-          <w:bCs/>
-          <w:sz w:val="20"/>
-          <w:szCs w:val="20"/>
-        </w:rPr>
-        <w:t xml:space="preserve"> was represented by {{ </w:t>
+        <w:t xml:space="preserve"> is false %}Defendant was represented by {{ </w:t>
       </w:r>
       <w:proofErr w:type="spellStart"/>
       <w:r>
@@ -1189,19 +1070,26 @@
           <w:sz w:val="20"/>
           <w:szCs w:val="20"/>
         </w:rPr>
-        <w:t xml:space="preserve"> is true </w:t>
-      </w:r>
-      <w:proofErr w:type="gramStart"/>
-      <w:r>
-        <w:rPr>
-          <w:rFonts w:ascii="Palatino Linotype" w:hAnsi="Palatino Linotype"/>
-          <w:bCs/>
-          <w:sz w:val="20"/>
-          <w:szCs w:val="20"/>
-        </w:rPr>
-        <w:t>%}Defendant</w:t>
-      </w:r>
-      <w:proofErr w:type="gramEnd"/>
+        <w:t xml:space="preserve"> is true %}Defendant </w:t>
+      </w:r>
+      <w:r>
+        <w:rPr>
+          <w:rFonts w:ascii="Palatino Linotype" w:hAnsi="Palatino Linotype"/>
+          <w:bCs/>
+          <w:sz w:val="20"/>
+          <w:szCs w:val="20"/>
+        </w:rPr>
+        <w:t>appeared without</w:t>
+      </w:r>
+      <w:r>
+        <w:rPr>
+          <w:rFonts w:ascii="Palatino Linotype" w:hAnsi="Palatino Linotype"/>
+          <w:bCs/>
+          <w:sz w:val="20"/>
+          <w:szCs w:val="20"/>
+        </w:rPr>
+        <w:t xml:space="preserve"> counsel.</w:t>
+      </w:r>
       <w:r>
         <w:rPr>
           <w:rFonts w:ascii="Palatino Linotype" w:hAnsi="Palatino Linotype"/>
@@ -1218,61 +1106,15 @@
           <w:sz w:val="20"/>
           <w:szCs w:val="20"/>
         </w:rPr>
-        <w:t>appeared without</w:t>
-      </w:r>
-      <w:r>
-        <w:rPr>
-          <w:rFonts w:ascii="Palatino Linotype" w:hAnsi="Palatino Linotype"/>
-          <w:bCs/>
-          <w:sz w:val="20"/>
-          <w:szCs w:val="20"/>
-        </w:rPr>
-        <w:t xml:space="preserve"> counsel.</w:t>
-      </w:r>
-      <w:r>
-        <w:rPr>
-          <w:rFonts w:ascii="Palatino Linotype" w:hAnsi="Palatino Linotype"/>
-          <w:bCs/>
-          <w:sz w:val="20"/>
-          <w:szCs w:val="20"/>
-        </w:rPr>
-        <w:t xml:space="preserve"> </w:t>
-      </w:r>
-      <w:r>
-        <w:rPr>
-          <w:rFonts w:ascii="Palatino Linotype" w:hAnsi="Palatino Linotype"/>
-          <w:bCs/>
-          <w:sz w:val="20"/>
-          <w:szCs w:val="20"/>
-        </w:rPr>
-        <w:t xml:space="preserve">{% endif </w:t>
-      </w:r>
-      <w:proofErr w:type="gramStart"/>
-      <w:r>
-        <w:rPr>
-          <w:rFonts w:ascii="Palatino Linotype" w:hAnsi="Palatino Linotype"/>
-          <w:bCs/>
-          <w:sz w:val="20"/>
-          <w:szCs w:val="20"/>
-        </w:rPr>
-        <w:t>%}</w:t>
-      </w:r>
-      <w:r>
-        <w:rPr>
-          <w:rFonts w:ascii="Palatino Linotype" w:hAnsi="Palatino Linotype"/>
-          <w:sz w:val="20"/>
-          <w:szCs w:val="20"/>
-        </w:rPr>
-        <w:t>This</w:t>
-      </w:r>
-      <w:proofErr w:type="gramEnd"/>
-      <w:r>
-        <w:rPr>
-          <w:rFonts w:ascii="Palatino Linotype" w:hAnsi="Palatino Linotype"/>
-          <w:sz w:val="20"/>
-          <w:szCs w:val="20"/>
-        </w:rPr>
-        <w:t xml:space="preserve"> case will be set </w:t>
+        <w:t>{% endif %}</w:t>
+      </w:r>
+      <w:r>
+        <w:rPr>
+          <w:rFonts w:ascii="Palatino Linotype" w:hAnsi="Palatino Linotype"/>
+          <w:sz w:val="20"/>
+          <w:szCs w:val="20"/>
+        </w:rPr>
+        <w:t xml:space="preserve">This case will be set </w:t>
       </w:r>
       <w:r>
         <w:rPr>
@@ -1376,38 +1218,17 @@
           <w:sz w:val="20"/>
           <w:szCs w:val="20"/>
         </w:rPr>
-        <w:t xml:space="preserve"> the community.  In determining the type and amount of bail, the Court considered each of the enumerated factors in Crim. R. 46(C</w:t>
-      </w:r>
-      <w:proofErr w:type="gramStart"/>
-      <w:r>
-        <w:rPr>
-          <w:rFonts w:ascii="Palatino Linotype" w:hAnsi="Palatino Linotype"/>
-          <w:bCs/>
-          <w:sz w:val="20"/>
-          <w:szCs w:val="20"/>
-        </w:rPr>
-        <w:t>)</w:t>
-      </w:r>
-      <w:r>
-        <w:rPr>
-          <w:rFonts w:ascii="Palatino Linotype" w:hAnsi="Palatino Linotype"/>
-          <w:bCs/>
-          <w:color w:val="FF0000"/>
-          <w:sz w:val="20"/>
-          <w:szCs w:val="20"/>
-        </w:rPr>
-        <w:t>{</w:t>
-      </w:r>
-      <w:proofErr w:type="gramEnd"/>
-      <w:r>
-        <w:rPr>
-          <w:rFonts w:ascii="Palatino Linotype" w:hAnsi="Palatino Linotype"/>
-          <w:bCs/>
-          <w:color w:val="FF0000"/>
-          <w:sz w:val="20"/>
-          <w:szCs w:val="20"/>
-        </w:rPr>
-        <w:t xml:space="preserve">% if </w:t>
+        <w:t xml:space="preserve"> the community.  In determining the type and amount of bail, the Court considered each of the enumerated factors in Crim. R. 46(C)</w:t>
+      </w:r>
+      <w:r>
+        <w:rPr>
+          <w:rFonts w:ascii="Palatino Linotype" w:hAnsi="Palatino Linotype"/>
+          <w:bCs/>
+          <w:color w:val="FF0000"/>
+          <w:sz w:val="20"/>
+          <w:szCs w:val="20"/>
+        </w:rPr>
+        <w:t xml:space="preserve">{% if </w:t>
       </w:r>
       <w:proofErr w:type="spellStart"/>
       <w:r>
@@ -1540,39 +1361,17 @@
           <w:sz w:val="20"/>
           <w:szCs w:val="20"/>
         </w:rPr>
-        <w:t>bond_</w:t>
-      </w:r>
-      <w:proofErr w:type="gramStart"/>
-      <w:r>
-        <w:rPr>
-          <w:rFonts w:ascii="Palatino Linotype" w:hAnsi="Palatino Linotype"/>
-          <w:bCs/>
-          <w:color w:val="FF0000"/>
-          <w:sz w:val="20"/>
-          <w:szCs w:val="20"/>
-        </w:rPr>
-        <w:t>conditions</w:t>
-      </w:r>
-      <w:r>
-        <w:rPr>
-          <w:rFonts w:ascii="Palatino Linotype" w:hAnsi="Palatino Linotype"/>
-          <w:bCs/>
-          <w:color w:val="FF0000"/>
-          <w:sz w:val="20"/>
-          <w:szCs w:val="20"/>
-        </w:rPr>
-        <w:t>.bond</w:t>
-      </w:r>
-      <w:proofErr w:type="gramEnd"/>
-      <w:r>
-        <w:rPr>
-          <w:rFonts w:ascii="Palatino Linotype" w:hAnsi="Palatino Linotype"/>
-          <w:bCs/>
-          <w:color w:val="FF0000"/>
-          <w:sz w:val="20"/>
-          <w:szCs w:val="20"/>
-        </w:rPr>
-        <w:t>_type</w:t>
+        <w:t>bond_conditions</w:t>
+      </w:r>
+      <w:r>
+        <w:rPr>
+          <w:rFonts w:ascii="Palatino Linotype" w:hAnsi="Palatino Linotype"/>
+          <w:bCs/>
+          <w:color w:val="FF0000"/>
+          <w:sz w:val="20"/>
+          <w:szCs w:val="20"/>
+        </w:rPr>
+        <w:t>.bond_type</w:t>
       </w:r>
       <w:proofErr w:type="spellEnd"/>
       <w:r>
@@ -1765,9 +1564,9 @@
           <w:szCs w:val="20"/>
           <w:u w:val="single"/>
         </w:rPr>
-        <w:t xml:space="preserve">Defendant shall post a </w:t>
-      </w:r>
-      <w:proofErr w:type="gramStart"/>
+        <w:t xml:space="preserve">Defendant shall post a {{ </w:t>
+      </w:r>
+      <w:proofErr w:type="spellStart"/>
       <w:r>
         <w:rPr>
           <w:rFonts w:ascii="Palatino Linotype" w:hAnsi="Palatino Linotype"/>
@@ -1776,29 +1575,7 @@
           <w:szCs w:val="20"/>
           <w:u w:val="single"/>
         </w:rPr>
-        <w:t xml:space="preserve">{{ </w:t>
-      </w:r>
-      <w:proofErr w:type="spellStart"/>
-      <w:r>
-        <w:rPr>
-          <w:rFonts w:ascii="Palatino Linotype" w:hAnsi="Palatino Linotype"/>
-          <w:bCs/>
-          <w:sz w:val="20"/>
-          <w:szCs w:val="20"/>
-          <w:u w:val="single"/>
-        </w:rPr>
-        <w:t>bond</w:t>
-      </w:r>
-      <w:proofErr w:type="gramEnd"/>
-      <w:r>
-        <w:rPr>
-          <w:rFonts w:ascii="Palatino Linotype" w:hAnsi="Palatino Linotype"/>
-          <w:bCs/>
-          <w:sz w:val="20"/>
-          <w:szCs w:val="20"/>
-          <w:u w:val="single"/>
-        </w:rPr>
-        <w:t>_conditions</w:t>
+        <w:t>bond_conditions</w:t>
       </w:r>
       <w:r>
         <w:rPr>
@@ -2031,39 +1808,17 @@
           <w:sz w:val="20"/>
           <w:szCs w:val="20"/>
         </w:rPr>
-        <w:t>bond_</w:t>
-      </w:r>
-      <w:proofErr w:type="gramStart"/>
-      <w:r>
-        <w:rPr>
-          <w:rFonts w:ascii="Palatino Linotype" w:hAnsi="Palatino Linotype"/>
-          <w:bCs/>
-          <w:color w:val="FF0000"/>
-          <w:sz w:val="20"/>
-          <w:szCs w:val="20"/>
-        </w:rPr>
-        <w:t>conditions</w:t>
-      </w:r>
-      <w:r>
-        <w:rPr>
-          <w:rFonts w:ascii="Palatino Linotype" w:hAnsi="Palatino Linotype"/>
-          <w:bCs/>
-          <w:color w:val="FF0000"/>
-          <w:sz w:val="20"/>
-          <w:szCs w:val="20"/>
-        </w:rPr>
-        <w:t>.bond</w:t>
-      </w:r>
-      <w:proofErr w:type="gramEnd"/>
-      <w:r>
-        <w:rPr>
-          <w:rFonts w:ascii="Palatino Linotype" w:hAnsi="Palatino Linotype"/>
-          <w:bCs/>
-          <w:color w:val="FF0000"/>
-          <w:sz w:val="20"/>
-          <w:szCs w:val="20"/>
-        </w:rPr>
-        <w:t>_type</w:t>
+        <w:t>bond_conditions</w:t>
+      </w:r>
+      <w:r>
+        <w:rPr>
+          <w:rFonts w:ascii="Palatino Linotype" w:hAnsi="Palatino Linotype"/>
+          <w:bCs/>
+          <w:color w:val="FF0000"/>
+          <w:sz w:val="20"/>
+          <w:szCs w:val="20"/>
+        </w:rPr>
+        <w:t>.bond_type</w:t>
       </w:r>
       <w:proofErr w:type="spellEnd"/>
       <w:r>
@@ -2104,18 +1859,7 @@
           <w:szCs w:val="20"/>
           <w:u w:val="single"/>
         </w:rPr>
-        <w:t xml:space="preserve">The defendant shall execute a personal recognizance </w:t>
-      </w:r>
-      <w:proofErr w:type="gramStart"/>
-      <w:r>
-        <w:rPr>
-          <w:rFonts w:ascii="Palatino Linotype" w:hAnsi="Palatino Linotype"/>
-          <w:bCs/>
-          <w:sz w:val="20"/>
-          <w:szCs w:val="20"/>
-          <w:u w:val="single"/>
-        </w:rPr>
-        <w:t>bond</w:t>
+        <w:t>The defendant shall execute a personal recognizance bond</w:t>
       </w:r>
       <w:r>
         <w:rPr>
@@ -2134,18 +1878,7 @@
           <w:sz w:val="20"/>
           <w:szCs w:val="20"/>
         </w:rPr>
-        <w:t>{</w:t>
-      </w:r>
-      <w:proofErr w:type="gramEnd"/>
-      <w:r>
-        <w:rPr>
-          <w:rFonts w:ascii="Palatino Linotype" w:hAnsi="Palatino Linotype"/>
-          <w:bCs/>
-          <w:color w:val="FF0000"/>
-          <w:sz w:val="20"/>
-          <w:szCs w:val="20"/>
-        </w:rPr>
-        <w:t>% endif %}</w:t>
+        <w:t>{% endif %}</w:t>
       </w:r>
     </w:p>
     <w:p>
@@ -2262,38 +1995,17 @@
           <w:sz w:val="20"/>
           <w:szCs w:val="20"/>
         </w:rPr>
-        <w:t xml:space="preserve">Defendant shall provide written notice to the Clerk of Court at least 10 days prior to any change of </w:t>
-      </w:r>
-      <w:proofErr w:type="gramStart"/>
-      <w:r>
-        <w:rPr>
-          <w:rFonts w:ascii="Palatino Linotype" w:hAnsi="Palatino Linotype"/>
-          <w:bCs/>
-          <w:sz w:val="20"/>
-          <w:szCs w:val="20"/>
-        </w:rPr>
-        <w:t>address.</w:t>
-      </w:r>
-      <w:r>
-        <w:rPr>
-          <w:rFonts w:ascii="Palatino Linotype" w:hAnsi="Palatino Linotype"/>
-          <w:bCs/>
-          <w:color w:val="FF0000"/>
-          <w:sz w:val="20"/>
-          <w:szCs w:val="20"/>
-        </w:rPr>
-        <w:t>{</w:t>
-      </w:r>
-      <w:proofErr w:type="gramEnd"/>
-      <w:r>
-        <w:rPr>
-          <w:rFonts w:ascii="Palatino Linotype" w:hAnsi="Palatino Linotype"/>
-          <w:bCs/>
-          <w:color w:val="FF0000"/>
-          <w:sz w:val="20"/>
-          <w:szCs w:val="20"/>
-        </w:rPr>
-        <w:t xml:space="preserve">% if </w:t>
+        <w:t>Defendant shall provide written notice to the Clerk of Court at least 10 days prior to any change of address.</w:t>
+      </w:r>
+      <w:r>
+        <w:rPr>
+          <w:rFonts w:ascii="Palatino Linotype" w:hAnsi="Palatino Linotype"/>
+          <w:bCs/>
+          <w:color w:val="FF0000"/>
+          <w:sz w:val="20"/>
+          <w:szCs w:val="20"/>
+        </w:rPr>
+        <w:t xml:space="preserve">{% if </w:t>
       </w:r>
       <w:proofErr w:type="spellStart"/>
       <w:r>
@@ -2344,38 +2056,17 @@
           <w:sz w:val="20"/>
           <w:szCs w:val="20"/>
         </w:rPr>
-        <w:t xml:space="preserve">Defendant shall comply with all the terms of the protection order entered in this </w:t>
-      </w:r>
-      <w:proofErr w:type="gramStart"/>
-      <w:r>
-        <w:rPr>
-          <w:rFonts w:ascii="Palatino Linotype" w:hAnsi="Palatino Linotype"/>
-          <w:bCs/>
-          <w:sz w:val="20"/>
-          <w:szCs w:val="20"/>
-        </w:rPr>
-        <w:t>case.</w:t>
-      </w:r>
-      <w:r>
-        <w:rPr>
-          <w:rFonts w:ascii="Palatino Linotype" w:hAnsi="Palatino Linotype"/>
-          <w:bCs/>
-          <w:color w:val="FF0000"/>
-          <w:sz w:val="20"/>
-          <w:szCs w:val="20"/>
-        </w:rPr>
-        <w:t>{</w:t>
-      </w:r>
-      <w:proofErr w:type="gramEnd"/>
-      <w:r>
-        <w:rPr>
-          <w:rFonts w:ascii="Palatino Linotype" w:hAnsi="Palatino Linotype"/>
-          <w:bCs/>
-          <w:color w:val="FF0000"/>
-          <w:sz w:val="20"/>
-          <w:szCs w:val="20"/>
-        </w:rPr>
-        <w:t>% endif %}</w:t>
+        <w:t>Defendant shall comply with all the terms of the protection order entered in this case.</w:t>
+      </w:r>
+      <w:r>
+        <w:rPr>
+          <w:rFonts w:ascii="Palatino Linotype" w:hAnsi="Palatino Linotype"/>
+          <w:bCs/>
+          <w:color w:val="FF0000"/>
+          <w:sz w:val="20"/>
+          <w:szCs w:val="20"/>
+        </w:rPr>
+        <w:t>{% endif %}</w:t>
       </w:r>
       <w:r>
         <w:rPr>
@@ -2446,7 +2137,6 @@
         </w:rPr>
         <w:t xml:space="preserve"> </w:t>
       </w:r>
-      <w:proofErr w:type="gramStart"/>
       <w:r>
         <w:rPr>
           <w:rFonts w:ascii="Palatino Linotype" w:hAnsi="Palatino Linotype"/>
@@ -2456,19 +2146,7 @@
           <w:szCs w:val="20"/>
           <w:u w:val="single"/>
         </w:rPr>
-        <w:t>{{ no_contact.name</w:t>
-      </w:r>
-      <w:proofErr w:type="gramEnd"/>
-      <w:r>
-        <w:rPr>
-          <w:rFonts w:ascii="Palatino Linotype" w:hAnsi="Palatino Linotype"/>
-          <w:b/>
-          <w:bCs/>
-          <w:sz w:val="20"/>
-          <w:szCs w:val="20"/>
-          <w:u w:val="single"/>
-        </w:rPr>
-        <w:t xml:space="preserve"> }}</w:t>
+        <w:t>{{ no_contact.name }}</w:t>
       </w:r>
       <w:r>
         <w:rPr>
@@ -2620,7 +2298,6 @@
         </w:rPr>
         <w:t xml:space="preserve"> </w:t>
       </w:r>
-      <w:proofErr w:type="gramStart"/>
       <w:r>
         <w:rPr>
           <w:rFonts w:ascii="Palatino Linotype" w:hAnsi="Palatino Linotype"/>
@@ -2642,19 +2319,7 @@
           <w:szCs w:val="20"/>
           <w:u w:val="single"/>
         </w:rPr>
-        <w:t>domestic</w:t>
-      </w:r>
-      <w:proofErr w:type="gramEnd"/>
-      <w:r>
-        <w:rPr>
-          <w:rFonts w:ascii="Palatino Linotype" w:hAnsi="Palatino Linotype"/>
-          <w:b/>
-          <w:bCs/>
-          <w:sz w:val="20"/>
-          <w:szCs w:val="20"/>
-          <w:u w:val="single"/>
-        </w:rPr>
-        <w:t>_violence_conditions.residence_address</w:t>
+        <w:t>domestic_violence_conditions.residence_address</w:t>
       </w:r>
       <w:proofErr w:type="spellEnd"/>
       <w:r>
@@ -2801,37 +2466,7 @@
           <w:sz w:val="20"/>
           <w:szCs w:val="20"/>
         </w:rPr>
-        <w:t xml:space="preserve">Defendant shall not interfere with the named person’s right to occupy the residence including, but not </w:t>
-      </w:r>
-      <w:r>
-        <w:rPr>
-          <w:rFonts w:ascii="Palatino Linotype" w:hAnsi="Palatino Linotype"/>
-          <w:bCs/>
-          <w:sz w:val="20"/>
-          <w:szCs w:val="20"/>
-        </w:rPr>
-        <w:lastRenderedPageBreak/>
-        <w:t>limited to cancelling utilities or insurance or interrupting telecommunications (</w:t>
-      </w:r>
-      <w:proofErr w:type="gramStart"/>
-      <w:r>
-        <w:rPr>
-          <w:rFonts w:ascii="Palatino Linotype" w:hAnsi="Palatino Linotype"/>
-          <w:bCs/>
-          <w:sz w:val="20"/>
-          <w:szCs w:val="20"/>
-        </w:rPr>
-        <w:t>e.g.</w:t>
-      </w:r>
-      <w:proofErr w:type="gramEnd"/>
-      <w:r>
-        <w:rPr>
-          <w:rFonts w:ascii="Palatino Linotype" w:hAnsi="Palatino Linotype"/>
-          <w:bCs/>
-          <w:sz w:val="20"/>
-          <w:szCs w:val="20"/>
-        </w:rPr>
-        <w:t xml:space="preserve"> telephone, internet, or cable) service, mail delivery, or the delivery of any other documents or items.</w:t>
+        <w:t>Defendant shall not interfere with the named person’s right to occupy the residence including, but not limited to cancelling utilities or insurance or interrupting telecommunications (e.g. telephone, internet, or cable) service, mail delivery, or the delivery of any other documents or items.</w:t>
       </w:r>
       <w:r>
         <w:rPr>
@@ -2868,17 +2503,8 @@
           <w:sz w:val="20"/>
           <w:szCs w:val="20"/>
         </w:rPr>
-        <w:t xml:space="preserve">Defendant shall surrender all keys and garage door openers to the above residence within 24 hours of service of this Order to the arresting </w:t>
-      </w:r>
-      <w:proofErr w:type="gramStart"/>
-      <w:r>
-        <w:rPr>
-          <w:rFonts w:ascii="Palatino Linotype" w:hAnsi="Palatino Linotype"/>
-          <w:bCs/>
-          <w:sz w:val="20"/>
-          <w:szCs w:val="20"/>
-        </w:rPr>
-        <w:t>agency.</w:t>
+        <w:lastRenderedPageBreak/>
+        <w:t>Defendant shall surrender all keys and garage door openers to the above residence within 24 hours of service of this Order to the arresting agency.</w:t>
       </w:r>
       <w:r>
         <w:rPr>
@@ -2890,7 +2516,6 @@
         </w:rPr>
         <w:t>{</w:t>
       </w:r>
-      <w:proofErr w:type="gramEnd"/>
       <w:r>
         <w:rPr>
           <w:rFonts w:ascii="Palatino Linotype" w:hAnsi="Palatino Linotype"/>
@@ -2988,7 +2613,6 @@
         </w:rPr>
         <w:t xml:space="preserve"> to the arresting agency no later than </w:t>
       </w:r>
-      <w:proofErr w:type="gramStart"/>
       <w:r>
         <w:rPr>
           <w:rFonts w:ascii="Palatino Linotype" w:hAnsi="Palatino Linotype"/>
@@ -3010,9 +2634,9 @@
           <w:szCs w:val="20"/>
           <w:u w:val="single"/>
         </w:rPr>
-        <w:t>domestic</w:t>
-      </w:r>
-      <w:proofErr w:type="gramEnd"/>
+        <w:t>domestic_violence_conditions.surrender_weapons_date</w:t>
+      </w:r>
+      <w:proofErr w:type="spellEnd"/>
       <w:r>
         <w:rPr>
           <w:rFonts w:ascii="Palatino Linotype" w:hAnsi="Palatino Linotype"/>
@@ -3022,18 +2646,6 @@
           <w:szCs w:val="20"/>
           <w:u w:val="single"/>
         </w:rPr>
-        <w:t>_violence_conditions.surrender_weapons_date</w:t>
-      </w:r>
-      <w:proofErr w:type="spellEnd"/>
-      <w:r>
-        <w:rPr>
-          <w:rFonts w:ascii="Palatino Linotype" w:hAnsi="Palatino Linotype"/>
-          <w:b/>
-          <w:bCs/>
-          <w:sz w:val="20"/>
-          <w:szCs w:val="20"/>
-          <w:u w:val="single"/>
-        </w:rPr>
         <w:t xml:space="preserve"> }}</w:t>
       </w:r>
       <w:r>
@@ -3079,38 +2691,17 @@
           <w:sz w:val="20"/>
           <w:szCs w:val="20"/>
         </w:rPr>
-        <w:t xml:space="preserve"> accepted by the arresting agency shall be held in protective custody for the duration of this </w:t>
-      </w:r>
-      <w:proofErr w:type="gramStart"/>
-      <w:r>
-        <w:rPr>
-          <w:rFonts w:ascii="Palatino Linotype" w:hAnsi="Palatino Linotype"/>
-          <w:bCs/>
-          <w:sz w:val="20"/>
-          <w:szCs w:val="20"/>
-        </w:rPr>
-        <w:t>Order.</w:t>
-      </w:r>
-      <w:r>
-        <w:rPr>
-          <w:rFonts w:ascii="Palatino Linotype" w:hAnsi="Palatino Linotype"/>
-          <w:bCs/>
-          <w:color w:val="FF0000"/>
-          <w:sz w:val="20"/>
-          <w:szCs w:val="20"/>
-        </w:rPr>
-        <w:t>{</w:t>
-      </w:r>
-      <w:proofErr w:type="gramEnd"/>
-      <w:r>
-        <w:rPr>
-          <w:rFonts w:ascii="Palatino Linotype" w:hAnsi="Palatino Linotype"/>
-          <w:bCs/>
-          <w:color w:val="FF0000"/>
-          <w:sz w:val="20"/>
-          <w:szCs w:val="20"/>
-        </w:rPr>
-        <w:t>% endif %}</w:t>
+        <w:t xml:space="preserve"> accepted by the arresting agency shall be held in protective custody for the duration of this Order.</w:t>
+      </w:r>
+      <w:r>
+        <w:rPr>
+          <w:rFonts w:ascii="Palatino Linotype" w:hAnsi="Palatino Linotype"/>
+          <w:bCs/>
+          <w:color w:val="FF0000"/>
+          <w:sz w:val="20"/>
+          <w:szCs w:val="20"/>
+        </w:rPr>
+        <w:t>{% endif %}</w:t>
       </w:r>
       <w:r>
         <w:rPr>
@@ -3192,38 +2783,17 @@
           <w:sz w:val="20"/>
           <w:szCs w:val="20"/>
         </w:rPr>
-        <w:t xml:space="preserve">Defendant shall maintain sobriety while on bond, and shall not possess, consume, or purchase alcohol or drugs of </w:t>
-      </w:r>
-      <w:proofErr w:type="gramStart"/>
-      <w:r>
-        <w:rPr>
-          <w:rFonts w:ascii="Palatino Linotype" w:hAnsi="Palatino Linotype"/>
-          <w:bCs/>
-          <w:sz w:val="20"/>
-          <w:szCs w:val="20"/>
-        </w:rPr>
-        <w:t>abuse.</w:t>
-      </w:r>
-      <w:r>
-        <w:rPr>
-          <w:rFonts w:ascii="Palatino Linotype" w:hAnsi="Palatino Linotype"/>
-          <w:bCs/>
-          <w:color w:val="FF0000"/>
-          <w:sz w:val="20"/>
-          <w:szCs w:val="20"/>
-        </w:rPr>
-        <w:t>{</w:t>
-      </w:r>
-      <w:proofErr w:type="gramEnd"/>
-      <w:r>
-        <w:rPr>
-          <w:rFonts w:ascii="Palatino Linotype" w:hAnsi="Palatino Linotype"/>
-          <w:bCs/>
-          <w:color w:val="FF0000"/>
-          <w:sz w:val="20"/>
-          <w:szCs w:val="20"/>
-        </w:rPr>
-        <w:t>% endif %}</w:t>
+        <w:t>Defendant shall maintain sobriety while on bond, and shall not possess, consume, or purchase alcohol or drugs of abuse.</w:t>
+      </w:r>
+      <w:r>
+        <w:rPr>
+          <w:rFonts w:ascii="Palatino Linotype" w:hAnsi="Palatino Linotype"/>
+          <w:bCs/>
+          <w:color w:val="FF0000"/>
+          <w:sz w:val="20"/>
+          <w:szCs w:val="20"/>
+        </w:rPr>
+        <w:t>{% endif %}</w:t>
       </w:r>
       <w:r>
         <w:rPr>
@@ -3293,38 +2863,17 @@
           <w:sz w:val="20"/>
           <w:szCs w:val="20"/>
         </w:rPr>
-        <w:t xml:space="preserve">Defendant shall forthwith report to the Office of Community Control to obtain an alcohol and drug assessment and comply with any treatment </w:t>
-      </w:r>
-      <w:proofErr w:type="gramStart"/>
-      <w:r>
-        <w:rPr>
-          <w:rFonts w:ascii="Palatino Linotype" w:hAnsi="Palatino Linotype"/>
-          <w:bCs/>
-          <w:sz w:val="20"/>
-          <w:szCs w:val="20"/>
-        </w:rPr>
-        <w:t>recommendations.</w:t>
-      </w:r>
-      <w:r>
-        <w:rPr>
-          <w:rFonts w:ascii="Palatino Linotype" w:hAnsi="Palatino Linotype"/>
-          <w:bCs/>
-          <w:color w:val="FF0000"/>
-          <w:sz w:val="20"/>
-          <w:szCs w:val="20"/>
-        </w:rPr>
-        <w:t>{</w:t>
-      </w:r>
-      <w:proofErr w:type="gramEnd"/>
-      <w:r>
-        <w:rPr>
-          <w:rFonts w:ascii="Palatino Linotype" w:hAnsi="Palatino Linotype"/>
-          <w:bCs/>
-          <w:color w:val="FF0000"/>
-          <w:sz w:val="20"/>
-          <w:szCs w:val="20"/>
-        </w:rPr>
-        <w:t xml:space="preserve">% endif %}{% if </w:t>
+        <w:t>Defendant shall forthwith report to the Office of Community Control to obtain an alcohol and drug assessment and comply with any treatment recommendations.</w:t>
+      </w:r>
+      <w:r>
+        <w:rPr>
+          <w:rFonts w:ascii="Palatino Linotype" w:hAnsi="Palatino Linotype"/>
+          <w:bCs/>
+          <w:color w:val="FF0000"/>
+          <w:sz w:val="20"/>
+          <w:szCs w:val="20"/>
+        </w:rPr>
+        <w:t xml:space="preserve">{% endif %}{% if </w:t>
       </w:r>
       <w:proofErr w:type="spellStart"/>
       <w:r>
@@ -3412,38 +2961,17 @@
           <w:sz w:val="20"/>
           <w:szCs w:val="20"/>
         </w:rPr>
-        <w:t xml:space="preserve"> assessment and comply with any treatment </w:t>
-      </w:r>
-      <w:proofErr w:type="gramStart"/>
-      <w:r>
-        <w:rPr>
-          <w:rFonts w:ascii="Palatino Linotype" w:hAnsi="Palatino Linotype"/>
-          <w:bCs/>
-          <w:sz w:val="20"/>
-          <w:szCs w:val="20"/>
-        </w:rPr>
-        <w:t>recommendations.</w:t>
-      </w:r>
-      <w:r>
-        <w:rPr>
-          <w:rFonts w:ascii="Palatino Linotype" w:hAnsi="Palatino Linotype"/>
-          <w:bCs/>
-          <w:color w:val="FF0000"/>
-          <w:sz w:val="20"/>
-          <w:szCs w:val="20"/>
-        </w:rPr>
-        <w:t>{</w:t>
-      </w:r>
-      <w:proofErr w:type="gramEnd"/>
-      <w:r>
-        <w:rPr>
-          <w:rFonts w:ascii="Palatino Linotype" w:hAnsi="Palatino Linotype"/>
-          <w:bCs/>
-          <w:color w:val="FF0000"/>
-          <w:sz w:val="20"/>
-          <w:szCs w:val="20"/>
-        </w:rPr>
-        <w:t xml:space="preserve">% endif %}{% if </w:t>
+        <w:t xml:space="preserve"> assessment and comply with any treatment recommendations.</w:t>
+      </w:r>
+      <w:r>
+        <w:rPr>
+          <w:rFonts w:ascii="Palatino Linotype" w:hAnsi="Palatino Linotype"/>
+          <w:bCs/>
+          <w:color w:val="FF0000"/>
+          <w:sz w:val="20"/>
+          <w:szCs w:val="20"/>
+        </w:rPr>
+        <w:t xml:space="preserve">{% endif %}{% if </w:t>
       </w:r>
       <w:proofErr w:type="spellStart"/>
       <w:r>
@@ -3506,7 +3034,6 @@
         <w:t xml:space="preserve">Defendant shall report to the Office of Community Control forthwith to determine a schedule for alcohol tests with the AB (Alcohol) </w:t>
       </w:r>
       <w:proofErr w:type="spellStart"/>
-      <w:proofErr w:type="gramStart"/>
       <w:r>
         <w:rPr>
           <w:rFonts w:ascii="Palatino Linotype" w:hAnsi="Palatino Linotype"/>
@@ -3534,18 +3061,7 @@
           <w:sz w:val="20"/>
           <w:szCs w:val="20"/>
         </w:rPr>
-        <w:t>{</w:t>
-      </w:r>
-      <w:proofErr w:type="gramEnd"/>
-      <w:r>
-        <w:rPr>
-          <w:rFonts w:ascii="Palatino Linotype" w:hAnsi="Palatino Linotype"/>
-          <w:bCs/>
-          <w:color w:val="FF0000"/>
-          <w:sz w:val="20"/>
-          <w:szCs w:val="20"/>
-        </w:rPr>
-        <w:t xml:space="preserve">% endif %}{% if </w:t>
+        <w:t xml:space="preserve">{% endif %}{% if </w:t>
       </w:r>
       <w:proofErr w:type="spellStart"/>
       <w:r>
@@ -3607,7 +3123,6 @@
         </w:rPr>
         <w:t xml:space="preserve">Defendant shall report to the Specialized Docket Coordinator to complete screening for admission to </w:t>
       </w:r>
-      <w:proofErr w:type="gramStart"/>
       <w:r>
         <w:rPr>
           <w:rFonts w:ascii="Palatino Linotype" w:hAnsi="Palatino Linotype"/>
@@ -3635,17 +3150,7 @@
           <w:sz w:val="20"/>
           <w:szCs w:val="20"/>
         </w:rPr>
-        <w:t>bond</w:t>
-      </w:r>
-      <w:proofErr w:type="gramEnd"/>
-      <w:r>
-        <w:rPr>
-          <w:rFonts w:ascii="Palatino Linotype" w:hAnsi="Palatino Linotype"/>
-          <w:bCs/>
-          <w:sz w:val="20"/>
-          <w:szCs w:val="20"/>
-        </w:rPr>
-        <w:t>_conditions</w:t>
+        <w:t>bond_conditions</w:t>
       </w:r>
       <w:r>
         <w:rPr>
@@ -3825,75 +3330,156 @@
           <w:sz w:val="20"/>
           <w:szCs w:val="20"/>
         </w:rPr>
+        <w:t xml:space="preserve"> {{</w:t>
+      </w:r>
+      <w:r>
+        <w:rPr>
+          <w:rFonts w:ascii="Palatino Linotype" w:hAnsi="Palatino Linotype"/>
+          <w:bCs/>
+          <w:color w:val="FF0000"/>
+          <w:sz w:val="20"/>
+          <w:szCs w:val="20"/>
+        </w:rPr>
         <w:t xml:space="preserve"> </w:t>
       </w:r>
-      <w:proofErr w:type="gramStart"/>
-      <w:r>
-        <w:rPr>
-          <w:rFonts w:ascii="Palatino Linotype" w:hAnsi="Palatino Linotype"/>
-          <w:bCs/>
-          <w:sz w:val="20"/>
-          <w:szCs w:val="20"/>
-        </w:rPr>
-        <w:t>{{</w:t>
-      </w:r>
-      <w:r>
-        <w:rPr>
-          <w:rFonts w:ascii="Palatino Linotype" w:hAnsi="Palatino Linotype"/>
-          <w:bCs/>
-          <w:color w:val="FF0000"/>
+      <w:proofErr w:type="spellStart"/>
+      <w:r>
+        <w:rPr>
+          <w:rFonts w:ascii="Palatino Linotype" w:hAnsi="Palatino Linotype"/>
+          <w:bCs/>
+          <w:sz w:val="20"/>
+          <w:szCs w:val="20"/>
+        </w:rPr>
+        <w:t>bond_conditions</w:t>
+      </w:r>
+      <w:r>
+        <w:rPr>
+          <w:rFonts w:ascii="Palatino Linotype" w:hAnsi="Palatino Linotype"/>
+          <w:bCs/>
+          <w:sz w:val="20"/>
+          <w:szCs w:val="20"/>
+        </w:rPr>
+        <w:t>.monitoring_type</w:t>
+      </w:r>
+      <w:proofErr w:type="spellEnd"/>
+      <w:r>
+        <w:rPr>
+          <w:rFonts w:ascii="Palatino Linotype" w:hAnsi="Palatino Linotype"/>
+          <w:bCs/>
+          <w:sz w:val="20"/>
+          <w:szCs w:val="20"/>
+        </w:rPr>
+        <w:t xml:space="preserve"> }}.</w:t>
+      </w:r>
+      <w:r>
+        <w:rPr>
+          <w:rFonts w:ascii="Palatino Linotype" w:hAnsi="Palatino Linotype"/>
+          <w:bCs/>
           <w:sz w:val="20"/>
           <w:szCs w:val="20"/>
         </w:rPr>
         <w:t xml:space="preserve"> </w:t>
       </w:r>
+      <w:r>
+        <w:rPr>
+          <w:rFonts w:ascii="Palatino Linotype" w:hAnsi="Palatino Linotype"/>
+          <w:bCs/>
+          <w:color w:val="FF0000"/>
+          <w:sz w:val="20"/>
+          <w:szCs w:val="20"/>
+        </w:rPr>
+        <w:t>{</w:t>
+      </w:r>
+      <w:r>
+        <w:rPr>
+          <w:rFonts w:ascii="Palatino Linotype" w:hAnsi="Palatino Linotype"/>
+          <w:bCs/>
+          <w:color w:val="FF0000"/>
+          <w:sz w:val="20"/>
+          <w:szCs w:val="20"/>
+        </w:rPr>
+        <w:t xml:space="preserve">% if </w:t>
+      </w:r>
       <w:proofErr w:type="spellStart"/>
       <w:r>
         <w:rPr>
           <w:rFonts w:ascii="Palatino Linotype" w:hAnsi="Palatino Linotype"/>
           <w:bCs/>
-          <w:sz w:val="20"/>
-          <w:szCs w:val="20"/>
-        </w:rPr>
-        <w:t>bond</w:t>
-      </w:r>
-      <w:proofErr w:type="gramEnd"/>
-      <w:r>
-        <w:rPr>
-          <w:rFonts w:ascii="Palatino Linotype" w:hAnsi="Palatino Linotype"/>
-          <w:bCs/>
-          <w:sz w:val="20"/>
-          <w:szCs w:val="20"/>
-        </w:rPr>
-        <w:t>_conditions</w:t>
-      </w:r>
-      <w:r>
-        <w:rPr>
-          <w:rFonts w:ascii="Palatino Linotype" w:hAnsi="Palatino Linotype"/>
-          <w:bCs/>
-          <w:sz w:val="20"/>
-          <w:szCs w:val="20"/>
-        </w:rPr>
-        <w:t>.monitoring_type</w:t>
+          <w:color w:val="FF0000"/>
+          <w:sz w:val="20"/>
+          <w:szCs w:val="20"/>
+        </w:rPr>
+        <w:t>bond_conditions.monitoring_type</w:t>
       </w:r>
       <w:proofErr w:type="spellEnd"/>
       <w:r>
         <w:rPr>
           <w:rFonts w:ascii="Palatino Linotype" w:hAnsi="Palatino Linotype"/>
           <w:bCs/>
-          <w:sz w:val="20"/>
-          <w:szCs w:val="20"/>
-        </w:rPr>
-        <w:t xml:space="preserve"> }}.</w:t>
-      </w:r>
-      <w:r>
-        <w:rPr>
-          <w:rFonts w:ascii="Palatino Linotype" w:hAnsi="Palatino Linotype"/>
-          <w:bCs/>
-          <w:sz w:val="20"/>
-          <w:szCs w:val="20"/>
-        </w:rPr>
-        <w:t xml:space="preserve"> </w:t>
+          <w:color w:val="FF0000"/>
+          <w:sz w:val="20"/>
+          <w:szCs w:val="20"/>
+        </w:rPr>
+        <w:t xml:space="preserve"> == ‘</w:t>
+      </w:r>
+      <w:r>
+        <w:rPr>
+          <w:rFonts w:ascii="Palatino Linotype" w:hAnsi="Palatino Linotype"/>
+          <w:bCs/>
+          <w:color w:val="FF0000"/>
+          <w:sz w:val="20"/>
+          <w:szCs w:val="20"/>
+        </w:rPr>
+        <w:t>SCRAM</w:t>
+      </w:r>
+      <w:r>
+        <w:rPr>
+          <w:rFonts w:ascii="Palatino Linotype" w:hAnsi="Palatino Linotype"/>
+          <w:bCs/>
+          <w:color w:val="FF0000"/>
+          <w:sz w:val="20"/>
+          <w:szCs w:val="20"/>
+        </w:rPr>
+        <w:t xml:space="preserve"> -</w:t>
+      </w:r>
+      <w:r>
+        <w:rPr>
+          <w:rFonts w:ascii="Palatino Linotype" w:hAnsi="Palatino Linotype"/>
+          <w:bCs/>
+          <w:color w:val="FF0000"/>
+          <w:sz w:val="20"/>
+          <w:szCs w:val="20"/>
+        </w:rPr>
+        <w:t xml:space="preserve"> Court Pay’ %}</w:t>
+      </w:r>
+      <w:r>
+        <w:rPr>
+          <w:rFonts w:ascii="Palatino Linotype" w:hAnsi="Palatino Linotype"/>
+          <w:bCs/>
+          <w:sz w:val="20"/>
+          <w:szCs w:val="20"/>
+        </w:rPr>
+        <w:t>The Defendant indicated an inability to pay for the SCRAM unit and the Court orders that the cost of the SCRAM unit shall be paid for through the Court’s Indigent Alcohol Monitoring Fund.</w:t>
+      </w:r>
+      <w:r>
+        <w:rPr>
+          <w:rFonts w:ascii="Palatino Linotype" w:hAnsi="Palatino Linotype"/>
+          <w:bCs/>
+          <w:color w:val="FF0000"/>
+          <w:sz w:val="20"/>
+          <w:szCs w:val="20"/>
+        </w:rPr>
+        <w:t xml:space="preserve"> {</w:t>
+      </w:r>
+      <w:r>
+        <w:rPr>
+          <w:rFonts w:ascii="Palatino Linotype" w:hAnsi="Palatino Linotype"/>
+          <w:bCs/>
+          <w:color w:val="FF0000"/>
+          <w:sz w:val="20"/>
+          <w:szCs w:val="20"/>
+        </w:rPr>
+        <w:t>% endif %}</w:t>
       </w:r>
       <w:r>
         <w:rPr>
@@ -3905,141 +3491,6 @@
         </w:rPr>
         <w:t>{</w:t>
       </w:r>
-      <w:r>
-        <w:rPr>
-          <w:rFonts w:ascii="Palatino Linotype" w:hAnsi="Palatino Linotype"/>
-          <w:bCs/>
-          <w:color w:val="FF0000"/>
-          <w:sz w:val="20"/>
-          <w:szCs w:val="20"/>
-        </w:rPr>
-        <w:t xml:space="preserve">% if </w:t>
-      </w:r>
-      <w:proofErr w:type="spellStart"/>
-      <w:r>
-        <w:rPr>
-          <w:rFonts w:ascii="Palatino Linotype" w:hAnsi="Palatino Linotype"/>
-          <w:bCs/>
-          <w:color w:val="FF0000"/>
-          <w:sz w:val="20"/>
-          <w:szCs w:val="20"/>
-        </w:rPr>
-        <w:t>bond_</w:t>
-      </w:r>
-      <w:proofErr w:type="gramStart"/>
-      <w:r>
-        <w:rPr>
-          <w:rFonts w:ascii="Palatino Linotype" w:hAnsi="Palatino Linotype"/>
-          <w:bCs/>
-          <w:color w:val="FF0000"/>
-          <w:sz w:val="20"/>
-          <w:szCs w:val="20"/>
-        </w:rPr>
-        <w:t>conditions.monitoring</w:t>
-      </w:r>
-      <w:proofErr w:type="gramEnd"/>
-      <w:r>
-        <w:rPr>
-          <w:rFonts w:ascii="Palatino Linotype" w:hAnsi="Palatino Linotype"/>
-          <w:bCs/>
-          <w:color w:val="FF0000"/>
-          <w:sz w:val="20"/>
-          <w:szCs w:val="20"/>
-        </w:rPr>
-        <w:t>_type</w:t>
-      </w:r>
-      <w:proofErr w:type="spellEnd"/>
-      <w:r>
-        <w:rPr>
-          <w:rFonts w:ascii="Palatino Linotype" w:hAnsi="Palatino Linotype"/>
-          <w:bCs/>
-          <w:color w:val="FF0000"/>
-          <w:sz w:val="20"/>
-          <w:szCs w:val="20"/>
-        </w:rPr>
-        <w:t xml:space="preserve"> == ‘</w:t>
-      </w:r>
-      <w:r>
-        <w:rPr>
-          <w:rFonts w:ascii="Palatino Linotype" w:hAnsi="Palatino Linotype"/>
-          <w:bCs/>
-          <w:color w:val="FF0000"/>
-          <w:sz w:val="20"/>
-          <w:szCs w:val="20"/>
-        </w:rPr>
-        <w:t>SCRAM</w:t>
-      </w:r>
-      <w:r>
-        <w:rPr>
-          <w:rFonts w:ascii="Palatino Linotype" w:hAnsi="Palatino Linotype"/>
-          <w:bCs/>
-          <w:color w:val="FF0000"/>
-          <w:sz w:val="20"/>
-          <w:szCs w:val="20"/>
-        </w:rPr>
-        <w:t xml:space="preserve"> -</w:t>
-      </w:r>
-      <w:r>
-        <w:rPr>
-          <w:rFonts w:ascii="Palatino Linotype" w:hAnsi="Palatino Linotype"/>
-          <w:bCs/>
-          <w:color w:val="FF0000"/>
-          <w:sz w:val="20"/>
-          <w:szCs w:val="20"/>
-        </w:rPr>
-        <w:t xml:space="preserve"> Court Pay’ %}</w:t>
-      </w:r>
-      <w:r>
-        <w:rPr>
-          <w:rFonts w:ascii="Palatino Linotype" w:hAnsi="Palatino Linotype"/>
-          <w:bCs/>
-          <w:sz w:val="20"/>
-          <w:szCs w:val="20"/>
-        </w:rPr>
-        <w:t>The Defendant indicated an inability to pay for the SCRAM unit and the Court orders that the cost of the SCRAM unit shall be paid for through the Court’s Indigent Alcohol Monitoring Fund.</w:t>
-      </w:r>
-      <w:r>
-        <w:rPr>
-          <w:rFonts w:ascii="Palatino Linotype" w:hAnsi="Palatino Linotype"/>
-          <w:bCs/>
-          <w:color w:val="FF0000"/>
-          <w:sz w:val="20"/>
-          <w:szCs w:val="20"/>
-        </w:rPr>
-        <w:t xml:space="preserve"> {</w:t>
-      </w:r>
-      <w:r>
-        <w:rPr>
-          <w:rFonts w:ascii="Palatino Linotype" w:hAnsi="Palatino Linotype"/>
-          <w:bCs/>
-          <w:color w:val="FF0000"/>
-          <w:sz w:val="20"/>
-          <w:szCs w:val="20"/>
-        </w:rPr>
-        <w:t xml:space="preserve">% endif </w:t>
-      </w:r>
-      <w:proofErr w:type="gramStart"/>
-      <w:r>
-        <w:rPr>
-          <w:rFonts w:ascii="Palatino Linotype" w:hAnsi="Palatino Linotype"/>
-          <w:bCs/>
-          <w:color w:val="FF0000"/>
-          <w:sz w:val="20"/>
-          <w:szCs w:val="20"/>
-        </w:rPr>
-        <w:t>%}</w:t>
-      </w:r>
-      <w:r>
-        <w:rPr>
-          <w:rFonts w:ascii="Palatino Linotype" w:hAnsi="Palatino Linotype"/>
-          <w:bCs/>
-          <w:color w:val="FF0000"/>
-          <w:sz w:val="20"/>
-          <w:szCs w:val="20"/>
-        </w:rPr>
-        <w:t>{</w:t>
-      </w:r>
-      <w:proofErr w:type="gramEnd"/>
       <w:r>
         <w:rPr>
           <w:rFonts w:ascii="Palatino Linotype" w:hAnsi="Palatino Linotype"/>
@@ -4119,7 +3570,6 @@
         </w:rPr>
         <w:t xml:space="preserve"> </w:t>
       </w:r>
-      <w:proofErr w:type="gramStart"/>
       <w:r>
         <w:rPr>
           <w:rFonts w:ascii="Palatino Linotype" w:hAnsi="Palatino Linotype"/>
@@ -4141,19 +3591,7 @@
           <w:szCs w:val="20"/>
           <w:u w:val="single"/>
         </w:rPr>
-        <w:t>custodial</w:t>
-      </w:r>
-      <w:proofErr w:type="gramEnd"/>
-      <w:r>
-        <w:rPr>
-          <w:rFonts w:ascii="Palatino Linotype" w:hAnsi="Palatino Linotype"/>
-          <w:b/>
-          <w:bCs/>
-          <w:sz w:val="20"/>
-          <w:szCs w:val="20"/>
-          <w:u w:val="single"/>
-        </w:rPr>
-        <w:t>_supervision.supervisor</w:t>
+        <w:t>custodial_supervision.supervisor</w:t>
       </w:r>
       <w:proofErr w:type="spellEnd"/>
       <w:r>
@@ -4327,18 +3765,7 @@
           <w:sz w:val="20"/>
           <w:szCs w:val="20"/>
         </w:rPr>
-        <w:t>admin_license_</w:t>
-      </w:r>
-      <w:proofErr w:type="gramStart"/>
-      <w:r>
-        <w:rPr>
-          <w:rFonts w:ascii="Palatino Linotype" w:hAnsi="Palatino Linotype"/>
-          <w:bCs/>
-          <w:color w:val="FF0000"/>
-          <w:sz w:val="20"/>
-          <w:szCs w:val="20"/>
-        </w:rPr>
-        <w:t>suspension.</w:t>
+        <w:t>admin_license_suspension.</w:t>
       </w:r>
       <w:r>
         <w:rPr>
@@ -4351,7 +3778,6 @@
         <w:t>objection</w:t>
       </w:r>
       <w:proofErr w:type="spellEnd"/>
-      <w:proofErr w:type="gramEnd"/>
       <w:r>
         <w:rPr>
           <w:rFonts w:ascii="Palatino Linotype" w:hAnsi="Palatino Linotype"/>
@@ -4421,18 +3847,7 @@
           <w:sz w:val="20"/>
           <w:szCs w:val="20"/>
         </w:rPr>
-        <w:t>admin_license_</w:t>
-      </w:r>
-      <w:proofErr w:type="gramStart"/>
-      <w:r>
-        <w:rPr>
-          <w:rFonts w:ascii="Palatino Linotype" w:hAnsi="Palatino Linotype"/>
-          <w:bCs/>
-          <w:color w:val="FF0000"/>
-          <w:sz w:val="20"/>
-          <w:szCs w:val="20"/>
-        </w:rPr>
-        <w:t>suspension.</w:t>
+        <w:t>admin_license_suspension.</w:t>
       </w:r>
       <w:r>
         <w:rPr>
@@ -4445,7 +3860,6 @@
         <w:t>objection</w:t>
       </w:r>
       <w:proofErr w:type="spellEnd"/>
-      <w:proofErr w:type="gramEnd"/>
       <w:r>
         <w:rPr>
           <w:rFonts w:ascii="Palatino Linotype" w:hAnsi="Palatino Linotype"/>
@@ -4482,39 +3896,17 @@
           <w:sz w:val="20"/>
           <w:szCs w:val="20"/>
         </w:rPr>
-        <w:t xml:space="preserve">{% endif </w:t>
-      </w:r>
-      <w:proofErr w:type="gramStart"/>
-      <w:r>
-        <w:rPr>
-          <w:rFonts w:ascii="Palatino Linotype" w:hAnsi="Palatino Linotype"/>
-          <w:bCs/>
-          <w:color w:val="FF0000"/>
-          <w:sz w:val="20"/>
-          <w:szCs w:val="20"/>
-        </w:rPr>
-        <w:t>%}</w:t>
-      </w:r>
-      <w:r>
-        <w:rPr>
-          <w:rFonts w:ascii="Palatino Linotype" w:hAnsi="Palatino Linotype"/>
-          <w:bCs/>
-          <w:color w:val="FF0000"/>
-          <w:sz w:val="20"/>
-          <w:szCs w:val="20"/>
-        </w:rPr>
-        <w:t>{</w:t>
-      </w:r>
-      <w:proofErr w:type="gramEnd"/>
-      <w:r>
-        <w:rPr>
-          <w:rFonts w:ascii="Palatino Linotype" w:hAnsi="Palatino Linotype"/>
-          <w:bCs/>
-          <w:color w:val="FF0000"/>
-          <w:sz w:val="20"/>
-          <w:szCs w:val="20"/>
-        </w:rPr>
-        <w:t xml:space="preserve">% if </w:t>
+        <w:t>{% endif %}</w:t>
+      </w:r>
+      <w:r>
+        <w:rPr>
+          <w:rFonts w:ascii="Palatino Linotype" w:hAnsi="Palatino Linotype"/>
+          <w:bCs/>
+          <w:color w:val="FF0000"/>
+          <w:sz w:val="20"/>
+          <w:szCs w:val="20"/>
+        </w:rPr>
+        <w:t xml:space="preserve">{% if </w:t>
       </w:r>
       <w:proofErr w:type="spellStart"/>
       <w:r>
@@ -4616,18 +4008,7 @@
           <w:sz w:val="20"/>
           <w:szCs w:val="20"/>
         </w:rPr>
-        <w:t>admin_license_</w:t>
-      </w:r>
-      <w:proofErr w:type="gramStart"/>
-      <w:r>
-        <w:rPr>
-          <w:rFonts w:ascii="Palatino Linotype" w:hAnsi="Palatino Linotype"/>
-          <w:bCs/>
-          <w:color w:val="FF0000"/>
-          <w:sz w:val="20"/>
-          <w:szCs w:val="20"/>
-        </w:rPr>
-        <w:t>suspensi</w:t>
+        <w:t>admin_license_suspensi</w:t>
       </w:r>
       <w:r>
         <w:rPr>
@@ -4650,7 +4031,6 @@
         <w:t>disposition</w:t>
       </w:r>
       <w:proofErr w:type="spellEnd"/>
-      <w:proofErr w:type="gramEnd"/>
       <w:r>
         <w:rPr>
           <w:rFonts w:ascii="Palatino Linotype" w:hAnsi="Palatino Linotype"/>
@@ -4723,39 +4103,17 @@
           <w:sz w:val="20"/>
           <w:szCs w:val="20"/>
         </w:rPr>
-        <w:t xml:space="preserve">{% endif </w:t>
-      </w:r>
-      <w:proofErr w:type="gramStart"/>
-      <w:r>
-        <w:rPr>
-          <w:rFonts w:ascii="Palatino Linotype" w:hAnsi="Palatino Linotype"/>
-          <w:bCs/>
-          <w:color w:val="FF0000"/>
-          <w:sz w:val="20"/>
-          <w:szCs w:val="20"/>
-        </w:rPr>
-        <w:t>%}</w:t>
-      </w:r>
-      <w:r>
-        <w:rPr>
-          <w:rFonts w:ascii="Palatino Linotype" w:hAnsi="Palatino Linotype"/>
-          <w:bCs/>
-          <w:color w:val="FF0000"/>
-          <w:sz w:val="20"/>
-          <w:szCs w:val="20"/>
-        </w:rPr>
-        <w:t>{</w:t>
-      </w:r>
-      <w:proofErr w:type="gramEnd"/>
-      <w:r>
-        <w:rPr>
-          <w:rFonts w:ascii="Palatino Linotype" w:hAnsi="Palatino Linotype"/>
-          <w:bCs/>
-          <w:color w:val="FF0000"/>
-          <w:sz w:val="20"/>
-          <w:szCs w:val="20"/>
-        </w:rPr>
-        <w:t xml:space="preserve">% if </w:t>
+        <w:t>{% endif %}</w:t>
+      </w:r>
+      <w:r>
+        <w:rPr>
+          <w:rFonts w:ascii="Palatino Linotype" w:hAnsi="Palatino Linotype"/>
+          <w:bCs/>
+          <w:color w:val="FF0000"/>
+          <w:sz w:val="20"/>
+          <w:szCs w:val="20"/>
+        </w:rPr>
+        <w:t xml:space="preserve">{% if </w:t>
       </w:r>
       <w:proofErr w:type="spellStart"/>
       <w:r>
@@ -4956,7 +4314,6 @@
         </w:rPr>
         <w:t xml:space="preserve">A </w:t>
       </w:r>
-      <w:proofErr w:type="gramStart"/>
       <w:r>
         <w:rPr>
           <w:rFonts w:ascii="Palatino Linotype" w:hAnsi="Palatino Linotype"/>
@@ -4974,17 +4331,7 @@
           <w:sz w:val="20"/>
           <w:szCs w:val="20"/>
         </w:rPr>
-        <w:t>vehicle</w:t>
-      </w:r>
-      <w:proofErr w:type="gramEnd"/>
-      <w:r>
-        <w:rPr>
-          <w:rFonts w:ascii="Palatino Linotype" w:hAnsi="Palatino Linotype"/>
-          <w:bCs/>
-          <w:sz w:val="20"/>
-          <w:szCs w:val="20"/>
-        </w:rPr>
-        <w:t>_seizure.vehicle_make_model</w:t>
+        <w:t>vehicle_seizure.vehicle_make_model</w:t>
       </w:r>
       <w:proofErr w:type="spellEnd"/>
       <w:r>
@@ -5043,7 +4390,6 @@
         </w:rPr>
         <w:t xml:space="preserve"> </w:t>
       </w:r>
-      <w:proofErr w:type="gramStart"/>
       <w:r>
         <w:rPr>
           <w:rFonts w:ascii="Palatino Linotype" w:hAnsi="Palatino Linotype"/>
@@ -5059,16 +4405,7 @@
           <w:sz w:val="20"/>
           <w:szCs w:val="20"/>
         </w:rPr>
-        <w:t>defendant</w:t>
-      </w:r>
-      <w:proofErr w:type="gramEnd"/>
-      <w:r>
-        <w:rPr>
-          <w:rFonts w:ascii="Palatino Linotype" w:hAnsi="Palatino Linotype"/>
-          <w:sz w:val="20"/>
-          <w:szCs w:val="20"/>
-        </w:rPr>
-        <w:t>.first_name</w:t>
+        <w:t>defendant.first_name</w:t>
       </w:r>
       <w:proofErr w:type="spellEnd"/>
       <w:r>
@@ -5145,39 +4482,17 @@
           <w:sz w:val="20"/>
           <w:szCs w:val="20"/>
         </w:rPr>
-        <w:t xml:space="preserve"> is true </w:t>
-      </w:r>
-      <w:proofErr w:type="gramStart"/>
-      <w:r>
-        <w:rPr>
-          <w:rFonts w:ascii="Palatino Linotype" w:hAnsi="Palatino Linotype"/>
-          <w:bCs/>
-          <w:color w:val="FF0000"/>
-          <w:sz w:val="20"/>
-          <w:szCs w:val="20"/>
-        </w:rPr>
-        <w:t>%}</w:t>
-      </w:r>
-      <w:r>
-        <w:rPr>
-          <w:rFonts w:ascii="Palatino Linotype" w:hAnsi="Palatino Linotype"/>
-          <w:bCs/>
-          <w:color w:val="FF0000"/>
-          <w:sz w:val="20"/>
-          <w:szCs w:val="20"/>
-        </w:rPr>
-        <w:t>{</w:t>
-      </w:r>
-      <w:proofErr w:type="gramEnd"/>
-      <w:r>
-        <w:rPr>
-          <w:rFonts w:ascii="Palatino Linotype" w:hAnsi="Palatino Linotype"/>
-          <w:bCs/>
-          <w:color w:val="FF0000"/>
-          <w:sz w:val="20"/>
-          <w:szCs w:val="20"/>
-        </w:rPr>
-        <w:t>{ ‘\n’ }}</w:t>
+        <w:t xml:space="preserve"> is true %}</w:t>
+      </w:r>
+      <w:r>
+        <w:rPr>
+          <w:rFonts w:ascii="Palatino Linotype" w:hAnsi="Palatino Linotype"/>
+          <w:bCs/>
+          <w:color w:val="FF0000"/>
+          <w:sz w:val="20"/>
+          <w:szCs w:val="20"/>
+        </w:rPr>
+        <w:t>{{ ‘\n’ }}</w:t>
       </w:r>
       <w:r>
         <w:rPr>
@@ -5263,59 +4578,27 @@
           <w:sz w:val="20"/>
           <w:szCs w:val="20"/>
         </w:rPr>
-        <w:t xml:space="preserve"> shall </w:t>
-      </w:r>
-      <w:r>
-        <w:rPr>
-          <w:rFonts w:ascii="Palatino Linotype" w:hAnsi="Palatino Linotype"/>
-          <w:bCs/>
-          <w:sz w:val="20"/>
-          <w:szCs w:val="20"/>
-        </w:rPr>
-        <w:lastRenderedPageBreak/>
-        <w:t>keep the license plates.</w:t>
-      </w:r>
-      <w:r>
-        <w:rPr>
-          <w:rFonts w:ascii="Palatino Linotype" w:hAnsi="Palatino Linotype"/>
-          <w:bCs/>
-          <w:color w:val="FF0000"/>
-          <w:sz w:val="20"/>
-          <w:szCs w:val="20"/>
-        </w:rPr>
-        <w:t xml:space="preserve"> {% endif </w:t>
-      </w:r>
-      <w:proofErr w:type="gramStart"/>
-      <w:r>
-        <w:rPr>
-          <w:rFonts w:ascii="Palatino Linotype" w:hAnsi="Palatino Linotype"/>
-          <w:bCs/>
-          <w:color w:val="FF0000"/>
-          <w:sz w:val="20"/>
-          <w:szCs w:val="20"/>
-        </w:rPr>
-        <w:t>%}</w:t>
-      </w:r>
-      <w:r>
-        <w:rPr>
-          <w:rFonts w:ascii="Palatino Linotype" w:hAnsi="Palatino Linotype"/>
-          <w:bCs/>
-          <w:color w:val="FF0000"/>
-          <w:sz w:val="20"/>
-          <w:szCs w:val="20"/>
-        </w:rPr>
-        <w:t>{</w:t>
-      </w:r>
-      <w:proofErr w:type="gramEnd"/>
-      <w:r>
-        <w:rPr>
-          <w:rFonts w:ascii="Palatino Linotype" w:hAnsi="Palatino Linotype"/>
-          <w:bCs/>
-          <w:color w:val="FF0000"/>
-          <w:sz w:val="20"/>
-          <w:szCs w:val="20"/>
-        </w:rPr>
-        <w:t xml:space="preserve">% if </w:t>
+        <w:t xml:space="preserve"> shall keep the license plates.</w:t>
+      </w:r>
+      <w:r>
+        <w:rPr>
+          <w:rFonts w:ascii="Palatino Linotype" w:hAnsi="Palatino Linotype"/>
+          <w:bCs/>
+          <w:color w:val="FF0000"/>
+          <w:sz w:val="20"/>
+          <w:szCs w:val="20"/>
+        </w:rPr>
+        <w:t xml:space="preserve"> {% endif %}</w:t>
+      </w:r>
+      <w:r>
+        <w:rPr>
+          <w:rFonts w:ascii="Palatino Linotype" w:hAnsi="Palatino Linotype"/>
+          <w:bCs/>
+          <w:color w:val="FF0000"/>
+          <w:sz w:val="20"/>
+          <w:szCs w:val="20"/>
+        </w:rPr>
+        <w:t xml:space="preserve">{% if </w:t>
       </w:r>
       <w:proofErr w:type="spellStart"/>
       <w:r>
@@ -5400,7 +4683,6 @@
         </w:rPr>
         <w:t xml:space="preserve">The State </w:t>
       </w:r>
-      <w:proofErr w:type="gramStart"/>
       <w:r>
         <w:rPr>
           <w:rFonts w:ascii="Palatino Linotype" w:hAnsi="Palatino Linotype"/>
@@ -5418,17 +4700,7 @@
           <w:sz w:val="20"/>
           <w:szCs w:val="20"/>
         </w:rPr>
-        <w:t>vehicle</w:t>
-      </w:r>
-      <w:proofErr w:type="gramEnd"/>
-      <w:r>
-        <w:rPr>
-          <w:rFonts w:ascii="Palatino Linotype" w:hAnsi="Palatino Linotype"/>
-          <w:bCs/>
-          <w:sz w:val="20"/>
-          <w:szCs w:val="20"/>
-        </w:rPr>
-        <w:t>_seizure.</w:t>
+        <w:t>vehicle_seizure.</w:t>
       </w:r>
       <w:r>
         <w:rPr>
@@ -5447,7 +4719,17 @@
           <w:sz w:val="20"/>
           <w:szCs w:val="20"/>
         </w:rPr>
-        <w:t xml:space="preserve"> }} to the motion</w:t>
+        <w:t xml:space="preserve"> }} </w:t>
+      </w:r>
+      <w:r>
+        <w:rPr>
+          <w:rFonts w:ascii="Palatino Linotype" w:hAnsi="Palatino Linotype"/>
+          <w:bCs/>
+          <w:sz w:val="20"/>
+          <w:szCs w:val="20"/>
+        </w:rPr>
+        <w:lastRenderedPageBreak/>
+        <w:t>to the motion</w:t>
       </w:r>
       <w:r>
         <w:rPr>
@@ -5458,7 +4740,6 @@
         </w:rPr>
         <w:t xml:space="preserve">. Defendant’s motion is </w:t>
       </w:r>
-      <w:proofErr w:type="gramStart"/>
       <w:r>
         <w:rPr>
           <w:rFonts w:ascii="Palatino Linotype" w:hAnsi="Palatino Linotype"/>
@@ -5476,17 +4757,7 @@
           <w:sz w:val="20"/>
           <w:szCs w:val="20"/>
         </w:rPr>
-        <w:t>vehicle</w:t>
-      </w:r>
-      <w:proofErr w:type="gramEnd"/>
-      <w:r>
-        <w:rPr>
-          <w:rFonts w:ascii="Palatino Linotype" w:hAnsi="Palatino Linotype"/>
-          <w:bCs/>
-          <w:sz w:val="20"/>
-          <w:szCs w:val="20"/>
-        </w:rPr>
-        <w:t>_seizure.</w:t>
+        <w:t>vehicle_seizure.</w:t>
       </w:r>
       <w:r>
         <w:rPr>
@@ -5544,29 +4815,7 @@
           <w:sz w:val="20"/>
           <w:szCs w:val="20"/>
         </w:rPr>
-        <w:t>vehicle_</w:t>
-      </w:r>
-      <w:proofErr w:type="gramStart"/>
-      <w:r>
-        <w:rPr>
-          <w:rFonts w:ascii="Palatino Linotype" w:hAnsi="Palatino Linotype"/>
-          <w:bCs/>
-          <w:color w:val="FF0000"/>
-          <w:sz w:val="20"/>
-          <w:szCs w:val="20"/>
-        </w:rPr>
-        <w:t>seizure.disposition</w:t>
-      </w:r>
-      <w:proofErr w:type="gramEnd"/>
-      <w:r>
-        <w:rPr>
-          <w:rFonts w:ascii="Palatino Linotype" w:hAnsi="Palatino Linotype"/>
-          <w:bCs/>
-          <w:color w:val="FF0000"/>
-          <w:sz w:val="20"/>
-          <w:szCs w:val="20"/>
-        </w:rPr>
-        <w:t>_motion_to_return</w:t>
+        <w:t>vehicle_seizure.disposition_motion_to_return</w:t>
       </w:r>
       <w:proofErr w:type="spellEnd"/>
       <w:r>
@@ -5701,7 +4950,6 @@
           <w:szCs w:val="20"/>
         </w:rPr>
       </w:pPr>
-      <w:proofErr w:type="gramStart"/>
       <w:r>
         <w:rPr>
           <w:rFonts w:ascii="Palatino Linotype" w:hAnsi="Palatino Linotype"/>
@@ -5719,17 +4967,7 @@
           <w:sz w:val="20"/>
           <w:szCs w:val="20"/>
         </w:rPr>
-        <w:t>other</w:t>
-      </w:r>
-      <w:proofErr w:type="gramEnd"/>
-      <w:r>
-        <w:rPr>
-          <w:rFonts w:ascii="Palatino Linotype" w:hAnsi="Palatino Linotype"/>
-          <w:bCs/>
-          <w:sz w:val="20"/>
-          <w:szCs w:val="20"/>
-        </w:rPr>
-        <w:t>_conditions.terms</w:t>
+        <w:t>other_conditions.terms</w:t>
       </w:r>
       <w:proofErr w:type="spellEnd"/>
       <w:r>
@@ -5902,7 +5140,6 @@
         </w:rPr>
         <w:tab/>
       </w:r>
-      <w:proofErr w:type="gramStart"/>
       <w:r>
         <w:rPr>
           <w:rFonts w:ascii="Palatino Linotype" w:hAnsi="Palatino Linotype"/>
@@ -5918,16 +5155,7 @@
           <w:sz w:val="20"/>
           <w:szCs w:val="20"/>
         </w:rPr>
-        <w:t>judicial</w:t>
-      </w:r>
-      <w:proofErr w:type="gramEnd"/>
-      <w:r>
-        <w:rPr>
-          <w:rFonts w:ascii="Palatino Linotype" w:hAnsi="Palatino Linotype"/>
-          <w:sz w:val="20"/>
-          <w:szCs w:val="20"/>
-        </w:rPr>
-        <w:t>_officer.officer_</w:t>
+        <w:t>judicial_officer.officer_</w:t>
       </w:r>
       <w:r>
         <w:rPr>
@@ -6086,18 +5314,7 @@
           <w:sz w:val="20"/>
           <w:szCs w:val="20"/>
         </w:rPr>
-        <w:t>judicial_</w:t>
-      </w:r>
-      <w:proofErr w:type="gramStart"/>
-      <w:r>
-        <w:rPr>
-          <w:rFonts w:ascii="Palatino Linotype" w:hAnsi="Palatino Linotype"/>
-          <w:bCs/>
-          <w:color w:val="FF0000"/>
-          <w:sz w:val="20"/>
-          <w:szCs w:val="20"/>
-        </w:rPr>
-        <w:t>of</w:t>
+        <w:t>judicial_of</w:t>
       </w:r>
       <w:r>
         <w:rPr>
@@ -6119,7 +5336,6 @@
         </w:rPr>
         <w:t>.officer</w:t>
       </w:r>
-      <w:proofErr w:type="gramEnd"/>
       <w:r>
         <w:rPr>
           <w:rFonts w:ascii="Palatino Linotype" w:hAnsi="Palatino Linotype"/>
@@ -6299,34 +5515,16 @@
           <w:sz w:val="16"/>
           <w:szCs w:val="16"/>
         </w:rPr>
-        <w:t xml:space="preserve">Prosecutor’s Office: PS    OM     EM; Defendant’s Attorney: PS     OM     EM; </w:t>
-      </w:r>
-      <w:proofErr w:type="gramStart"/>
+        <w:t xml:space="preserve">Prosecutor’s Office: PS    OM     EM; Defendant’s Attorney: PS     OM     EM; {{ </w:t>
+      </w:r>
+      <w:proofErr w:type="spellStart"/>
       <w:r>
         <w:rPr>
           <w:rFonts w:ascii="Palatino Linotype" w:hAnsi="Palatino Linotype"/>
           <w:sz w:val="16"/>
           <w:szCs w:val="16"/>
         </w:rPr>
-        <w:t xml:space="preserve">{{ </w:t>
-      </w:r>
-      <w:proofErr w:type="spellStart"/>
-      <w:r>
-        <w:rPr>
-          <w:rFonts w:ascii="Palatino Linotype" w:hAnsi="Palatino Linotype"/>
-          <w:sz w:val="16"/>
-          <w:szCs w:val="16"/>
-        </w:rPr>
-        <w:t>defendant</w:t>
-      </w:r>
-      <w:proofErr w:type="gramEnd"/>
-      <w:r>
-        <w:rPr>
-          <w:rFonts w:ascii="Palatino Linotype" w:hAnsi="Palatino Linotype"/>
-          <w:sz w:val="16"/>
-          <w:szCs w:val="16"/>
-        </w:rPr>
-        <w:t>.first_name</w:t>
+        <w:t>defendant.first_name</w:t>
       </w:r>
       <w:proofErr w:type="spellEnd"/>
       <w:r>
@@ -6391,19 +5589,9 @@
           <w:sz w:val="16"/>
           <w:szCs w:val="16"/>
         </w:rPr>
-        <w:t>community_</w:t>
-      </w:r>
-      <w:proofErr w:type="gramStart"/>
-      <w:r>
-        <w:rPr>
-          <w:rFonts w:ascii="Palatino Linotype" w:hAnsi="Palatino Linotype"/>
-          <w:sz w:val="16"/>
-          <w:szCs w:val="16"/>
-        </w:rPr>
-        <w:t>control.ordered</w:t>
+        <w:t>community_control.ordered</w:t>
       </w:r>
       <w:proofErr w:type="spellEnd"/>
-      <w:proofErr w:type="gramEnd"/>
       <w:r>
         <w:rPr>
           <w:rFonts w:ascii="Palatino Linotype" w:hAnsi="Palatino Linotype"/>
@@ -6712,27 +5900,7 @@
         <w:sz w:val="20"/>
         <w:szCs w:val="20"/>
       </w:rPr>
-      <w:t>judicial_</w:t>
-    </w:r>
-    <w:proofErr w:type="gramStart"/>
-    <w:r>
-      <w:rPr>
-        <w:rFonts w:ascii="Palatino Linotype" w:hAnsi="Palatino Linotype"/>
-        <w:bCs/>
-        <w:sz w:val="20"/>
-        <w:szCs w:val="20"/>
-      </w:rPr>
-      <w:t>officer.officer</w:t>
-    </w:r>
-    <w:proofErr w:type="gramEnd"/>
-    <w:r>
-      <w:rPr>
-        <w:rFonts w:ascii="Palatino Linotype" w:hAnsi="Palatino Linotype"/>
-        <w:bCs/>
-        <w:sz w:val="20"/>
-        <w:szCs w:val="20"/>
-      </w:rPr>
-      <w:t>_type</w:t>
+      <w:t>judicial_officer.officer_type</w:t>
     </w:r>
     <w:proofErr w:type="spellEnd"/>
     <w:r>

</xml_diff>

<commit_message>
NoPleaBondCaseInformation refactored and working.
</commit_message>
<xml_diff>
--- a/resources/Templates/No_Plea_Bond_Template.docx
+++ b/resources/Templates/No_Plea_Bond_Template.docx
@@ -1,6 +1,6 @@
 
 <file path=word/document.xml><?xml version="1.0" encoding="utf-8"?>
-<w:document xmlns:wpc="http://schemas.microsoft.com/office/word/2010/wordprocessingCanvas" xmlns:cx="http://schemas.microsoft.com/office/drawing/2014/chartex" xmlns:cx1="http://schemas.microsoft.com/office/drawing/2015/9/8/chartex" xmlns:cx2="http://schemas.microsoft.com/office/drawing/2015/10/21/chartex" xmlns:cx3="http://schemas.microsoft.com/office/drawing/2016/5/9/chartex" xmlns:cx4="http://schemas.microsoft.com/office/drawing/2016/5/10/chartex" xmlns:cx5="http://schemas.microsoft.com/office/drawing/2016/5/11/chartex" xmlns:cx6="http://schemas.microsoft.com/office/drawing/2016/5/12/chartex" xmlns:cx7="http://schemas.microsoft.com/office/drawing/2016/5/13/chartex" xmlns:cx8="http://schemas.microsoft.com/office/drawing/2016/5/14/chartex" xmlns:mc="http://schemas.openxmlformats.org/markup-compatibility/2006" xmlns:aink="http://schemas.microsoft.com/office/drawing/2016/ink" xmlns:am3d="http://schemas.microsoft.com/office/drawing/2017/model3d" xmlns:o="urn:schemas-microsoft-com:office:office" xmlns:r="http://schemas.openxmlformats.org/officeDocument/2006/relationships" xmlns:m="http://schemas.openxmlformats.org/officeDocument/2006/math" xmlns:v="urn:schemas-microsoft-com:vml" xmlns:wp14="http://schemas.microsoft.com/office/word/2010/wordprocessingDrawing" xmlns:wp="http://schemas.openxmlformats.org/drawingml/2006/wordprocessingDrawing" xmlns:w10="urn:schemas-microsoft-com:office:word" xmlns:w="http://schemas.openxmlformats.org/wordprocessingml/2006/main" xmlns:w14="http://schemas.microsoft.com/office/word/2010/wordml" xmlns:w15="http://schemas.microsoft.com/office/word/2012/wordml" xmlns:w16cex="http://schemas.microsoft.com/office/word/2018/wordml/cex" xmlns:w16cid="http://schemas.microsoft.com/office/word/2016/wordml/cid" xmlns:w16="http://schemas.microsoft.com/office/word/2018/wordml" xmlns:w16sdtdh="http://schemas.microsoft.com/office/word/2020/wordml/sdtdatahash" xmlns:w16se="http://schemas.microsoft.com/office/word/2015/wordml/symex" xmlns:wpg="http://schemas.microsoft.com/office/word/2010/wordprocessingGroup" xmlns:wpi="http://schemas.microsoft.com/office/word/2010/wordprocessingInk" xmlns:wne="http://schemas.microsoft.com/office/word/2006/wordml" xmlns:wps="http://schemas.microsoft.com/office/word/2010/wordprocessingShape" mc:Ignorable="w14 w15 w16se w16cid w16 w16cex w16sdtdh wp14">
+<w:document xmlns:wpc="http://schemas.microsoft.com/office/word/2010/wordprocessingCanvas" xmlns:cx="http://schemas.microsoft.com/office/drawing/2014/chartex" xmlns:cx1="http://schemas.microsoft.com/office/drawing/2015/9/8/chartex" xmlns:cx2="http://schemas.microsoft.com/office/drawing/2015/10/21/chartex" xmlns:cx3="http://schemas.microsoft.com/office/drawing/2016/5/9/chartex" xmlns:cx4="http://schemas.microsoft.com/office/drawing/2016/5/10/chartex" xmlns:cx5="http://schemas.microsoft.com/office/drawing/2016/5/11/chartex" xmlns:cx6="http://schemas.microsoft.com/office/drawing/2016/5/12/chartex" xmlns:cx7="http://schemas.microsoft.com/office/drawing/2016/5/13/chartex" xmlns:cx8="http://schemas.microsoft.com/office/drawing/2016/5/14/chartex" xmlns:mc="http://schemas.openxmlformats.org/markup-compatibility/2006" xmlns:aink="http://schemas.microsoft.com/office/drawing/2016/ink" xmlns:am3d="http://schemas.microsoft.com/office/drawing/2017/model3d" xmlns:o="urn:schemas-microsoft-com:office:office" xmlns:oel="http://schemas.microsoft.com/office/2019/extlst" xmlns:r="http://schemas.openxmlformats.org/officeDocument/2006/relationships" xmlns:m="http://schemas.openxmlformats.org/officeDocument/2006/math" xmlns:v="urn:schemas-microsoft-com:vml" xmlns:wp14="http://schemas.microsoft.com/office/word/2010/wordprocessingDrawing" xmlns:wp="http://schemas.openxmlformats.org/drawingml/2006/wordprocessingDrawing" xmlns:w10="urn:schemas-microsoft-com:office:word" xmlns:w="http://schemas.openxmlformats.org/wordprocessingml/2006/main" xmlns:w14="http://schemas.microsoft.com/office/word/2010/wordml" xmlns:w15="http://schemas.microsoft.com/office/word/2012/wordml" xmlns:w16cex="http://schemas.microsoft.com/office/word/2018/wordml/cex" xmlns:w16cid="http://schemas.microsoft.com/office/word/2016/wordml/cid" xmlns:w16="http://schemas.microsoft.com/office/word/2018/wordml" xmlns:w16sdtdh="http://schemas.microsoft.com/office/word/2020/wordml/sdtdatahash" xmlns:w16se="http://schemas.microsoft.com/office/word/2015/wordml/symex" xmlns:wpg="http://schemas.microsoft.com/office/word/2010/wordprocessingGroup" xmlns:wpi="http://schemas.microsoft.com/office/word/2010/wordprocessingInk" xmlns:wne="http://schemas.microsoft.com/office/word/2006/wordml" xmlns:wps="http://schemas.microsoft.com/office/word/2010/wordprocessingShape" mc:Ignorable="w14 w15 w16se w16cid w16 w16cex w16sdtdh wp14">
   <w:body>
     <w:p>
       <w:pPr>
@@ -250,14 +250,34 @@
         </w:rPr>
         <w:t xml:space="preserve">.  </w:t>
       </w:r>
-      <w:r>
-        <w:rPr>
-          <w:rFonts w:ascii="Palatino Linotype" w:hAnsi="Palatino Linotype"/>
-          <w:sz w:val="20"/>
-          <w:szCs w:val="20"/>
-        </w:rPr>
-        <w:t>{{ case_number</w:t>
-      </w:r>
+      <w:proofErr w:type="gramStart"/>
+      <w:r>
+        <w:rPr>
+          <w:rFonts w:ascii="Palatino Linotype" w:hAnsi="Palatino Linotype"/>
+          <w:sz w:val="20"/>
+          <w:szCs w:val="20"/>
+        </w:rPr>
+        <w:t xml:space="preserve">{{ </w:t>
+      </w:r>
+      <w:proofErr w:type="spellStart"/>
+      <w:r>
+        <w:rPr>
+          <w:rFonts w:ascii="Palatino Linotype" w:hAnsi="Palatino Linotype"/>
+          <w:sz w:val="20"/>
+          <w:szCs w:val="20"/>
+        </w:rPr>
+        <w:t>case</w:t>
+      </w:r>
+      <w:proofErr w:type="gramEnd"/>
+      <w:r>
+        <w:rPr>
+          <w:rFonts w:ascii="Palatino Linotype" w:hAnsi="Palatino Linotype"/>
+          <w:sz w:val="20"/>
+          <w:szCs w:val="20"/>
+        </w:rPr>
+        <w:t>_number</w:t>
+      </w:r>
+      <w:proofErr w:type="spellEnd"/>
       <w:r>
         <w:rPr>
           <w:rFonts w:ascii="Palatino Linotype" w:hAnsi="Palatino Linotype"/>
@@ -313,21 +333,49 @@
           <w:szCs w:val="20"/>
         </w:rPr>
       </w:pPr>
-      <w:r>
-        <w:rPr>
-          <w:rFonts w:ascii="Palatino Linotype" w:hAnsi="Palatino Linotype"/>
-          <w:sz w:val="20"/>
-          <w:szCs w:val="20"/>
-        </w:rPr>
-        <w:t>{{ defendant.</w:t>
-      </w:r>
-      <w:r>
-        <w:rPr>
-          <w:rFonts w:ascii="Palatino Linotype" w:hAnsi="Palatino Linotype"/>
-          <w:sz w:val="20"/>
-          <w:szCs w:val="20"/>
-        </w:rPr>
-        <w:t>first_name }}</w:t>
+      <w:proofErr w:type="gramStart"/>
+      <w:r>
+        <w:rPr>
+          <w:rFonts w:ascii="Palatino Linotype" w:hAnsi="Palatino Linotype"/>
+          <w:sz w:val="20"/>
+          <w:szCs w:val="20"/>
+        </w:rPr>
+        <w:t xml:space="preserve">{{ </w:t>
+      </w:r>
+      <w:proofErr w:type="spellStart"/>
+      <w:r>
+        <w:rPr>
+          <w:rFonts w:ascii="Palatino Linotype" w:hAnsi="Palatino Linotype"/>
+          <w:sz w:val="20"/>
+          <w:szCs w:val="20"/>
+        </w:rPr>
+        <w:t>defendant</w:t>
+      </w:r>
+      <w:proofErr w:type="gramEnd"/>
+      <w:r>
+        <w:rPr>
+          <w:rFonts w:ascii="Palatino Linotype" w:hAnsi="Palatino Linotype"/>
+          <w:sz w:val="20"/>
+          <w:szCs w:val="20"/>
+        </w:rPr>
+        <w:t>.</w:t>
+      </w:r>
+      <w:r>
+        <w:rPr>
+          <w:rFonts w:ascii="Palatino Linotype" w:hAnsi="Palatino Linotype"/>
+          <w:sz w:val="20"/>
+          <w:szCs w:val="20"/>
+        </w:rPr>
+        <w:t>first_name</w:t>
+      </w:r>
+      <w:proofErr w:type="spellEnd"/>
+      <w:r>
+        <w:rPr>
+          <w:rFonts w:ascii="Palatino Linotype" w:hAnsi="Palatino Linotype"/>
+          <w:sz w:val="20"/>
+          <w:szCs w:val="20"/>
+        </w:rPr>
+        <w:t xml:space="preserve"> }}</w:t>
       </w:r>
       <w:r>
         <w:rPr>
@@ -343,7 +391,16 @@
           <w:sz w:val="20"/>
           <w:szCs w:val="20"/>
         </w:rPr>
-        <w:t>{{ defendant.</w:t>
+        <w:t xml:space="preserve">{{ </w:t>
+      </w:r>
+      <w:proofErr w:type="spellStart"/>
+      <w:r>
+        <w:rPr>
+          <w:rFonts w:ascii="Palatino Linotype" w:hAnsi="Palatino Linotype"/>
+          <w:sz w:val="20"/>
+          <w:szCs w:val="20"/>
+        </w:rPr>
+        <w:t>defendant.</w:t>
       </w:r>
       <w:r>
         <w:rPr>
@@ -359,7 +416,16 @@
           <w:sz w:val="20"/>
           <w:szCs w:val="20"/>
         </w:rPr>
-        <w:t>name }}</w:t>
+        <w:t>name</w:t>
+      </w:r>
+      <w:proofErr w:type="spellEnd"/>
+      <w:r>
+        <w:rPr>
+          <w:rFonts w:ascii="Palatino Linotype" w:hAnsi="Palatino Linotype"/>
+          <w:sz w:val="20"/>
+          <w:szCs w:val="20"/>
+        </w:rPr>
+        <w:t xml:space="preserve"> }}</w:t>
       </w:r>
       <w:r>
         <w:rPr>
@@ -498,7 +564,37 @@
           <w:sz w:val="20"/>
           <w:szCs w:val="20"/>
         </w:rPr>
-        <w:t>% if judicial_officer.officer_</w:t>
+        <w:t xml:space="preserve">% if </w:t>
+      </w:r>
+      <w:proofErr w:type="spellStart"/>
+      <w:r>
+        <w:rPr>
+          <w:rFonts w:ascii="Palatino Linotype" w:hAnsi="Palatino Linotype"/>
+          <w:bCs/>
+          <w:sz w:val="20"/>
+          <w:szCs w:val="20"/>
+        </w:rPr>
+        <w:t>judicial_</w:t>
+      </w:r>
+      <w:proofErr w:type="gramStart"/>
+      <w:r>
+        <w:rPr>
+          <w:rFonts w:ascii="Palatino Linotype" w:hAnsi="Palatino Linotype"/>
+          <w:bCs/>
+          <w:sz w:val="20"/>
+          <w:szCs w:val="20"/>
+        </w:rPr>
+        <w:t>officer.officer</w:t>
+      </w:r>
+      <w:proofErr w:type="gramEnd"/>
+      <w:r>
+        <w:rPr>
+          <w:rFonts w:ascii="Palatino Linotype" w:hAnsi="Palatino Linotype"/>
+          <w:bCs/>
+          <w:sz w:val="20"/>
+          <w:szCs w:val="20"/>
+        </w:rPr>
+        <w:t>_</w:t>
       </w:r>
       <w:r>
         <w:rPr>
@@ -509,6 +605,7 @@
         </w:rPr>
         <w:t>type</w:t>
       </w:r>
+      <w:proofErr w:type="spellEnd"/>
       <w:r>
         <w:rPr>
           <w:rFonts w:ascii="Palatino Linotype" w:hAnsi="Palatino Linotype"/>
@@ -627,15 +724,69 @@
           <w:sz w:val="20"/>
           <w:szCs w:val="20"/>
         </w:rPr>
-        <w:t>{% elif judicial_officer.officer_</w:t>
-      </w:r>
-      <w:r>
-        <w:rPr>
-          <w:rFonts w:ascii="Palatino Linotype" w:hAnsi="Palatino Linotype"/>
-          <w:sz w:val="20"/>
-          <w:szCs w:val="20"/>
-        </w:rPr>
-        <w:t>type == ‘Judge’ %}</w:t>
+        <w:t xml:space="preserve">{% </w:t>
+      </w:r>
+      <w:proofErr w:type="spellStart"/>
+      <w:r>
+        <w:rPr>
+          <w:rFonts w:ascii="Palatino Linotype" w:hAnsi="Palatino Linotype"/>
+          <w:sz w:val="20"/>
+          <w:szCs w:val="20"/>
+        </w:rPr>
+        <w:t>elif</w:t>
+      </w:r>
+      <w:proofErr w:type="spellEnd"/>
+      <w:r>
+        <w:rPr>
+          <w:rFonts w:ascii="Palatino Linotype" w:hAnsi="Palatino Linotype"/>
+          <w:sz w:val="20"/>
+          <w:szCs w:val="20"/>
+        </w:rPr>
+        <w:t xml:space="preserve"> </w:t>
+      </w:r>
+      <w:proofErr w:type="spellStart"/>
+      <w:r>
+        <w:rPr>
+          <w:rFonts w:ascii="Palatino Linotype" w:hAnsi="Palatino Linotype"/>
+          <w:sz w:val="20"/>
+          <w:szCs w:val="20"/>
+        </w:rPr>
+        <w:t>judicial_</w:t>
+      </w:r>
+      <w:proofErr w:type="gramStart"/>
+      <w:r>
+        <w:rPr>
+          <w:rFonts w:ascii="Palatino Linotype" w:hAnsi="Palatino Linotype"/>
+          <w:sz w:val="20"/>
+          <w:szCs w:val="20"/>
+        </w:rPr>
+        <w:t>officer.officer</w:t>
+      </w:r>
+      <w:proofErr w:type="gramEnd"/>
+      <w:r>
+        <w:rPr>
+          <w:rFonts w:ascii="Palatino Linotype" w:hAnsi="Palatino Linotype"/>
+          <w:sz w:val="20"/>
+          <w:szCs w:val="20"/>
+        </w:rPr>
+        <w:t>_</w:t>
+      </w:r>
+      <w:r>
+        <w:rPr>
+          <w:rFonts w:ascii="Palatino Linotype" w:hAnsi="Palatino Linotype"/>
+          <w:sz w:val="20"/>
+          <w:szCs w:val="20"/>
+        </w:rPr>
+        <w:t>type</w:t>
+      </w:r>
+      <w:proofErr w:type="spellEnd"/>
+      <w:r>
+        <w:rPr>
+          <w:rFonts w:ascii="Palatino Linotype" w:hAnsi="Palatino Linotype"/>
+          <w:sz w:val="20"/>
+          <w:szCs w:val="20"/>
+        </w:rPr>
+        <w:t xml:space="preserve"> == ‘Judge’ %}</w:t>
       </w:r>
     </w:p>
     <w:p>
@@ -773,7 +924,43 @@
           <w:sz w:val="20"/>
           <w:szCs w:val="20"/>
         </w:rPr>
-        <w:t xml:space="preserve"> on {{ plea_trial_date }}</w:t>
+        <w:t xml:space="preserve"> on </w:t>
+      </w:r>
+      <w:proofErr w:type="gramStart"/>
+      <w:r>
+        <w:rPr>
+          <w:rFonts w:ascii="Palatino Linotype" w:hAnsi="Palatino Linotype"/>
+          <w:sz w:val="20"/>
+          <w:szCs w:val="20"/>
+        </w:rPr>
+        <w:t xml:space="preserve">{{ </w:t>
+      </w:r>
+      <w:proofErr w:type="spellStart"/>
+      <w:r>
+        <w:rPr>
+          <w:rFonts w:ascii="Palatino Linotype" w:hAnsi="Palatino Linotype"/>
+          <w:sz w:val="20"/>
+          <w:szCs w:val="20"/>
+        </w:rPr>
+        <w:t>plea</w:t>
+      </w:r>
+      <w:proofErr w:type="gramEnd"/>
+      <w:r>
+        <w:rPr>
+          <w:rFonts w:ascii="Palatino Linotype" w:hAnsi="Palatino Linotype"/>
+          <w:sz w:val="20"/>
+          <w:szCs w:val="20"/>
+        </w:rPr>
+        <w:t>_trial_date</w:t>
+      </w:r>
+      <w:proofErr w:type="spellEnd"/>
+      <w:r>
+        <w:rPr>
+          <w:rFonts w:ascii="Palatino Linotype" w:hAnsi="Palatino Linotype"/>
+          <w:sz w:val="20"/>
+          <w:szCs w:val="20"/>
+        </w:rPr>
+        <w:t xml:space="preserve"> }}</w:t>
       </w:r>
       <w:r>
         <w:rPr>
@@ -805,7 +992,25 @@
           <w:sz w:val="20"/>
           <w:szCs w:val="20"/>
         </w:rPr>
-        <w:t xml:space="preserve"> {{ appearance_reason }}</w:t>
+        <w:t xml:space="preserve"> {{ </w:t>
+      </w:r>
+      <w:proofErr w:type="spellStart"/>
+      <w:r>
+        <w:rPr>
+          <w:rFonts w:ascii="Palatino Linotype" w:hAnsi="Palatino Linotype"/>
+          <w:sz w:val="20"/>
+          <w:szCs w:val="20"/>
+        </w:rPr>
+        <w:t>appearance_reason</w:t>
+      </w:r>
+      <w:proofErr w:type="spellEnd"/>
+      <w:r>
+        <w:rPr>
+          <w:rFonts w:ascii="Palatino Linotype" w:hAnsi="Palatino Linotype"/>
+          <w:sz w:val="20"/>
+          <w:szCs w:val="20"/>
+        </w:rPr>
+        <w:t xml:space="preserve"> }}</w:t>
       </w:r>
       <w:r>
         <w:rPr>
@@ -830,7 +1035,87 @@
           <w:sz w:val="20"/>
           <w:szCs w:val="20"/>
         </w:rPr>
-        <w:t>{% if defense_counsel_waived is false %}Defendant was represented by {{ defense_counsel }}, {{ defense_counsel_type }}.</w:t>
+        <w:t xml:space="preserve">{% if </w:t>
+      </w:r>
+      <w:proofErr w:type="spellStart"/>
+      <w:r>
+        <w:rPr>
+          <w:rFonts w:ascii="Palatino Linotype" w:hAnsi="Palatino Linotype"/>
+          <w:bCs/>
+          <w:sz w:val="20"/>
+          <w:szCs w:val="20"/>
+        </w:rPr>
+        <w:t>defense_counsel_waived</w:t>
+      </w:r>
+      <w:proofErr w:type="spellEnd"/>
+      <w:r>
+        <w:rPr>
+          <w:rFonts w:ascii="Palatino Linotype" w:hAnsi="Palatino Linotype"/>
+          <w:bCs/>
+          <w:sz w:val="20"/>
+          <w:szCs w:val="20"/>
+        </w:rPr>
+        <w:t xml:space="preserve"> is false </w:t>
+      </w:r>
+      <w:proofErr w:type="gramStart"/>
+      <w:r>
+        <w:rPr>
+          <w:rFonts w:ascii="Palatino Linotype" w:hAnsi="Palatino Linotype"/>
+          <w:bCs/>
+          <w:sz w:val="20"/>
+          <w:szCs w:val="20"/>
+        </w:rPr>
+        <w:t>%}Defendant</w:t>
+      </w:r>
+      <w:proofErr w:type="gramEnd"/>
+      <w:r>
+        <w:rPr>
+          <w:rFonts w:ascii="Palatino Linotype" w:hAnsi="Palatino Linotype"/>
+          <w:bCs/>
+          <w:sz w:val="20"/>
+          <w:szCs w:val="20"/>
+        </w:rPr>
+        <w:t xml:space="preserve"> was represented by {{ </w:t>
+      </w:r>
+      <w:proofErr w:type="spellStart"/>
+      <w:r>
+        <w:rPr>
+          <w:rFonts w:ascii="Palatino Linotype" w:hAnsi="Palatino Linotype"/>
+          <w:bCs/>
+          <w:sz w:val="20"/>
+          <w:szCs w:val="20"/>
+        </w:rPr>
+        <w:t>defense_counsel</w:t>
+      </w:r>
+      <w:proofErr w:type="spellEnd"/>
+      <w:r>
+        <w:rPr>
+          <w:rFonts w:ascii="Palatino Linotype" w:hAnsi="Palatino Linotype"/>
+          <w:bCs/>
+          <w:sz w:val="20"/>
+          <w:szCs w:val="20"/>
+        </w:rPr>
+        <w:t xml:space="preserve"> }}, {{ </w:t>
+      </w:r>
+      <w:proofErr w:type="spellStart"/>
+      <w:r>
+        <w:rPr>
+          <w:rFonts w:ascii="Palatino Linotype" w:hAnsi="Palatino Linotype"/>
+          <w:bCs/>
+          <w:sz w:val="20"/>
+          <w:szCs w:val="20"/>
+        </w:rPr>
+        <w:t>defense_counsel_type</w:t>
+      </w:r>
+      <w:proofErr w:type="spellEnd"/>
+      <w:r>
+        <w:rPr>
+          <w:rFonts w:ascii="Palatino Linotype" w:hAnsi="Palatino Linotype"/>
+          <w:bCs/>
+          <w:sz w:val="20"/>
+          <w:szCs w:val="20"/>
+        </w:rPr>
+        <w:t xml:space="preserve"> }}.</w:t>
       </w:r>
       <w:r>
         <w:rPr>
@@ -848,7 +1133,67 @@
           <w:sz w:val="20"/>
           <w:szCs w:val="20"/>
         </w:rPr>
-        <w:t xml:space="preserve">{% elif defense_counsel_waived is true %}Defendant </w:t>
+        <w:t xml:space="preserve">{% </w:t>
+      </w:r>
+      <w:proofErr w:type="spellStart"/>
+      <w:r>
+        <w:rPr>
+          <w:rFonts w:ascii="Palatino Linotype" w:hAnsi="Palatino Linotype"/>
+          <w:bCs/>
+          <w:sz w:val="20"/>
+          <w:szCs w:val="20"/>
+        </w:rPr>
+        <w:t>elif</w:t>
+      </w:r>
+      <w:proofErr w:type="spellEnd"/>
+      <w:r>
+        <w:rPr>
+          <w:rFonts w:ascii="Palatino Linotype" w:hAnsi="Palatino Linotype"/>
+          <w:bCs/>
+          <w:sz w:val="20"/>
+          <w:szCs w:val="20"/>
+        </w:rPr>
+        <w:t xml:space="preserve"> </w:t>
+      </w:r>
+      <w:proofErr w:type="spellStart"/>
+      <w:r>
+        <w:rPr>
+          <w:rFonts w:ascii="Palatino Linotype" w:hAnsi="Palatino Linotype"/>
+          <w:bCs/>
+          <w:sz w:val="20"/>
+          <w:szCs w:val="20"/>
+        </w:rPr>
+        <w:t>defense_counsel_waived</w:t>
+      </w:r>
+      <w:proofErr w:type="spellEnd"/>
+      <w:r>
+        <w:rPr>
+          <w:rFonts w:ascii="Palatino Linotype" w:hAnsi="Palatino Linotype"/>
+          <w:bCs/>
+          <w:sz w:val="20"/>
+          <w:szCs w:val="20"/>
+        </w:rPr>
+        <w:t xml:space="preserve"> is true </w:t>
+      </w:r>
+      <w:proofErr w:type="gramStart"/>
+      <w:r>
+        <w:rPr>
+          <w:rFonts w:ascii="Palatino Linotype" w:hAnsi="Palatino Linotype"/>
+          <w:bCs/>
+          <w:sz w:val="20"/>
+          <w:szCs w:val="20"/>
+        </w:rPr>
+        <w:t>%}Defendant</w:t>
+      </w:r>
+      <w:proofErr w:type="gramEnd"/>
+      <w:r>
+        <w:rPr>
+          <w:rFonts w:ascii="Palatino Linotype" w:hAnsi="Palatino Linotype"/>
+          <w:bCs/>
+          <w:sz w:val="20"/>
+          <w:szCs w:val="20"/>
+        </w:rPr>
+        <w:t xml:space="preserve"> </w:t>
       </w:r>
       <w:r>
         <w:rPr>
@@ -884,15 +1229,34 @@
           <w:sz w:val="20"/>
           <w:szCs w:val="20"/>
         </w:rPr>
-        <w:t>{% endif %}</w:t>
-      </w:r>
-      <w:r>
-        <w:rPr>
-          <w:rFonts w:ascii="Palatino Linotype" w:hAnsi="Palatino Linotype"/>
-          <w:sz w:val="20"/>
-          <w:szCs w:val="20"/>
-        </w:rPr>
-        <w:t xml:space="preserve">This case will be set </w:t>
+        <w:t xml:space="preserve">{% endif </w:t>
+      </w:r>
+      <w:proofErr w:type="gramStart"/>
+      <w:r>
+        <w:rPr>
+          <w:rFonts w:ascii="Palatino Linotype" w:hAnsi="Palatino Linotype"/>
+          <w:bCs/>
+          <w:sz w:val="20"/>
+          <w:szCs w:val="20"/>
+        </w:rPr>
+        <w:t>%}</w:t>
+      </w:r>
+      <w:r>
+        <w:rPr>
+          <w:rFonts w:ascii="Palatino Linotype" w:hAnsi="Palatino Linotype"/>
+          <w:sz w:val="20"/>
+          <w:szCs w:val="20"/>
+        </w:rPr>
+        <w:t>This</w:t>
+      </w:r>
+      <w:proofErr w:type="gramEnd"/>
+      <w:r>
+        <w:rPr>
+          <w:rFonts w:ascii="Palatino Linotype" w:hAnsi="Palatino Linotype"/>
+          <w:sz w:val="20"/>
+          <w:szCs w:val="20"/>
+        </w:rPr>
+        <w:t xml:space="preserve"> case will be set </w:t>
       </w:r>
       <w:r>
         <w:rPr>
@@ -996,27 +1360,70 @@
           <w:sz w:val="20"/>
           <w:szCs w:val="20"/>
         </w:rPr>
-        <w:t xml:space="preserve"> the community.  In determining the type and amount of bail, the Court considered each of the enumerated factors in Crim. R. 46(C)</w:t>
-      </w:r>
-      <w:r>
-        <w:rPr>
-          <w:rFonts w:ascii="Palatino Linotype" w:hAnsi="Palatino Linotype"/>
-          <w:bCs/>
-          <w:color w:val="FF0000"/>
-          <w:sz w:val="20"/>
-          <w:szCs w:val="20"/>
-        </w:rPr>
-        <w:t>{% if domestic_violence_</w:t>
-      </w:r>
-      <w:r>
-        <w:rPr>
-          <w:rFonts w:ascii="Palatino Linotype" w:hAnsi="Palatino Linotype"/>
-          <w:bCs/>
-          <w:color w:val="FF0000"/>
-          <w:sz w:val="20"/>
-          <w:szCs w:val="20"/>
-        </w:rPr>
-        <w:t>conditions.ordered is true %}</w:t>
+        <w:t xml:space="preserve"> the community.  In determining the type and amount of bail, the Court considered each of the enumerated factors in Crim. R. 46(C</w:t>
+      </w:r>
+      <w:proofErr w:type="gramStart"/>
+      <w:r>
+        <w:rPr>
+          <w:rFonts w:ascii="Palatino Linotype" w:hAnsi="Palatino Linotype"/>
+          <w:bCs/>
+          <w:sz w:val="20"/>
+          <w:szCs w:val="20"/>
+        </w:rPr>
+        <w:t>)</w:t>
+      </w:r>
+      <w:r>
+        <w:rPr>
+          <w:rFonts w:ascii="Palatino Linotype" w:hAnsi="Palatino Linotype"/>
+          <w:bCs/>
+          <w:color w:val="FF0000"/>
+          <w:sz w:val="20"/>
+          <w:szCs w:val="20"/>
+        </w:rPr>
+        <w:t>{</w:t>
+      </w:r>
+      <w:proofErr w:type="gramEnd"/>
+      <w:r>
+        <w:rPr>
+          <w:rFonts w:ascii="Palatino Linotype" w:hAnsi="Palatino Linotype"/>
+          <w:bCs/>
+          <w:color w:val="FF0000"/>
+          <w:sz w:val="20"/>
+          <w:szCs w:val="20"/>
+        </w:rPr>
+        <w:t xml:space="preserve">% if </w:t>
+      </w:r>
+      <w:proofErr w:type="spellStart"/>
+      <w:r>
+        <w:rPr>
+          <w:rFonts w:ascii="Palatino Linotype" w:hAnsi="Palatino Linotype"/>
+          <w:bCs/>
+          <w:color w:val="FF0000"/>
+          <w:sz w:val="20"/>
+          <w:szCs w:val="20"/>
+        </w:rPr>
+        <w:t>domestic_violence_</w:t>
+      </w:r>
+      <w:r>
+        <w:rPr>
+          <w:rFonts w:ascii="Palatino Linotype" w:hAnsi="Palatino Linotype"/>
+          <w:bCs/>
+          <w:color w:val="FF0000"/>
+          <w:sz w:val="20"/>
+          <w:szCs w:val="20"/>
+        </w:rPr>
+        <w:t>conditions.ordered</w:t>
+      </w:r>
+      <w:proofErr w:type="spellEnd"/>
+      <w:r>
+        <w:rPr>
+          <w:rFonts w:ascii="Palatino Linotype" w:hAnsi="Palatino Linotype"/>
+          <w:bCs/>
+          <w:color w:val="FF0000"/>
+          <w:sz w:val="20"/>
+          <w:szCs w:val="20"/>
+        </w:rPr>
+        <w:t xml:space="preserve"> is true %}</w:t>
       </w:r>
       <w:r>
         <w:rPr>
@@ -1108,6 +1515,111 @@
         </w:rPr>
         <w:t>(</w:t>
       </w:r>
+      <w:proofErr w:type="spellStart"/>
+      <w:r>
+        <w:rPr>
+          <w:rFonts w:ascii="Palatino Linotype" w:hAnsi="Palatino Linotype"/>
+          <w:bCs/>
+          <w:color w:val="FF0000"/>
+          <w:sz w:val="20"/>
+          <w:szCs w:val="20"/>
+        </w:rPr>
+        <w:t>bond_</w:t>
+      </w:r>
+      <w:proofErr w:type="gramStart"/>
+      <w:r>
+        <w:rPr>
+          <w:rFonts w:ascii="Palatino Linotype" w:hAnsi="Palatino Linotype"/>
+          <w:bCs/>
+          <w:color w:val="FF0000"/>
+          <w:sz w:val="20"/>
+          <w:szCs w:val="20"/>
+        </w:rPr>
+        <w:t>conditions</w:t>
+      </w:r>
+      <w:r>
+        <w:rPr>
+          <w:rFonts w:ascii="Palatino Linotype" w:hAnsi="Palatino Linotype"/>
+          <w:bCs/>
+          <w:color w:val="FF0000"/>
+          <w:sz w:val="20"/>
+          <w:szCs w:val="20"/>
+        </w:rPr>
+        <w:t>.bond</w:t>
+      </w:r>
+      <w:proofErr w:type="gramEnd"/>
+      <w:r>
+        <w:rPr>
+          <w:rFonts w:ascii="Palatino Linotype" w:hAnsi="Palatino Linotype"/>
+          <w:bCs/>
+          <w:color w:val="FF0000"/>
+          <w:sz w:val="20"/>
+          <w:szCs w:val="20"/>
+        </w:rPr>
+        <w:t>_type</w:t>
+      </w:r>
+      <w:proofErr w:type="spellEnd"/>
+      <w:r>
+        <w:rPr>
+          <w:rFonts w:ascii="Palatino Linotype" w:hAnsi="Palatino Linotype"/>
+          <w:bCs/>
+          <w:color w:val="FF0000"/>
+          <w:sz w:val="20"/>
+          <w:szCs w:val="20"/>
+        </w:rPr>
+        <w:t xml:space="preserve"> == ‘10% Deposit, Cash or Surety</w:t>
+      </w:r>
+      <w:r>
+        <w:rPr>
+          <w:rFonts w:ascii="Palatino Linotype" w:hAnsi="Palatino Linotype"/>
+          <w:bCs/>
+          <w:color w:val="FF0000"/>
+          <w:sz w:val="20"/>
+          <w:szCs w:val="20"/>
+        </w:rPr>
+        <w:t xml:space="preserve"> Bond</w:t>
+      </w:r>
+      <w:r>
+        <w:rPr>
+          <w:rFonts w:ascii="Palatino Linotype" w:hAnsi="Palatino Linotype"/>
+          <w:bCs/>
+          <w:color w:val="FF0000"/>
+          <w:sz w:val="20"/>
+          <w:szCs w:val="20"/>
+        </w:rPr>
+        <w:t>’</w:t>
+      </w:r>
+      <w:r>
+        <w:rPr>
+          <w:rFonts w:ascii="Palatino Linotype" w:hAnsi="Palatino Linotype"/>
+          <w:bCs/>
+          <w:color w:val="FF0000"/>
+          <w:sz w:val="20"/>
+          <w:szCs w:val="20"/>
+        </w:rPr>
+        <w:t>)</w:t>
+      </w:r>
+      <w:r>
+        <w:rPr>
+          <w:rFonts w:ascii="Palatino Linotype" w:hAnsi="Palatino Linotype"/>
+          <w:bCs/>
+          <w:color w:val="FF0000"/>
+          <w:sz w:val="20"/>
+          <w:szCs w:val="20"/>
+        </w:rPr>
+        <w:t xml:space="preserve"> </w:t>
+      </w:r>
+      <w:r>
+        <w:rPr>
+          <w:rFonts w:ascii="Palatino Linotype" w:hAnsi="Palatino Linotype"/>
+          <w:bCs/>
+          <w:color w:val="FF0000"/>
+          <w:sz w:val="20"/>
+          <w:szCs w:val="20"/>
+        </w:rPr>
+        <w:t>or (</w:t>
+      </w:r>
+      <w:proofErr w:type="spellStart"/>
       <w:r>
         <w:rPr>
           <w:rFonts w:ascii="Palatino Linotype" w:hAnsi="Palatino Linotype"/>
@@ -1126,77 +1638,18 @@
           <w:sz w:val="20"/>
           <w:szCs w:val="20"/>
         </w:rPr>
-        <w:t>.bond_type == ‘10% Deposit, Cash or Surety</w:t>
-      </w:r>
-      <w:r>
-        <w:rPr>
-          <w:rFonts w:ascii="Palatino Linotype" w:hAnsi="Palatino Linotype"/>
-          <w:bCs/>
-          <w:color w:val="FF0000"/>
-          <w:sz w:val="20"/>
-          <w:szCs w:val="20"/>
-        </w:rPr>
-        <w:t xml:space="preserve"> Bond</w:t>
-      </w:r>
-      <w:r>
-        <w:rPr>
-          <w:rFonts w:ascii="Palatino Linotype" w:hAnsi="Palatino Linotype"/>
-          <w:bCs/>
-          <w:color w:val="FF0000"/>
-          <w:sz w:val="20"/>
-          <w:szCs w:val="20"/>
-        </w:rPr>
-        <w:t>’</w:t>
-      </w:r>
-      <w:r>
-        <w:rPr>
-          <w:rFonts w:ascii="Palatino Linotype" w:hAnsi="Palatino Linotype"/>
-          <w:bCs/>
-          <w:color w:val="FF0000"/>
-          <w:sz w:val="20"/>
-          <w:szCs w:val="20"/>
-        </w:rPr>
-        <w:t>)</w:t>
-      </w:r>
-      <w:r>
-        <w:rPr>
-          <w:rFonts w:ascii="Palatino Linotype" w:hAnsi="Palatino Linotype"/>
-          <w:bCs/>
-          <w:color w:val="FF0000"/>
-          <w:sz w:val="20"/>
-          <w:szCs w:val="20"/>
-        </w:rPr>
-        <w:t xml:space="preserve"> </w:t>
-      </w:r>
-      <w:r>
-        <w:rPr>
-          <w:rFonts w:ascii="Palatino Linotype" w:hAnsi="Palatino Linotype"/>
-          <w:bCs/>
-          <w:color w:val="FF0000"/>
-          <w:sz w:val="20"/>
-          <w:szCs w:val="20"/>
-        </w:rPr>
-        <w:t>or (</w:t>
-      </w:r>
-      <w:r>
-        <w:rPr>
-          <w:rFonts w:ascii="Palatino Linotype" w:hAnsi="Palatino Linotype"/>
-          <w:bCs/>
-          <w:color w:val="FF0000"/>
-          <w:sz w:val="20"/>
-          <w:szCs w:val="20"/>
-        </w:rPr>
-        <w:t>bond_conditions</w:t>
-      </w:r>
-      <w:r>
-        <w:rPr>
-          <w:rFonts w:ascii="Palatino Linotype" w:hAnsi="Palatino Linotype"/>
-          <w:bCs/>
-          <w:color w:val="FF0000"/>
-          <w:sz w:val="20"/>
-          <w:szCs w:val="20"/>
-        </w:rPr>
-        <w:t>.bond_type == ‘</w:t>
+        <w:t>.bond_type</w:t>
+      </w:r>
+      <w:proofErr w:type="spellEnd"/>
+      <w:r>
+        <w:rPr>
+          <w:rFonts w:ascii="Palatino Linotype" w:hAnsi="Palatino Linotype"/>
+          <w:bCs/>
+          <w:color w:val="FF0000"/>
+          <w:sz w:val="20"/>
+          <w:szCs w:val="20"/>
+        </w:rPr>
+        <w:t xml:space="preserve"> == ‘</w:t>
       </w:r>
       <w:r>
         <w:rPr>
@@ -1296,8 +1749,9 @@
           <w:szCs w:val="20"/>
           <w:u w:val="single"/>
         </w:rPr>
-        <w:t xml:space="preserve">Defendant shall post a {{ </w:t>
-      </w:r>
+        <w:t xml:space="preserve">Defendant shall post a </w:t>
+      </w:r>
+      <w:proofErr w:type="gramStart"/>
       <w:r>
         <w:rPr>
           <w:rFonts w:ascii="Palatino Linotype" w:hAnsi="Palatino Linotype"/>
@@ -1306,59 +1760,116 @@
           <w:szCs w:val="20"/>
           <w:u w:val="single"/>
         </w:rPr>
+        <w:t xml:space="preserve">{{ </w:t>
+      </w:r>
+      <w:proofErr w:type="spellStart"/>
+      <w:r>
+        <w:rPr>
+          <w:rFonts w:ascii="Palatino Linotype" w:hAnsi="Palatino Linotype"/>
+          <w:bCs/>
+          <w:sz w:val="20"/>
+          <w:szCs w:val="20"/>
+          <w:u w:val="single"/>
+        </w:rPr>
+        <w:t>bond</w:t>
+      </w:r>
+      <w:proofErr w:type="gramEnd"/>
+      <w:r>
+        <w:rPr>
+          <w:rFonts w:ascii="Palatino Linotype" w:hAnsi="Palatino Linotype"/>
+          <w:bCs/>
+          <w:sz w:val="20"/>
+          <w:szCs w:val="20"/>
+          <w:u w:val="single"/>
+        </w:rPr>
+        <w:t>_conditions</w:t>
+      </w:r>
+      <w:r>
+        <w:rPr>
+          <w:rFonts w:ascii="Palatino Linotype" w:hAnsi="Palatino Linotype"/>
+          <w:bCs/>
+          <w:sz w:val="20"/>
+          <w:szCs w:val="20"/>
+          <w:u w:val="single"/>
+        </w:rPr>
+        <w:t>.bond_amount</w:t>
+      </w:r>
+      <w:proofErr w:type="spellEnd"/>
+      <w:r>
+        <w:rPr>
+          <w:rFonts w:ascii="Palatino Linotype" w:hAnsi="Palatino Linotype"/>
+          <w:bCs/>
+          <w:sz w:val="20"/>
+          <w:szCs w:val="20"/>
+          <w:u w:val="single"/>
+        </w:rPr>
+        <w:t xml:space="preserve"> }}</w:t>
+      </w:r>
+      <w:r>
+        <w:rPr>
+          <w:rFonts w:ascii="Palatino Linotype" w:hAnsi="Palatino Linotype"/>
+          <w:bCs/>
+          <w:sz w:val="20"/>
+          <w:szCs w:val="20"/>
+          <w:u w:val="single"/>
+        </w:rPr>
+        <w:t xml:space="preserve"> bond secured by</w:t>
+      </w:r>
+      <w:r>
+        <w:rPr>
+          <w:rFonts w:ascii="Palatino Linotype" w:hAnsi="Palatino Linotype"/>
+          <w:bCs/>
+          <w:sz w:val="20"/>
+          <w:szCs w:val="20"/>
+          <w:u w:val="single"/>
+        </w:rPr>
+        <w:t xml:space="preserve"> </w:t>
+      </w:r>
+      <w:r>
+        <w:rPr>
+          <w:rFonts w:ascii="Palatino Linotype" w:hAnsi="Palatino Linotype"/>
+          <w:bCs/>
+          <w:color w:val="FF0000"/>
+          <w:sz w:val="20"/>
+          <w:szCs w:val="20"/>
+          <w:u w:val="single"/>
+        </w:rPr>
+        <w:t xml:space="preserve">{% if </w:t>
+      </w:r>
+      <w:proofErr w:type="spellStart"/>
+      <w:r>
+        <w:rPr>
+          <w:rFonts w:ascii="Palatino Linotype" w:hAnsi="Palatino Linotype"/>
+          <w:bCs/>
+          <w:color w:val="FF0000"/>
+          <w:sz w:val="20"/>
+          <w:szCs w:val="20"/>
+          <w:u w:val="single"/>
+        </w:rPr>
         <w:t>bond_conditions</w:t>
       </w:r>
       <w:r>
         <w:rPr>
           <w:rFonts w:ascii="Palatino Linotype" w:hAnsi="Palatino Linotype"/>
           <w:bCs/>
+          <w:color w:val="FF0000"/>
           <w:sz w:val="20"/>
           <w:szCs w:val="20"/>
           <w:u w:val="single"/>
         </w:rPr>
-        <w:t>.bond_amount }}</w:t>
-      </w:r>
-      <w:r>
-        <w:rPr>
-          <w:rFonts w:ascii="Palatino Linotype" w:hAnsi="Palatino Linotype"/>
-          <w:bCs/>
+        <w:t>.bond_type</w:t>
+      </w:r>
+      <w:proofErr w:type="spellEnd"/>
+      <w:r>
+        <w:rPr>
+          <w:rFonts w:ascii="Palatino Linotype" w:hAnsi="Palatino Linotype"/>
+          <w:bCs/>
+          <w:color w:val="FF0000"/>
           <w:sz w:val="20"/>
           <w:szCs w:val="20"/>
           <w:u w:val="single"/>
         </w:rPr>
-        <w:t xml:space="preserve"> bond secured by</w:t>
-      </w:r>
-      <w:r>
-        <w:rPr>
-          <w:rFonts w:ascii="Palatino Linotype" w:hAnsi="Palatino Linotype"/>
-          <w:bCs/>
-          <w:sz w:val="20"/>
-          <w:szCs w:val="20"/>
-          <w:u w:val="single"/>
-        </w:rPr>
-        <w:t xml:space="preserve"> </w:t>
-      </w:r>
-      <w:r>
-        <w:rPr>
-          <w:rFonts w:ascii="Palatino Linotype" w:hAnsi="Palatino Linotype"/>
-          <w:bCs/>
-          <w:color w:val="FF0000"/>
-          <w:sz w:val="20"/>
-          <w:szCs w:val="20"/>
-          <w:u w:val="single"/>
-        </w:rPr>
-        <w:t>{% if bond_conditions</w:t>
-      </w:r>
-      <w:r>
-        <w:rPr>
-          <w:rFonts w:ascii="Palatino Linotype" w:hAnsi="Palatino Linotype"/>
-          <w:bCs/>
-          <w:color w:val="FF0000"/>
-          <w:sz w:val="20"/>
-          <w:szCs w:val="20"/>
-          <w:u w:val="single"/>
-        </w:rPr>
-        <w:t>.bond_type == ‘10% Deposit, Cash or Surety</w:t>
+        <w:t xml:space="preserve"> == ‘10% Deposit, Cash or Surety</w:t>
       </w:r>
       <w:r>
         <w:rPr>
@@ -1495,25 +2006,59 @@
         </w:rPr>
         <w:t xml:space="preserve">{% if </w:t>
       </w:r>
-      <w:r>
-        <w:rPr>
-          <w:rFonts w:ascii="Palatino Linotype" w:hAnsi="Palatino Linotype"/>
-          <w:bCs/>
-          <w:color w:val="FF0000"/>
-          <w:sz w:val="20"/>
-          <w:szCs w:val="20"/>
-        </w:rPr>
-        <w:t>bond_conditions</w:t>
-      </w:r>
-      <w:r>
-        <w:rPr>
-          <w:rFonts w:ascii="Palatino Linotype" w:hAnsi="Palatino Linotype"/>
-          <w:bCs/>
-          <w:color w:val="FF0000"/>
-          <w:sz w:val="20"/>
-          <w:szCs w:val="20"/>
-        </w:rPr>
-        <w:t>.bond_type == ‘Recognizance (OR) Bond’ %}</w:t>
+      <w:proofErr w:type="spellStart"/>
+      <w:r>
+        <w:rPr>
+          <w:rFonts w:ascii="Palatino Linotype" w:hAnsi="Palatino Linotype"/>
+          <w:bCs/>
+          <w:color w:val="FF0000"/>
+          <w:sz w:val="20"/>
+          <w:szCs w:val="20"/>
+        </w:rPr>
+        <w:t>bond_</w:t>
+      </w:r>
+      <w:proofErr w:type="gramStart"/>
+      <w:r>
+        <w:rPr>
+          <w:rFonts w:ascii="Palatino Linotype" w:hAnsi="Palatino Linotype"/>
+          <w:bCs/>
+          <w:color w:val="FF0000"/>
+          <w:sz w:val="20"/>
+          <w:szCs w:val="20"/>
+        </w:rPr>
+        <w:t>conditions</w:t>
+      </w:r>
+      <w:r>
+        <w:rPr>
+          <w:rFonts w:ascii="Palatino Linotype" w:hAnsi="Palatino Linotype"/>
+          <w:bCs/>
+          <w:color w:val="FF0000"/>
+          <w:sz w:val="20"/>
+          <w:szCs w:val="20"/>
+        </w:rPr>
+        <w:t>.bond</w:t>
+      </w:r>
+      <w:proofErr w:type="gramEnd"/>
+      <w:r>
+        <w:rPr>
+          <w:rFonts w:ascii="Palatino Linotype" w:hAnsi="Palatino Linotype"/>
+          <w:bCs/>
+          <w:color w:val="FF0000"/>
+          <w:sz w:val="20"/>
+          <w:szCs w:val="20"/>
+        </w:rPr>
+        <w:t>_type</w:t>
+      </w:r>
+      <w:proofErr w:type="spellEnd"/>
+      <w:r>
+        <w:rPr>
+          <w:rFonts w:ascii="Palatino Linotype" w:hAnsi="Palatino Linotype"/>
+          <w:bCs/>
+          <w:color w:val="FF0000"/>
+          <w:sz w:val="20"/>
+          <w:szCs w:val="20"/>
+        </w:rPr>
+        <w:t xml:space="preserve"> == ‘Recognizance (OR) Bond’ %}</w:t>
       </w:r>
     </w:p>
     <w:p>
@@ -1543,7 +2088,18 @@
           <w:szCs w:val="20"/>
           <w:u w:val="single"/>
         </w:rPr>
-        <w:t>The defendant shall execute a personal recognizance bond</w:t>
+        <w:t xml:space="preserve">The defendant shall execute a personal recognizance </w:t>
+      </w:r>
+      <w:proofErr w:type="gramStart"/>
+      <w:r>
+        <w:rPr>
+          <w:rFonts w:ascii="Palatino Linotype" w:hAnsi="Palatino Linotype"/>
+          <w:bCs/>
+          <w:sz w:val="20"/>
+          <w:szCs w:val="20"/>
+          <w:u w:val="single"/>
+        </w:rPr>
+        <w:t>bond</w:t>
       </w:r>
       <w:r>
         <w:rPr>
@@ -1562,7 +2118,18 @@
           <w:sz w:val="20"/>
           <w:szCs w:val="20"/>
         </w:rPr>
-        <w:t>{% endif %}</w:t>
+        <w:t>{</w:t>
+      </w:r>
+      <w:proofErr w:type="gramEnd"/>
+      <w:r>
+        <w:rPr>
+          <w:rFonts w:ascii="Palatino Linotype" w:hAnsi="Palatino Linotype"/>
+          <w:bCs/>
+          <w:color w:val="FF0000"/>
+          <w:sz w:val="20"/>
+          <w:szCs w:val="20"/>
+        </w:rPr>
+        <w:t>% endif %}</w:t>
       </w:r>
     </w:p>
     <w:p>
@@ -1679,17 +2246,60 @@
           <w:sz w:val="20"/>
           <w:szCs w:val="20"/>
         </w:rPr>
-        <w:t>Defendant shall provide written notice to the Clerk of Court at least 10 days prior to any change of address.</w:t>
-      </w:r>
-      <w:r>
-        <w:rPr>
-          <w:rFonts w:ascii="Palatino Linotype" w:hAnsi="Palatino Linotype"/>
-          <w:bCs/>
-          <w:color w:val="FF0000"/>
-          <w:sz w:val="20"/>
-          <w:szCs w:val="20"/>
-        </w:rPr>
-        <w:t>{% if bond_conditions.comply_protection_order is true %}</w:t>
+        <w:t xml:space="preserve">Defendant shall provide written notice to the Clerk of Court at least 10 days prior to any change of </w:t>
+      </w:r>
+      <w:proofErr w:type="gramStart"/>
+      <w:r>
+        <w:rPr>
+          <w:rFonts w:ascii="Palatino Linotype" w:hAnsi="Palatino Linotype"/>
+          <w:bCs/>
+          <w:sz w:val="20"/>
+          <w:szCs w:val="20"/>
+        </w:rPr>
+        <w:t>address.</w:t>
+      </w:r>
+      <w:r>
+        <w:rPr>
+          <w:rFonts w:ascii="Palatino Linotype" w:hAnsi="Palatino Linotype"/>
+          <w:bCs/>
+          <w:color w:val="FF0000"/>
+          <w:sz w:val="20"/>
+          <w:szCs w:val="20"/>
+        </w:rPr>
+        <w:t>{</w:t>
+      </w:r>
+      <w:proofErr w:type="gramEnd"/>
+      <w:r>
+        <w:rPr>
+          <w:rFonts w:ascii="Palatino Linotype" w:hAnsi="Palatino Linotype"/>
+          <w:bCs/>
+          <w:color w:val="FF0000"/>
+          <w:sz w:val="20"/>
+          <w:szCs w:val="20"/>
+        </w:rPr>
+        <w:t xml:space="preserve">% if </w:t>
+      </w:r>
+      <w:proofErr w:type="spellStart"/>
+      <w:r>
+        <w:rPr>
+          <w:rFonts w:ascii="Palatino Linotype" w:hAnsi="Palatino Linotype"/>
+          <w:bCs/>
+          <w:color w:val="FF0000"/>
+          <w:sz w:val="20"/>
+          <w:szCs w:val="20"/>
+        </w:rPr>
+        <w:t>bond_conditions.comply_protection_order</w:t>
+      </w:r>
+      <w:proofErr w:type="spellEnd"/>
+      <w:r>
+        <w:rPr>
+          <w:rFonts w:ascii="Palatino Linotype" w:hAnsi="Palatino Linotype"/>
+          <w:bCs/>
+          <w:color w:val="FF0000"/>
+          <w:sz w:val="20"/>
+          <w:szCs w:val="20"/>
+        </w:rPr>
+        <w:t xml:space="preserve"> is true %}</w:t>
       </w:r>
     </w:p>
     <w:p>
@@ -1718,27 +2328,70 @@
           <w:sz w:val="20"/>
           <w:szCs w:val="20"/>
         </w:rPr>
-        <w:t>Defendant shall comply with all the terms of the protection order entered in this case.</w:t>
-      </w:r>
-      <w:r>
-        <w:rPr>
-          <w:rFonts w:ascii="Palatino Linotype" w:hAnsi="Palatino Linotype"/>
-          <w:bCs/>
-          <w:color w:val="FF0000"/>
-          <w:sz w:val="20"/>
-          <w:szCs w:val="20"/>
-        </w:rPr>
-        <w:t>{% endif %}</w:t>
-      </w:r>
-      <w:r>
-        <w:rPr>
-          <w:rFonts w:ascii="Palatino Linotype" w:hAnsi="Palatino Linotype"/>
-          <w:bCs/>
-          <w:color w:val="FF0000"/>
-          <w:sz w:val="20"/>
-          <w:szCs w:val="20"/>
-        </w:rPr>
-        <w:t>{% if no_contact.ordered is true %}</w:t>
+        <w:t xml:space="preserve">Defendant shall comply with all the terms of the protection order entered in this </w:t>
+      </w:r>
+      <w:proofErr w:type="gramStart"/>
+      <w:r>
+        <w:rPr>
+          <w:rFonts w:ascii="Palatino Linotype" w:hAnsi="Palatino Linotype"/>
+          <w:bCs/>
+          <w:sz w:val="20"/>
+          <w:szCs w:val="20"/>
+        </w:rPr>
+        <w:t>case.</w:t>
+      </w:r>
+      <w:r>
+        <w:rPr>
+          <w:rFonts w:ascii="Palatino Linotype" w:hAnsi="Palatino Linotype"/>
+          <w:bCs/>
+          <w:color w:val="FF0000"/>
+          <w:sz w:val="20"/>
+          <w:szCs w:val="20"/>
+        </w:rPr>
+        <w:t>{</w:t>
+      </w:r>
+      <w:proofErr w:type="gramEnd"/>
+      <w:r>
+        <w:rPr>
+          <w:rFonts w:ascii="Palatino Linotype" w:hAnsi="Palatino Linotype"/>
+          <w:bCs/>
+          <w:color w:val="FF0000"/>
+          <w:sz w:val="20"/>
+          <w:szCs w:val="20"/>
+        </w:rPr>
+        <w:t>% endif %}</w:t>
+      </w:r>
+      <w:r>
+        <w:rPr>
+          <w:rFonts w:ascii="Palatino Linotype" w:hAnsi="Palatino Linotype"/>
+          <w:bCs/>
+          <w:color w:val="FF0000"/>
+          <w:sz w:val="20"/>
+          <w:szCs w:val="20"/>
+        </w:rPr>
+        <w:t xml:space="preserve">{% if </w:t>
+      </w:r>
+      <w:proofErr w:type="spellStart"/>
+      <w:r>
+        <w:rPr>
+          <w:rFonts w:ascii="Palatino Linotype" w:hAnsi="Palatino Linotype"/>
+          <w:bCs/>
+          <w:color w:val="FF0000"/>
+          <w:sz w:val="20"/>
+          <w:szCs w:val="20"/>
+        </w:rPr>
+        <w:t>no_contact.ordered</w:t>
+      </w:r>
+      <w:proofErr w:type="spellEnd"/>
+      <w:r>
+        <w:rPr>
+          <w:rFonts w:ascii="Palatino Linotype" w:hAnsi="Palatino Linotype"/>
+          <w:bCs/>
+          <w:color w:val="FF0000"/>
+          <w:sz w:val="20"/>
+          <w:szCs w:val="20"/>
+        </w:rPr>
+        <w:t xml:space="preserve"> is true %}</w:t>
       </w:r>
     </w:p>
     <w:p>
@@ -1777,6 +2430,7 @@
         </w:rPr>
         <w:t xml:space="preserve"> </w:t>
       </w:r>
+      <w:proofErr w:type="gramStart"/>
       <w:r>
         <w:rPr>
           <w:rFonts w:ascii="Palatino Linotype" w:hAnsi="Palatino Linotype"/>
@@ -1786,7 +2440,19 @@
           <w:szCs w:val="20"/>
           <w:u w:val="single"/>
         </w:rPr>
-        <w:t>{{ no_contact.name }}</w:t>
+        <w:t>{{ no_contact.name</w:t>
+      </w:r>
+      <w:proofErr w:type="gramEnd"/>
+      <w:r>
+        <w:rPr>
+          <w:rFonts w:ascii="Palatino Linotype" w:hAnsi="Palatino Linotype"/>
+          <w:b/>
+          <w:bCs/>
+          <w:sz w:val="20"/>
+          <w:szCs w:val="20"/>
+          <w:u w:val="single"/>
+        </w:rPr>
+        <w:t xml:space="preserve"> }}</w:t>
       </w:r>
       <w:r>
         <w:rPr>
@@ -1815,7 +2481,18 @@
           <w:sz w:val="20"/>
           <w:szCs w:val="20"/>
         </w:rPr>
-        <w:t>{% if domestic_violence_conditions.</w:t>
+        <w:t xml:space="preserve">{% if </w:t>
+      </w:r>
+      <w:proofErr w:type="spellStart"/>
+      <w:r>
+        <w:rPr>
+          <w:rFonts w:ascii="Palatino Linotype" w:hAnsi="Palatino Linotype"/>
+          <w:bCs/>
+          <w:color w:val="FF0000"/>
+          <w:sz w:val="20"/>
+          <w:szCs w:val="20"/>
+        </w:rPr>
+        <w:t>domestic_violence_conditions.</w:t>
       </w:r>
       <w:r>
         <w:rPr>
@@ -1827,6 +2504,7 @@
         </w:rPr>
         <w:t>ordered</w:t>
       </w:r>
+      <w:proofErr w:type="spellEnd"/>
       <w:r>
         <w:rPr>
           <w:rFonts w:ascii="Palatino Linotype" w:hAnsi="Palatino Linotype"/>
@@ -1845,17 +2523,39 @@
           <w:sz w:val="20"/>
           <w:szCs w:val="20"/>
         </w:rPr>
-        <w:t>{% if domestic_violence_conditions.</w:t>
-      </w:r>
-      <w:r>
-        <w:rPr>
-          <w:rFonts w:ascii="Palatino Linotype" w:hAnsi="Palatino Linotype"/>
-          <w:bCs/>
-          <w:color w:val="FF0000"/>
-          <w:sz w:val="20"/>
-          <w:szCs w:val="20"/>
-        </w:rPr>
-        <w:t xml:space="preserve">vacate_residence </w:t>
+        <w:t xml:space="preserve">{% if </w:t>
+      </w:r>
+      <w:proofErr w:type="spellStart"/>
+      <w:r>
+        <w:rPr>
+          <w:rFonts w:ascii="Palatino Linotype" w:hAnsi="Palatino Linotype"/>
+          <w:bCs/>
+          <w:color w:val="FF0000"/>
+          <w:sz w:val="20"/>
+          <w:szCs w:val="20"/>
+        </w:rPr>
+        <w:t>domestic_violence_conditions.</w:t>
+      </w:r>
+      <w:r>
+        <w:rPr>
+          <w:rFonts w:ascii="Palatino Linotype" w:hAnsi="Palatino Linotype"/>
+          <w:bCs/>
+          <w:color w:val="FF0000"/>
+          <w:sz w:val="20"/>
+          <w:szCs w:val="20"/>
+        </w:rPr>
+        <w:t>vacate_residence</w:t>
+      </w:r>
+      <w:proofErr w:type="spellEnd"/>
+      <w:r>
+        <w:rPr>
+          <w:rFonts w:ascii="Palatino Linotype" w:hAnsi="Palatino Linotype"/>
+          <w:bCs/>
+          <w:color w:val="FF0000"/>
+          <w:sz w:val="20"/>
+          <w:szCs w:val="20"/>
+        </w:rPr>
+        <w:t xml:space="preserve"> </w:t>
       </w:r>
       <w:r>
         <w:rPr>
@@ -1904,6 +2604,7 @@
         </w:rPr>
         <w:t xml:space="preserve"> </w:t>
       </w:r>
+      <w:proofErr w:type="gramStart"/>
       <w:r>
         <w:rPr>
           <w:rFonts w:ascii="Palatino Linotype" w:hAnsi="Palatino Linotype"/>
@@ -1913,7 +2614,43 @@
           <w:szCs w:val="20"/>
           <w:u w:val="single"/>
         </w:rPr>
-        <w:t>{{ domestic_violence_conditions.residence_address }}</w:t>
+        <w:t xml:space="preserve">{{ </w:t>
+      </w:r>
+      <w:proofErr w:type="spellStart"/>
+      <w:r>
+        <w:rPr>
+          <w:rFonts w:ascii="Palatino Linotype" w:hAnsi="Palatino Linotype"/>
+          <w:b/>
+          <w:bCs/>
+          <w:sz w:val="20"/>
+          <w:szCs w:val="20"/>
+          <w:u w:val="single"/>
+        </w:rPr>
+        <w:t>domestic</w:t>
+      </w:r>
+      <w:proofErr w:type="gramEnd"/>
+      <w:r>
+        <w:rPr>
+          <w:rFonts w:ascii="Palatino Linotype" w:hAnsi="Palatino Linotype"/>
+          <w:b/>
+          <w:bCs/>
+          <w:sz w:val="20"/>
+          <w:szCs w:val="20"/>
+          <w:u w:val="single"/>
+        </w:rPr>
+        <w:t>_violence_conditions.residence_address</w:t>
+      </w:r>
+      <w:proofErr w:type="spellEnd"/>
+      <w:r>
+        <w:rPr>
+          <w:rFonts w:ascii="Palatino Linotype" w:hAnsi="Palatino Linotype"/>
+          <w:b/>
+          <w:bCs/>
+          <w:sz w:val="20"/>
+          <w:szCs w:val="20"/>
+          <w:u w:val="single"/>
+        </w:rPr>
+        <w:t xml:space="preserve"> }}</w:t>
       </w:r>
       <w:r>
         <w:rPr>
@@ -1942,7 +2679,31 @@
           <w:szCs w:val="20"/>
           <w:u w:val="single"/>
         </w:rPr>
-        <w:t>{{ domestic_violence_conditions.exclusive_possession_to }}</w:t>
+        <w:t xml:space="preserve">{{ </w:t>
+      </w:r>
+      <w:proofErr w:type="spellStart"/>
+      <w:r>
+        <w:rPr>
+          <w:rFonts w:ascii="Palatino Linotype" w:hAnsi="Palatino Linotype"/>
+          <w:b/>
+          <w:bCs/>
+          <w:sz w:val="20"/>
+          <w:szCs w:val="20"/>
+          <w:u w:val="single"/>
+        </w:rPr>
+        <w:t>domestic_violence_conditions.exclusive_possession_to</w:t>
+      </w:r>
+      <w:proofErr w:type="spellEnd"/>
+      <w:r>
+        <w:rPr>
+          <w:rFonts w:ascii="Palatino Linotype" w:hAnsi="Palatino Linotype"/>
+          <w:b/>
+          <w:bCs/>
+          <w:sz w:val="20"/>
+          <w:szCs w:val="20"/>
+          <w:u w:val="single"/>
+        </w:rPr>
+        <w:t xml:space="preserve"> }}</w:t>
       </w:r>
       <w:r>
         <w:rPr>
@@ -2024,7 +2785,27 @@
           <w:sz w:val="20"/>
           <w:szCs w:val="20"/>
         </w:rPr>
-        <w:t>Defendant shall not interfere with the named person’s right to occupy the residence including, but not limited to cancelling utilities or insurance or interrupting telecommunications (e.g. telephone, internet, or cable) service, mail delivery, or the delivery of any other documents or items.</w:t>
+        <w:t>Defendant shall not interfere with the named person’s right to occupy the residence including, but not limited to cancelling utilities or insurance or interrupting telecommunications (</w:t>
+      </w:r>
+      <w:proofErr w:type="gramStart"/>
+      <w:r>
+        <w:rPr>
+          <w:rFonts w:ascii="Palatino Linotype" w:hAnsi="Palatino Linotype"/>
+          <w:bCs/>
+          <w:sz w:val="20"/>
+          <w:szCs w:val="20"/>
+        </w:rPr>
+        <w:t>e.g.</w:t>
+      </w:r>
+      <w:proofErr w:type="gramEnd"/>
+      <w:r>
+        <w:rPr>
+          <w:rFonts w:ascii="Palatino Linotype" w:hAnsi="Palatino Linotype"/>
+          <w:bCs/>
+          <w:sz w:val="20"/>
+          <w:szCs w:val="20"/>
+        </w:rPr>
+        <w:t xml:space="preserve"> telephone, internet, or cable) service, mail delivery, or the delivery of any other documents or items.</w:t>
       </w:r>
       <w:r>
         <w:rPr>
@@ -2062,7 +2843,17 @@
           <w:szCs w:val="20"/>
         </w:rPr>
         <w:lastRenderedPageBreak/>
-        <w:t>Defendant shall surrender all keys and garage door openers to the above residence within 24 hours of service of this Order to the arresting agency.</w:t>
+        <w:t xml:space="preserve">Defendant shall surrender all keys and garage door openers to the above residence within 24 hours of service of this Order to the arresting </w:t>
+      </w:r>
+      <w:proofErr w:type="gramStart"/>
+      <w:r>
+        <w:rPr>
+          <w:rFonts w:ascii="Palatino Linotype" w:hAnsi="Palatino Linotype"/>
+          <w:bCs/>
+          <w:sz w:val="20"/>
+          <w:szCs w:val="20"/>
+        </w:rPr>
+        <w:t>agency.</w:t>
       </w:r>
       <w:r>
         <w:rPr>
@@ -2074,6 +2865,7 @@
         </w:rPr>
         <w:t>{</w:t>
       </w:r>
+      <w:proofErr w:type="gramEnd"/>
       <w:r>
         <w:rPr>
           <w:rFonts w:ascii="Palatino Linotype" w:hAnsi="Palatino Linotype"/>
@@ -2092,7 +2884,29 @@
           <w:sz w:val="20"/>
           <w:szCs w:val="20"/>
         </w:rPr>
-        <w:t>% if domestic_violence_conditions.surrender_weapons is true %}</w:t>
+        <w:t xml:space="preserve">% if </w:t>
+      </w:r>
+      <w:proofErr w:type="spellStart"/>
+      <w:r>
+        <w:rPr>
+          <w:rFonts w:ascii="Palatino Linotype" w:hAnsi="Palatino Linotype"/>
+          <w:bCs/>
+          <w:color w:val="FF0000"/>
+          <w:sz w:val="20"/>
+          <w:szCs w:val="20"/>
+        </w:rPr>
+        <w:t>domestic_violence_conditions.surrender_weapons</w:t>
+      </w:r>
+      <w:proofErr w:type="spellEnd"/>
+      <w:r>
+        <w:rPr>
+          <w:rFonts w:ascii="Palatino Linotype" w:hAnsi="Palatino Linotype"/>
+          <w:bCs/>
+          <w:color w:val="FF0000"/>
+          <w:sz w:val="20"/>
+          <w:szCs w:val="20"/>
+        </w:rPr>
+        <w:t xml:space="preserve"> is true %}</w:t>
       </w:r>
       <w:r>
         <w:rPr>
@@ -2149,6 +2963,7 @@
         </w:rPr>
         <w:t xml:space="preserve"> to the arresting agency no later than </w:t>
       </w:r>
+      <w:proofErr w:type="gramStart"/>
       <w:r>
         <w:rPr>
           <w:rFonts w:ascii="Palatino Linotype" w:hAnsi="Palatino Linotype"/>
@@ -2158,7 +2973,43 @@
           <w:szCs w:val="20"/>
           <w:u w:val="single"/>
         </w:rPr>
-        <w:t>{{ domestic_violence_conditions.surrender_weapons_date }}</w:t>
+        <w:t xml:space="preserve">{{ </w:t>
+      </w:r>
+      <w:proofErr w:type="spellStart"/>
+      <w:r>
+        <w:rPr>
+          <w:rFonts w:ascii="Palatino Linotype" w:hAnsi="Palatino Linotype"/>
+          <w:b/>
+          <w:bCs/>
+          <w:sz w:val="20"/>
+          <w:szCs w:val="20"/>
+          <w:u w:val="single"/>
+        </w:rPr>
+        <w:t>domestic</w:t>
+      </w:r>
+      <w:proofErr w:type="gramEnd"/>
+      <w:r>
+        <w:rPr>
+          <w:rFonts w:ascii="Palatino Linotype" w:hAnsi="Palatino Linotype"/>
+          <w:b/>
+          <w:bCs/>
+          <w:sz w:val="20"/>
+          <w:szCs w:val="20"/>
+          <w:u w:val="single"/>
+        </w:rPr>
+        <w:t>_violence_conditions.surrender_weapons_date</w:t>
+      </w:r>
+      <w:proofErr w:type="spellEnd"/>
+      <w:r>
+        <w:rPr>
+          <w:rFonts w:ascii="Palatino Linotype" w:hAnsi="Palatino Linotype"/>
+          <w:b/>
+          <w:bCs/>
+          <w:sz w:val="20"/>
+          <w:szCs w:val="20"/>
+          <w:u w:val="single"/>
+        </w:rPr>
+        <w:t xml:space="preserve"> }}</w:t>
       </w:r>
       <w:r>
         <w:rPr>
@@ -2203,7 +3054,38 @@
           <w:sz w:val="20"/>
           <w:szCs w:val="20"/>
         </w:rPr>
-        <w:t xml:space="preserve"> accepted by the arresting agency shall be held in protective custody for the duration of this Order.</w:t>
+        <w:t xml:space="preserve"> accepted by the arresting agency shall be held in protective custody for the duration of this </w:t>
+      </w:r>
+      <w:proofErr w:type="gramStart"/>
+      <w:r>
+        <w:rPr>
+          <w:rFonts w:ascii="Palatino Linotype" w:hAnsi="Palatino Linotype"/>
+          <w:bCs/>
+          <w:sz w:val="20"/>
+          <w:szCs w:val="20"/>
+        </w:rPr>
+        <w:t>Order.</w:t>
+      </w:r>
+      <w:r>
+        <w:rPr>
+          <w:rFonts w:ascii="Palatino Linotype" w:hAnsi="Palatino Linotype"/>
+          <w:bCs/>
+          <w:color w:val="FF0000"/>
+          <w:sz w:val="20"/>
+          <w:szCs w:val="20"/>
+        </w:rPr>
+        <w:t>{</w:t>
+      </w:r>
+      <w:proofErr w:type="gramEnd"/>
+      <w:r>
+        <w:rPr>
+          <w:rFonts w:ascii="Palatino Linotype" w:hAnsi="Palatino Linotype"/>
+          <w:bCs/>
+          <w:color w:val="FF0000"/>
+          <w:sz w:val="20"/>
+          <w:szCs w:val="20"/>
+        </w:rPr>
+        <w:t>% endif %}</w:t>
       </w:r>
       <w:r>
         <w:rPr>
@@ -2223,18 +3105,9 @@
           <w:sz w:val="20"/>
           <w:szCs w:val="20"/>
         </w:rPr>
-        <w:t>{% endif %}</w:t>
-      </w:r>
-      <w:r>
-        <w:rPr>
-          <w:rFonts w:ascii="Palatino Linotype" w:hAnsi="Palatino Linotype"/>
-          <w:bCs/>
-          <w:color w:val="FF0000"/>
-          <w:sz w:val="20"/>
-          <w:szCs w:val="20"/>
-        </w:rPr>
         <w:t xml:space="preserve">{% if </w:t>
       </w:r>
+      <w:proofErr w:type="spellStart"/>
       <w:r>
         <w:rPr>
           <w:rFonts w:ascii="Palatino Linotype" w:hAnsi="Palatino Linotype"/>
@@ -2253,7 +3126,18 @@
           <w:sz w:val="20"/>
           <w:szCs w:val="20"/>
         </w:rPr>
-        <w:t>.no_alcohol_drugs is true %}</w:t>
+        <w:t>.no_alcohol_drugs</w:t>
+      </w:r>
+      <w:proofErr w:type="spellEnd"/>
+      <w:r>
+        <w:rPr>
+          <w:rFonts w:ascii="Palatino Linotype" w:hAnsi="Palatino Linotype"/>
+          <w:bCs/>
+          <w:color w:val="FF0000"/>
+          <w:sz w:val="20"/>
+          <w:szCs w:val="20"/>
+        </w:rPr>
+        <w:t xml:space="preserve"> is true %}</w:t>
       </w:r>
     </w:p>
     <w:p>
@@ -2283,17 +3167,38 @@
           <w:sz w:val="20"/>
           <w:szCs w:val="20"/>
         </w:rPr>
-        <w:t>Defendant shall maintain sobriety while on bond, and shall not possess, consume, or purchase alcohol or drugs of abuse.</w:t>
-      </w:r>
-      <w:r>
-        <w:rPr>
-          <w:rFonts w:ascii="Palatino Linotype" w:hAnsi="Palatino Linotype"/>
-          <w:bCs/>
-          <w:color w:val="FF0000"/>
-          <w:sz w:val="20"/>
-          <w:szCs w:val="20"/>
-        </w:rPr>
-        <w:t>{% endif %}</w:t>
+        <w:t xml:space="preserve">Defendant shall maintain sobriety while on bond, and shall not possess, consume, or purchase alcohol or drugs of </w:t>
+      </w:r>
+      <w:proofErr w:type="gramStart"/>
+      <w:r>
+        <w:rPr>
+          <w:rFonts w:ascii="Palatino Linotype" w:hAnsi="Palatino Linotype"/>
+          <w:bCs/>
+          <w:sz w:val="20"/>
+          <w:szCs w:val="20"/>
+        </w:rPr>
+        <w:t>abuse.</w:t>
+      </w:r>
+      <w:r>
+        <w:rPr>
+          <w:rFonts w:ascii="Palatino Linotype" w:hAnsi="Palatino Linotype"/>
+          <w:bCs/>
+          <w:color w:val="FF0000"/>
+          <w:sz w:val="20"/>
+          <w:szCs w:val="20"/>
+        </w:rPr>
+        <w:t>{</w:t>
+      </w:r>
+      <w:proofErr w:type="gramEnd"/>
+      <w:r>
+        <w:rPr>
+          <w:rFonts w:ascii="Palatino Linotype" w:hAnsi="Palatino Linotype"/>
+          <w:bCs/>
+          <w:color w:val="FF0000"/>
+          <w:sz w:val="20"/>
+          <w:szCs w:val="20"/>
+        </w:rPr>
+        <w:t>% endif %}</w:t>
       </w:r>
       <w:r>
         <w:rPr>
@@ -2305,6 +3210,7 @@
         </w:rPr>
         <w:t xml:space="preserve">{% if </w:t>
       </w:r>
+      <w:proofErr w:type="spellStart"/>
       <w:r>
         <w:rPr>
           <w:rFonts w:ascii="Palatino Linotype" w:hAnsi="Palatino Linotype"/>
@@ -2323,7 +3229,18 @@
           <w:sz w:val="20"/>
           <w:szCs w:val="20"/>
         </w:rPr>
-        <w:t>.alcohol_drugs_assessment is true %}</w:t>
+        <w:t>.alcohol_drugs_assessment</w:t>
+      </w:r>
+      <w:proofErr w:type="spellEnd"/>
+      <w:r>
+        <w:rPr>
+          <w:rFonts w:ascii="Palatino Linotype" w:hAnsi="Palatino Linotype"/>
+          <w:bCs/>
+          <w:color w:val="FF0000"/>
+          <w:sz w:val="20"/>
+          <w:szCs w:val="20"/>
+        </w:rPr>
+        <w:t xml:space="preserve"> is true %}</w:t>
       </w:r>
     </w:p>
     <w:p>
@@ -2351,17 +3268,49 @@
           <w:sz w:val="20"/>
           <w:szCs w:val="20"/>
         </w:rPr>
-        <w:t>Defendant shall forthwith report to the Office of Community Control to obtain an alcohol and drug assessment and comply with any treatment recommendations.</w:t>
-      </w:r>
-      <w:r>
-        <w:rPr>
-          <w:rFonts w:ascii="Palatino Linotype" w:hAnsi="Palatino Linotype"/>
-          <w:bCs/>
-          <w:color w:val="FF0000"/>
-          <w:sz w:val="20"/>
-          <w:szCs w:val="20"/>
-        </w:rPr>
-        <w:t>{% endif %}{% if bond_conditions</w:t>
+        <w:t xml:space="preserve">Defendant shall forthwith report to the Office of Community Control to obtain an alcohol and drug assessment and comply with any treatment </w:t>
+      </w:r>
+      <w:proofErr w:type="gramStart"/>
+      <w:r>
+        <w:rPr>
+          <w:rFonts w:ascii="Palatino Linotype" w:hAnsi="Palatino Linotype"/>
+          <w:bCs/>
+          <w:sz w:val="20"/>
+          <w:szCs w:val="20"/>
+        </w:rPr>
+        <w:t>recommendations.</w:t>
+      </w:r>
+      <w:r>
+        <w:rPr>
+          <w:rFonts w:ascii="Palatino Linotype" w:hAnsi="Palatino Linotype"/>
+          <w:bCs/>
+          <w:color w:val="FF0000"/>
+          <w:sz w:val="20"/>
+          <w:szCs w:val="20"/>
+        </w:rPr>
+        <w:t>{</w:t>
+      </w:r>
+      <w:proofErr w:type="gramEnd"/>
+      <w:r>
+        <w:rPr>
+          <w:rFonts w:ascii="Palatino Linotype" w:hAnsi="Palatino Linotype"/>
+          <w:bCs/>
+          <w:color w:val="FF0000"/>
+          <w:sz w:val="20"/>
+          <w:szCs w:val="20"/>
+        </w:rPr>
+        <w:t xml:space="preserve">% endif %}{% if </w:t>
+      </w:r>
+      <w:proofErr w:type="spellStart"/>
+      <w:r>
+        <w:rPr>
+          <w:rFonts w:ascii="Palatino Linotype" w:hAnsi="Palatino Linotype"/>
+          <w:bCs/>
+          <w:color w:val="FF0000"/>
+          <w:sz w:val="20"/>
+          <w:szCs w:val="20"/>
+        </w:rPr>
+        <w:t>bond_conditions</w:t>
       </w:r>
       <w:r>
         <w:rPr>
@@ -2381,7 +3330,18 @@
           <w:sz w:val="20"/>
           <w:szCs w:val="20"/>
         </w:rPr>
-        <w:t>_assessment is true %}</w:t>
+        <w:t>_assessment</w:t>
+      </w:r>
+      <w:proofErr w:type="spellEnd"/>
+      <w:r>
+        <w:rPr>
+          <w:rFonts w:ascii="Palatino Linotype" w:hAnsi="Palatino Linotype"/>
+          <w:bCs/>
+          <w:color w:val="FF0000"/>
+          <w:sz w:val="20"/>
+          <w:szCs w:val="20"/>
+        </w:rPr>
+        <w:t xml:space="preserve"> is true %}</w:t>
       </w:r>
     </w:p>
     <w:p>
@@ -2427,18 +3387,40 @@
           <w:sz w:val="20"/>
           <w:szCs w:val="20"/>
         </w:rPr>
-        <w:t xml:space="preserve"> assessment and comply with any treatment recommendations.</w:t>
-      </w:r>
-      <w:r>
-        <w:rPr>
-          <w:rFonts w:ascii="Palatino Linotype" w:hAnsi="Palatino Linotype"/>
-          <w:bCs/>
-          <w:color w:val="FF0000"/>
-          <w:sz w:val="20"/>
-          <w:szCs w:val="20"/>
-        </w:rPr>
-        <w:t xml:space="preserve">{% endif %}{% if </w:t>
-      </w:r>
+        <w:t xml:space="preserve"> assessment and comply with any treatment </w:t>
+      </w:r>
+      <w:proofErr w:type="gramStart"/>
+      <w:r>
+        <w:rPr>
+          <w:rFonts w:ascii="Palatino Linotype" w:hAnsi="Palatino Linotype"/>
+          <w:bCs/>
+          <w:sz w:val="20"/>
+          <w:szCs w:val="20"/>
+        </w:rPr>
+        <w:t>recommendations.</w:t>
+      </w:r>
+      <w:r>
+        <w:rPr>
+          <w:rFonts w:ascii="Palatino Linotype" w:hAnsi="Palatino Linotype"/>
+          <w:bCs/>
+          <w:color w:val="FF0000"/>
+          <w:sz w:val="20"/>
+          <w:szCs w:val="20"/>
+        </w:rPr>
+        <w:t>{</w:t>
+      </w:r>
+      <w:proofErr w:type="gramEnd"/>
+      <w:r>
+        <w:rPr>
+          <w:rFonts w:ascii="Palatino Linotype" w:hAnsi="Palatino Linotype"/>
+          <w:bCs/>
+          <w:color w:val="FF0000"/>
+          <w:sz w:val="20"/>
+          <w:szCs w:val="20"/>
+        </w:rPr>
+        <w:t xml:space="preserve">% endif %}{% if </w:t>
+      </w:r>
+      <w:proofErr w:type="spellStart"/>
       <w:r>
         <w:rPr>
           <w:rFonts w:ascii="Palatino Linotype" w:hAnsi="Palatino Linotype"/>
@@ -2457,7 +3439,18 @@
           <w:sz w:val="20"/>
           <w:szCs w:val="20"/>
         </w:rPr>
-        <w:t>.alcohol_test_kiosk is true %}</w:t>
+        <w:t>.alcohol_test_kiosk</w:t>
+      </w:r>
+      <w:proofErr w:type="spellEnd"/>
+      <w:r>
+        <w:rPr>
+          <w:rFonts w:ascii="Palatino Linotype" w:hAnsi="Palatino Linotype"/>
+          <w:bCs/>
+          <w:color w:val="FF0000"/>
+          <w:sz w:val="20"/>
+          <w:szCs w:val="20"/>
+        </w:rPr>
+        <w:t xml:space="preserve"> is true %}</w:t>
       </w:r>
     </w:p>
     <w:p>
@@ -2485,18 +3478,51 @@
           <w:sz w:val="20"/>
           <w:szCs w:val="20"/>
         </w:rPr>
-        <w:t>Defendant shall report to the Office of Community Control forthwith to determine a schedule for alcohol tests with the AB (Alcohol) Kisok.</w:t>
-      </w:r>
-      <w:r>
-        <w:rPr>
-          <w:rFonts w:ascii="Palatino Linotype" w:hAnsi="Palatino Linotype"/>
-          <w:bCs/>
-          <w:color w:val="FF0000"/>
-          <w:sz w:val="20"/>
-          <w:szCs w:val="20"/>
-        </w:rPr>
-        <w:t xml:space="preserve">{% endif %}{% if </w:t>
-      </w:r>
+        <w:t xml:space="preserve">Defendant shall report to the Office of Community Control forthwith to determine a schedule for alcohol tests with the AB (Alcohol) </w:t>
+      </w:r>
+      <w:proofErr w:type="spellStart"/>
+      <w:proofErr w:type="gramStart"/>
+      <w:r>
+        <w:rPr>
+          <w:rFonts w:ascii="Palatino Linotype" w:hAnsi="Palatino Linotype"/>
+          <w:bCs/>
+          <w:sz w:val="20"/>
+          <w:szCs w:val="20"/>
+        </w:rPr>
+        <w:t>Kisok</w:t>
+      </w:r>
+      <w:proofErr w:type="spellEnd"/>
+      <w:r>
+        <w:rPr>
+          <w:rFonts w:ascii="Palatino Linotype" w:hAnsi="Palatino Linotype"/>
+          <w:bCs/>
+          <w:sz w:val="20"/>
+          <w:szCs w:val="20"/>
+        </w:rPr>
+        <w:t>.</w:t>
+      </w:r>
+      <w:r>
+        <w:rPr>
+          <w:rFonts w:ascii="Palatino Linotype" w:hAnsi="Palatino Linotype"/>
+          <w:bCs/>
+          <w:color w:val="FF0000"/>
+          <w:sz w:val="20"/>
+          <w:szCs w:val="20"/>
+        </w:rPr>
+        <w:t>{</w:t>
+      </w:r>
+      <w:proofErr w:type="gramEnd"/>
+      <w:r>
+        <w:rPr>
+          <w:rFonts w:ascii="Palatino Linotype" w:hAnsi="Palatino Linotype"/>
+          <w:bCs/>
+          <w:color w:val="FF0000"/>
+          <w:sz w:val="20"/>
+          <w:szCs w:val="20"/>
+        </w:rPr>
+        <w:t xml:space="preserve">% endif %}{% if </w:t>
+      </w:r>
+      <w:proofErr w:type="spellStart"/>
       <w:r>
         <w:rPr>
           <w:rFonts w:ascii="Palatino Linotype" w:hAnsi="Palatino Linotype"/>
@@ -2515,7 +3541,18 @@
           <w:sz w:val="20"/>
           <w:szCs w:val="20"/>
         </w:rPr>
-        <w:t>.specialized_docket is true %}</w:t>
+        <w:t>.specialized_docket</w:t>
+      </w:r>
+      <w:proofErr w:type="spellEnd"/>
+      <w:r>
+        <w:rPr>
+          <w:rFonts w:ascii="Palatino Linotype" w:hAnsi="Palatino Linotype"/>
+          <w:bCs/>
+          <w:color w:val="FF0000"/>
+          <w:sz w:val="20"/>
+          <w:szCs w:val="20"/>
+        </w:rPr>
+        <w:t xml:space="preserve"> is true %}</w:t>
       </w:r>
     </w:p>
     <w:p>
@@ -2545,6 +3582,7 @@
         </w:rPr>
         <w:t xml:space="preserve">Defendant shall report to the Specialized Docket Coordinator to complete screening for admission to </w:t>
       </w:r>
+      <w:proofErr w:type="gramStart"/>
       <w:r>
         <w:rPr>
           <w:rFonts w:ascii="Palatino Linotype" w:hAnsi="Palatino Linotype"/>
@@ -2564,10 +3602,71 @@
         </w:rPr>
         <w:t xml:space="preserve"> </w:t>
       </w:r>
-      <w:r>
-        <w:rPr>
-          <w:rFonts w:ascii="Palatino Linotype" w:hAnsi="Palatino Linotype"/>
-          <w:bCs/>
+      <w:proofErr w:type="spellStart"/>
+      <w:r>
+        <w:rPr>
+          <w:rFonts w:ascii="Palatino Linotype" w:hAnsi="Palatino Linotype"/>
+          <w:bCs/>
+          <w:sz w:val="20"/>
+          <w:szCs w:val="20"/>
+        </w:rPr>
+        <w:t>bond</w:t>
+      </w:r>
+      <w:proofErr w:type="gramEnd"/>
+      <w:r>
+        <w:rPr>
+          <w:rFonts w:ascii="Palatino Linotype" w:hAnsi="Palatino Linotype"/>
+          <w:bCs/>
+          <w:sz w:val="20"/>
+          <w:szCs w:val="20"/>
+        </w:rPr>
+        <w:t>_conditions</w:t>
+      </w:r>
+      <w:r>
+        <w:rPr>
+          <w:rFonts w:ascii="Palatino Linotype" w:hAnsi="Palatino Linotype"/>
+          <w:bCs/>
+          <w:sz w:val="20"/>
+          <w:szCs w:val="20"/>
+        </w:rPr>
+        <w:t>.specialized_docket_type</w:t>
+      </w:r>
+      <w:proofErr w:type="spellEnd"/>
+      <w:r>
+        <w:rPr>
+          <w:rFonts w:ascii="Palatino Linotype" w:hAnsi="Palatino Linotype"/>
+          <w:bCs/>
+          <w:sz w:val="20"/>
+          <w:szCs w:val="20"/>
+        </w:rPr>
+        <w:t xml:space="preserve"> }}.</w:t>
+      </w:r>
+      <w:r>
+        <w:rPr>
+          <w:rFonts w:ascii="Palatino Linotype" w:hAnsi="Palatino Linotype"/>
+          <w:bCs/>
+          <w:color w:val="FF0000"/>
+          <w:sz w:val="20"/>
+          <w:szCs w:val="20"/>
+        </w:rPr>
+        <w:t>{% endif %}</w:t>
+      </w:r>
+      <w:r>
+        <w:rPr>
+          <w:rFonts w:ascii="Palatino Linotype" w:hAnsi="Palatino Linotype"/>
+          <w:bCs/>
+          <w:color w:val="FF0000"/>
+          <w:sz w:val="20"/>
+          <w:szCs w:val="20"/>
+        </w:rPr>
+        <w:t xml:space="preserve">{% if </w:t>
+      </w:r>
+      <w:proofErr w:type="spellStart"/>
+      <w:r>
+        <w:rPr>
+          <w:rFonts w:ascii="Palatino Linotype" w:hAnsi="Palatino Linotype"/>
+          <w:bCs/>
+          <w:color w:val="FF0000"/>
           <w:sz w:val="20"/>
           <w:szCs w:val="20"/>
         </w:rPr>
@@ -2577,50 +3676,22 @@
         <w:rPr>
           <w:rFonts w:ascii="Palatino Linotype" w:hAnsi="Palatino Linotype"/>
           <w:bCs/>
-          <w:sz w:val="20"/>
-          <w:szCs w:val="20"/>
-        </w:rPr>
-        <w:t>.specialized_docket_type }}.</w:t>
-      </w:r>
-      <w:r>
-        <w:rPr>
-          <w:rFonts w:ascii="Palatino Linotype" w:hAnsi="Palatino Linotype"/>
-          <w:bCs/>
-          <w:color w:val="FF0000"/>
-          <w:sz w:val="20"/>
-          <w:szCs w:val="20"/>
-        </w:rPr>
-        <w:t>{% endif %}</w:t>
-      </w:r>
-      <w:r>
-        <w:rPr>
-          <w:rFonts w:ascii="Palatino Linotype" w:hAnsi="Palatino Linotype"/>
-          <w:bCs/>
-          <w:color w:val="FF0000"/>
-          <w:sz w:val="20"/>
-          <w:szCs w:val="20"/>
-        </w:rPr>
-        <w:t xml:space="preserve">{% if </w:t>
-      </w:r>
-      <w:r>
-        <w:rPr>
-          <w:rFonts w:ascii="Palatino Linotype" w:hAnsi="Palatino Linotype"/>
-          <w:bCs/>
-          <w:color w:val="FF0000"/>
-          <w:sz w:val="20"/>
-          <w:szCs w:val="20"/>
-        </w:rPr>
-        <w:t>bond_conditions</w:t>
-      </w:r>
-      <w:r>
-        <w:rPr>
-          <w:rFonts w:ascii="Palatino Linotype" w:hAnsi="Palatino Linotype"/>
-          <w:bCs/>
-          <w:color w:val="FF0000"/>
-          <w:sz w:val="20"/>
-          <w:szCs w:val="20"/>
-        </w:rPr>
-        <w:t>.monitoring is true %}</w:t>
+          <w:color w:val="FF0000"/>
+          <w:sz w:val="20"/>
+          <w:szCs w:val="20"/>
+        </w:rPr>
+        <w:t>.monitoring</w:t>
+      </w:r>
+      <w:proofErr w:type="spellEnd"/>
+      <w:r>
+        <w:rPr>
+          <w:rFonts w:ascii="Palatino Linotype" w:hAnsi="Palatino Linotype"/>
+          <w:bCs/>
+          <w:color w:val="FF0000"/>
+          <w:sz w:val="20"/>
+          <w:szCs w:val="20"/>
+        </w:rPr>
+        <w:t xml:space="preserve"> is true %}</w:t>
       </w:r>
     </w:p>
     <w:p>
@@ -2729,45 +3800,76 @@
           <w:sz w:val="20"/>
           <w:szCs w:val="20"/>
         </w:rPr>
-        <w:t xml:space="preserve"> {{</w:t>
-      </w:r>
-      <w:r>
-        <w:rPr>
-          <w:rFonts w:ascii="Palatino Linotype" w:hAnsi="Palatino Linotype"/>
-          <w:bCs/>
-          <w:color w:val="FF0000"/>
-          <w:sz w:val="20"/>
-          <w:szCs w:val="20"/>
-        </w:rPr>
         <w:t xml:space="preserve"> </w:t>
       </w:r>
-      <w:r>
-        <w:rPr>
-          <w:rFonts w:ascii="Palatino Linotype" w:hAnsi="Palatino Linotype"/>
-          <w:bCs/>
-          <w:sz w:val="20"/>
-          <w:szCs w:val="20"/>
-        </w:rPr>
-        <w:t>bond_conditions</w:t>
-      </w:r>
-      <w:r>
-        <w:rPr>
-          <w:rFonts w:ascii="Palatino Linotype" w:hAnsi="Palatino Linotype"/>
-          <w:bCs/>
-          <w:sz w:val="20"/>
-          <w:szCs w:val="20"/>
-        </w:rPr>
-        <w:t>.monitoring_type }}.</w:t>
-      </w:r>
-      <w:r>
-        <w:rPr>
-          <w:rFonts w:ascii="Palatino Linotype" w:hAnsi="Palatino Linotype"/>
-          <w:bCs/>
+      <w:proofErr w:type="gramStart"/>
+      <w:r>
+        <w:rPr>
+          <w:rFonts w:ascii="Palatino Linotype" w:hAnsi="Palatino Linotype"/>
+          <w:bCs/>
+          <w:sz w:val="20"/>
+          <w:szCs w:val="20"/>
+        </w:rPr>
+        <w:t>{{</w:t>
+      </w:r>
+      <w:r>
+        <w:rPr>
+          <w:rFonts w:ascii="Palatino Linotype" w:hAnsi="Palatino Linotype"/>
+          <w:bCs/>
+          <w:color w:val="FF0000"/>
           <w:sz w:val="20"/>
           <w:szCs w:val="20"/>
         </w:rPr>
         <w:t xml:space="preserve"> </w:t>
       </w:r>
+      <w:proofErr w:type="spellStart"/>
+      <w:r>
+        <w:rPr>
+          <w:rFonts w:ascii="Palatino Linotype" w:hAnsi="Palatino Linotype"/>
+          <w:bCs/>
+          <w:sz w:val="20"/>
+          <w:szCs w:val="20"/>
+        </w:rPr>
+        <w:t>bond</w:t>
+      </w:r>
+      <w:proofErr w:type="gramEnd"/>
+      <w:r>
+        <w:rPr>
+          <w:rFonts w:ascii="Palatino Linotype" w:hAnsi="Palatino Linotype"/>
+          <w:bCs/>
+          <w:sz w:val="20"/>
+          <w:szCs w:val="20"/>
+        </w:rPr>
+        <w:t>_conditions</w:t>
+      </w:r>
+      <w:r>
+        <w:rPr>
+          <w:rFonts w:ascii="Palatino Linotype" w:hAnsi="Palatino Linotype"/>
+          <w:bCs/>
+          <w:sz w:val="20"/>
+          <w:szCs w:val="20"/>
+        </w:rPr>
+        <w:t>.monitoring_type</w:t>
+      </w:r>
+      <w:proofErr w:type="spellEnd"/>
+      <w:r>
+        <w:rPr>
+          <w:rFonts w:ascii="Palatino Linotype" w:hAnsi="Palatino Linotype"/>
+          <w:bCs/>
+          <w:sz w:val="20"/>
+          <w:szCs w:val="20"/>
+        </w:rPr>
+        <w:t xml:space="preserve"> }}.</w:t>
+      </w:r>
+      <w:r>
+        <w:rPr>
+          <w:rFonts w:ascii="Palatino Linotype" w:hAnsi="Palatino Linotype"/>
+          <w:bCs/>
+          <w:sz w:val="20"/>
+          <w:szCs w:val="20"/>
+        </w:rPr>
+        <w:t xml:space="preserve"> </w:t>
+      </w:r>
       <w:r>
         <w:rPr>
           <w:rFonts w:ascii="Palatino Linotype" w:hAnsi="Palatino Linotype"/>
@@ -2786,7 +3888,51 @@
           <w:sz w:val="20"/>
           <w:szCs w:val="20"/>
         </w:rPr>
-        <w:t>% if bond_conditions.monitoring_type == ‘</w:t>
+        <w:t xml:space="preserve">% if </w:t>
+      </w:r>
+      <w:proofErr w:type="spellStart"/>
+      <w:r>
+        <w:rPr>
+          <w:rFonts w:ascii="Palatino Linotype" w:hAnsi="Palatino Linotype"/>
+          <w:bCs/>
+          <w:color w:val="FF0000"/>
+          <w:sz w:val="20"/>
+          <w:szCs w:val="20"/>
+        </w:rPr>
+        <w:t>bond_</w:t>
+      </w:r>
+      <w:proofErr w:type="gramStart"/>
+      <w:r>
+        <w:rPr>
+          <w:rFonts w:ascii="Palatino Linotype" w:hAnsi="Palatino Linotype"/>
+          <w:bCs/>
+          <w:color w:val="FF0000"/>
+          <w:sz w:val="20"/>
+          <w:szCs w:val="20"/>
+        </w:rPr>
+        <w:t>conditions.monitoring</w:t>
+      </w:r>
+      <w:proofErr w:type="gramEnd"/>
+      <w:r>
+        <w:rPr>
+          <w:rFonts w:ascii="Palatino Linotype" w:hAnsi="Palatino Linotype"/>
+          <w:bCs/>
+          <w:color w:val="FF0000"/>
+          <w:sz w:val="20"/>
+          <w:szCs w:val="20"/>
+        </w:rPr>
+        <w:t>_type</w:t>
+      </w:r>
+      <w:proofErr w:type="spellEnd"/>
+      <w:r>
+        <w:rPr>
+          <w:rFonts w:ascii="Palatino Linotype" w:hAnsi="Palatino Linotype"/>
+          <w:bCs/>
+          <w:color w:val="FF0000"/>
+          <w:sz w:val="20"/>
+          <w:szCs w:val="20"/>
+        </w:rPr>
+        <w:t xml:space="preserve"> == ‘</w:t>
       </w:r>
       <w:r>
         <w:rPr>
@@ -2845,6 +3991,38 @@
           <w:sz w:val="20"/>
           <w:szCs w:val="20"/>
         </w:rPr>
+        <w:t xml:space="preserve">% endif </w:t>
+      </w:r>
+      <w:proofErr w:type="gramStart"/>
+      <w:r>
+        <w:rPr>
+          <w:rFonts w:ascii="Palatino Linotype" w:hAnsi="Palatino Linotype"/>
+          <w:bCs/>
+          <w:color w:val="FF0000"/>
+          <w:sz w:val="20"/>
+          <w:szCs w:val="20"/>
+        </w:rPr>
+        <w:t>%}</w:t>
+      </w:r>
+      <w:r>
+        <w:rPr>
+          <w:rFonts w:ascii="Palatino Linotype" w:hAnsi="Palatino Linotype"/>
+          <w:bCs/>
+          <w:color w:val="FF0000"/>
+          <w:sz w:val="20"/>
+          <w:szCs w:val="20"/>
+        </w:rPr>
+        <w:t>{</w:t>
+      </w:r>
+      <w:proofErr w:type="gramEnd"/>
+      <w:r>
+        <w:rPr>
+          <w:rFonts w:ascii="Palatino Linotype" w:hAnsi="Palatino Linotype"/>
+          <w:bCs/>
+          <w:color w:val="FF0000"/>
+          <w:sz w:val="20"/>
+          <w:szCs w:val="20"/>
+        </w:rPr>
         <w:t>% endif %}</w:t>
       </w:r>
       <w:r>
@@ -2855,27 +4033,29 @@
           <w:sz w:val="20"/>
           <w:szCs w:val="20"/>
         </w:rPr>
-        <w:t>{</w:t>
-      </w:r>
-      <w:r>
-        <w:rPr>
-          <w:rFonts w:ascii="Palatino Linotype" w:hAnsi="Palatino Linotype"/>
-          <w:bCs/>
-          <w:color w:val="FF0000"/>
-          <w:sz w:val="20"/>
-          <w:szCs w:val="20"/>
-        </w:rPr>
-        <w:t>% endif %}</w:t>
-      </w:r>
-      <w:r>
-        <w:rPr>
-          <w:rFonts w:ascii="Palatino Linotype" w:hAnsi="Palatino Linotype"/>
-          <w:bCs/>
-          <w:color w:val="FF0000"/>
-          <w:sz w:val="20"/>
-          <w:szCs w:val="20"/>
-        </w:rPr>
-        <w:t>{% if custodial_supervision.ordered is true %}</w:t>
+        <w:t xml:space="preserve">{% if </w:t>
+      </w:r>
+      <w:proofErr w:type="spellStart"/>
+      <w:r>
+        <w:rPr>
+          <w:rFonts w:ascii="Palatino Linotype" w:hAnsi="Palatino Linotype"/>
+          <w:bCs/>
+          <w:color w:val="FF0000"/>
+          <w:sz w:val="20"/>
+          <w:szCs w:val="20"/>
+        </w:rPr>
+        <w:t>custodial_supervision.ordered</w:t>
+      </w:r>
+      <w:proofErr w:type="spellEnd"/>
+      <w:r>
+        <w:rPr>
+          <w:rFonts w:ascii="Palatino Linotype" w:hAnsi="Palatino Linotype"/>
+          <w:bCs/>
+          <w:color w:val="FF0000"/>
+          <w:sz w:val="20"/>
+          <w:szCs w:val="20"/>
+        </w:rPr>
+        <w:t xml:space="preserve"> is true %}</w:t>
       </w:r>
     </w:p>
     <w:p>
@@ -2914,6 +4094,7 @@
         </w:rPr>
         <w:t xml:space="preserve"> </w:t>
       </w:r>
+      <w:proofErr w:type="gramStart"/>
       <w:r>
         <w:rPr>
           <w:rFonts w:ascii="Palatino Linotype" w:hAnsi="Palatino Linotype"/>
@@ -2923,7 +4104,43 @@
           <w:szCs w:val="20"/>
           <w:u w:val="single"/>
         </w:rPr>
-        <w:t>{{ custodial_supervision.supervisor }}</w:t>
+        <w:t xml:space="preserve">{{ </w:t>
+      </w:r>
+      <w:proofErr w:type="spellStart"/>
+      <w:r>
+        <w:rPr>
+          <w:rFonts w:ascii="Palatino Linotype" w:hAnsi="Palatino Linotype"/>
+          <w:b/>
+          <w:bCs/>
+          <w:sz w:val="20"/>
+          <w:szCs w:val="20"/>
+          <w:u w:val="single"/>
+        </w:rPr>
+        <w:t>custodial</w:t>
+      </w:r>
+      <w:proofErr w:type="gramEnd"/>
+      <w:r>
+        <w:rPr>
+          <w:rFonts w:ascii="Palatino Linotype" w:hAnsi="Palatino Linotype"/>
+          <w:b/>
+          <w:bCs/>
+          <w:sz w:val="20"/>
+          <w:szCs w:val="20"/>
+          <w:u w:val="single"/>
+        </w:rPr>
+        <w:t>_supervision.supervisor</w:t>
+      </w:r>
+      <w:proofErr w:type="spellEnd"/>
+      <w:r>
+        <w:rPr>
+          <w:rFonts w:ascii="Palatino Linotype" w:hAnsi="Palatino Linotype"/>
+          <w:b/>
+          <w:bCs/>
+          <w:sz w:val="20"/>
+          <w:szCs w:val="20"/>
+          <w:u w:val="single"/>
+        </w:rPr>
+        <w:t xml:space="preserve"> }}</w:t>
       </w:r>
       <w:r>
         <w:rPr>
@@ -2954,6 +4171,7 @@
         </w:rPr>
         <w:t xml:space="preserve">{% if </w:t>
       </w:r>
+      <w:proofErr w:type="spellStart"/>
       <w:r>
         <w:rPr>
           <w:rFonts w:ascii="Palatino Linotype" w:hAnsi="Palatino Linotype"/>
@@ -2972,7 +4190,18 @@
           <w:sz w:val="20"/>
           <w:szCs w:val="20"/>
         </w:rPr>
-        <w:t>ordered is true %}</w:t>
+        <w:t>ordered</w:t>
+      </w:r>
+      <w:proofErr w:type="spellEnd"/>
+      <w:r>
+        <w:rPr>
+          <w:rFonts w:ascii="Palatino Linotype" w:hAnsi="Palatino Linotype"/>
+          <w:bCs/>
+          <w:color w:val="FF0000"/>
+          <w:sz w:val="20"/>
+          <w:szCs w:val="20"/>
+        </w:rPr>
+        <w:t xml:space="preserve"> is true %}</w:t>
       </w:r>
       <w:r>
         <w:rPr>
@@ -3064,6 +4293,205 @@
         </w:rPr>
         <w:t xml:space="preserve">{% if </w:t>
       </w:r>
+      <w:proofErr w:type="spellStart"/>
+      <w:r>
+        <w:rPr>
+          <w:rFonts w:ascii="Palatino Linotype" w:hAnsi="Palatino Linotype"/>
+          <w:bCs/>
+          <w:color w:val="FF0000"/>
+          <w:sz w:val="20"/>
+          <w:szCs w:val="20"/>
+        </w:rPr>
+        <w:t>admin_license_</w:t>
+      </w:r>
+      <w:proofErr w:type="gramStart"/>
+      <w:r>
+        <w:rPr>
+          <w:rFonts w:ascii="Palatino Linotype" w:hAnsi="Palatino Linotype"/>
+          <w:bCs/>
+          <w:color w:val="FF0000"/>
+          <w:sz w:val="20"/>
+          <w:szCs w:val="20"/>
+        </w:rPr>
+        <w:t>suspension.</w:t>
+      </w:r>
+      <w:r>
+        <w:rPr>
+          <w:rFonts w:ascii="Palatino Linotype" w:hAnsi="Palatino Linotype"/>
+          <w:bCs/>
+          <w:color w:val="FF0000"/>
+          <w:sz w:val="20"/>
+          <w:szCs w:val="20"/>
+        </w:rPr>
+        <w:t>objection</w:t>
+      </w:r>
+      <w:proofErr w:type="spellEnd"/>
+      <w:proofErr w:type="gramEnd"/>
+      <w:r>
+        <w:rPr>
+          <w:rFonts w:ascii="Palatino Linotype" w:hAnsi="Palatino Linotype"/>
+          <w:bCs/>
+          <w:color w:val="FF0000"/>
+          <w:sz w:val="20"/>
+          <w:szCs w:val="20"/>
+        </w:rPr>
+        <w:t xml:space="preserve"> == ‘Yes’ %}</w:t>
+      </w:r>
+      <w:r>
+        <w:rPr>
+          <w:rFonts w:ascii="Palatino Linotype" w:hAnsi="Palatino Linotype"/>
+          <w:bCs/>
+          <w:sz w:val="20"/>
+          <w:szCs w:val="20"/>
+        </w:rPr>
+        <w:t>The State objected to the stay.</w:t>
+      </w:r>
+      <w:r>
+        <w:rPr>
+          <w:rFonts w:ascii="Palatino Linotype" w:hAnsi="Palatino Linotype"/>
+          <w:bCs/>
+          <w:sz w:val="20"/>
+          <w:szCs w:val="20"/>
+        </w:rPr>
+        <w:t xml:space="preserve"> </w:t>
+      </w:r>
+      <w:r>
+        <w:rPr>
+          <w:rFonts w:ascii="Palatino Linotype" w:hAnsi="Palatino Linotype"/>
+          <w:bCs/>
+          <w:color w:val="FF0000"/>
+          <w:sz w:val="20"/>
+          <w:szCs w:val="20"/>
+        </w:rPr>
+        <w:t xml:space="preserve">{% </w:t>
+      </w:r>
+      <w:proofErr w:type="spellStart"/>
+      <w:r>
+        <w:rPr>
+          <w:rFonts w:ascii="Palatino Linotype" w:hAnsi="Palatino Linotype"/>
+          <w:bCs/>
+          <w:color w:val="FF0000"/>
+          <w:sz w:val="20"/>
+          <w:szCs w:val="20"/>
+        </w:rPr>
+        <w:t>elif</w:t>
+      </w:r>
+      <w:proofErr w:type="spellEnd"/>
+      <w:r>
+        <w:rPr>
+          <w:rFonts w:ascii="Palatino Linotype" w:hAnsi="Palatino Linotype"/>
+          <w:bCs/>
+          <w:color w:val="FF0000"/>
+          <w:sz w:val="20"/>
+          <w:szCs w:val="20"/>
+        </w:rPr>
+        <w:t xml:space="preserve"> </w:t>
+      </w:r>
+      <w:proofErr w:type="spellStart"/>
+      <w:r>
+        <w:rPr>
+          <w:rFonts w:ascii="Palatino Linotype" w:hAnsi="Palatino Linotype"/>
+          <w:bCs/>
+          <w:color w:val="FF0000"/>
+          <w:sz w:val="20"/>
+          <w:szCs w:val="20"/>
+        </w:rPr>
+        <w:t>admin_license_</w:t>
+      </w:r>
+      <w:proofErr w:type="gramStart"/>
+      <w:r>
+        <w:rPr>
+          <w:rFonts w:ascii="Palatino Linotype" w:hAnsi="Palatino Linotype"/>
+          <w:bCs/>
+          <w:color w:val="FF0000"/>
+          <w:sz w:val="20"/>
+          <w:szCs w:val="20"/>
+        </w:rPr>
+        <w:t>suspension.</w:t>
+      </w:r>
+      <w:r>
+        <w:rPr>
+          <w:rFonts w:ascii="Palatino Linotype" w:hAnsi="Palatino Linotype"/>
+          <w:bCs/>
+          <w:color w:val="FF0000"/>
+          <w:sz w:val="20"/>
+          <w:szCs w:val="20"/>
+        </w:rPr>
+        <w:t>objection</w:t>
+      </w:r>
+      <w:proofErr w:type="spellEnd"/>
+      <w:proofErr w:type="gramEnd"/>
+      <w:r>
+        <w:rPr>
+          <w:rFonts w:ascii="Palatino Linotype" w:hAnsi="Palatino Linotype"/>
+          <w:bCs/>
+          <w:color w:val="FF0000"/>
+          <w:sz w:val="20"/>
+          <w:szCs w:val="20"/>
+        </w:rPr>
+        <w:t xml:space="preserve"> == ‘No’ %}</w:t>
+      </w:r>
+      <w:r>
+        <w:rPr>
+          <w:rFonts w:ascii="Palatino Linotype" w:hAnsi="Palatino Linotype"/>
+          <w:bCs/>
+          <w:sz w:val="20"/>
+          <w:szCs w:val="20"/>
+        </w:rPr>
+        <w:t>The State did not object to the stay.</w:t>
+      </w:r>
+      <w:r>
+        <w:rPr>
+          <w:rFonts w:ascii="Palatino Linotype" w:hAnsi="Palatino Linotype"/>
+          <w:bCs/>
+          <w:sz w:val="20"/>
+          <w:szCs w:val="20"/>
+        </w:rPr>
+        <w:t xml:space="preserve"> </w:t>
+      </w:r>
+      <w:r>
+        <w:rPr>
+          <w:rFonts w:ascii="Palatino Linotype" w:hAnsi="Palatino Linotype"/>
+          <w:bCs/>
+          <w:color w:val="FF0000"/>
+          <w:sz w:val="20"/>
+          <w:szCs w:val="20"/>
+        </w:rPr>
+        <w:t xml:space="preserve">{% endif </w:t>
+      </w:r>
+      <w:proofErr w:type="gramStart"/>
+      <w:r>
+        <w:rPr>
+          <w:rFonts w:ascii="Palatino Linotype" w:hAnsi="Palatino Linotype"/>
+          <w:bCs/>
+          <w:color w:val="FF0000"/>
+          <w:sz w:val="20"/>
+          <w:szCs w:val="20"/>
+        </w:rPr>
+        <w:t>%}</w:t>
+      </w:r>
+      <w:r>
+        <w:rPr>
+          <w:rFonts w:ascii="Palatino Linotype" w:hAnsi="Palatino Linotype"/>
+          <w:bCs/>
+          <w:color w:val="FF0000"/>
+          <w:sz w:val="20"/>
+          <w:szCs w:val="20"/>
+        </w:rPr>
+        <w:t>{</w:t>
+      </w:r>
+      <w:proofErr w:type="gramEnd"/>
+      <w:r>
+        <w:rPr>
+          <w:rFonts w:ascii="Palatino Linotype" w:hAnsi="Palatino Linotype"/>
+          <w:bCs/>
+          <w:color w:val="FF0000"/>
+          <w:sz w:val="20"/>
+          <w:szCs w:val="20"/>
+        </w:rPr>
+        <w:t xml:space="preserve">% if </w:t>
+      </w:r>
+      <w:proofErr w:type="spellStart"/>
       <w:r>
         <w:rPr>
           <w:rFonts w:ascii="Palatino Linotype" w:hAnsi="Palatino Linotype"/>
@@ -3082,54 +4510,176 @@
           <w:sz w:val="20"/>
           <w:szCs w:val="20"/>
         </w:rPr>
-        <w:t>objection == ‘Yes’ %}</w:t>
-      </w:r>
-      <w:r>
-        <w:rPr>
-          <w:rFonts w:ascii="Palatino Linotype" w:hAnsi="Palatino Linotype"/>
-          <w:bCs/>
-          <w:sz w:val="20"/>
-          <w:szCs w:val="20"/>
-        </w:rPr>
-        <w:t>The State objected to the stay.</w:t>
-      </w:r>
-      <w:r>
-        <w:rPr>
-          <w:rFonts w:ascii="Palatino Linotype" w:hAnsi="Palatino Linotype"/>
-          <w:bCs/>
+        <w:t>disposition</w:t>
+      </w:r>
+      <w:proofErr w:type="spellEnd"/>
+      <w:r>
+        <w:rPr>
+          <w:rFonts w:ascii="Palatino Linotype" w:hAnsi="Palatino Linotype"/>
+          <w:bCs/>
+          <w:color w:val="FF0000"/>
+          <w:sz w:val="20"/>
+          <w:szCs w:val="20"/>
+        </w:rPr>
+        <w:t xml:space="preserve"> == ‘Granted’ %}</w:t>
+      </w:r>
+      <w:r>
+        <w:rPr>
+          <w:rFonts w:ascii="Palatino Linotype" w:hAnsi="Palatino Linotype"/>
+          <w:bCs/>
+          <w:sz w:val="20"/>
+          <w:szCs w:val="20"/>
+        </w:rPr>
+        <w:t>The Court GRANTED</w:t>
+      </w:r>
+      <w:r>
+        <w:rPr>
+          <w:rFonts w:ascii="Palatino Linotype" w:hAnsi="Palatino Linotype"/>
+          <w:bCs/>
+          <w:sz w:val="20"/>
+          <w:szCs w:val="20"/>
+        </w:rPr>
+        <w:t xml:space="preserve"> the administrative license suspension </w:t>
+      </w:r>
+      <w:r>
+        <w:rPr>
+          <w:rFonts w:ascii="Palatino Linotype" w:hAnsi="Palatino Linotype"/>
+          <w:bCs/>
+          <w:sz w:val="20"/>
+          <w:szCs w:val="20"/>
+        </w:rPr>
+        <w:t xml:space="preserve">and the administrative license suspension is STAYED. </w:t>
+      </w:r>
+      <w:r>
+        <w:rPr>
+          <w:rFonts w:ascii="Palatino Linotype" w:hAnsi="Palatino Linotype"/>
+          <w:bCs/>
+          <w:color w:val="FF0000"/>
+          <w:sz w:val="20"/>
+          <w:szCs w:val="20"/>
+        </w:rPr>
+        <w:t xml:space="preserve">{% </w:t>
+      </w:r>
+      <w:proofErr w:type="spellStart"/>
+      <w:r>
+        <w:rPr>
+          <w:rFonts w:ascii="Palatino Linotype" w:hAnsi="Palatino Linotype"/>
+          <w:bCs/>
+          <w:color w:val="FF0000"/>
+          <w:sz w:val="20"/>
+          <w:szCs w:val="20"/>
+        </w:rPr>
+        <w:t>elif</w:t>
+      </w:r>
+      <w:proofErr w:type="spellEnd"/>
+      <w:r>
+        <w:rPr>
+          <w:rFonts w:ascii="Palatino Linotype" w:hAnsi="Palatino Linotype"/>
+          <w:bCs/>
+          <w:color w:val="FF0000"/>
           <w:sz w:val="20"/>
           <w:szCs w:val="20"/>
         </w:rPr>
         <w:t xml:space="preserve"> </w:t>
       </w:r>
-      <w:r>
-        <w:rPr>
-          <w:rFonts w:ascii="Palatino Linotype" w:hAnsi="Palatino Linotype"/>
-          <w:bCs/>
-          <w:color w:val="FF0000"/>
-          <w:sz w:val="20"/>
-          <w:szCs w:val="20"/>
-        </w:rPr>
-        <w:t>{% elif admin_license_suspension.</w:t>
-      </w:r>
-      <w:r>
-        <w:rPr>
-          <w:rFonts w:ascii="Palatino Linotype" w:hAnsi="Palatino Linotype"/>
-          <w:bCs/>
-          <w:color w:val="FF0000"/>
-          <w:sz w:val="20"/>
-          <w:szCs w:val="20"/>
-        </w:rPr>
-        <w:t>objection == ‘No’ %}</w:t>
-      </w:r>
-      <w:r>
-        <w:rPr>
-          <w:rFonts w:ascii="Palatino Linotype" w:hAnsi="Palatino Linotype"/>
-          <w:bCs/>
-          <w:sz w:val="20"/>
-          <w:szCs w:val="20"/>
-        </w:rPr>
-        <w:t>The State did not object to the stay.</w:t>
+      <w:proofErr w:type="spellStart"/>
+      <w:r>
+        <w:rPr>
+          <w:rFonts w:ascii="Palatino Linotype" w:hAnsi="Palatino Linotype"/>
+          <w:bCs/>
+          <w:color w:val="FF0000"/>
+          <w:sz w:val="20"/>
+          <w:szCs w:val="20"/>
+        </w:rPr>
+        <w:t>admin_license_</w:t>
+      </w:r>
+      <w:proofErr w:type="gramStart"/>
+      <w:r>
+        <w:rPr>
+          <w:rFonts w:ascii="Palatino Linotype" w:hAnsi="Palatino Linotype"/>
+          <w:bCs/>
+          <w:color w:val="FF0000"/>
+          <w:sz w:val="20"/>
+          <w:szCs w:val="20"/>
+        </w:rPr>
+        <w:t>suspensi</w:t>
+      </w:r>
+      <w:r>
+        <w:rPr>
+          <w:rFonts w:ascii="Palatino Linotype" w:hAnsi="Palatino Linotype"/>
+          <w:bCs/>
+          <w:color w:val="FF0000"/>
+          <w:sz w:val="20"/>
+          <w:szCs w:val="20"/>
+        </w:rPr>
+        <w:t>on.</w:t>
+      </w:r>
+      <w:r>
+        <w:rPr>
+          <w:rFonts w:ascii="Palatino Linotype" w:hAnsi="Palatino Linotype"/>
+          <w:bCs/>
+          <w:color w:val="FF0000"/>
+          <w:sz w:val="20"/>
+          <w:szCs w:val="20"/>
+        </w:rPr>
+        <w:t>disposition</w:t>
+      </w:r>
+      <w:proofErr w:type="spellEnd"/>
+      <w:proofErr w:type="gramEnd"/>
+      <w:r>
+        <w:rPr>
+          <w:rFonts w:ascii="Palatino Linotype" w:hAnsi="Palatino Linotype"/>
+          <w:bCs/>
+          <w:color w:val="FF0000"/>
+          <w:sz w:val="20"/>
+          <w:szCs w:val="20"/>
+        </w:rPr>
+        <w:t xml:space="preserve"> == ‘Denied’ %}</w:t>
+      </w:r>
+      <w:r>
+        <w:rPr>
+          <w:rFonts w:ascii="Palatino Linotype" w:hAnsi="Palatino Linotype"/>
+          <w:bCs/>
+          <w:sz w:val="20"/>
+          <w:szCs w:val="20"/>
+        </w:rPr>
+        <w:t xml:space="preserve">The Court DENIED </w:t>
+      </w:r>
+      <w:r>
+        <w:rPr>
+          <w:rFonts w:ascii="Palatino Linotype" w:hAnsi="Palatino Linotype"/>
+          <w:bCs/>
+          <w:sz w:val="20"/>
+          <w:szCs w:val="20"/>
+        </w:rPr>
+        <w:t xml:space="preserve">the administrative license suspension and </w:t>
+      </w:r>
+      <w:r>
+        <w:rPr>
+          <w:rFonts w:ascii="Palatino Linotype" w:hAnsi="Palatino Linotype"/>
+          <w:bCs/>
+          <w:sz w:val="20"/>
+          <w:szCs w:val="20"/>
+        </w:rPr>
+        <w:t>the administrative l</w:t>
+      </w:r>
+      <w:r>
+        <w:rPr>
+          <w:rFonts w:ascii="Palatino Linotype" w:hAnsi="Palatino Linotype"/>
+          <w:bCs/>
+          <w:sz w:val="20"/>
+          <w:szCs w:val="20"/>
+        </w:rPr>
+        <w:t>icense suspension IS NOT STAYED</w:t>
+      </w:r>
+      <w:r>
+        <w:rPr>
+          <w:rFonts w:ascii="Palatino Linotype" w:hAnsi="Palatino Linotype"/>
+          <w:bCs/>
+          <w:sz w:val="20"/>
+          <w:szCs w:val="20"/>
+        </w:rPr>
+        <w:t>.</w:t>
       </w:r>
       <w:r>
         <w:rPr>
@@ -3148,6 +4698,127 @@
           <w:sz w:val="20"/>
           <w:szCs w:val="20"/>
         </w:rPr>
+        <w:t xml:space="preserve">{% endif </w:t>
+      </w:r>
+      <w:proofErr w:type="gramStart"/>
+      <w:r>
+        <w:rPr>
+          <w:rFonts w:ascii="Palatino Linotype" w:hAnsi="Palatino Linotype"/>
+          <w:bCs/>
+          <w:color w:val="FF0000"/>
+          <w:sz w:val="20"/>
+          <w:szCs w:val="20"/>
+        </w:rPr>
+        <w:t>%}</w:t>
+      </w:r>
+      <w:r>
+        <w:rPr>
+          <w:rFonts w:ascii="Palatino Linotype" w:hAnsi="Palatino Linotype"/>
+          <w:bCs/>
+          <w:color w:val="FF0000"/>
+          <w:sz w:val="20"/>
+          <w:szCs w:val="20"/>
+        </w:rPr>
+        <w:t>{</w:t>
+      </w:r>
+      <w:proofErr w:type="gramEnd"/>
+      <w:r>
+        <w:rPr>
+          <w:rFonts w:ascii="Palatino Linotype" w:hAnsi="Palatino Linotype"/>
+          <w:bCs/>
+          <w:color w:val="FF0000"/>
+          <w:sz w:val="20"/>
+          <w:szCs w:val="20"/>
+        </w:rPr>
+        <w:t xml:space="preserve">% if </w:t>
+      </w:r>
+      <w:proofErr w:type="spellStart"/>
+      <w:r>
+        <w:rPr>
+          <w:rFonts w:ascii="Palatino Linotype" w:hAnsi="Palatino Linotype"/>
+          <w:bCs/>
+          <w:color w:val="FF0000"/>
+          <w:sz w:val="20"/>
+          <w:szCs w:val="20"/>
+        </w:rPr>
+        <w:t>admin_license_suspension.</w:t>
+      </w:r>
+      <w:r>
+        <w:rPr>
+          <w:rFonts w:ascii="Palatino Linotype" w:hAnsi="Palatino Linotype"/>
+          <w:bCs/>
+          <w:color w:val="FF0000"/>
+          <w:sz w:val="20"/>
+          <w:szCs w:val="20"/>
+        </w:rPr>
+        <w:t>explanation</w:t>
+      </w:r>
+      <w:proofErr w:type="spellEnd"/>
+      <w:r>
+        <w:rPr>
+          <w:rFonts w:ascii="Palatino Linotype" w:hAnsi="Palatino Linotype"/>
+          <w:bCs/>
+          <w:color w:val="FF0000"/>
+          <w:sz w:val="20"/>
+          <w:szCs w:val="20"/>
+        </w:rPr>
+        <w:t xml:space="preserve"> is not none %}</w:t>
+      </w:r>
+      <w:r>
+        <w:rPr>
+          <w:rFonts w:ascii="Palatino Linotype" w:hAnsi="Palatino Linotype"/>
+          <w:bCs/>
+          <w:sz w:val="20"/>
+          <w:szCs w:val="20"/>
+        </w:rPr>
+        <w:t xml:space="preserve">{{ </w:t>
+      </w:r>
+      <w:proofErr w:type="spellStart"/>
+      <w:r>
+        <w:rPr>
+          <w:rFonts w:ascii="Palatino Linotype" w:hAnsi="Palatino Linotype"/>
+          <w:bCs/>
+          <w:sz w:val="20"/>
+          <w:szCs w:val="20"/>
+        </w:rPr>
+        <w:t>admin_license_suspension.</w:t>
+      </w:r>
+      <w:r>
+        <w:rPr>
+          <w:rFonts w:ascii="Palatino Linotype" w:hAnsi="Palatino Linotype"/>
+          <w:bCs/>
+          <w:sz w:val="20"/>
+          <w:szCs w:val="20"/>
+        </w:rPr>
+        <w:t>explanation</w:t>
+      </w:r>
+      <w:proofErr w:type="spellEnd"/>
+      <w:r>
+        <w:rPr>
+          <w:rFonts w:ascii="Palatino Linotype" w:hAnsi="Palatino Linotype"/>
+          <w:bCs/>
+          <w:sz w:val="20"/>
+          <w:szCs w:val="20"/>
+        </w:rPr>
+        <w:t xml:space="preserve"> }}</w:t>
+      </w:r>
+      <w:r>
+        <w:rPr>
+          <w:rFonts w:ascii="Palatino Linotype" w:hAnsi="Palatino Linotype"/>
+          <w:bCs/>
+          <w:sz w:val="20"/>
+          <w:szCs w:val="20"/>
+        </w:rPr>
+        <w:t>.</w:t>
+      </w:r>
+      <w:r>
+        <w:rPr>
+          <w:rFonts w:ascii="Palatino Linotype" w:hAnsi="Palatino Linotype"/>
+          <w:bCs/>
+          <w:color w:val="FF0000"/>
+          <w:sz w:val="20"/>
+          <w:szCs w:val="20"/>
+        </w:rPr>
         <w:t>{% endif %}</w:t>
       </w:r>
       <w:r>
@@ -3158,245 +4829,19 @@
           <w:sz w:val="20"/>
           <w:szCs w:val="20"/>
         </w:rPr>
+        <w:t>{% endif %}</w:t>
+      </w:r>
+      <w:r>
+        <w:rPr>
+          <w:rFonts w:ascii="Palatino Linotype" w:hAnsi="Palatino Linotype"/>
+          <w:bCs/>
+          <w:color w:val="FF0000"/>
+          <w:sz w:val="20"/>
+          <w:szCs w:val="20"/>
+        </w:rPr>
         <w:t xml:space="preserve">{% if </w:t>
       </w:r>
-      <w:r>
-        <w:rPr>
-          <w:rFonts w:ascii="Palatino Linotype" w:hAnsi="Palatino Linotype"/>
-          <w:bCs/>
-          <w:color w:val="FF0000"/>
-          <w:sz w:val="20"/>
-          <w:szCs w:val="20"/>
-        </w:rPr>
-        <w:t>admin_license_suspension.</w:t>
-      </w:r>
-      <w:r>
-        <w:rPr>
-          <w:rFonts w:ascii="Palatino Linotype" w:hAnsi="Palatino Linotype"/>
-          <w:bCs/>
-          <w:color w:val="FF0000"/>
-          <w:sz w:val="20"/>
-          <w:szCs w:val="20"/>
-        </w:rPr>
-        <w:t>disposition == ‘Granted’ %}</w:t>
-      </w:r>
-      <w:r>
-        <w:rPr>
-          <w:rFonts w:ascii="Palatino Linotype" w:hAnsi="Palatino Linotype"/>
-          <w:bCs/>
-          <w:sz w:val="20"/>
-          <w:szCs w:val="20"/>
-        </w:rPr>
-        <w:t>The Court GRANTED</w:t>
-      </w:r>
-      <w:r>
-        <w:rPr>
-          <w:rFonts w:ascii="Palatino Linotype" w:hAnsi="Palatino Linotype"/>
-          <w:bCs/>
-          <w:sz w:val="20"/>
-          <w:szCs w:val="20"/>
-        </w:rPr>
-        <w:t xml:space="preserve"> the administrative license suspension </w:t>
-      </w:r>
-      <w:r>
-        <w:rPr>
-          <w:rFonts w:ascii="Palatino Linotype" w:hAnsi="Palatino Linotype"/>
-          <w:bCs/>
-          <w:sz w:val="20"/>
-          <w:szCs w:val="20"/>
-        </w:rPr>
-        <w:t xml:space="preserve">and the administrative license suspension is STAYED. </w:t>
-      </w:r>
-      <w:r>
-        <w:rPr>
-          <w:rFonts w:ascii="Palatino Linotype" w:hAnsi="Palatino Linotype"/>
-          <w:bCs/>
-          <w:color w:val="FF0000"/>
-          <w:sz w:val="20"/>
-          <w:szCs w:val="20"/>
-        </w:rPr>
-        <w:t>{% elif admin_license_suspensi</w:t>
-      </w:r>
-      <w:r>
-        <w:rPr>
-          <w:rFonts w:ascii="Palatino Linotype" w:hAnsi="Palatino Linotype"/>
-          <w:bCs/>
-          <w:color w:val="FF0000"/>
-          <w:sz w:val="20"/>
-          <w:szCs w:val="20"/>
-        </w:rPr>
-        <w:t>on.</w:t>
-      </w:r>
-      <w:r>
-        <w:rPr>
-          <w:rFonts w:ascii="Palatino Linotype" w:hAnsi="Palatino Linotype"/>
-          <w:bCs/>
-          <w:color w:val="FF0000"/>
-          <w:sz w:val="20"/>
-          <w:szCs w:val="20"/>
-        </w:rPr>
-        <w:t>disposition == ‘Denied’ %}</w:t>
-      </w:r>
-      <w:r>
-        <w:rPr>
-          <w:rFonts w:ascii="Palatino Linotype" w:hAnsi="Palatino Linotype"/>
-          <w:bCs/>
-          <w:sz w:val="20"/>
-          <w:szCs w:val="20"/>
-        </w:rPr>
-        <w:t xml:space="preserve">The Court DENIED </w:t>
-      </w:r>
-      <w:r>
-        <w:rPr>
-          <w:rFonts w:ascii="Palatino Linotype" w:hAnsi="Palatino Linotype"/>
-          <w:bCs/>
-          <w:sz w:val="20"/>
-          <w:szCs w:val="20"/>
-        </w:rPr>
-        <w:t xml:space="preserve">the administrative license suspension and </w:t>
-      </w:r>
-      <w:r>
-        <w:rPr>
-          <w:rFonts w:ascii="Palatino Linotype" w:hAnsi="Palatino Linotype"/>
-          <w:bCs/>
-          <w:sz w:val="20"/>
-          <w:szCs w:val="20"/>
-        </w:rPr>
-        <w:t>the administrative l</w:t>
-      </w:r>
-      <w:r>
-        <w:rPr>
-          <w:rFonts w:ascii="Palatino Linotype" w:hAnsi="Palatino Linotype"/>
-          <w:bCs/>
-          <w:sz w:val="20"/>
-          <w:szCs w:val="20"/>
-        </w:rPr>
-        <w:t>icense suspension IS NOT STAYED</w:t>
-      </w:r>
-      <w:r>
-        <w:rPr>
-          <w:rFonts w:ascii="Palatino Linotype" w:hAnsi="Palatino Linotype"/>
-          <w:bCs/>
-          <w:sz w:val="20"/>
-          <w:szCs w:val="20"/>
-        </w:rPr>
-        <w:t>.</w:t>
-      </w:r>
-      <w:r>
-        <w:rPr>
-          <w:rFonts w:ascii="Palatino Linotype" w:hAnsi="Palatino Linotype"/>
-          <w:bCs/>
-          <w:sz w:val="20"/>
-          <w:szCs w:val="20"/>
-        </w:rPr>
-        <w:t xml:space="preserve"> </w:t>
-      </w:r>
-      <w:r>
-        <w:rPr>
-          <w:rFonts w:ascii="Palatino Linotype" w:hAnsi="Palatino Linotype"/>
-          <w:bCs/>
-          <w:color w:val="FF0000"/>
-          <w:sz w:val="20"/>
-          <w:szCs w:val="20"/>
-        </w:rPr>
-        <w:t>{% endif %}</w:t>
-      </w:r>
-      <w:r>
-        <w:rPr>
-          <w:rFonts w:ascii="Palatino Linotype" w:hAnsi="Palatino Linotype"/>
-          <w:bCs/>
-          <w:color w:val="FF0000"/>
-          <w:sz w:val="20"/>
-          <w:szCs w:val="20"/>
-        </w:rPr>
-        <w:t xml:space="preserve">{% if </w:t>
-      </w:r>
-      <w:r>
-        <w:rPr>
-          <w:rFonts w:ascii="Palatino Linotype" w:hAnsi="Palatino Linotype"/>
-          <w:bCs/>
-          <w:color w:val="FF0000"/>
-          <w:sz w:val="20"/>
-          <w:szCs w:val="20"/>
-        </w:rPr>
-        <w:t>admin_license_suspension.</w:t>
-      </w:r>
-      <w:r>
-        <w:rPr>
-          <w:rFonts w:ascii="Palatino Linotype" w:hAnsi="Palatino Linotype"/>
-          <w:bCs/>
-          <w:color w:val="FF0000"/>
-          <w:sz w:val="20"/>
-          <w:szCs w:val="20"/>
-        </w:rPr>
-        <w:t>explanation is not none %}</w:t>
-      </w:r>
-      <w:r>
-        <w:rPr>
-          <w:rFonts w:ascii="Palatino Linotype" w:hAnsi="Palatino Linotype"/>
-          <w:bCs/>
-          <w:sz w:val="20"/>
-          <w:szCs w:val="20"/>
-        </w:rPr>
-        <w:t xml:space="preserve">{{ </w:t>
-      </w:r>
-      <w:r>
-        <w:rPr>
-          <w:rFonts w:ascii="Palatino Linotype" w:hAnsi="Palatino Linotype"/>
-          <w:bCs/>
-          <w:sz w:val="20"/>
-          <w:szCs w:val="20"/>
-        </w:rPr>
-        <w:t>admin_license_suspension.</w:t>
-      </w:r>
-      <w:r>
-        <w:rPr>
-          <w:rFonts w:ascii="Palatino Linotype" w:hAnsi="Palatino Linotype"/>
-          <w:bCs/>
-          <w:sz w:val="20"/>
-          <w:szCs w:val="20"/>
-        </w:rPr>
-        <w:t>explanation }}</w:t>
-      </w:r>
-      <w:r>
-        <w:rPr>
-          <w:rFonts w:ascii="Palatino Linotype" w:hAnsi="Palatino Linotype"/>
-          <w:bCs/>
-          <w:sz w:val="20"/>
-          <w:szCs w:val="20"/>
-        </w:rPr>
-        <w:t>.</w:t>
-      </w:r>
-      <w:r>
-        <w:rPr>
-          <w:rFonts w:ascii="Palatino Linotype" w:hAnsi="Palatino Linotype"/>
-          <w:bCs/>
-          <w:color w:val="FF0000"/>
-          <w:sz w:val="20"/>
-          <w:szCs w:val="20"/>
-        </w:rPr>
-        <w:t>{% endif %}</w:t>
-      </w:r>
-      <w:r>
-        <w:rPr>
-          <w:rFonts w:ascii="Palatino Linotype" w:hAnsi="Palatino Linotype"/>
-          <w:bCs/>
-          <w:color w:val="FF0000"/>
-          <w:sz w:val="20"/>
-          <w:szCs w:val="20"/>
-        </w:rPr>
-        <w:t>{% endif %}</w:t>
-      </w:r>
-      <w:r>
-        <w:rPr>
-          <w:rFonts w:ascii="Palatino Linotype" w:hAnsi="Palatino Linotype"/>
-          <w:bCs/>
-          <w:color w:val="FF0000"/>
-          <w:sz w:val="20"/>
-          <w:szCs w:val="20"/>
-        </w:rPr>
-        <w:t xml:space="preserve">{% if </w:t>
-      </w:r>
+      <w:proofErr w:type="spellStart"/>
       <w:r>
         <w:rPr>
           <w:rFonts w:ascii="Palatino Linotype" w:hAnsi="Palatino Linotype"/>
@@ -3415,7 +4860,18 @@
           <w:sz w:val="20"/>
           <w:szCs w:val="20"/>
         </w:rPr>
-        <w:t>.ordered is true %}</w:t>
+        <w:t>.ordered</w:t>
+      </w:r>
+      <w:proofErr w:type="spellEnd"/>
+      <w:r>
+        <w:rPr>
+          <w:rFonts w:ascii="Palatino Linotype" w:hAnsi="Palatino Linotype"/>
+          <w:bCs/>
+          <w:color w:val="FF0000"/>
+          <w:sz w:val="20"/>
+          <w:szCs w:val="20"/>
+        </w:rPr>
+        <w:t xml:space="preserve"> is true %}</w:t>
       </w:r>
       <w:r>
         <w:rPr>
@@ -3475,14 +4931,65 @@
         </w:rPr>
         <w:t xml:space="preserve">A </w:t>
       </w:r>
-      <w:r>
-        <w:rPr>
-          <w:rFonts w:ascii="Palatino Linotype" w:hAnsi="Palatino Linotype"/>
-          <w:bCs/>
-          <w:sz w:val="20"/>
-          <w:szCs w:val="20"/>
-        </w:rPr>
-        <w:t>{{ vehicle_seizure.vehicle_make_model }}, license plate {{ vehicle_seizure.vehicle_license_plate }}</w:t>
+      <w:proofErr w:type="gramStart"/>
+      <w:r>
+        <w:rPr>
+          <w:rFonts w:ascii="Palatino Linotype" w:hAnsi="Palatino Linotype"/>
+          <w:bCs/>
+          <w:sz w:val="20"/>
+          <w:szCs w:val="20"/>
+        </w:rPr>
+        <w:t xml:space="preserve">{{ </w:t>
+      </w:r>
+      <w:proofErr w:type="spellStart"/>
+      <w:r>
+        <w:rPr>
+          <w:rFonts w:ascii="Palatino Linotype" w:hAnsi="Palatino Linotype"/>
+          <w:bCs/>
+          <w:sz w:val="20"/>
+          <w:szCs w:val="20"/>
+        </w:rPr>
+        <w:t>vehicle</w:t>
+      </w:r>
+      <w:proofErr w:type="gramEnd"/>
+      <w:r>
+        <w:rPr>
+          <w:rFonts w:ascii="Palatino Linotype" w:hAnsi="Palatino Linotype"/>
+          <w:bCs/>
+          <w:sz w:val="20"/>
+          <w:szCs w:val="20"/>
+        </w:rPr>
+        <w:t>_seizure.vehicle_make_model</w:t>
+      </w:r>
+      <w:proofErr w:type="spellEnd"/>
+      <w:r>
+        <w:rPr>
+          <w:rFonts w:ascii="Palatino Linotype" w:hAnsi="Palatino Linotype"/>
+          <w:bCs/>
+          <w:sz w:val="20"/>
+          <w:szCs w:val="20"/>
+        </w:rPr>
+        <w:t xml:space="preserve"> }}, license plate {{ </w:t>
+      </w:r>
+      <w:proofErr w:type="spellStart"/>
+      <w:r>
+        <w:rPr>
+          <w:rFonts w:ascii="Palatino Linotype" w:hAnsi="Palatino Linotype"/>
+          <w:bCs/>
+          <w:sz w:val="20"/>
+          <w:szCs w:val="20"/>
+        </w:rPr>
+        <w:t>vehicle_seizure.vehicle_license_plate</w:t>
+      </w:r>
+      <w:proofErr w:type="spellEnd"/>
+      <w:r>
+        <w:rPr>
+          <w:rFonts w:ascii="Palatino Linotype" w:hAnsi="Palatino Linotype"/>
+          <w:bCs/>
+          <w:sz w:val="20"/>
+          <w:szCs w:val="20"/>
+        </w:rPr>
+        <w:t xml:space="preserve"> }}</w:t>
       </w:r>
       <w:r>
         <w:rPr>
@@ -3511,13 +5018,59 @@
         </w:rPr>
         <w:t xml:space="preserve"> </w:t>
       </w:r>
-      <w:r>
-        <w:rPr>
-          <w:rFonts w:ascii="Palatino Linotype" w:hAnsi="Palatino Linotype"/>
-          <w:sz w:val="20"/>
-          <w:szCs w:val="20"/>
-        </w:rPr>
-        <w:t>{{ defendant.first_name }} {{ defendant.last_name }}</w:t>
+      <w:proofErr w:type="gramStart"/>
+      <w:r>
+        <w:rPr>
+          <w:rFonts w:ascii="Palatino Linotype" w:hAnsi="Palatino Linotype"/>
+          <w:sz w:val="20"/>
+          <w:szCs w:val="20"/>
+        </w:rPr>
+        <w:t xml:space="preserve">{{ </w:t>
+      </w:r>
+      <w:proofErr w:type="spellStart"/>
+      <w:r>
+        <w:rPr>
+          <w:rFonts w:ascii="Palatino Linotype" w:hAnsi="Palatino Linotype"/>
+          <w:sz w:val="20"/>
+          <w:szCs w:val="20"/>
+        </w:rPr>
+        <w:t>defendant</w:t>
+      </w:r>
+      <w:proofErr w:type="gramEnd"/>
+      <w:r>
+        <w:rPr>
+          <w:rFonts w:ascii="Palatino Linotype" w:hAnsi="Palatino Linotype"/>
+          <w:sz w:val="20"/>
+          <w:szCs w:val="20"/>
+        </w:rPr>
+        <w:t>.first_name</w:t>
+      </w:r>
+      <w:proofErr w:type="spellEnd"/>
+      <w:r>
+        <w:rPr>
+          <w:rFonts w:ascii="Palatino Linotype" w:hAnsi="Palatino Linotype"/>
+          <w:sz w:val="20"/>
+          <w:szCs w:val="20"/>
+        </w:rPr>
+        <w:t xml:space="preserve"> }} {{ </w:t>
+      </w:r>
+      <w:proofErr w:type="spellStart"/>
+      <w:r>
+        <w:rPr>
+          <w:rFonts w:ascii="Palatino Linotype" w:hAnsi="Palatino Linotype"/>
+          <w:sz w:val="20"/>
+          <w:szCs w:val="20"/>
+        </w:rPr>
+        <w:t>defendant.last_name</w:t>
+      </w:r>
+      <w:proofErr w:type="spellEnd"/>
+      <w:r>
+        <w:rPr>
+          <w:rFonts w:ascii="Palatino Linotype" w:hAnsi="Palatino Linotype"/>
+          <w:sz w:val="20"/>
+          <w:szCs w:val="20"/>
+        </w:rPr>
+        <w:t xml:space="preserve"> }}</w:t>
       </w:r>
       <w:r>
         <w:rPr>
@@ -3545,17 +5098,61 @@
           <w:sz w:val="20"/>
           <w:szCs w:val="20"/>
         </w:rPr>
-        <w:t xml:space="preserve"> {% if vehicle_seizure.tow_to_residence is true %}</w:t>
-      </w:r>
-      <w:r>
-        <w:rPr>
-          <w:rFonts w:ascii="Palatino Linotype" w:hAnsi="Palatino Linotype"/>
-          <w:bCs/>
-          <w:color w:val="FF0000"/>
-          <w:sz w:val="20"/>
-          <w:szCs w:val="20"/>
-        </w:rPr>
-        <w:t>{{ ‘\n’ }}</w:t>
+        <w:t xml:space="preserve"> {% if </w:t>
+      </w:r>
+      <w:proofErr w:type="spellStart"/>
+      <w:r>
+        <w:rPr>
+          <w:rFonts w:ascii="Palatino Linotype" w:hAnsi="Palatino Linotype"/>
+          <w:bCs/>
+          <w:color w:val="FF0000"/>
+          <w:sz w:val="20"/>
+          <w:szCs w:val="20"/>
+        </w:rPr>
+        <w:t>vehicle_seizure.tow_to_residence</w:t>
+      </w:r>
+      <w:proofErr w:type="spellEnd"/>
+      <w:r>
+        <w:rPr>
+          <w:rFonts w:ascii="Palatino Linotype" w:hAnsi="Palatino Linotype"/>
+          <w:bCs/>
+          <w:color w:val="FF0000"/>
+          <w:sz w:val="20"/>
+          <w:szCs w:val="20"/>
+        </w:rPr>
+        <w:t xml:space="preserve"> is true </w:t>
+      </w:r>
+      <w:proofErr w:type="gramStart"/>
+      <w:r>
+        <w:rPr>
+          <w:rFonts w:ascii="Palatino Linotype" w:hAnsi="Palatino Linotype"/>
+          <w:bCs/>
+          <w:color w:val="FF0000"/>
+          <w:sz w:val="20"/>
+          <w:szCs w:val="20"/>
+        </w:rPr>
+        <w:t>%}</w:t>
+      </w:r>
+      <w:r>
+        <w:rPr>
+          <w:rFonts w:ascii="Palatino Linotype" w:hAnsi="Palatino Linotype"/>
+          <w:bCs/>
+          <w:color w:val="FF0000"/>
+          <w:sz w:val="20"/>
+          <w:szCs w:val="20"/>
+        </w:rPr>
+        <w:t>{</w:t>
+      </w:r>
+      <w:proofErr w:type="gramEnd"/>
+      <w:r>
+        <w:rPr>
+          <w:rFonts w:ascii="Palatino Linotype" w:hAnsi="Palatino Linotype"/>
+          <w:bCs/>
+          <w:color w:val="FF0000"/>
+          <w:sz w:val="20"/>
+          <w:szCs w:val="20"/>
+        </w:rPr>
+        <w:t>{ ‘\n’ }}</w:t>
       </w:r>
       <w:r>
         <w:rPr>
@@ -3651,17 +5248,61 @@
           <w:sz w:val="20"/>
           <w:szCs w:val="20"/>
         </w:rPr>
-        <w:t xml:space="preserve"> {% endif %}</w:t>
-      </w:r>
-      <w:r>
-        <w:rPr>
-          <w:rFonts w:ascii="Palatino Linotype" w:hAnsi="Palatino Linotype"/>
-          <w:bCs/>
-          <w:color w:val="FF0000"/>
-          <w:sz w:val="20"/>
-          <w:szCs w:val="20"/>
-        </w:rPr>
-        <w:t>{% if vehicle_seizure.motion_to_return_vehicle is true %}</w:t>
+        <w:t xml:space="preserve"> {% endif </w:t>
+      </w:r>
+      <w:proofErr w:type="gramStart"/>
+      <w:r>
+        <w:rPr>
+          <w:rFonts w:ascii="Palatino Linotype" w:hAnsi="Palatino Linotype"/>
+          <w:bCs/>
+          <w:color w:val="FF0000"/>
+          <w:sz w:val="20"/>
+          <w:szCs w:val="20"/>
+        </w:rPr>
+        <w:t>%}</w:t>
+      </w:r>
+      <w:r>
+        <w:rPr>
+          <w:rFonts w:ascii="Palatino Linotype" w:hAnsi="Palatino Linotype"/>
+          <w:bCs/>
+          <w:color w:val="FF0000"/>
+          <w:sz w:val="20"/>
+          <w:szCs w:val="20"/>
+        </w:rPr>
+        <w:t>{</w:t>
+      </w:r>
+      <w:proofErr w:type="gramEnd"/>
+      <w:r>
+        <w:rPr>
+          <w:rFonts w:ascii="Palatino Linotype" w:hAnsi="Palatino Linotype"/>
+          <w:bCs/>
+          <w:color w:val="FF0000"/>
+          <w:sz w:val="20"/>
+          <w:szCs w:val="20"/>
+        </w:rPr>
+        <w:t xml:space="preserve">% if </w:t>
+      </w:r>
+      <w:proofErr w:type="spellStart"/>
+      <w:r>
+        <w:rPr>
+          <w:rFonts w:ascii="Palatino Linotype" w:hAnsi="Palatino Linotype"/>
+          <w:bCs/>
+          <w:color w:val="FF0000"/>
+          <w:sz w:val="20"/>
+          <w:szCs w:val="20"/>
+        </w:rPr>
+        <w:t>vehicle_seizure.motion_to_return_vehicle</w:t>
+      </w:r>
+      <w:proofErr w:type="spellEnd"/>
+      <w:r>
+        <w:rPr>
+          <w:rFonts w:ascii="Palatino Linotype" w:hAnsi="Palatino Linotype"/>
+          <w:bCs/>
+          <w:color w:val="FF0000"/>
+          <w:sz w:val="20"/>
+          <w:szCs w:val="20"/>
+        </w:rPr>
+        <w:t xml:space="preserve"> is true %}</w:t>
       </w:r>
       <w:r>
         <w:rPr>
@@ -3724,6 +5365,7 @@
         </w:rPr>
         <w:t xml:space="preserve">The State </w:t>
       </w:r>
+      <w:proofErr w:type="gramStart"/>
       <w:r>
         <w:rPr>
           <w:rFonts w:ascii="Palatino Linotype" w:hAnsi="Palatino Linotype"/>
@@ -3733,23 +5375,44 @@
         </w:rPr>
         <w:t xml:space="preserve">{{ </w:t>
       </w:r>
-      <w:r>
-        <w:rPr>
-          <w:rFonts w:ascii="Palatino Linotype" w:hAnsi="Palatino Linotype"/>
-          <w:bCs/>
-          <w:sz w:val="20"/>
-          <w:szCs w:val="20"/>
-        </w:rPr>
-        <w:t>vehicle_seizure.</w:t>
-      </w:r>
-      <w:r>
-        <w:rPr>
-          <w:rFonts w:ascii="Palatino Linotype" w:hAnsi="Palatino Linotype"/>
-          <w:bCs/>
-          <w:sz w:val="20"/>
-          <w:szCs w:val="20"/>
-        </w:rPr>
-        <w:t xml:space="preserve">state_opposes }} </w:t>
+      <w:proofErr w:type="spellStart"/>
+      <w:r>
+        <w:rPr>
+          <w:rFonts w:ascii="Palatino Linotype" w:hAnsi="Palatino Linotype"/>
+          <w:bCs/>
+          <w:sz w:val="20"/>
+          <w:szCs w:val="20"/>
+        </w:rPr>
+        <w:t>vehicle</w:t>
+      </w:r>
+      <w:proofErr w:type="gramEnd"/>
+      <w:r>
+        <w:rPr>
+          <w:rFonts w:ascii="Palatino Linotype" w:hAnsi="Palatino Linotype"/>
+          <w:bCs/>
+          <w:sz w:val="20"/>
+          <w:szCs w:val="20"/>
+        </w:rPr>
+        <w:t>_seizure.</w:t>
+      </w:r>
+      <w:r>
+        <w:rPr>
+          <w:rFonts w:ascii="Palatino Linotype" w:hAnsi="Palatino Linotype"/>
+          <w:bCs/>
+          <w:sz w:val="20"/>
+          <w:szCs w:val="20"/>
+        </w:rPr>
+        <w:t>state_opposes</w:t>
+      </w:r>
+      <w:proofErr w:type="spellEnd"/>
+      <w:r>
+        <w:rPr>
+          <w:rFonts w:ascii="Palatino Linotype" w:hAnsi="Palatino Linotype"/>
+          <w:bCs/>
+          <w:sz w:val="20"/>
+          <w:szCs w:val="20"/>
+        </w:rPr>
+        <w:t xml:space="preserve"> }} </w:t>
       </w:r>
       <w:r>
         <w:rPr>
@@ -3770,6 +5433,7 @@
         </w:rPr>
         <w:t xml:space="preserve">. Defendant’s motion is </w:t>
       </w:r>
+      <w:proofErr w:type="gramStart"/>
       <w:r>
         <w:rPr>
           <w:rFonts w:ascii="Palatino Linotype" w:hAnsi="Palatino Linotype"/>
@@ -3779,23 +5443,44 @@
         </w:rPr>
         <w:t xml:space="preserve">{{ </w:t>
       </w:r>
-      <w:r>
-        <w:rPr>
-          <w:rFonts w:ascii="Palatino Linotype" w:hAnsi="Palatino Linotype"/>
-          <w:bCs/>
-          <w:sz w:val="20"/>
-          <w:szCs w:val="20"/>
-        </w:rPr>
-        <w:t>vehicle_seizure.</w:t>
-      </w:r>
-      <w:r>
-        <w:rPr>
-          <w:rFonts w:ascii="Palatino Linotype" w:hAnsi="Palatino Linotype"/>
-          <w:bCs/>
-          <w:sz w:val="20"/>
-          <w:szCs w:val="20"/>
-        </w:rPr>
-        <w:t>disposition_motion_to_return }}</w:t>
+      <w:proofErr w:type="spellStart"/>
+      <w:r>
+        <w:rPr>
+          <w:rFonts w:ascii="Palatino Linotype" w:hAnsi="Palatino Linotype"/>
+          <w:bCs/>
+          <w:sz w:val="20"/>
+          <w:szCs w:val="20"/>
+        </w:rPr>
+        <w:t>vehicle</w:t>
+      </w:r>
+      <w:proofErr w:type="gramEnd"/>
+      <w:r>
+        <w:rPr>
+          <w:rFonts w:ascii="Palatino Linotype" w:hAnsi="Palatino Linotype"/>
+          <w:bCs/>
+          <w:sz w:val="20"/>
+          <w:szCs w:val="20"/>
+        </w:rPr>
+        <w:t>_seizure.</w:t>
+      </w:r>
+      <w:r>
+        <w:rPr>
+          <w:rFonts w:ascii="Palatino Linotype" w:hAnsi="Palatino Linotype"/>
+          <w:bCs/>
+          <w:sz w:val="20"/>
+          <w:szCs w:val="20"/>
+        </w:rPr>
+        <w:t>disposition_motion_to_return</w:t>
+      </w:r>
+      <w:proofErr w:type="spellEnd"/>
+      <w:r>
+        <w:rPr>
+          <w:rFonts w:ascii="Palatino Linotype" w:hAnsi="Palatino Linotype"/>
+          <w:bCs/>
+          <w:sz w:val="20"/>
+          <w:szCs w:val="20"/>
+        </w:rPr>
+        <w:t xml:space="preserve"> }}</w:t>
       </w:r>
       <w:r>
         <w:rPr>
@@ -3823,7 +5508,51 @@
           <w:sz w:val="20"/>
           <w:szCs w:val="20"/>
         </w:rPr>
-        <w:t>{% if vehicle_seizure.disposition_motion_to_return == ‘Granted’ %}</w:t>
+        <w:t xml:space="preserve">{% if </w:t>
+      </w:r>
+      <w:proofErr w:type="spellStart"/>
+      <w:r>
+        <w:rPr>
+          <w:rFonts w:ascii="Palatino Linotype" w:hAnsi="Palatino Linotype"/>
+          <w:bCs/>
+          <w:color w:val="FF0000"/>
+          <w:sz w:val="20"/>
+          <w:szCs w:val="20"/>
+        </w:rPr>
+        <w:t>vehicle_</w:t>
+      </w:r>
+      <w:proofErr w:type="gramStart"/>
+      <w:r>
+        <w:rPr>
+          <w:rFonts w:ascii="Palatino Linotype" w:hAnsi="Palatino Linotype"/>
+          <w:bCs/>
+          <w:color w:val="FF0000"/>
+          <w:sz w:val="20"/>
+          <w:szCs w:val="20"/>
+        </w:rPr>
+        <w:t>seizure.disposition</w:t>
+      </w:r>
+      <w:proofErr w:type="gramEnd"/>
+      <w:r>
+        <w:rPr>
+          <w:rFonts w:ascii="Palatino Linotype" w:hAnsi="Palatino Linotype"/>
+          <w:bCs/>
+          <w:color w:val="FF0000"/>
+          <w:sz w:val="20"/>
+          <w:szCs w:val="20"/>
+        </w:rPr>
+        <w:t>_motion_to_return</w:t>
+      </w:r>
+      <w:proofErr w:type="spellEnd"/>
+      <w:r>
+        <w:rPr>
+          <w:rFonts w:ascii="Palatino Linotype" w:hAnsi="Palatino Linotype"/>
+          <w:bCs/>
+          <w:color w:val="FF0000"/>
+          <w:sz w:val="20"/>
+          <w:szCs w:val="20"/>
+        </w:rPr>
+        <w:t xml:space="preserve"> == ‘Granted’ %}</w:t>
       </w:r>
       <w:r>
         <w:rPr>
@@ -3871,7 +5600,29 @@
           <w:sz w:val="20"/>
           <w:szCs w:val="20"/>
         </w:rPr>
-        <w:t>{% endif %}{% if other_conditions.ordered is true %}</w:t>
+        <w:t xml:space="preserve">{% endif %}{% if </w:t>
+      </w:r>
+      <w:proofErr w:type="spellStart"/>
+      <w:r>
+        <w:rPr>
+          <w:rFonts w:ascii="Palatino Linotype" w:hAnsi="Palatino Linotype"/>
+          <w:bCs/>
+          <w:color w:val="FF0000"/>
+          <w:sz w:val="20"/>
+          <w:szCs w:val="20"/>
+        </w:rPr>
+        <w:t>other_conditions.ordered</w:t>
+      </w:r>
+      <w:proofErr w:type="spellEnd"/>
+      <w:r>
+        <w:rPr>
+          <w:rFonts w:ascii="Palatino Linotype" w:hAnsi="Palatino Linotype"/>
+          <w:bCs/>
+          <w:color w:val="FF0000"/>
+          <w:sz w:val="20"/>
+          <w:szCs w:val="20"/>
+        </w:rPr>
+        <w:t xml:space="preserve"> is true %}</w:t>
       </w:r>
       <w:r>
         <w:rPr>
@@ -3925,14 +5676,45 @@
           <w:szCs w:val="20"/>
         </w:rPr>
       </w:pPr>
-      <w:r>
-        <w:rPr>
-          <w:rFonts w:ascii="Palatino Linotype" w:hAnsi="Palatino Linotype"/>
-          <w:bCs/>
-          <w:sz w:val="20"/>
-          <w:szCs w:val="20"/>
-        </w:rPr>
-        <w:t>{{ other_conditions.terms }}</w:t>
+      <w:proofErr w:type="gramStart"/>
+      <w:r>
+        <w:rPr>
+          <w:rFonts w:ascii="Palatino Linotype" w:hAnsi="Palatino Linotype"/>
+          <w:bCs/>
+          <w:sz w:val="20"/>
+          <w:szCs w:val="20"/>
+        </w:rPr>
+        <w:t xml:space="preserve">{{ </w:t>
+      </w:r>
+      <w:proofErr w:type="spellStart"/>
+      <w:r>
+        <w:rPr>
+          <w:rFonts w:ascii="Palatino Linotype" w:hAnsi="Palatino Linotype"/>
+          <w:bCs/>
+          <w:sz w:val="20"/>
+          <w:szCs w:val="20"/>
+        </w:rPr>
+        <w:t>other</w:t>
+      </w:r>
+      <w:proofErr w:type="gramEnd"/>
+      <w:r>
+        <w:rPr>
+          <w:rFonts w:ascii="Palatino Linotype" w:hAnsi="Palatino Linotype"/>
+          <w:bCs/>
+          <w:sz w:val="20"/>
+          <w:szCs w:val="20"/>
+        </w:rPr>
+        <w:t>_conditions.terms</w:t>
+      </w:r>
+      <w:proofErr w:type="spellEnd"/>
+      <w:r>
+        <w:rPr>
+          <w:rFonts w:ascii="Palatino Linotype" w:hAnsi="Palatino Linotype"/>
+          <w:bCs/>
+          <w:sz w:val="20"/>
+          <w:szCs w:val="20"/>
+        </w:rPr>
+        <w:t xml:space="preserve"> }}</w:t>
       </w:r>
       <w:r>
         <w:rPr>
@@ -4095,29 +5877,66 @@
         </w:rPr>
         <w:tab/>
       </w:r>
-      <w:r>
-        <w:rPr>
-          <w:rFonts w:ascii="Palatino Linotype" w:hAnsi="Palatino Linotype"/>
-          <w:sz w:val="20"/>
-          <w:szCs w:val="20"/>
-        </w:rPr>
-        <w:t>{{ judicial_officer.officer_</w:t>
-      </w:r>
-      <w:r>
-        <w:rPr>
-          <w:rFonts w:ascii="Palatino Linotype" w:hAnsi="Palatino Linotype"/>
-          <w:sz w:val="20"/>
-          <w:szCs w:val="20"/>
-        </w:rPr>
-        <w:t xml:space="preserve">type }} </w:t>
-      </w:r>
-      <w:r>
-        <w:rPr>
-          <w:rFonts w:ascii="Palatino Linotype" w:hAnsi="Palatino Linotype"/>
-          <w:sz w:val="20"/>
-          <w:szCs w:val="20"/>
-        </w:rPr>
-        <w:t>{{ judicial_officer</w:t>
+      <w:proofErr w:type="gramStart"/>
+      <w:r>
+        <w:rPr>
+          <w:rFonts w:ascii="Palatino Linotype" w:hAnsi="Palatino Linotype"/>
+          <w:sz w:val="20"/>
+          <w:szCs w:val="20"/>
+        </w:rPr>
+        <w:t xml:space="preserve">{{ </w:t>
+      </w:r>
+      <w:proofErr w:type="spellStart"/>
+      <w:r>
+        <w:rPr>
+          <w:rFonts w:ascii="Palatino Linotype" w:hAnsi="Palatino Linotype"/>
+          <w:sz w:val="20"/>
+          <w:szCs w:val="20"/>
+        </w:rPr>
+        <w:t>judicial</w:t>
+      </w:r>
+      <w:proofErr w:type="gramEnd"/>
+      <w:r>
+        <w:rPr>
+          <w:rFonts w:ascii="Palatino Linotype" w:hAnsi="Palatino Linotype"/>
+          <w:sz w:val="20"/>
+          <w:szCs w:val="20"/>
+        </w:rPr>
+        <w:t>_officer.officer_</w:t>
+      </w:r>
+      <w:r>
+        <w:rPr>
+          <w:rFonts w:ascii="Palatino Linotype" w:hAnsi="Palatino Linotype"/>
+          <w:sz w:val="20"/>
+          <w:szCs w:val="20"/>
+        </w:rPr>
+        <w:t>type</w:t>
+      </w:r>
+      <w:proofErr w:type="spellEnd"/>
+      <w:r>
+        <w:rPr>
+          <w:rFonts w:ascii="Palatino Linotype" w:hAnsi="Palatino Linotype"/>
+          <w:sz w:val="20"/>
+          <w:szCs w:val="20"/>
+        </w:rPr>
+        <w:t xml:space="preserve"> }} </w:t>
+      </w:r>
+      <w:r>
+        <w:rPr>
+          <w:rFonts w:ascii="Palatino Linotype" w:hAnsi="Palatino Linotype"/>
+          <w:sz w:val="20"/>
+          <w:szCs w:val="20"/>
+        </w:rPr>
+        <w:t xml:space="preserve">{{ </w:t>
+      </w:r>
+      <w:proofErr w:type="spellStart"/>
+      <w:r>
+        <w:rPr>
+          <w:rFonts w:ascii="Palatino Linotype" w:hAnsi="Palatino Linotype"/>
+          <w:sz w:val="20"/>
+          <w:szCs w:val="20"/>
+        </w:rPr>
+        <w:t>judicial_officer</w:t>
       </w:r>
       <w:r>
         <w:rPr>
@@ -4127,6 +5946,7 @@
         </w:rPr>
         <w:t>.first_name</w:t>
       </w:r>
+      <w:proofErr w:type="spellEnd"/>
       <w:r>
         <w:rPr>
           <w:rFonts w:ascii="Palatino Linotype" w:hAnsi="Palatino Linotype"/>
@@ -4149,7 +5969,25 @@
           <w:sz w:val="20"/>
           <w:szCs w:val="20"/>
         </w:rPr>
-        <w:t>{{ judicial_officer.last_name }}</w:t>
+        <w:t xml:space="preserve">{{ </w:t>
+      </w:r>
+      <w:proofErr w:type="spellStart"/>
+      <w:r>
+        <w:rPr>
+          <w:rFonts w:ascii="Palatino Linotype" w:hAnsi="Palatino Linotype"/>
+          <w:sz w:val="20"/>
+          <w:szCs w:val="20"/>
+        </w:rPr>
+        <w:t>judicial_officer.last_name</w:t>
+      </w:r>
+      <w:proofErr w:type="spellEnd"/>
+      <w:r>
+        <w:rPr>
+          <w:rFonts w:ascii="Palatino Linotype" w:hAnsi="Palatino Linotype"/>
+          <w:sz w:val="20"/>
+          <w:szCs w:val="20"/>
+        </w:rPr>
+        <w:t xml:space="preserve"> }}</w:t>
       </w:r>
     </w:p>
     <w:p>
@@ -4212,7 +6050,29 @@
           <w:sz w:val="20"/>
           <w:szCs w:val="20"/>
         </w:rPr>
-        <w:t>% if judicial_of</w:t>
+        <w:t xml:space="preserve">% if </w:t>
+      </w:r>
+      <w:proofErr w:type="spellStart"/>
+      <w:r>
+        <w:rPr>
+          <w:rFonts w:ascii="Palatino Linotype" w:hAnsi="Palatino Linotype"/>
+          <w:bCs/>
+          <w:color w:val="FF0000"/>
+          <w:sz w:val="20"/>
+          <w:szCs w:val="20"/>
+        </w:rPr>
+        <w:t>judicial_</w:t>
+      </w:r>
+      <w:proofErr w:type="gramStart"/>
+      <w:r>
+        <w:rPr>
+          <w:rFonts w:ascii="Palatino Linotype" w:hAnsi="Palatino Linotype"/>
+          <w:bCs/>
+          <w:color w:val="FF0000"/>
+          <w:sz w:val="20"/>
+          <w:szCs w:val="20"/>
+        </w:rPr>
+        <w:t>of</w:t>
       </w:r>
       <w:r>
         <w:rPr>
@@ -4234,15 +6094,27 @@
         </w:rPr>
         <w:t>.officer</w:t>
       </w:r>
-      <w:r>
-        <w:rPr>
-          <w:rFonts w:ascii="Palatino Linotype" w:hAnsi="Palatino Linotype"/>
-          <w:bCs/>
-          <w:color w:val="FF0000"/>
-          <w:sz w:val="20"/>
-          <w:szCs w:val="20"/>
-        </w:rPr>
-        <w:t>_type  ==  ‘Magistrate’ %}</w:t>
+      <w:proofErr w:type="gramEnd"/>
+      <w:r>
+        <w:rPr>
+          <w:rFonts w:ascii="Palatino Linotype" w:hAnsi="Palatino Linotype"/>
+          <w:bCs/>
+          <w:color w:val="FF0000"/>
+          <w:sz w:val="20"/>
+          <w:szCs w:val="20"/>
+        </w:rPr>
+        <w:t>_type</w:t>
+      </w:r>
+      <w:proofErr w:type="spellEnd"/>
+      <w:r>
+        <w:rPr>
+          <w:rFonts w:ascii="Palatino Linotype" w:hAnsi="Palatino Linotype"/>
+          <w:bCs/>
+          <w:color w:val="FF0000"/>
+          <w:sz w:val="20"/>
+          <w:szCs w:val="20"/>
+        </w:rPr>
+        <w:t xml:space="preserve">  ==  ‘Magistrate’ %}</w:t>
       </w:r>
     </w:p>
     <w:p>
@@ -4402,58 +6274,94 @@
           <w:sz w:val="16"/>
           <w:szCs w:val="16"/>
         </w:rPr>
-        <w:t>Prosecutor’s Office: PS    OM     EM; Defendant’s Attorney: PS     OM     EM; {{ defendant.first_name }} {{ defendant.last_name}}: PS     OM     EM;</w:t>
-      </w:r>
-    </w:p>
-    <w:p>
-      <w:pPr>
-        <w:tabs>
-          <w:tab w:val="left" w:pos="-1080"/>
-          <w:tab w:val="left" w:pos="-720"/>
-          <w:tab w:val="left" w:pos="0"/>
-          <w:tab w:val="left" w:pos="720"/>
-          <w:tab w:val="left" w:pos="1440"/>
-          <w:tab w:val="left" w:pos="2160"/>
-          <w:tab w:val="left" w:pos="2880"/>
-          <w:tab w:val="left" w:pos="3600"/>
-          <w:tab w:val="left" w:pos="4320"/>
-          <w:tab w:val="left" w:pos="4680"/>
-        </w:tabs>
+        <w:t xml:space="preserve">Prosecutor’s Office: PS    OM     EM; Defendant’s Attorney: PS     OM     EM; </w:t>
+      </w:r>
+      <w:proofErr w:type="gramStart"/>
+      <w:r>
         <w:rPr>
           <w:rFonts w:ascii="Palatino Linotype" w:hAnsi="Palatino Linotype"/>
           <w:sz w:val="16"/>
           <w:szCs w:val="16"/>
         </w:rPr>
-      </w:pPr>
+        <w:t xml:space="preserve">{{ </w:t>
+      </w:r>
+      <w:proofErr w:type="spellStart"/>
       <w:r>
         <w:rPr>
           <w:rFonts w:ascii="Palatino Linotype" w:hAnsi="Palatino Linotype"/>
           <w:sz w:val="16"/>
           <w:szCs w:val="16"/>
         </w:rPr>
-        <w:t>{% if community_control.ordered is true or bond_conditions.monitoring is true %}Community Control: PS    EM;{% endif %}{% if jail_terms.ordered is true or apply_jtc == ‘Sentence’ %}County Jail: PS   EM;{% endif %}</w:t>
-      </w:r>
-    </w:p>
-    <w:p>
-      <w:pPr>
-        <w:tabs>
-          <w:tab w:val="left" w:pos="-1080"/>
-          <w:tab w:val="left" w:pos="-720"/>
-          <w:tab w:val="left" w:pos="0"/>
-          <w:tab w:val="left" w:pos="720"/>
-          <w:tab w:val="left" w:pos="1440"/>
-          <w:tab w:val="left" w:pos="2160"/>
-          <w:tab w:val="left" w:pos="2880"/>
-          <w:tab w:val="left" w:pos="3600"/>
-          <w:tab w:val="left" w:pos="4320"/>
-          <w:tab w:val="left" w:pos="4680"/>
-        </w:tabs>
+        <w:t>defendant</w:t>
+      </w:r>
+      <w:proofErr w:type="gramEnd"/>
+      <w:r>
         <w:rPr>
           <w:rFonts w:ascii="Palatino Linotype" w:hAnsi="Palatino Linotype"/>
           <w:sz w:val="16"/>
           <w:szCs w:val="16"/>
         </w:rPr>
-      </w:pPr>
+        <w:t>.first_name</w:t>
+      </w:r>
+      <w:proofErr w:type="spellEnd"/>
+      <w:r>
+        <w:rPr>
+          <w:rFonts w:ascii="Palatino Linotype" w:hAnsi="Palatino Linotype"/>
+          <w:sz w:val="16"/>
+          <w:szCs w:val="16"/>
+        </w:rPr>
+        <w:t xml:space="preserve"> }} {{ </w:t>
+      </w:r>
+      <w:proofErr w:type="spellStart"/>
+      <w:r>
+        <w:rPr>
+          <w:rFonts w:ascii="Palatino Linotype" w:hAnsi="Palatino Linotype"/>
+          <w:sz w:val="16"/>
+          <w:szCs w:val="16"/>
+        </w:rPr>
+        <w:t>defendant.last_name</w:t>
+      </w:r>
+      <w:proofErr w:type="spellEnd"/>
+      <w:r>
+        <w:rPr>
+          <w:rFonts w:ascii="Palatino Linotype" w:hAnsi="Palatino Linotype"/>
+          <w:sz w:val="16"/>
+          <w:szCs w:val="16"/>
+        </w:rPr>
+        <w:t>}}: PS     OM     EM;</w:t>
+      </w:r>
+      <w:r>
+        <w:rPr>
+          <w:rFonts w:ascii="Palatino Linotype" w:hAnsi="Palatino Linotype"/>
+          <w:sz w:val="16"/>
+          <w:szCs w:val="16"/>
+        </w:rPr>
+        <w:t xml:space="preserve"> </w:t>
+      </w:r>
+      <w:r>
+        <w:rPr>
+          <w:rFonts w:ascii="Palatino Linotype" w:hAnsi="Palatino Linotype"/>
+          <w:sz w:val="16"/>
+          <w:szCs w:val="16"/>
+        </w:rPr>
+        <w:t>Community Control: PS    EM;</w:t>
+      </w:r>
+      <w:r>
+        <w:rPr>
+          <w:rFonts w:ascii="Palatino Linotype" w:hAnsi="Palatino Linotype"/>
+          <w:sz w:val="16"/>
+          <w:szCs w:val="16"/>
+        </w:rPr>
+        <w:t xml:space="preserve"> </w:t>
+      </w:r>
+      <w:r>
+        <w:rPr>
+          <w:rFonts w:ascii="Palatino Linotype" w:hAnsi="Palatino Linotype"/>
+          <w:sz w:val="16"/>
+          <w:szCs w:val="16"/>
+        </w:rPr>
+        <w:t>County Jail: PS   EM;</w:t>
+      </w:r>
     </w:p>
     <w:sectPr>
       <w:headerReference w:type="even" r:id="rId8"/>
@@ -4473,7 +6381,7 @@
 </file>
 
 <file path=word/endnotes.xml><?xml version="1.0" encoding="utf-8"?>
-<w:endnotes xmlns:wpc="http://schemas.microsoft.com/office/word/2010/wordprocessingCanvas" xmlns:cx="http://schemas.microsoft.com/office/drawing/2014/chartex" xmlns:cx1="http://schemas.microsoft.com/office/drawing/2015/9/8/chartex" xmlns:cx2="http://schemas.microsoft.com/office/drawing/2015/10/21/chartex" xmlns:cx3="http://schemas.microsoft.com/office/drawing/2016/5/9/chartex" xmlns:cx4="http://schemas.microsoft.com/office/drawing/2016/5/10/chartex" xmlns:cx5="http://schemas.microsoft.com/office/drawing/2016/5/11/chartex" xmlns:cx6="http://schemas.microsoft.com/office/drawing/2016/5/12/chartex" xmlns:cx7="http://schemas.microsoft.com/office/drawing/2016/5/13/chartex" xmlns:cx8="http://schemas.microsoft.com/office/drawing/2016/5/14/chartex" xmlns:mc="http://schemas.openxmlformats.org/markup-compatibility/2006" xmlns:aink="http://schemas.microsoft.com/office/drawing/2016/ink" xmlns:am3d="http://schemas.microsoft.com/office/drawing/2017/model3d" xmlns:o="urn:schemas-microsoft-com:office:office" xmlns:r="http://schemas.openxmlformats.org/officeDocument/2006/relationships" xmlns:m="http://schemas.openxmlformats.org/officeDocument/2006/math" xmlns:v="urn:schemas-microsoft-com:vml" xmlns:wp14="http://schemas.microsoft.com/office/word/2010/wordprocessingDrawing" xmlns:wp="http://schemas.openxmlformats.org/drawingml/2006/wordprocessingDrawing" xmlns:w10="urn:schemas-microsoft-com:office:word" xmlns:w="http://schemas.openxmlformats.org/wordprocessingml/2006/main" xmlns:w14="http://schemas.microsoft.com/office/word/2010/wordml" xmlns:w15="http://schemas.microsoft.com/office/word/2012/wordml" xmlns:w16cex="http://schemas.microsoft.com/office/word/2018/wordml/cex" xmlns:w16cid="http://schemas.microsoft.com/office/word/2016/wordml/cid" xmlns:w16="http://schemas.microsoft.com/office/word/2018/wordml" xmlns:w16sdtdh="http://schemas.microsoft.com/office/word/2020/wordml/sdtdatahash" xmlns:w16se="http://schemas.microsoft.com/office/word/2015/wordml/symex" xmlns:wpg="http://schemas.microsoft.com/office/word/2010/wordprocessingGroup" xmlns:wpi="http://schemas.microsoft.com/office/word/2010/wordprocessingInk" xmlns:wne="http://schemas.microsoft.com/office/word/2006/wordml" xmlns:wps="http://schemas.microsoft.com/office/word/2010/wordprocessingShape" mc:Ignorable="w14 w15 w16se w16cid w16 w16cex w16sdtdh wp14">
+<w:endnotes xmlns:wpc="http://schemas.microsoft.com/office/word/2010/wordprocessingCanvas" xmlns:cx="http://schemas.microsoft.com/office/drawing/2014/chartex" xmlns:cx1="http://schemas.microsoft.com/office/drawing/2015/9/8/chartex" xmlns:cx2="http://schemas.microsoft.com/office/drawing/2015/10/21/chartex" xmlns:cx3="http://schemas.microsoft.com/office/drawing/2016/5/9/chartex" xmlns:cx4="http://schemas.microsoft.com/office/drawing/2016/5/10/chartex" xmlns:cx5="http://schemas.microsoft.com/office/drawing/2016/5/11/chartex" xmlns:cx6="http://schemas.microsoft.com/office/drawing/2016/5/12/chartex" xmlns:cx7="http://schemas.microsoft.com/office/drawing/2016/5/13/chartex" xmlns:cx8="http://schemas.microsoft.com/office/drawing/2016/5/14/chartex" xmlns:mc="http://schemas.openxmlformats.org/markup-compatibility/2006" xmlns:aink="http://schemas.microsoft.com/office/drawing/2016/ink" xmlns:am3d="http://schemas.microsoft.com/office/drawing/2017/model3d" xmlns:o="urn:schemas-microsoft-com:office:office" xmlns:oel="http://schemas.microsoft.com/office/2019/extlst" xmlns:r="http://schemas.openxmlformats.org/officeDocument/2006/relationships" xmlns:m="http://schemas.openxmlformats.org/officeDocument/2006/math" xmlns:v="urn:schemas-microsoft-com:vml" xmlns:wp14="http://schemas.microsoft.com/office/word/2010/wordprocessingDrawing" xmlns:wp="http://schemas.openxmlformats.org/drawingml/2006/wordprocessingDrawing" xmlns:w10="urn:schemas-microsoft-com:office:word" xmlns:w="http://schemas.openxmlformats.org/wordprocessingml/2006/main" xmlns:w14="http://schemas.microsoft.com/office/word/2010/wordml" xmlns:w15="http://schemas.microsoft.com/office/word/2012/wordml" xmlns:w16cex="http://schemas.microsoft.com/office/word/2018/wordml/cex" xmlns:w16cid="http://schemas.microsoft.com/office/word/2016/wordml/cid" xmlns:w16="http://schemas.microsoft.com/office/word/2018/wordml" xmlns:w16sdtdh="http://schemas.microsoft.com/office/word/2020/wordml/sdtdatahash" xmlns:w16se="http://schemas.microsoft.com/office/word/2015/wordml/symex" xmlns:wpg="http://schemas.microsoft.com/office/word/2010/wordprocessingGroup" xmlns:wpi="http://schemas.microsoft.com/office/word/2010/wordprocessingInk" xmlns:wne="http://schemas.microsoft.com/office/word/2006/wordml" xmlns:wps="http://schemas.microsoft.com/office/word/2010/wordprocessingShape" mc:Ignorable="w14 w15 w16se w16cid w16 w16cex w16sdtdh wp14">
   <w:endnote w:type="separator" w:id="-1">
     <w:p>
       <w:r>
@@ -4492,7 +6400,7 @@
 </file>
 
 <file path=word/footer1.xml><?xml version="1.0" encoding="utf-8"?>
-<w:ftr xmlns:wpc="http://schemas.microsoft.com/office/word/2010/wordprocessingCanvas" xmlns:cx="http://schemas.microsoft.com/office/drawing/2014/chartex" xmlns:cx1="http://schemas.microsoft.com/office/drawing/2015/9/8/chartex" xmlns:cx2="http://schemas.microsoft.com/office/drawing/2015/10/21/chartex" xmlns:cx3="http://schemas.microsoft.com/office/drawing/2016/5/9/chartex" xmlns:cx4="http://schemas.microsoft.com/office/drawing/2016/5/10/chartex" xmlns:cx5="http://schemas.microsoft.com/office/drawing/2016/5/11/chartex" xmlns:cx6="http://schemas.microsoft.com/office/drawing/2016/5/12/chartex" xmlns:cx7="http://schemas.microsoft.com/office/drawing/2016/5/13/chartex" xmlns:cx8="http://schemas.microsoft.com/office/drawing/2016/5/14/chartex" xmlns:mc="http://schemas.openxmlformats.org/markup-compatibility/2006" xmlns:aink="http://schemas.microsoft.com/office/drawing/2016/ink" xmlns:am3d="http://schemas.microsoft.com/office/drawing/2017/model3d" xmlns:o="urn:schemas-microsoft-com:office:office" xmlns:r="http://schemas.openxmlformats.org/officeDocument/2006/relationships" xmlns:m="http://schemas.openxmlformats.org/officeDocument/2006/math" xmlns:v="urn:schemas-microsoft-com:vml" xmlns:wp14="http://schemas.microsoft.com/office/word/2010/wordprocessingDrawing" xmlns:wp="http://schemas.openxmlformats.org/drawingml/2006/wordprocessingDrawing" xmlns:w10="urn:schemas-microsoft-com:office:word" xmlns:w="http://schemas.openxmlformats.org/wordprocessingml/2006/main" xmlns:w14="http://schemas.microsoft.com/office/word/2010/wordml" xmlns:w15="http://schemas.microsoft.com/office/word/2012/wordml" xmlns:w16cex="http://schemas.microsoft.com/office/word/2018/wordml/cex" xmlns:w16cid="http://schemas.microsoft.com/office/word/2016/wordml/cid" xmlns:w16="http://schemas.microsoft.com/office/word/2018/wordml" xmlns:w16sdtdh="http://schemas.microsoft.com/office/word/2020/wordml/sdtdatahash" xmlns:w16se="http://schemas.microsoft.com/office/word/2015/wordml/symex" xmlns:wpg="http://schemas.microsoft.com/office/word/2010/wordprocessingGroup" xmlns:wpi="http://schemas.microsoft.com/office/word/2010/wordprocessingInk" xmlns:wne="http://schemas.microsoft.com/office/word/2006/wordml" xmlns:wps="http://schemas.microsoft.com/office/word/2010/wordprocessingShape" mc:Ignorable="w14 w15 w16se w16cid w16 w16cex w16sdtdh wp14">
+<w:ftr xmlns:wpc="http://schemas.microsoft.com/office/word/2010/wordprocessingCanvas" xmlns:cx="http://schemas.microsoft.com/office/drawing/2014/chartex" xmlns:cx1="http://schemas.microsoft.com/office/drawing/2015/9/8/chartex" xmlns:cx2="http://schemas.microsoft.com/office/drawing/2015/10/21/chartex" xmlns:cx3="http://schemas.microsoft.com/office/drawing/2016/5/9/chartex" xmlns:cx4="http://schemas.microsoft.com/office/drawing/2016/5/10/chartex" xmlns:cx5="http://schemas.microsoft.com/office/drawing/2016/5/11/chartex" xmlns:cx6="http://schemas.microsoft.com/office/drawing/2016/5/12/chartex" xmlns:cx7="http://schemas.microsoft.com/office/drawing/2016/5/13/chartex" xmlns:cx8="http://schemas.microsoft.com/office/drawing/2016/5/14/chartex" xmlns:mc="http://schemas.openxmlformats.org/markup-compatibility/2006" xmlns:aink="http://schemas.microsoft.com/office/drawing/2016/ink" xmlns:am3d="http://schemas.microsoft.com/office/drawing/2017/model3d" xmlns:o="urn:schemas-microsoft-com:office:office" xmlns:oel="http://schemas.microsoft.com/office/2019/extlst" xmlns:r="http://schemas.openxmlformats.org/officeDocument/2006/relationships" xmlns:m="http://schemas.openxmlformats.org/officeDocument/2006/math" xmlns:v="urn:schemas-microsoft-com:vml" xmlns:wp14="http://schemas.microsoft.com/office/word/2010/wordprocessingDrawing" xmlns:wp="http://schemas.openxmlformats.org/drawingml/2006/wordprocessingDrawing" xmlns:w10="urn:schemas-microsoft-com:office:word" xmlns:w="http://schemas.openxmlformats.org/wordprocessingml/2006/main" xmlns:w14="http://schemas.microsoft.com/office/word/2010/wordml" xmlns:w15="http://schemas.microsoft.com/office/word/2012/wordml" xmlns:w16cex="http://schemas.microsoft.com/office/word/2018/wordml/cex" xmlns:w16cid="http://schemas.microsoft.com/office/word/2016/wordml/cid" xmlns:w16="http://schemas.microsoft.com/office/word/2018/wordml" xmlns:w16sdtdh="http://schemas.microsoft.com/office/word/2020/wordml/sdtdatahash" xmlns:w16se="http://schemas.microsoft.com/office/word/2015/wordml/symex" xmlns:wpg="http://schemas.microsoft.com/office/word/2010/wordprocessingGroup" xmlns:wpi="http://schemas.microsoft.com/office/word/2010/wordprocessingInk" xmlns:wne="http://schemas.microsoft.com/office/word/2006/wordml" xmlns:wps="http://schemas.microsoft.com/office/word/2010/wordprocessingShape" mc:Ignorable="w14 w15 w16se w16cid w16 w16cex w16sdtdh wp14">
   <w:p>
     <w:pPr>
       <w:pStyle w:val="Footer"/>
@@ -4502,7 +6410,7 @@
 </file>
 
 <file path=word/footer2.xml><?xml version="1.0" encoding="utf-8"?>
-<w:ftr xmlns:wpc="http://schemas.microsoft.com/office/word/2010/wordprocessingCanvas" xmlns:cx="http://schemas.microsoft.com/office/drawing/2014/chartex" xmlns:cx1="http://schemas.microsoft.com/office/drawing/2015/9/8/chartex" xmlns:cx2="http://schemas.microsoft.com/office/drawing/2015/10/21/chartex" xmlns:cx3="http://schemas.microsoft.com/office/drawing/2016/5/9/chartex" xmlns:cx4="http://schemas.microsoft.com/office/drawing/2016/5/10/chartex" xmlns:cx5="http://schemas.microsoft.com/office/drawing/2016/5/11/chartex" xmlns:cx6="http://schemas.microsoft.com/office/drawing/2016/5/12/chartex" xmlns:cx7="http://schemas.microsoft.com/office/drawing/2016/5/13/chartex" xmlns:cx8="http://schemas.microsoft.com/office/drawing/2016/5/14/chartex" xmlns:mc="http://schemas.openxmlformats.org/markup-compatibility/2006" xmlns:aink="http://schemas.microsoft.com/office/drawing/2016/ink" xmlns:am3d="http://schemas.microsoft.com/office/drawing/2017/model3d" xmlns:o="urn:schemas-microsoft-com:office:office" xmlns:r="http://schemas.openxmlformats.org/officeDocument/2006/relationships" xmlns:m="http://schemas.openxmlformats.org/officeDocument/2006/math" xmlns:v="urn:schemas-microsoft-com:vml" xmlns:wp14="http://schemas.microsoft.com/office/word/2010/wordprocessingDrawing" xmlns:wp="http://schemas.openxmlformats.org/drawingml/2006/wordprocessingDrawing" xmlns:w10="urn:schemas-microsoft-com:office:word" xmlns:w="http://schemas.openxmlformats.org/wordprocessingml/2006/main" xmlns:w14="http://schemas.microsoft.com/office/word/2010/wordml" xmlns:w15="http://schemas.microsoft.com/office/word/2012/wordml" xmlns:w16cex="http://schemas.microsoft.com/office/word/2018/wordml/cex" xmlns:w16cid="http://schemas.microsoft.com/office/word/2016/wordml/cid" xmlns:w16="http://schemas.microsoft.com/office/word/2018/wordml" xmlns:w16sdtdh="http://schemas.microsoft.com/office/word/2020/wordml/sdtdatahash" xmlns:w16se="http://schemas.microsoft.com/office/word/2015/wordml/symex" xmlns:wpg="http://schemas.microsoft.com/office/word/2010/wordprocessingGroup" xmlns:wpi="http://schemas.microsoft.com/office/word/2010/wordprocessingInk" xmlns:wne="http://schemas.microsoft.com/office/word/2006/wordml" xmlns:wps="http://schemas.microsoft.com/office/word/2010/wordprocessingShape" mc:Ignorable="w14 w15 w16se w16cid w16 w16cex w16sdtdh wp14">
+<w:ftr xmlns:wpc="http://schemas.microsoft.com/office/word/2010/wordprocessingCanvas" xmlns:cx="http://schemas.microsoft.com/office/drawing/2014/chartex" xmlns:cx1="http://schemas.microsoft.com/office/drawing/2015/9/8/chartex" xmlns:cx2="http://schemas.microsoft.com/office/drawing/2015/10/21/chartex" xmlns:cx3="http://schemas.microsoft.com/office/drawing/2016/5/9/chartex" xmlns:cx4="http://schemas.microsoft.com/office/drawing/2016/5/10/chartex" xmlns:cx5="http://schemas.microsoft.com/office/drawing/2016/5/11/chartex" xmlns:cx6="http://schemas.microsoft.com/office/drawing/2016/5/12/chartex" xmlns:cx7="http://schemas.microsoft.com/office/drawing/2016/5/13/chartex" xmlns:cx8="http://schemas.microsoft.com/office/drawing/2016/5/14/chartex" xmlns:mc="http://schemas.openxmlformats.org/markup-compatibility/2006" xmlns:aink="http://schemas.microsoft.com/office/drawing/2016/ink" xmlns:am3d="http://schemas.microsoft.com/office/drawing/2017/model3d" xmlns:o="urn:schemas-microsoft-com:office:office" xmlns:oel="http://schemas.microsoft.com/office/2019/extlst" xmlns:r="http://schemas.openxmlformats.org/officeDocument/2006/relationships" xmlns:m="http://schemas.openxmlformats.org/officeDocument/2006/math" xmlns:v="urn:schemas-microsoft-com:vml" xmlns:wp14="http://schemas.microsoft.com/office/word/2010/wordprocessingDrawing" xmlns:wp="http://schemas.openxmlformats.org/drawingml/2006/wordprocessingDrawing" xmlns:w10="urn:schemas-microsoft-com:office:word" xmlns:w="http://schemas.openxmlformats.org/wordprocessingml/2006/main" xmlns:w14="http://schemas.microsoft.com/office/word/2010/wordml" xmlns:w15="http://schemas.microsoft.com/office/word/2012/wordml" xmlns:w16cex="http://schemas.microsoft.com/office/word/2018/wordml/cex" xmlns:w16cid="http://schemas.microsoft.com/office/word/2016/wordml/cid" xmlns:w16="http://schemas.microsoft.com/office/word/2018/wordml" xmlns:w16sdtdh="http://schemas.microsoft.com/office/word/2020/wordml/sdtdatahash" xmlns:w16se="http://schemas.microsoft.com/office/word/2015/wordml/symex" xmlns:wpg="http://schemas.microsoft.com/office/word/2010/wordprocessingGroup" xmlns:wpi="http://schemas.microsoft.com/office/word/2010/wordprocessingInk" xmlns:wne="http://schemas.microsoft.com/office/word/2006/wordml" xmlns:wps="http://schemas.microsoft.com/office/word/2010/wordprocessingShape" mc:Ignorable="w14 w15 w16se w16cid w16 w16cex w16sdtdh wp14">
   <w:p>
     <w:pPr>
       <w:pStyle w:val="Footer"/>
@@ -4669,7 +6577,47 @@
         <w:sz w:val="20"/>
         <w:szCs w:val="20"/>
       </w:rPr>
-      <w:t>% if judicial_officer.officer_type  ==  ‘Magistrate’ %}Magistrate Decision –</w:t>
+      <w:t xml:space="preserve">% if </w:t>
+    </w:r>
+    <w:proofErr w:type="spellStart"/>
+    <w:r>
+      <w:rPr>
+        <w:rFonts w:ascii="Palatino Linotype" w:hAnsi="Palatino Linotype"/>
+        <w:bCs/>
+        <w:sz w:val="20"/>
+        <w:szCs w:val="20"/>
+      </w:rPr>
+      <w:t>judicial_</w:t>
+    </w:r>
+    <w:proofErr w:type="gramStart"/>
+    <w:r>
+      <w:rPr>
+        <w:rFonts w:ascii="Palatino Linotype" w:hAnsi="Palatino Linotype"/>
+        <w:bCs/>
+        <w:sz w:val="20"/>
+        <w:szCs w:val="20"/>
+      </w:rPr>
+      <w:t>officer.officer</w:t>
+    </w:r>
+    <w:proofErr w:type="gramEnd"/>
+    <w:r>
+      <w:rPr>
+        <w:rFonts w:ascii="Palatino Linotype" w:hAnsi="Palatino Linotype"/>
+        <w:bCs/>
+        <w:sz w:val="20"/>
+        <w:szCs w:val="20"/>
+      </w:rPr>
+      <w:t>_type</w:t>
+    </w:r>
+    <w:proofErr w:type="spellEnd"/>
+    <w:r>
+      <w:rPr>
+        <w:rFonts w:ascii="Palatino Linotype" w:hAnsi="Palatino Linotype"/>
+        <w:bCs/>
+        <w:sz w:val="20"/>
+        <w:szCs w:val="20"/>
+      </w:rPr>
+      <w:t xml:space="preserve">  ==  ‘Magistrate’ %}Magistrate Decision –</w:t>
     </w:r>
     <w:r>
       <w:rPr>
@@ -4695,7 +6643,61 @@
         <w:sz w:val="20"/>
         <w:szCs w:val="20"/>
       </w:rPr>
-      <w:t xml:space="preserve">{% elif judicial_officer.officer_type == ‘Judge’ %}Bond Entry{% endif %} {{ case_number </w:t>
+      <w:t xml:space="preserve">{% </w:t>
+    </w:r>
+    <w:proofErr w:type="spellStart"/>
+    <w:r>
+      <w:rPr>
+        <w:rFonts w:ascii="Palatino Linotype" w:hAnsi="Palatino Linotype"/>
+        <w:sz w:val="20"/>
+        <w:szCs w:val="20"/>
+      </w:rPr>
+      <w:t>elif</w:t>
+    </w:r>
+    <w:proofErr w:type="spellEnd"/>
+    <w:r>
+      <w:rPr>
+        <w:rFonts w:ascii="Palatino Linotype" w:hAnsi="Palatino Linotype"/>
+        <w:sz w:val="20"/>
+        <w:szCs w:val="20"/>
+      </w:rPr>
+      <w:t xml:space="preserve"> </w:t>
+    </w:r>
+    <w:proofErr w:type="spellStart"/>
+    <w:r>
+      <w:rPr>
+        <w:rFonts w:ascii="Palatino Linotype" w:hAnsi="Palatino Linotype"/>
+        <w:sz w:val="20"/>
+        <w:szCs w:val="20"/>
+      </w:rPr>
+      <w:t>judicial_officer.officer_type</w:t>
+    </w:r>
+    <w:proofErr w:type="spellEnd"/>
+    <w:r>
+      <w:rPr>
+        <w:rFonts w:ascii="Palatino Linotype" w:hAnsi="Palatino Linotype"/>
+        <w:sz w:val="20"/>
+        <w:szCs w:val="20"/>
+      </w:rPr>
+      <w:t xml:space="preserve"> == ‘Judge’ %}Bond Entry{% endif %} {{ </w:t>
+    </w:r>
+    <w:proofErr w:type="spellStart"/>
+    <w:r>
+      <w:rPr>
+        <w:rFonts w:ascii="Palatino Linotype" w:hAnsi="Palatino Linotype"/>
+        <w:sz w:val="20"/>
+        <w:szCs w:val="20"/>
+      </w:rPr>
+      <w:t>case_number</w:t>
+    </w:r>
+    <w:proofErr w:type="spellEnd"/>
+    <w:r>
+      <w:rPr>
+        <w:rFonts w:ascii="Palatino Linotype" w:hAnsi="Palatino Linotype"/>
+        <w:sz w:val="20"/>
+        <w:szCs w:val="20"/>
+      </w:rPr>
+      <w:t xml:space="preserve"> </w:t>
     </w:r>
     <w:r>
       <w:rPr>
@@ -4732,7 +6734,7 @@
 </file>
 
 <file path=word/footer3.xml><?xml version="1.0" encoding="utf-8"?>
-<w:ftr xmlns:wpc="http://schemas.microsoft.com/office/word/2010/wordprocessingCanvas" xmlns:cx="http://schemas.microsoft.com/office/drawing/2014/chartex" xmlns:cx1="http://schemas.microsoft.com/office/drawing/2015/9/8/chartex" xmlns:cx2="http://schemas.microsoft.com/office/drawing/2015/10/21/chartex" xmlns:cx3="http://schemas.microsoft.com/office/drawing/2016/5/9/chartex" xmlns:cx4="http://schemas.microsoft.com/office/drawing/2016/5/10/chartex" xmlns:cx5="http://schemas.microsoft.com/office/drawing/2016/5/11/chartex" xmlns:cx6="http://schemas.microsoft.com/office/drawing/2016/5/12/chartex" xmlns:cx7="http://schemas.microsoft.com/office/drawing/2016/5/13/chartex" xmlns:cx8="http://schemas.microsoft.com/office/drawing/2016/5/14/chartex" xmlns:mc="http://schemas.openxmlformats.org/markup-compatibility/2006" xmlns:aink="http://schemas.microsoft.com/office/drawing/2016/ink" xmlns:am3d="http://schemas.microsoft.com/office/drawing/2017/model3d" xmlns:o="urn:schemas-microsoft-com:office:office" xmlns:r="http://schemas.openxmlformats.org/officeDocument/2006/relationships" xmlns:m="http://schemas.openxmlformats.org/officeDocument/2006/math" xmlns:v="urn:schemas-microsoft-com:vml" xmlns:wp14="http://schemas.microsoft.com/office/word/2010/wordprocessingDrawing" xmlns:wp="http://schemas.openxmlformats.org/drawingml/2006/wordprocessingDrawing" xmlns:w10="urn:schemas-microsoft-com:office:word" xmlns:w="http://schemas.openxmlformats.org/wordprocessingml/2006/main" xmlns:w14="http://schemas.microsoft.com/office/word/2010/wordml" xmlns:w15="http://schemas.microsoft.com/office/word/2012/wordml" xmlns:w16cex="http://schemas.microsoft.com/office/word/2018/wordml/cex" xmlns:w16cid="http://schemas.microsoft.com/office/word/2016/wordml/cid" xmlns:w16="http://schemas.microsoft.com/office/word/2018/wordml" xmlns:w16sdtdh="http://schemas.microsoft.com/office/word/2020/wordml/sdtdatahash" xmlns:w16se="http://schemas.microsoft.com/office/word/2015/wordml/symex" xmlns:wpg="http://schemas.microsoft.com/office/word/2010/wordprocessingGroup" xmlns:wpi="http://schemas.microsoft.com/office/word/2010/wordprocessingInk" xmlns:wne="http://schemas.microsoft.com/office/word/2006/wordml" xmlns:wps="http://schemas.microsoft.com/office/word/2010/wordprocessingShape" mc:Ignorable="w14 w15 w16se w16cid w16 w16cex w16sdtdh wp14">
+<w:ftr xmlns:wpc="http://schemas.microsoft.com/office/word/2010/wordprocessingCanvas" xmlns:cx="http://schemas.microsoft.com/office/drawing/2014/chartex" xmlns:cx1="http://schemas.microsoft.com/office/drawing/2015/9/8/chartex" xmlns:cx2="http://schemas.microsoft.com/office/drawing/2015/10/21/chartex" xmlns:cx3="http://schemas.microsoft.com/office/drawing/2016/5/9/chartex" xmlns:cx4="http://schemas.microsoft.com/office/drawing/2016/5/10/chartex" xmlns:cx5="http://schemas.microsoft.com/office/drawing/2016/5/11/chartex" xmlns:cx6="http://schemas.microsoft.com/office/drawing/2016/5/12/chartex" xmlns:cx7="http://schemas.microsoft.com/office/drawing/2016/5/13/chartex" xmlns:cx8="http://schemas.microsoft.com/office/drawing/2016/5/14/chartex" xmlns:mc="http://schemas.openxmlformats.org/markup-compatibility/2006" xmlns:aink="http://schemas.microsoft.com/office/drawing/2016/ink" xmlns:am3d="http://schemas.microsoft.com/office/drawing/2017/model3d" xmlns:o="urn:schemas-microsoft-com:office:office" xmlns:oel="http://schemas.microsoft.com/office/2019/extlst" xmlns:r="http://schemas.openxmlformats.org/officeDocument/2006/relationships" xmlns:m="http://schemas.openxmlformats.org/officeDocument/2006/math" xmlns:v="urn:schemas-microsoft-com:vml" xmlns:wp14="http://schemas.microsoft.com/office/word/2010/wordprocessingDrawing" xmlns:wp="http://schemas.openxmlformats.org/drawingml/2006/wordprocessingDrawing" xmlns:w10="urn:schemas-microsoft-com:office:word" xmlns:w="http://schemas.openxmlformats.org/wordprocessingml/2006/main" xmlns:w14="http://schemas.microsoft.com/office/word/2010/wordml" xmlns:w15="http://schemas.microsoft.com/office/word/2012/wordml" xmlns:w16cex="http://schemas.microsoft.com/office/word/2018/wordml/cex" xmlns:w16cid="http://schemas.microsoft.com/office/word/2016/wordml/cid" xmlns:w16="http://schemas.microsoft.com/office/word/2018/wordml" xmlns:w16sdtdh="http://schemas.microsoft.com/office/word/2020/wordml/sdtdatahash" xmlns:w16se="http://schemas.microsoft.com/office/word/2015/wordml/symex" xmlns:wpg="http://schemas.microsoft.com/office/word/2010/wordprocessingGroup" xmlns:wpi="http://schemas.microsoft.com/office/word/2010/wordprocessingInk" xmlns:wne="http://schemas.microsoft.com/office/word/2006/wordml" xmlns:wps="http://schemas.microsoft.com/office/word/2010/wordprocessingShape" mc:Ignorable="w14 w15 w16se w16cid w16 w16cex w16sdtdh wp14">
   <w:p>
     <w:pPr>
       <w:pStyle w:val="Footer"/>
@@ -4742,7 +6744,7 @@
 </file>
 
 <file path=word/footnotes.xml><?xml version="1.0" encoding="utf-8"?>
-<w:footnotes xmlns:wpc="http://schemas.microsoft.com/office/word/2010/wordprocessingCanvas" xmlns:cx="http://schemas.microsoft.com/office/drawing/2014/chartex" xmlns:cx1="http://schemas.microsoft.com/office/drawing/2015/9/8/chartex" xmlns:cx2="http://schemas.microsoft.com/office/drawing/2015/10/21/chartex" xmlns:cx3="http://schemas.microsoft.com/office/drawing/2016/5/9/chartex" xmlns:cx4="http://schemas.microsoft.com/office/drawing/2016/5/10/chartex" xmlns:cx5="http://schemas.microsoft.com/office/drawing/2016/5/11/chartex" xmlns:cx6="http://schemas.microsoft.com/office/drawing/2016/5/12/chartex" xmlns:cx7="http://schemas.microsoft.com/office/drawing/2016/5/13/chartex" xmlns:cx8="http://schemas.microsoft.com/office/drawing/2016/5/14/chartex" xmlns:mc="http://schemas.openxmlformats.org/markup-compatibility/2006" xmlns:aink="http://schemas.microsoft.com/office/drawing/2016/ink" xmlns:am3d="http://schemas.microsoft.com/office/drawing/2017/model3d" xmlns:o="urn:schemas-microsoft-com:office:office" xmlns:r="http://schemas.openxmlformats.org/officeDocument/2006/relationships" xmlns:m="http://schemas.openxmlformats.org/officeDocument/2006/math" xmlns:v="urn:schemas-microsoft-com:vml" xmlns:wp14="http://schemas.microsoft.com/office/word/2010/wordprocessingDrawing" xmlns:wp="http://schemas.openxmlformats.org/drawingml/2006/wordprocessingDrawing" xmlns:w10="urn:schemas-microsoft-com:office:word" xmlns:w="http://schemas.openxmlformats.org/wordprocessingml/2006/main" xmlns:w14="http://schemas.microsoft.com/office/word/2010/wordml" xmlns:w15="http://schemas.microsoft.com/office/word/2012/wordml" xmlns:w16cex="http://schemas.microsoft.com/office/word/2018/wordml/cex" xmlns:w16cid="http://schemas.microsoft.com/office/word/2016/wordml/cid" xmlns:w16="http://schemas.microsoft.com/office/word/2018/wordml" xmlns:w16sdtdh="http://schemas.microsoft.com/office/word/2020/wordml/sdtdatahash" xmlns:w16se="http://schemas.microsoft.com/office/word/2015/wordml/symex" xmlns:wpg="http://schemas.microsoft.com/office/word/2010/wordprocessingGroup" xmlns:wpi="http://schemas.microsoft.com/office/word/2010/wordprocessingInk" xmlns:wne="http://schemas.microsoft.com/office/word/2006/wordml" xmlns:wps="http://schemas.microsoft.com/office/word/2010/wordprocessingShape" mc:Ignorable="w14 w15 w16se w16cid w16 w16cex w16sdtdh wp14">
+<w:footnotes xmlns:wpc="http://schemas.microsoft.com/office/word/2010/wordprocessingCanvas" xmlns:cx="http://schemas.microsoft.com/office/drawing/2014/chartex" xmlns:cx1="http://schemas.microsoft.com/office/drawing/2015/9/8/chartex" xmlns:cx2="http://schemas.microsoft.com/office/drawing/2015/10/21/chartex" xmlns:cx3="http://schemas.microsoft.com/office/drawing/2016/5/9/chartex" xmlns:cx4="http://schemas.microsoft.com/office/drawing/2016/5/10/chartex" xmlns:cx5="http://schemas.microsoft.com/office/drawing/2016/5/11/chartex" xmlns:cx6="http://schemas.microsoft.com/office/drawing/2016/5/12/chartex" xmlns:cx7="http://schemas.microsoft.com/office/drawing/2016/5/13/chartex" xmlns:cx8="http://schemas.microsoft.com/office/drawing/2016/5/14/chartex" xmlns:mc="http://schemas.openxmlformats.org/markup-compatibility/2006" xmlns:aink="http://schemas.microsoft.com/office/drawing/2016/ink" xmlns:am3d="http://schemas.microsoft.com/office/drawing/2017/model3d" xmlns:o="urn:schemas-microsoft-com:office:office" xmlns:oel="http://schemas.microsoft.com/office/2019/extlst" xmlns:r="http://schemas.openxmlformats.org/officeDocument/2006/relationships" xmlns:m="http://schemas.openxmlformats.org/officeDocument/2006/math" xmlns:v="urn:schemas-microsoft-com:vml" xmlns:wp14="http://schemas.microsoft.com/office/word/2010/wordprocessingDrawing" xmlns:wp="http://schemas.openxmlformats.org/drawingml/2006/wordprocessingDrawing" xmlns:w10="urn:schemas-microsoft-com:office:word" xmlns:w="http://schemas.openxmlformats.org/wordprocessingml/2006/main" xmlns:w14="http://schemas.microsoft.com/office/word/2010/wordml" xmlns:w15="http://schemas.microsoft.com/office/word/2012/wordml" xmlns:w16cex="http://schemas.microsoft.com/office/word/2018/wordml/cex" xmlns:w16cid="http://schemas.microsoft.com/office/word/2016/wordml/cid" xmlns:w16="http://schemas.microsoft.com/office/word/2018/wordml" xmlns:w16sdtdh="http://schemas.microsoft.com/office/word/2020/wordml/sdtdatahash" xmlns:w16se="http://schemas.microsoft.com/office/word/2015/wordml/symex" xmlns:wpg="http://schemas.microsoft.com/office/word/2010/wordprocessingGroup" xmlns:wpi="http://schemas.microsoft.com/office/word/2010/wordprocessingInk" xmlns:wne="http://schemas.microsoft.com/office/word/2006/wordml" xmlns:wps="http://schemas.microsoft.com/office/word/2010/wordprocessingShape" mc:Ignorable="w14 w15 w16se w16cid w16 w16cex w16sdtdh wp14">
   <w:footnote w:type="separator" w:id="-1">
     <w:p>
       <w:r>
@@ -4761,7 +6763,7 @@
 </file>
 
 <file path=word/header1.xml><?xml version="1.0" encoding="utf-8"?>
-<w:hdr xmlns:wpc="http://schemas.microsoft.com/office/word/2010/wordprocessingCanvas" xmlns:cx="http://schemas.microsoft.com/office/drawing/2014/chartex" xmlns:cx1="http://schemas.microsoft.com/office/drawing/2015/9/8/chartex" xmlns:cx2="http://schemas.microsoft.com/office/drawing/2015/10/21/chartex" xmlns:cx3="http://schemas.microsoft.com/office/drawing/2016/5/9/chartex" xmlns:cx4="http://schemas.microsoft.com/office/drawing/2016/5/10/chartex" xmlns:cx5="http://schemas.microsoft.com/office/drawing/2016/5/11/chartex" xmlns:cx6="http://schemas.microsoft.com/office/drawing/2016/5/12/chartex" xmlns:cx7="http://schemas.microsoft.com/office/drawing/2016/5/13/chartex" xmlns:cx8="http://schemas.microsoft.com/office/drawing/2016/5/14/chartex" xmlns:mc="http://schemas.openxmlformats.org/markup-compatibility/2006" xmlns:aink="http://schemas.microsoft.com/office/drawing/2016/ink" xmlns:am3d="http://schemas.microsoft.com/office/drawing/2017/model3d" xmlns:o="urn:schemas-microsoft-com:office:office" xmlns:r="http://schemas.openxmlformats.org/officeDocument/2006/relationships" xmlns:m="http://schemas.openxmlformats.org/officeDocument/2006/math" xmlns:v="urn:schemas-microsoft-com:vml" xmlns:wp14="http://schemas.microsoft.com/office/word/2010/wordprocessingDrawing" xmlns:wp="http://schemas.openxmlformats.org/drawingml/2006/wordprocessingDrawing" xmlns:w10="urn:schemas-microsoft-com:office:word" xmlns:w="http://schemas.openxmlformats.org/wordprocessingml/2006/main" xmlns:w14="http://schemas.microsoft.com/office/word/2010/wordml" xmlns:w15="http://schemas.microsoft.com/office/word/2012/wordml" xmlns:w16cex="http://schemas.microsoft.com/office/word/2018/wordml/cex" xmlns:w16cid="http://schemas.microsoft.com/office/word/2016/wordml/cid" xmlns:w16="http://schemas.microsoft.com/office/word/2018/wordml" xmlns:w16sdtdh="http://schemas.microsoft.com/office/word/2020/wordml/sdtdatahash" xmlns:w16se="http://schemas.microsoft.com/office/word/2015/wordml/symex" xmlns:wpg="http://schemas.microsoft.com/office/word/2010/wordprocessingGroup" xmlns:wpi="http://schemas.microsoft.com/office/word/2010/wordprocessingInk" xmlns:wne="http://schemas.microsoft.com/office/word/2006/wordml" xmlns:wps="http://schemas.microsoft.com/office/word/2010/wordprocessingShape" mc:Ignorable="w14 w15 w16se w16cid w16 w16cex w16sdtdh wp14">
+<w:hdr xmlns:wpc="http://schemas.microsoft.com/office/word/2010/wordprocessingCanvas" xmlns:cx="http://schemas.microsoft.com/office/drawing/2014/chartex" xmlns:cx1="http://schemas.microsoft.com/office/drawing/2015/9/8/chartex" xmlns:cx2="http://schemas.microsoft.com/office/drawing/2015/10/21/chartex" xmlns:cx3="http://schemas.microsoft.com/office/drawing/2016/5/9/chartex" xmlns:cx4="http://schemas.microsoft.com/office/drawing/2016/5/10/chartex" xmlns:cx5="http://schemas.microsoft.com/office/drawing/2016/5/11/chartex" xmlns:cx6="http://schemas.microsoft.com/office/drawing/2016/5/12/chartex" xmlns:cx7="http://schemas.microsoft.com/office/drawing/2016/5/13/chartex" xmlns:cx8="http://schemas.microsoft.com/office/drawing/2016/5/14/chartex" xmlns:mc="http://schemas.openxmlformats.org/markup-compatibility/2006" xmlns:aink="http://schemas.microsoft.com/office/drawing/2016/ink" xmlns:am3d="http://schemas.microsoft.com/office/drawing/2017/model3d" xmlns:o="urn:schemas-microsoft-com:office:office" xmlns:oel="http://schemas.microsoft.com/office/2019/extlst" xmlns:r="http://schemas.openxmlformats.org/officeDocument/2006/relationships" xmlns:m="http://schemas.openxmlformats.org/officeDocument/2006/math" xmlns:v="urn:schemas-microsoft-com:vml" xmlns:wp14="http://schemas.microsoft.com/office/word/2010/wordprocessingDrawing" xmlns:wp="http://schemas.openxmlformats.org/drawingml/2006/wordprocessingDrawing" xmlns:w10="urn:schemas-microsoft-com:office:word" xmlns:w="http://schemas.openxmlformats.org/wordprocessingml/2006/main" xmlns:w14="http://schemas.microsoft.com/office/word/2010/wordml" xmlns:w15="http://schemas.microsoft.com/office/word/2012/wordml" xmlns:w16cex="http://schemas.microsoft.com/office/word/2018/wordml/cex" xmlns:w16cid="http://schemas.microsoft.com/office/word/2016/wordml/cid" xmlns:w16="http://schemas.microsoft.com/office/word/2018/wordml" xmlns:w16sdtdh="http://schemas.microsoft.com/office/word/2020/wordml/sdtdatahash" xmlns:w16se="http://schemas.microsoft.com/office/word/2015/wordml/symex" xmlns:wpg="http://schemas.microsoft.com/office/word/2010/wordprocessingGroup" xmlns:wpi="http://schemas.microsoft.com/office/word/2010/wordprocessingInk" xmlns:wne="http://schemas.microsoft.com/office/word/2006/wordml" xmlns:wps="http://schemas.microsoft.com/office/word/2010/wordprocessingShape" mc:Ignorable="w14 w15 w16se w16cid w16 w16cex w16sdtdh wp14">
   <w:p>
     <w:pPr>
       <w:pStyle w:val="Header"/>
@@ -4771,7 +6773,7 @@
 </file>
 
 <file path=word/header2.xml><?xml version="1.0" encoding="utf-8"?>
-<w:hdr xmlns:wpc="http://schemas.microsoft.com/office/word/2010/wordprocessingCanvas" xmlns:cx="http://schemas.microsoft.com/office/drawing/2014/chartex" xmlns:cx1="http://schemas.microsoft.com/office/drawing/2015/9/8/chartex" xmlns:cx2="http://schemas.microsoft.com/office/drawing/2015/10/21/chartex" xmlns:cx3="http://schemas.microsoft.com/office/drawing/2016/5/9/chartex" xmlns:cx4="http://schemas.microsoft.com/office/drawing/2016/5/10/chartex" xmlns:cx5="http://schemas.microsoft.com/office/drawing/2016/5/11/chartex" xmlns:cx6="http://schemas.microsoft.com/office/drawing/2016/5/12/chartex" xmlns:cx7="http://schemas.microsoft.com/office/drawing/2016/5/13/chartex" xmlns:cx8="http://schemas.microsoft.com/office/drawing/2016/5/14/chartex" xmlns:mc="http://schemas.openxmlformats.org/markup-compatibility/2006" xmlns:aink="http://schemas.microsoft.com/office/drawing/2016/ink" xmlns:am3d="http://schemas.microsoft.com/office/drawing/2017/model3d" xmlns:o="urn:schemas-microsoft-com:office:office" xmlns:r="http://schemas.openxmlformats.org/officeDocument/2006/relationships" xmlns:m="http://schemas.openxmlformats.org/officeDocument/2006/math" xmlns:v="urn:schemas-microsoft-com:vml" xmlns:wp14="http://schemas.microsoft.com/office/word/2010/wordprocessingDrawing" xmlns:wp="http://schemas.openxmlformats.org/drawingml/2006/wordprocessingDrawing" xmlns:w10="urn:schemas-microsoft-com:office:word" xmlns:w="http://schemas.openxmlformats.org/wordprocessingml/2006/main" xmlns:w14="http://schemas.microsoft.com/office/word/2010/wordml" xmlns:w15="http://schemas.microsoft.com/office/word/2012/wordml" xmlns:w16cex="http://schemas.microsoft.com/office/word/2018/wordml/cex" xmlns:w16cid="http://schemas.microsoft.com/office/word/2016/wordml/cid" xmlns:w16="http://schemas.microsoft.com/office/word/2018/wordml" xmlns:w16sdtdh="http://schemas.microsoft.com/office/word/2020/wordml/sdtdatahash" xmlns:w16se="http://schemas.microsoft.com/office/word/2015/wordml/symex" xmlns:wpg="http://schemas.microsoft.com/office/word/2010/wordprocessingGroup" xmlns:wpi="http://schemas.microsoft.com/office/word/2010/wordprocessingInk" xmlns:wne="http://schemas.microsoft.com/office/word/2006/wordml" xmlns:wps="http://schemas.microsoft.com/office/word/2010/wordprocessingShape" mc:Ignorable="w14 w15 w16se w16cid w16 w16cex w16sdtdh wp14">
+<w:hdr xmlns:wpc="http://schemas.microsoft.com/office/word/2010/wordprocessingCanvas" xmlns:cx="http://schemas.microsoft.com/office/drawing/2014/chartex" xmlns:cx1="http://schemas.microsoft.com/office/drawing/2015/9/8/chartex" xmlns:cx2="http://schemas.microsoft.com/office/drawing/2015/10/21/chartex" xmlns:cx3="http://schemas.microsoft.com/office/drawing/2016/5/9/chartex" xmlns:cx4="http://schemas.microsoft.com/office/drawing/2016/5/10/chartex" xmlns:cx5="http://schemas.microsoft.com/office/drawing/2016/5/11/chartex" xmlns:cx6="http://schemas.microsoft.com/office/drawing/2016/5/12/chartex" xmlns:cx7="http://schemas.microsoft.com/office/drawing/2016/5/13/chartex" xmlns:cx8="http://schemas.microsoft.com/office/drawing/2016/5/14/chartex" xmlns:mc="http://schemas.openxmlformats.org/markup-compatibility/2006" xmlns:aink="http://schemas.microsoft.com/office/drawing/2016/ink" xmlns:am3d="http://schemas.microsoft.com/office/drawing/2017/model3d" xmlns:o="urn:schemas-microsoft-com:office:office" xmlns:oel="http://schemas.microsoft.com/office/2019/extlst" xmlns:r="http://schemas.openxmlformats.org/officeDocument/2006/relationships" xmlns:m="http://schemas.openxmlformats.org/officeDocument/2006/math" xmlns:v="urn:schemas-microsoft-com:vml" xmlns:wp14="http://schemas.microsoft.com/office/word/2010/wordprocessingDrawing" xmlns:wp="http://schemas.openxmlformats.org/drawingml/2006/wordprocessingDrawing" xmlns:w10="urn:schemas-microsoft-com:office:word" xmlns:w="http://schemas.openxmlformats.org/wordprocessingml/2006/main" xmlns:w14="http://schemas.microsoft.com/office/word/2010/wordml" xmlns:w15="http://schemas.microsoft.com/office/word/2012/wordml" xmlns:w16cex="http://schemas.microsoft.com/office/word/2018/wordml/cex" xmlns:w16cid="http://schemas.microsoft.com/office/word/2016/wordml/cid" xmlns:w16="http://schemas.microsoft.com/office/word/2018/wordml" xmlns:w16sdtdh="http://schemas.microsoft.com/office/word/2020/wordml/sdtdatahash" xmlns:w16se="http://schemas.microsoft.com/office/word/2015/wordml/symex" xmlns:wpg="http://schemas.microsoft.com/office/word/2010/wordprocessingGroup" xmlns:wpi="http://schemas.microsoft.com/office/word/2010/wordprocessingInk" xmlns:wne="http://schemas.microsoft.com/office/word/2006/wordml" xmlns:wps="http://schemas.microsoft.com/office/word/2010/wordprocessingShape" mc:Ignorable="w14 w15 w16se w16cid w16 w16cex w16sdtdh wp14">
   <w:p>
     <w:pPr>
       <w:pStyle w:val="Header"/>
@@ -4795,7 +6797,7 @@
 </file>
 
 <file path=word/header3.xml><?xml version="1.0" encoding="utf-8"?>
-<w:hdr xmlns:wpc="http://schemas.microsoft.com/office/word/2010/wordprocessingCanvas" xmlns:cx="http://schemas.microsoft.com/office/drawing/2014/chartex" xmlns:cx1="http://schemas.microsoft.com/office/drawing/2015/9/8/chartex" xmlns:cx2="http://schemas.microsoft.com/office/drawing/2015/10/21/chartex" xmlns:cx3="http://schemas.microsoft.com/office/drawing/2016/5/9/chartex" xmlns:cx4="http://schemas.microsoft.com/office/drawing/2016/5/10/chartex" xmlns:cx5="http://schemas.microsoft.com/office/drawing/2016/5/11/chartex" xmlns:cx6="http://schemas.microsoft.com/office/drawing/2016/5/12/chartex" xmlns:cx7="http://schemas.microsoft.com/office/drawing/2016/5/13/chartex" xmlns:cx8="http://schemas.microsoft.com/office/drawing/2016/5/14/chartex" xmlns:mc="http://schemas.openxmlformats.org/markup-compatibility/2006" xmlns:aink="http://schemas.microsoft.com/office/drawing/2016/ink" xmlns:am3d="http://schemas.microsoft.com/office/drawing/2017/model3d" xmlns:o="urn:schemas-microsoft-com:office:office" xmlns:r="http://schemas.openxmlformats.org/officeDocument/2006/relationships" xmlns:m="http://schemas.openxmlformats.org/officeDocument/2006/math" xmlns:v="urn:schemas-microsoft-com:vml" xmlns:wp14="http://schemas.microsoft.com/office/word/2010/wordprocessingDrawing" xmlns:wp="http://schemas.openxmlformats.org/drawingml/2006/wordprocessingDrawing" xmlns:w10="urn:schemas-microsoft-com:office:word" xmlns:w="http://schemas.openxmlformats.org/wordprocessingml/2006/main" xmlns:w14="http://schemas.microsoft.com/office/word/2010/wordml" xmlns:w15="http://schemas.microsoft.com/office/word/2012/wordml" xmlns:w16cex="http://schemas.microsoft.com/office/word/2018/wordml/cex" xmlns:w16cid="http://schemas.microsoft.com/office/word/2016/wordml/cid" xmlns:w16="http://schemas.microsoft.com/office/word/2018/wordml" xmlns:w16sdtdh="http://schemas.microsoft.com/office/word/2020/wordml/sdtdatahash" xmlns:w16se="http://schemas.microsoft.com/office/word/2015/wordml/symex" xmlns:wpg="http://schemas.microsoft.com/office/word/2010/wordprocessingGroup" xmlns:wpi="http://schemas.microsoft.com/office/word/2010/wordprocessingInk" xmlns:wne="http://schemas.microsoft.com/office/word/2006/wordml" xmlns:wps="http://schemas.microsoft.com/office/word/2010/wordprocessingShape" mc:Ignorable="w14 w15 w16se w16cid w16 w16cex w16sdtdh wp14">
+<w:hdr xmlns:wpc="http://schemas.microsoft.com/office/word/2010/wordprocessingCanvas" xmlns:cx="http://schemas.microsoft.com/office/drawing/2014/chartex" xmlns:cx1="http://schemas.microsoft.com/office/drawing/2015/9/8/chartex" xmlns:cx2="http://schemas.microsoft.com/office/drawing/2015/10/21/chartex" xmlns:cx3="http://schemas.microsoft.com/office/drawing/2016/5/9/chartex" xmlns:cx4="http://schemas.microsoft.com/office/drawing/2016/5/10/chartex" xmlns:cx5="http://schemas.microsoft.com/office/drawing/2016/5/11/chartex" xmlns:cx6="http://schemas.microsoft.com/office/drawing/2016/5/12/chartex" xmlns:cx7="http://schemas.microsoft.com/office/drawing/2016/5/13/chartex" xmlns:cx8="http://schemas.microsoft.com/office/drawing/2016/5/14/chartex" xmlns:mc="http://schemas.openxmlformats.org/markup-compatibility/2006" xmlns:aink="http://schemas.microsoft.com/office/drawing/2016/ink" xmlns:am3d="http://schemas.microsoft.com/office/drawing/2017/model3d" xmlns:o="urn:schemas-microsoft-com:office:office" xmlns:oel="http://schemas.microsoft.com/office/2019/extlst" xmlns:r="http://schemas.openxmlformats.org/officeDocument/2006/relationships" xmlns:m="http://schemas.openxmlformats.org/officeDocument/2006/math" xmlns:v="urn:schemas-microsoft-com:vml" xmlns:wp14="http://schemas.microsoft.com/office/word/2010/wordprocessingDrawing" xmlns:wp="http://schemas.openxmlformats.org/drawingml/2006/wordprocessingDrawing" xmlns:w10="urn:schemas-microsoft-com:office:word" xmlns:w="http://schemas.openxmlformats.org/wordprocessingml/2006/main" xmlns:w14="http://schemas.microsoft.com/office/word/2010/wordml" xmlns:w15="http://schemas.microsoft.com/office/word/2012/wordml" xmlns:w16cex="http://schemas.microsoft.com/office/word/2018/wordml/cex" xmlns:w16cid="http://schemas.microsoft.com/office/word/2016/wordml/cid" xmlns:w16="http://schemas.microsoft.com/office/word/2018/wordml" xmlns:w16sdtdh="http://schemas.microsoft.com/office/word/2020/wordml/sdtdatahash" xmlns:w16se="http://schemas.microsoft.com/office/word/2015/wordml/symex" xmlns:wpg="http://schemas.microsoft.com/office/word/2010/wordprocessingGroup" xmlns:wpi="http://schemas.microsoft.com/office/word/2010/wordprocessingInk" xmlns:wne="http://schemas.microsoft.com/office/word/2006/wordml" xmlns:wps="http://schemas.microsoft.com/office/word/2010/wordprocessingShape" mc:Ignorable="w14 w15 w16se w16cid w16 w16cex w16sdtdh wp14">
   <w:p>
     <w:pPr>
       <w:pStyle w:val="Header"/>
@@ -4805,7 +6807,7 @@
 </file>
 
 <file path=word/numbering.xml><?xml version="1.0" encoding="utf-8"?>
-<w:numbering xmlns:wpc="http://schemas.microsoft.com/office/word/2010/wordprocessingCanvas" xmlns:cx="http://schemas.microsoft.com/office/drawing/2014/chartex" xmlns:cx1="http://schemas.microsoft.com/office/drawing/2015/9/8/chartex" xmlns:cx2="http://schemas.microsoft.com/office/drawing/2015/10/21/chartex" xmlns:cx3="http://schemas.microsoft.com/office/drawing/2016/5/9/chartex" xmlns:cx4="http://schemas.microsoft.com/office/drawing/2016/5/10/chartex" xmlns:cx5="http://schemas.microsoft.com/office/drawing/2016/5/11/chartex" xmlns:cx6="http://schemas.microsoft.com/office/drawing/2016/5/12/chartex" xmlns:cx7="http://schemas.microsoft.com/office/drawing/2016/5/13/chartex" xmlns:cx8="http://schemas.microsoft.com/office/drawing/2016/5/14/chartex" xmlns:mc="http://schemas.openxmlformats.org/markup-compatibility/2006" xmlns:aink="http://schemas.microsoft.com/office/drawing/2016/ink" xmlns:am3d="http://schemas.microsoft.com/office/drawing/2017/model3d" xmlns:o="urn:schemas-microsoft-com:office:office" xmlns:r="http://schemas.openxmlformats.org/officeDocument/2006/relationships" xmlns:m="http://schemas.openxmlformats.org/officeDocument/2006/math" xmlns:v="urn:schemas-microsoft-com:vml" xmlns:wp14="http://schemas.microsoft.com/office/word/2010/wordprocessingDrawing" xmlns:wp="http://schemas.openxmlformats.org/drawingml/2006/wordprocessingDrawing" xmlns:w10="urn:schemas-microsoft-com:office:word" xmlns:w="http://schemas.openxmlformats.org/wordprocessingml/2006/main" xmlns:w14="http://schemas.microsoft.com/office/word/2010/wordml" xmlns:w15="http://schemas.microsoft.com/office/word/2012/wordml" xmlns:w16cex="http://schemas.microsoft.com/office/word/2018/wordml/cex" xmlns:w16cid="http://schemas.microsoft.com/office/word/2016/wordml/cid" xmlns:w16="http://schemas.microsoft.com/office/word/2018/wordml" xmlns:w16sdtdh="http://schemas.microsoft.com/office/word/2020/wordml/sdtdatahash" xmlns:w16se="http://schemas.microsoft.com/office/word/2015/wordml/symex" xmlns:wpg="http://schemas.microsoft.com/office/word/2010/wordprocessingGroup" xmlns:wpi="http://schemas.microsoft.com/office/word/2010/wordprocessingInk" xmlns:wne="http://schemas.microsoft.com/office/word/2006/wordml" xmlns:wps="http://schemas.microsoft.com/office/word/2010/wordprocessingShape" mc:Ignorable="w14 w15 w16se w16cid w16 w16cex w16sdtdh wp14">
+<w:numbering xmlns:wpc="http://schemas.microsoft.com/office/word/2010/wordprocessingCanvas" xmlns:cx="http://schemas.microsoft.com/office/drawing/2014/chartex" xmlns:cx1="http://schemas.microsoft.com/office/drawing/2015/9/8/chartex" xmlns:cx2="http://schemas.microsoft.com/office/drawing/2015/10/21/chartex" xmlns:cx3="http://schemas.microsoft.com/office/drawing/2016/5/9/chartex" xmlns:cx4="http://schemas.microsoft.com/office/drawing/2016/5/10/chartex" xmlns:cx5="http://schemas.microsoft.com/office/drawing/2016/5/11/chartex" xmlns:cx6="http://schemas.microsoft.com/office/drawing/2016/5/12/chartex" xmlns:cx7="http://schemas.microsoft.com/office/drawing/2016/5/13/chartex" xmlns:cx8="http://schemas.microsoft.com/office/drawing/2016/5/14/chartex" xmlns:mc="http://schemas.openxmlformats.org/markup-compatibility/2006" xmlns:aink="http://schemas.microsoft.com/office/drawing/2016/ink" xmlns:am3d="http://schemas.microsoft.com/office/drawing/2017/model3d" xmlns:o="urn:schemas-microsoft-com:office:office" xmlns:oel="http://schemas.microsoft.com/office/2019/extlst" xmlns:r="http://schemas.openxmlformats.org/officeDocument/2006/relationships" xmlns:m="http://schemas.openxmlformats.org/officeDocument/2006/math" xmlns:v="urn:schemas-microsoft-com:vml" xmlns:wp14="http://schemas.microsoft.com/office/word/2010/wordprocessingDrawing" xmlns:wp="http://schemas.openxmlformats.org/drawingml/2006/wordprocessingDrawing" xmlns:w10="urn:schemas-microsoft-com:office:word" xmlns:w="http://schemas.openxmlformats.org/wordprocessingml/2006/main" xmlns:w14="http://schemas.microsoft.com/office/word/2010/wordml" xmlns:w15="http://schemas.microsoft.com/office/word/2012/wordml" xmlns:w16cex="http://schemas.microsoft.com/office/word/2018/wordml/cex" xmlns:w16cid="http://schemas.microsoft.com/office/word/2016/wordml/cid" xmlns:w16="http://schemas.microsoft.com/office/word/2018/wordml" xmlns:w16sdtdh="http://schemas.microsoft.com/office/word/2020/wordml/sdtdatahash" xmlns:w16se="http://schemas.microsoft.com/office/word/2015/wordml/symex" xmlns:wpg="http://schemas.microsoft.com/office/word/2010/wordprocessingGroup" xmlns:wpi="http://schemas.microsoft.com/office/word/2010/wordprocessingInk" xmlns:wne="http://schemas.microsoft.com/office/word/2006/wordml" xmlns:wps="http://schemas.microsoft.com/office/word/2010/wordprocessingShape" mc:Ignorable="w14 w15 w16se w16cid w16 w16cex w16sdtdh wp14">
   <w:abstractNum w:abstractNumId="0" w15:restartNumberingAfterBreak="0">
     <w:nsid w:val="08B2501C"/>
     <w:multiLevelType w:val="hybridMultilevel"/>
@@ -5597,25 +7599,25 @@
       </w:rPr>
     </w:lvl>
   </w:abstractNum>
-  <w:num w:numId="1">
+  <w:num w:numId="1" w16cid:durableId="501117641">
     <w:abstractNumId w:val="0"/>
   </w:num>
-  <w:num w:numId="2">
+  <w:num w:numId="2" w16cid:durableId="1921328327">
     <w:abstractNumId w:val="5"/>
   </w:num>
-  <w:num w:numId="3">
+  <w:num w:numId="3" w16cid:durableId="612712470">
     <w:abstractNumId w:val="4"/>
   </w:num>
-  <w:num w:numId="4">
+  <w:num w:numId="4" w16cid:durableId="448475008">
     <w:abstractNumId w:val="3"/>
   </w:num>
-  <w:num w:numId="5">
+  <w:num w:numId="5" w16cid:durableId="710812799">
     <w:abstractNumId w:val="6"/>
   </w:num>
-  <w:num w:numId="6">
+  <w:num w:numId="6" w16cid:durableId="751313352">
     <w:abstractNumId w:val="2"/>
   </w:num>
-  <w:num w:numId="7">
+  <w:num w:numId="7" w16cid:durableId="713309217">
     <w:abstractNumId w:val="1"/>
   </w:num>
 </w:numbering>

</xml_diff>

<commit_message>
Added language about applying for Public Defender.
</commit_message>
<xml_diff>
--- a/resources/Templates/No_Plea_Bond_Template.docx
+++ b/resources/Templates/No_Plea_Bond_Template.docx
@@ -2246,60 +2246,7 @@
           <w:sz w:val="20"/>
           <w:szCs w:val="20"/>
         </w:rPr>
-        <w:t xml:space="preserve">Defendant shall provide written notice to the Clerk of Court at least 10 days prior to any change of </w:t>
-      </w:r>
-      <w:proofErr w:type="gramStart"/>
-      <w:r>
-        <w:rPr>
-          <w:rFonts w:ascii="Palatino Linotype" w:hAnsi="Palatino Linotype"/>
-          <w:bCs/>
-          <w:sz w:val="20"/>
-          <w:szCs w:val="20"/>
-        </w:rPr>
-        <w:t>address.</w:t>
-      </w:r>
-      <w:r>
-        <w:rPr>
-          <w:rFonts w:ascii="Palatino Linotype" w:hAnsi="Palatino Linotype"/>
-          <w:bCs/>
-          <w:color w:val="FF0000"/>
-          <w:sz w:val="20"/>
-          <w:szCs w:val="20"/>
-        </w:rPr>
-        <w:t>{</w:t>
-      </w:r>
-      <w:proofErr w:type="gramEnd"/>
-      <w:r>
-        <w:rPr>
-          <w:rFonts w:ascii="Palatino Linotype" w:hAnsi="Palatino Linotype"/>
-          <w:bCs/>
-          <w:color w:val="FF0000"/>
-          <w:sz w:val="20"/>
-          <w:szCs w:val="20"/>
-        </w:rPr>
-        <w:t xml:space="preserve">% if </w:t>
-      </w:r>
-      <w:proofErr w:type="spellStart"/>
-      <w:r>
-        <w:rPr>
-          <w:rFonts w:ascii="Palatino Linotype" w:hAnsi="Palatino Linotype"/>
-          <w:bCs/>
-          <w:color w:val="FF0000"/>
-          <w:sz w:val="20"/>
-          <w:szCs w:val="20"/>
-        </w:rPr>
-        <w:t>bond_conditions.comply_protection_order</w:t>
-      </w:r>
-      <w:proofErr w:type="spellEnd"/>
-      <w:r>
-        <w:rPr>
-          <w:rFonts w:ascii="Palatino Linotype" w:hAnsi="Palatino Linotype"/>
-          <w:bCs/>
-          <w:color w:val="FF0000"/>
-          <w:sz w:val="20"/>
-          <w:szCs w:val="20"/>
-        </w:rPr>
-        <w:t xml:space="preserve"> is true %}</w:t>
+        <w:t>Defendant shall provide written notice to the Clerk of Court at least 10 days prior to any change of address.</w:t>
       </w:r>
     </w:p>
     <w:p>
@@ -2317,38 +2264,51 @@
           <w:rFonts w:ascii="Palatino Linotype" w:hAnsi="Palatino Linotype"/>
           <w:b/>
           <w:bCs/>
-          <w:sz w:val="20"/>
-          <w:szCs w:val="20"/>
-        </w:rPr>
-      </w:pPr>
-      <w:r>
-        <w:rPr>
-          <w:rFonts w:ascii="Palatino Linotype" w:hAnsi="Palatino Linotype"/>
-          <w:bCs/>
-          <w:sz w:val="20"/>
-          <w:szCs w:val="20"/>
-        </w:rPr>
-        <w:t xml:space="preserve">Defendant shall comply with all the terms of the protection order entered in this </w:t>
+          <w:color w:val="000000" w:themeColor="text1"/>
+          <w:sz w:val="20"/>
+          <w:szCs w:val="20"/>
+        </w:rPr>
+      </w:pPr>
+      <w:r>
+        <w:rPr>
+          <w:rFonts w:ascii="Palatino Linotype" w:hAnsi="Palatino Linotype"/>
+          <w:bCs/>
+          <w:sz w:val="20"/>
+          <w:szCs w:val="20"/>
+        </w:rPr>
+        <w:t xml:space="preserve">If Defendant cannot afford an attorney, Defendant shall fill out an application for a Public Defender. </w:t>
+      </w:r>
+      <w:r>
+        <w:rPr>
+          <w:rFonts w:ascii="Palatino Linotype" w:hAnsi="Palatino Linotype"/>
+          <w:bCs/>
+          <w:color w:val="FF0000"/>
+          <w:sz w:val="20"/>
+          <w:szCs w:val="20"/>
+        </w:rPr>
+        <w:t xml:space="preserve">{% if </w:t>
+      </w:r>
+      <w:proofErr w:type="spellStart"/>
+      <w:r>
+        <w:rPr>
+          <w:rFonts w:ascii="Palatino Linotype" w:hAnsi="Palatino Linotype"/>
+          <w:bCs/>
+          <w:color w:val="FF0000"/>
+          <w:sz w:val="20"/>
+          <w:szCs w:val="20"/>
+        </w:rPr>
+        <w:t>bond_</w:t>
       </w:r>
       <w:proofErr w:type="gramStart"/>
       <w:r>
         <w:rPr>
           <w:rFonts w:ascii="Palatino Linotype" w:hAnsi="Palatino Linotype"/>
           <w:bCs/>
-          <w:sz w:val="20"/>
-          <w:szCs w:val="20"/>
-        </w:rPr>
-        <w:t>case.</w:t>
-      </w:r>
-      <w:r>
-        <w:rPr>
-          <w:rFonts w:ascii="Palatino Linotype" w:hAnsi="Palatino Linotype"/>
-          <w:bCs/>
-          <w:color w:val="FF0000"/>
-          <w:sz w:val="20"/>
-          <w:szCs w:val="20"/>
-        </w:rPr>
-        <w:t>{</w:t>
+          <w:color w:val="FF0000"/>
+          <w:sz w:val="20"/>
+          <w:szCs w:val="20"/>
+        </w:rPr>
+        <w:t>conditions.comply</w:t>
       </w:r>
       <w:proofErr w:type="gramEnd"/>
       <w:r>
@@ -2359,28 +2319,7 @@
           <w:sz w:val="20"/>
           <w:szCs w:val="20"/>
         </w:rPr>
-        <w:t>% endif %}</w:t>
-      </w:r>
-      <w:r>
-        <w:rPr>
-          <w:rFonts w:ascii="Palatino Linotype" w:hAnsi="Palatino Linotype"/>
-          <w:bCs/>
-          <w:color w:val="FF0000"/>
-          <w:sz w:val="20"/>
-          <w:szCs w:val="20"/>
-        </w:rPr>
-        <w:t xml:space="preserve">{% if </w:t>
-      </w:r>
-      <w:proofErr w:type="spellStart"/>
-      <w:r>
-        <w:rPr>
-          <w:rFonts w:ascii="Palatino Linotype" w:hAnsi="Palatino Linotype"/>
-          <w:bCs/>
-          <w:color w:val="FF0000"/>
-          <w:sz w:val="20"/>
-          <w:szCs w:val="20"/>
-        </w:rPr>
-        <w:t>no_contact.ordered</w:t>
+        <w:t>_protection_order</w:t>
       </w:r>
       <w:proofErr w:type="spellEnd"/>
       <w:r>
@@ -2407,71 +2346,51 @@
         <w:jc w:val="both"/>
         <w:rPr>
           <w:rFonts w:ascii="Palatino Linotype" w:hAnsi="Palatino Linotype"/>
-          <w:bCs/>
-          <w:sz w:val="20"/>
-          <w:szCs w:val="20"/>
-        </w:rPr>
-      </w:pPr>
-      <w:r>
-        <w:rPr>
-          <w:rFonts w:ascii="Palatino Linotype" w:hAnsi="Palatino Linotype"/>
-          <w:bCs/>
-          <w:sz w:val="20"/>
-          <w:szCs w:val="20"/>
-        </w:rPr>
-        <w:t>Defendant shall have no contact with</w:t>
-      </w:r>
-      <w:r>
-        <w:rPr>
-          <w:rFonts w:ascii="Palatino Linotype" w:hAnsi="Palatino Linotype"/>
-          <w:bCs/>
-          <w:sz w:val="20"/>
-          <w:szCs w:val="20"/>
-        </w:rPr>
-        <w:t xml:space="preserve"> </w:t>
+          <w:b/>
+          <w:bCs/>
+          <w:sz w:val="20"/>
+          <w:szCs w:val="20"/>
+        </w:rPr>
+      </w:pPr>
+      <w:r>
+        <w:rPr>
+          <w:rFonts w:ascii="Palatino Linotype" w:hAnsi="Palatino Linotype"/>
+          <w:bCs/>
+          <w:sz w:val="20"/>
+          <w:szCs w:val="20"/>
+        </w:rPr>
+        <w:t xml:space="preserve">Defendant shall comply with all the terms of the protection order entered in this </w:t>
       </w:r>
       <w:proofErr w:type="gramStart"/>
       <w:r>
         <w:rPr>
           <w:rFonts w:ascii="Palatino Linotype" w:hAnsi="Palatino Linotype"/>
-          <w:b/>
-          <w:bCs/>
-          <w:sz w:val="20"/>
-          <w:szCs w:val="20"/>
-          <w:u w:val="single"/>
-        </w:rPr>
-        <w:t>{{ no_contact.name</w:t>
+          <w:bCs/>
+          <w:sz w:val="20"/>
+          <w:szCs w:val="20"/>
+        </w:rPr>
+        <w:t>case.</w:t>
+      </w:r>
+      <w:r>
+        <w:rPr>
+          <w:rFonts w:ascii="Palatino Linotype" w:hAnsi="Palatino Linotype"/>
+          <w:bCs/>
+          <w:color w:val="FF0000"/>
+          <w:sz w:val="20"/>
+          <w:szCs w:val="20"/>
+        </w:rPr>
+        <w:t>{</w:t>
       </w:r>
       <w:proofErr w:type="gramEnd"/>
       <w:r>
         <w:rPr>
           <w:rFonts w:ascii="Palatino Linotype" w:hAnsi="Palatino Linotype"/>
-          <w:b/>
-          <w:bCs/>
-          <w:sz w:val="20"/>
-          <w:szCs w:val="20"/>
-          <w:u w:val="single"/>
-        </w:rPr>
-        <w:t xml:space="preserve"> }}</w:t>
-      </w:r>
-      <w:r>
-        <w:rPr>
-          <w:rFonts w:ascii="Palatino Linotype" w:hAnsi="Palatino Linotype"/>
-          <w:bCs/>
-          <w:sz w:val="20"/>
-          <w:szCs w:val="20"/>
-        </w:rPr>
-        <w:t>. Contact includes, but is not limited to, landline, cordless, cellular or digital telephone; text; instant messaging; fax; e-mail; voicemail; delivery service; social media; blogging; writings; electronic communications; posting a message; or communications by any other means directly or through another person.</w:t>
-      </w:r>
-      <w:r>
-        <w:rPr>
-          <w:rFonts w:ascii="Palatino Linotype" w:hAnsi="Palatino Linotype"/>
-          <w:bCs/>
-          <w:color w:val="FF0000"/>
-          <w:sz w:val="20"/>
-          <w:szCs w:val="20"/>
-        </w:rPr>
-        <w:t>{% endif %}</w:t>
+          <w:bCs/>
+          <w:color w:val="FF0000"/>
+          <w:sz w:val="20"/>
+          <w:szCs w:val="20"/>
+        </w:rPr>
+        <w:t>% endif %}</w:t>
       </w:r>
       <w:r>
         <w:rPr>
@@ -2492,17 +2411,7 @@
           <w:sz w:val="20"/>
           <w:szCs w:val="20"/>
         </w:rPr>
-        <w:t>domestic_violence_conditions.</w:t>
-      </w:r>
-      <w:r>
-        <w:rPr>
-          <w:rFonts w:ascii="Palatino Linotype" w:hAnsi="Palatino Linotype"/>
-          <w:bCs/>
-          <w:color w:val="FF0000"/>
-          <w:sz w:val="20"/>
-          <w:szCs w:val="20"/>
-        </w:rPr>
-        <w:t>ordered</w:t>
+        <w:t>no_contact.ordered</w:t>
       </w:r>
       <w:proofErr w:type="spellEnd"/>
       <w:r>
@@ -2514,58 +2423,6 @@
           <w:szCs w:val="20"/>
         </w:rPr>
         <w:t xml:space="preserve"> is true %}</w:t>
-      </w:r>
-      <w:r>
-        <w:rPr>
-          <w:rFonts w:ascii="Palatino Linotype" w:hAnsi="Palatino Linotype"/>
-          <w:bCs/>
-          <w:color w:val="FF0000"/>
-          <w:sz w:val="20"/>
-          <w:szCs w:val="20"/>
-        </w:rPr>
-        <w:t xml:space="preserve">{% if </w:t>
-      </w:r>
-      <w:proofErr w:type="spellStart"/>
-      <w:r>
-        <w:rPr>
-          <w:rFonts w:ascii="Palatino Linotype" w:hAnsi="Palatino Linotype"/>
-          <w:bCs/>
-          <w:color w:val="FF0000"/>
-          <w:sz w:val="20"/>
-          <w:szCs w:val="20"/>
-        </w:rPr>
-        <w:t>domestic_violence_conditions.</w:t>
-      </w:r>
-      <w:r>
-        <w:rPr>
-          <w:rFonts w:ascii="Palatino Linotype" w:hAnsi="Palatino Linotype"/>
-          <w:bCs/>
-          <w:color w:val="FF0000"/>
-          <w:sz w:val="20"/>
-          <w:szCs w:val="20"/>
-        </w:rPr>
-        <w:t>vacate_residence</w:t>
-      </w:r>
-      <w:proofErr w:type="spellEnd"/>
-      <w:r>
-        <w:rPr>
-          <w:rFonts w:ascii="Palatino Linotype" w:hAnsi="Palatino Linotype"/>
-          <w:bCs/>
-          <w:color w:val="FF0000"/>
-          <w:sz w:val="20"/>
-          <w:szCs w:val="20"/>
-        </w:rPr>
-        <w:t xml:space="preserve"> </w:t>
-      </w:r>
-      <w:r>
-        <w:rPr>
-          <w:rFonts w:ascii="Palatino Linotype" w:hAnsi="Palatino Linotype"/>
-          <w:bCs/>
-          <w:color w:val="FF0000"/>
-          <w:sz w:val="20"/>
-          <w:szCs w:val="20"/>
-        </w:rPr>
-        <w:t>is true %}</w:t>
       </w:r>
     </w:p>
     <w:p>
@@ -2593,7 +2450,7 @@
           <w:sz w:val="20"/>
           <w:szCs w:val="20"/>
         </w:rPr>
-        <w:t>Defendant shall immediately vacate the residence located at</w:t>
+        <w:t>Defendant shall have no contact with</w:t>
       </w:r>
       <w:r>
         <w:rPr>
@@ -2614,57 +2471,118 @@
           <w:szCs w:val="20"/>
           <w:u w:val="single"/>
         </w:rPr>
-        <w:t xml:space="preserve">{{ </w:t>
+        <w:t>{{ no_contact.name</w:t>
+      </w:r>
+      <w:proofErr w:type="gramEnd"/>
+      <w:r>
+        <w:rPr>
+          <w:rFonts w:ascii="Palatino Linotype" w:hAnsi="Palatino Linotype"/>
+          <w:b/>
+          <w:bCs/>
+          <w:sz w:val="20"/>
+          <w:szCs w:val="20"/>
+          <w:u w:val="single"/>
+        </w:rPr>
+        <w:t xml:space="preserve"> }}</w:t>
+      </w:r>
+      <w:r>
+        <w:rPr>
+          <w:rFonts w:ascii="Palatino Linotype" w:hAnsi="Palatino Linotype"/>
+          <w:bCs/>
+          <w:sz w:val="20"/>
+          <w:szCs w:val="20"/>
+        </w:rPr>
+        <w:t>. Contact includes, but is not limited to, landline, cordless, cellular or digital telephone; text; instant messaging; fax; e-mail; voicemail; delivery service; social media; blogging; writings; electronic communications; posting a message; or communications by any other means directly or through another person.</w:t>
+      </w:r>
+      <w:r>
+        <w:rPr>
+          <w:rFonts w:ascii="Palatino Linotype" w:hAnsi="Palatino Linotype"/>
+          <w:bCs/>
+          <w:color w:val="FF0000"/>
+          <w:sz w:val="20"/>
+          <w:szCs w:val="20"/>
+        </w:rPr>
+        <w:t>{% endif %}</w:t>
+      </w:r>
+      <w:r>
+        <w:rPr>
+          <w:rFonts w:ascii="Palatino Linotype" w:hAnsi="Palatino Linotype"/>
+          <w:bCs/>
+          <w:color w:val="FF0000"/>
+          <w:sz w:val="20"/>
+          <w:szCs w:val="20"/>
+        </w:rPr>
+        <w:t xml:space="preserve">{% if </w:t>
       </w:r>
       <w:proofErr w:type="spellStart"/>
       <w:r>
         <w:rPr>
           <w:rFonts w:ascii="Palatino Linotype" w:hAnsi="Palatino Linotype"/>
-          <w:b/>
-          <w:bCs/>
-          <w:sz w:val="20"/>
-          <w:szCs w:val="20"/>
-          <w:u w:val="single"/>
-        </w:rPr>
-        <w:t>domestic</w:t>
-      </w:r>
-      <w:proofErr w:type="gramEnd"/>
-      <w:r>
-        <w:rPr>
-          <w:rFonts w:ascii="Palatino Linotype" w:hAnsi="Palatino Linotype"/>
-          <w:b/>
-          <w:bCs/>
-          <w:sz w:val="20"/>
-          <w:szCs w:val="20"/>
-          <w:u w:val="single"/>
-        </w:rPr>
-        <w:t>_violence_conditions.residence_address</w:t>
+          <w:bCs/>
+          <w:color w:val="FF0000"/>
+          <w:sz w:val="20"/>
+          <w:szCs w:val="20"/>
+        </w:rPr>
+        <w:t>domestic_violence_conditions.</w:t>
+      </w:r>
+      <w:r>
+        <w:rPr>
+          <w:rFonts w:ascii="Palatino Linotype" w:hAnsi="Palatino Linotype"/>
+          <w:bCs/>
+          <w:color w:val="FF0000"/>
+          <w:sz w:val="20"/>
+          <w:szCs w:val="20"/>
+        </w:rPr>
+        <w:t>ordered</w:t>
       </w:r>
       <w:proofErr w:type="spellEnd"/>
       <w:r>
         <w:rPr>
           <w:rFonts w:ascii="Palatino Linotype" w:hAnsi="Palatino Linotype"/>
-          <w:b/>
-          <w:bCs/>
-          <w:sz w:val="20"/>
-          <w:szCs w:val="20"/>
-          <w:u w:val="single"/>
-        </w:rPr>
-        <w:t xml:space="preserve"> }}</w:t>
-      </w:r>
-      <w:r>
-        <w:rPr>
-          <w:rFonts w:ascii="Palatino Linotype" w:hAnsi="Palatino Linotype"/>
-          <w:bCs/>
-          <w:sz w:val="20"/>
-          <w:szCs w:val="20"/>
-        </w:rPr>
-        <w:t xml:space="preserve"> to</w:t>
-      </w:r>
-      <w:r>
-        <w:rPr>
-          <w:rFonts w:ascii="Palatino Linotype" w:hAnsi="Palatino Linotype"/>
-          <w:bCs/>
+          <w:bCs/>
+          <w:color w:val="FF0000"/>
+          <w:sz w:val="20"/>
+          <w:szCs w:val="20"/>
+        </w:rPr>
+        <w:t xml:space="preserve"> is true %}</w:t>
+      </w:r>
+      <w:r>
+        <w:rPr>
+          <w:rFonts w:ascii="Palatino Linotype" w:hAnsi="Palatino Linotype"/>
+          <w:bCs/>
+          <w:color w:val="FF0000"/>
+          <w:sz w:val="20"/>
+          <w:szCs w:val="20"/>
+        </w:rPr>
+        <w:t xml:space="preserve">{% if </w:t>
+      </w:r>
+      <w:proofErr w:type="spellStart"/>
+      <w:r>
+        <w:rPr>
+          <w:rFonts w:ascii="Palatino Linotype" w:hAnsi="Palatino Linotype"/>
+          <w:bCs/>
+          <w:color w:val="FF0000"/>
+          <w:sz w:val="20"/>
+          <w:szCs w:val="20"/>
+        </w:rPr>
+        <w:t>domestic_violence_conditions.</w:t>
+      </w:r>
+      <w:r>
+        <w:rPr>
+          <w:rFonts w:ascii="Palatino Linotype" w:hAnsi="Palatino Linotype"/>
+          <w:bCs/>
+          <w:color w:val="FF0000"/>
+          <w:sz w:val="20"/>
+          <w:szCs w:val="20"/>
+        </w:rPr>
+        <w:t>vacate_residence</w:t>
+      </w:r>
+      <w:proofErr w:type="spellEnd"/>
+      <w:r>
+        <w:rPr>
+          <w:rFonts w:ascii="Palatino Linotype" w:hAnsi="Palatino Linotype"/>
+          <w:bCs/>
+          <w:color w:val="FF0000"/>
           <w:sz w:val="20"/>
           <w:szCs w:val="20"/>
         </w:rPr>
@@ -2673,91 +2591,12 @@
       <w:r>
         <w:rPr>
           <w:rFonts w:ascii="Palatino Linotype" w:hAnsi="Palatino Linotype"/>
-          <w:b/>
-          <w:bCs/>
-          <w:sz w:val="20"/>
-          <w:szCs w:val="20"/>
-          <w:u w:val="single"/>
-        </w:rPr>
-        <w:t xml:space="preserve">{{ </w:t>
-      </w:r>
-      <w:proofErr w:type="spellStart"/>
-      <w:r>
-        <w:rPr>
-          <w:rFonts w:ascii="Palatino Linotype" w:hAnsi="Palatino Linotype"/>
-          <w:b/>
-          <w:bCs/>
-          <w:sz w:val="20"/>
-          <w:szCs w:val="20"/>
-          <w:u w:val="single"/>
-        </w:rPr>
-        <w:t>domestic_violence_conditions.exclusive_possession_to</w:t>
-      </w:r>
-      <w:proofErr w:type="spellEnd"/>
-      <w:r>
-        <w:rPr>
-          <w:rFonts w:ascii="Palatino Linotype" w:hAnsi="Palatino Linotype"/>
-          <w:b/>
-          <w:bCs/>
-          <w:sz w:val="20"/>
-          <w:szCs w:val="20"/>
-          <w:u w:val="single"/>
-        </w:rPr>
-        <w:t xml:space="preserve"> }}</w:t>
-      </w:r>
-      <w:r>
-        <w:rPr>
-          <w:rFonts w:ascii="Palatino Linotype" w:hAnsi="Palatino Linotype"/>
-          <w:bCs/>
-          <w:sz w:val="20"/>
-          <w:szCs w:val="20"/>
-        </w:rPr>
-        <w:t xml:space="preserve">. </w:t>
-      </w:r>
-      <w:r>
-        <w:rPr>
-          <w:rFonts w:ascii="Palatino Linotype" w:hAnsi="Palatino Linotype"/>
-          <w:bCs/>
-          <w:sz w:val="20"/>
-          <w:szCs w:val="20"/>
-        </w:rPr>
-        <w:t>Defendant</w:t>
-      </w:r>
-      <w:r>
-        <w:rPr>
-          <w:rFonts w:ascii="Palatino Linotype" w:hAnsi="Palatino Linotype"/>
-          <w:bCs/>
-          <w:sz w:val="20"/>
-          <w:szCs w:val="20"/>
-        </w:rPr>
-        <w:t xml:space="preserve"> </w:t>
-      </w:r>
-      <w:r>
-        <w:rPr>
-          <w:rFonts w:ascii="Palatino Linotype" w:hAnsi="Palatino Linotype"/>
-          <w:bCs/>
-          <w:sz w:val="20"/>
-          <w:szCs w:val="20"/>
-        </w:rPr>
-        <w:t xml:space="preserve">may return to the residence one time to retrieve personal items but shall be accompanied by an </w:t>
-      </w:r>
-      <w:r>
-        <w:rPr>
-          <w:rFonts w:ascii="Palatino Linotype" w:hAnsi="Palatino Linotype"/>
-          <w:bCs/>
-          <w:sz w:val="20"/>
-          <w:szCs w:val="20"/>
-        </w:rPr>
-        <w:t>officer of the arresting agency</w:t>
-      </w:r>
-      <w:r>
-        <w:rPr>
-          <w:rFonts w:ascii="Palatino Linotype" w:hAnsi="Palatino Linotype"/>
-          <w:bCs/>
-          <w:sz w:val="20"/>
-          <w:szCs w:val="20"/>
-        </w:rPr>
-        <w:t xml:space="preserve">. </w:t>
+          <w:bCs/>
+          <w:color w:val="FF0000"/>
+          <w:sz w:val="20"/>
+          <w:szCs w:val="20"/>
+        </w:rPr>
+        <w:t>is true %}</w:t>
       </w:r>
     </w:p>
     <w:p>
@@ -2785,27 +2624,73 @@
           <w:sz w:val="20"/>
           <w:szCs w:val="20"/>
         </w:rPr>
-        <w:t>Defendant shall not interfere with the named person’s right to occupy the residence including, but not limited to cancelling utilities or insurance or interrupting telecommunications (</w:t>
+        <w:t>Defendant shall immediately vacate the residence located at</w:t>
+      </w:r>
+      <w:r>
+        <w:rPr>
+          <w:rFonts w:ascii="Palatino Linotype" w:hAnsi="Palatino Linotype"/>
+          <w:bCs/>
+          <w:sz w:val="20"/>
+          <w:szCs w:val="20"/>
+        </w:rPr>
+        <w:t xml:space="preserve"> </w:t>
       </w:r>
       <w:proofErr w:type="gramStart"/>
       <w:r>
         <w:rPr>
           <w:rFonts w:ascii="Palatino Linotype" w:hAnsi="Palatino Linotype"/>
-          <w:bCs/>
-          <w:sz w:val="20"/>
-          <w:szCs w:val="20"/>
-        </w:rPr>
-        <w:t>e.g.</w:t>
+          <w:b/>
+          <w:bCs/>
+          <w:sz w:val="20"/>
+          <w:szCs w:val="20"/>
+          <w:u w:val="single"/>
+        </w:rPr>
+        <w:t xml:space="preserve">{{ </w:t>
+      </w:r>
+      <w:proofErr w:type="spellStart"/>
+      <w:r>
+        <w:rPr>
+          <w:rFonts w:ascii="Palatino Linotype" w:hAnsi="Palatino Linotype"/>
+          <w:b/>
+          <w:bCs/>
+          <w:sz w:val="20"/>
+          <w:szCs w:val="20"/>
+          <w:u w:val="single"/>
+        </w:rPr>
+        <w:t>domestic</w:t>
       </w:r>
       <w:proofErr w:type="gramEnd"/>
       <w:r>
         <w:rPr>
           <w:rFonts w:ascii="Palatino Linotype" w:hAnsi="Palatino Linotype"/>
-          <w:bCs/>
-          <w:sz w:val="20"/>
-          <w:szCs w:val="20"/>
-        </w:rPr>
-        <w:t xml:space="preserve"> telephone, internet, or cable) service, mail delivery, or the delivery of any other documents or items.</w:t>
+          <w:b/>
+          <w:bCs/>
+          <w:sz w:val="20"/>
+          <w:szCs w:val="20"/>
+          <w:u w:val="single"/>
+        </w:rPr>
+        <w:t>_violence_conditions.residence_address</w:t>
+      </w:r>
+      <w:proofErr w:type="spellEnd"/>
+      <w:r>
+        <w:rPr>
+          <w:rFonts w:ascii="Palatino Linotype" w:hAnsi="Palatino Linotype"/>
+          <w:b/>
+          <w:bCs/>
+          <w:sz w:val="20"/>
+          <w:szCs w:val="20"/>
+          <w:u w:val="single"/>
+        </w:rPr>
+        <w:t xml:space="preserve"> }}</w:t>
+      </w:r>
+      <w:r>
+        <w:rPr>
+          <w:rFonts w:ascii="Palatino Linotype" w:hAnsi="Palatino Linotype"/>
+          <w:bCs/>
+          <w:sz w:val="20"/>
+          <w:szCs w:val="20"/>
+        </w:rPr>
+        <w:t xml:space="preserve"> to</w:t>
       </w:r>
       <w:r>
         <w:rPr>
@@ -2815,6 +2700,95 @@
           <w:szCs w:val="20"/>
         </w:rPr>
         <w:t xml:space="preserve"> </w:t>
+      </w:r>
+      <w:r>
+        <w:rPr>
+          <w:rFonts w:ascii="Palatino Linotype" w:hAnsi="Palatino Linotype"/>
+          <w:b/>
+          <w:bCs/>
+          <w:sz w:val="20"/>
+          <w:szCs w:val="20"/>
+          <w:u w:val="single"/>
+        </w:rPr>
+        <w:t xml:space="preserve">{{ </w:t>
+      </w:r>
+      <w:proofErr w:type="spellStart"/>
+      <w:r>
+        <w:rPr>
+          <w:rFonts w:ascii="Palatino Linotype" w:hAnsi="Palatino Linotype"/>
+          <w:b/>
+          <w:bCs/>
+          <w:sz w:val="20"/>
+          <w:szCs w:val="20"/>
+          <w:u w:val="single"/>
+        </w:rPr>
+        <w:t>domestic_violence_conditions.exclusive_possession_to</w:t>
+      </w:r>
+      <w:proofErr w:type="spellEnd"/>
+      <w:r>
+        <w:rPr>
+          <w:rFonts w:ascii="Palatino Linotype" w:hAnsi="Palatino Linotype"/>
+          <w:b/>
+          <w:bCs/>
+          <w:sz w:val="20"/>
+          <w:szCs w:val="20"/>
+          <w:u w:val="single"/>
+        </w:rPr>
+        <w:t xml:space="preserve"> }}</w:t>
+      </w:r>
+      <w:r>
+        <w:rPr>
+          <w:rFonts w:ascii="Palatino Linotype" w:hAnsi="Palatino Linotype"/>
+          <w:bCs/>
+          <w:sz w:val="20"/>
+          <w:szCs w:val="20"/>
+        </w:rPr>
+        <w:t xml:space="preserve">. </w:t>
+      </w:r>
+      <w:r>
+        <w:rPr>
+          <w:rFonts w:ascii="Palatino Linotype" w:hAnsi="Palatino Linotype"/>
+          <w:bCs/>
+          <w:sz w:val="20"/>
+          <w:szCs w:val="20"/>
+        </w:rPr>
+        <w:t>Defendant</w:t>
+      </w:r>
+      <w:r>
+        <w:rPr>
+          <w:rFonts w:ascii="Palatino Linotype" w:hAnsi="Palatino Linotype"/>
+          <w:bCs/>
+          <w:sz w:val="20"/>
+          <w:szCs w:val="20"/>
+        </w:rPr>
+        <w:t xml:space="preserve"> </w:t>
+      </w:r>
+      <w:r>
+        <w:rPr>
+          <w:rFonts w:ascii="Palatino Linotype" w:hAnsi="Palatino Linotype"/>
+          <w:bCs/>
+          <w:sz w:val="20"/>
+          <w:szCs w:val="20"/>
+        </w:rPr>
+        <w:t xml:space="preserve">may return to the residence one time to retrieve personal items but shall be accompanied by an </w:t>
+      </w:r>
+      <w:r>
+        <w:rPr>
+          <w:rFonts w:ascii="Palatino Linotype" w:hAnsi="Palatino Linotype"/>
+          <w:bCs/>
+          <w:sz w:val="20"/>
+          <w:szCs w:val="20"/>
+        </w:rPr>
+        <w:t>officer of the arresting agency</w:t>
+      </w:r>
+      <w:r>
+        <w:rPr>
+          <w:rFonts w:ascii="Palatino Linotype" w:hAnsi="Palatino Linotype"/>
+          <w:bCs/>
+          <w:sz w:val="20"/>
+          <w:szCs w:val="20"/>
+        </w:rPr>
+        <w:t xml:space="preserve">. </w:t>
       </w:r>
     </w:p>
     <w:p>
@@ -2842,8 +2816,17 @@
           <w:sz w:val="20"/>
           <w:szCs w:val="20"/>
         </w:rPr>
+        <w:t xml:space="preserve">Defendant shall not interfere with the named person’s right to occupy the residence including, but not </w:t>
+      </w:r>
+      <w:r>
+        <w:rPr>
+          <w:rFonts w:ascii="Palatino Linotype" w:hAnsi="Palatino Linotype"/>
+          <w:bCs/>
+          <w:sz w:val="20"/>
+          <w:szCs w:val="20"/>
+        </w:rPr>
         <w:lastRenderedPageBreak/>
-        <w:t xml:space="preserve">Defendant shall surrender all keys and garage door openers to the above residence within 24 hours of service of this Order to the arresting </w:t>
+        <w:t>limited to cancelling utilities or insurance or interrupting telecommunications (</w:t>
       </w:r>
       <w:proofErr w:type="gramStart"/>
       <w:r>
@@ -2853,69 +2836,26 @@
           <w:sz w:val="20"/>
           <w:szCs w:val="20"/>
         </w:rPr>
-        <w:t>agency.</w:t>
-      </w:r>
-      <w:r>
-        <w:rPr>
-          <w:rFonts w:ascii="Palatino Linotype" w:hAnsi="Palatino Linotype"/>
-          <w:bCs/>
-          <w:color w:val="FF0000"/>
-          <w:sz w:val="20"/>
-          <w:szCs w:val="20"/>
-        </w:rPr>
-        <w:t>{</w:t>
+        <w:t>e.g.</w:t>
       </w:r>
       <w:proofErr w:type="gramEnd"/>
       <w:r>
         <w:rPr>
           <w:rFonts w:ascii="Palatino Linotype" w:hAnsi="Palatino Linotype"/>
           <w:bCs/>
-          <w:color w:val="FF0000"/>
-          <w:sz w:val="20"/>
-          <w:szCs w:val="20"/>
-        </w:rPr>
-        <w:t>% endif %}{</w:t>
-      </w:r>
-      <w:r>
-        <w:rPr>
-          <w:rFonts w:ascii="Palatino Linotype" w:hAnsi="Palatino Linotype"/>
-          <w:bCs/>
-          <w:color w:val="FF0000"/>
-          <w:sz w:val="20"/>
-          <w:szCs w:val="20"/>
-        </w:rPr>
-        <w:t xml:space="preserve">% if </w:t>
-      </w:r>
-      <w:proofErr w:type="spellStart"/>
-      <w:r>
-        <w:rPr>
-          <w:rFonts w:ascii="Palatino Linotype" w:hAnsi="Palatino Linotype"/>
-          <w:bCs/>
-          <w:color w:val="FF0000"/>
-          <w:sz w:val="20"/>
-          <w:szCs w:val="20"/>
-        </w:rPr>
-        <w:t>domestic_violence_conditions.surrender_weapons</w:t>
-      </w:r>
-      <w:proofErr w:type="spellEnd"/>
-      <w:r>
-        <w:rPr>
-          <w:rFonts w:ascii="Palatino Linotype" w:hAnsi="Palatino Linotype"/>
-          <w:bCs/>
-          <w:color w:val="FF0000"/>
-          <w:sz w:val="20"/>
-          <w:szCs w:val="20"/>
-        </w:rPr>
-        <w:t xml:space="preserve"> is true %}</w:t>
-      </w:r>
-      <w:r>
-        <w:rPr>
-          <w:rFonts w:ascii="Palatino Linotype" w:hAnsi="Palatino Linotype"/>
-          <w:bCs/>
-          <w:sz w:val="20"/>
-          <w:szCs w:val="20"/>
-        </w:rPr>
-        <w:t xml:space="preserve">  </w:t>
+          <w:sz w:val="20"/>
+          <w:szCs w:val="20"/>
+        </w:rPr>
+        <w:t xml:space="preserve"> telephone, internet, or cable) service, mail delivery, or the delivery of any other documents or items.</w:t>
+      </w:r>
+      <w:r>
+        <w:rPr>
+          <w:rFonts w:ascii="Palatino Linotype" w:hAnsi="Palatino Linotype"/>
+          <w:bCs/>
+          <w:sz w:val="20"/>
+          <w:szCs w:val="20"/>
+        </w:rPr>
+        <w:t xml:space="preserve"> </w:t>
       </w:r>
     </w:p>
     <w:p>
@@ -2943,201 +2883,79 @@
           <w:sz w:val="20"/>
           <w:szCs w:val="20"/>
         </w:rPr>
-        <w:t>Defendant shall turn over all deadly weapons, including firearms and ammunition</w:t>
-      </w:r>
-      <w:r>
-        <w:rPr>
-          <w:rFonts w:ascii="Palatino Linotype" w:hAnsi="Palatino Linotype"/>
-          <w:bCs/>
-          <w:sz w:val="20"/>
-          <w:szCs w:val="20"/>
-        </w:rPr>
-        <w:t>,</w:t>
-      </w:r>
-      <w:r>
-        <w:rPr>
-          <w:rFonts w:ascii="Palatino Linotype" w:hAnsi="Palatino Linotype"/>
-          <w:bCs/>
-          <w:sz w:val="20"/>
-          <w:szCs w:val="20"/>
-        </w:rPr>
-        <w:t xml:space="preserve"> to the arresting agency no later than </w:t>
+        <w:t xml:space="preserve">Defendant shall surrender all keys and garage door openers to the above residence within 24 hours of service of this Order to the arresting </w:t>
       </w:r>
       <w:proofErr w:type="gramStart"/>
       <w:r>
         <w:rPr>
           <w:rFonts w:ascii="Palatino Linotype" w:hAnsi="Palatino Linotype"/>
-          <w:b/>
-          <w:bCs/>
-          <w:sz w:val="20"/>
-          <w:szCs w:val="20"/>
-          <w:u w:val="single"/>
-        </w:rPr>
-        <w:t xml:space="preserve">{{ </w:t>
+          <w:bCs/>
+          <w:sz w:val="20"/>
+          <w:szCs w:val="20"/>
+        </w:rPr>
+        <w:t>agency.</w:t>
+      </w:r>
+      <w:r>
+        <w:rPr>
+          <w:rFonts w:ascii="Palatino Linotype" w:hAnsi="Palatino Linotype"/>
+          <w:bCs/>
+          <w:color w:val="FF0000"/>
+          <w:sz w:val="20"/>
+          <w:szCs w:val="20"/>
+        </w:rPr>
+        <w:t>{</w:t>
+      </w:r>
+      <w:proofErr w:type="gramEnd"/>
+      <w:r>
+        <w:rPr>
+          <w:rFonts w:ascii="Palatino Linotype" w:hAnsi="Palatino Linotype"/>
+          <w:bCs/>
+          <w:color w:val="FF0000"/>
+          <w:sz w:val="20"/>
+          <w:szCs w:val="20"/>
+        </w:rPr>
+        <w:t>% endif %}{</w:t>
+      </w:r>
+      <w:r>
+        <w:rPr>
+          <w:rFonts w:ascii="Palatino Linotype" w:hAnsi="Palatino Linotype"/>
+          <w:bCs/>
+          <w:color w:val="FF0000"/>
+          <w:sz w:val="20"/>
+          <w:szCs w:val="20"/>
+        </w:rPr>
+        <w:t xml:space="preserve">% if </w:t>
       </w:r>
       <w:proofErr w:type="spellStart"/>
       <w:r>
         <w:rPr>
           <w:rFonts w:ascii="Palatino Linotype" w:hAnsi="Palatino Linotype"/>
-          <w:b/>
-          <w:bCs/>
-          <w:sz w:val="20"/>
-          <w:szCs w:val="20"/>
-          <w:u w:val="single"/>
-        </w:rPr>
-        <w:t>domestic</w:t>
-      </w:r>
-      <w:proofErr w:type="gramEnd"/>
-      <w:r>
-        <w:rPr>
-          <w:rFonts w:ascii="Palatino Linotype" w:hAnsi="Palatino Linotype"/>
-          <w:b/>
-          <w:bCs/>
-          <w:sz w:val="20"/>
-          <w:szCs w:val="20"/>
-          <w:u w:val="single"/>
-        </w:rPr>
-        <w:t>_violence_conditions.surrender_weapons_date</w:t>
+          <w:bCs/>
+          <w:color w:val="FF0000"/>
+          <w:sz w:val="20"/>
+          <w:szCs w:val="20"/>
+        </w:rPr>
+        <w:t>domestic_violence_conditions.surrender_weapons</w:t>
       </w:r>
       <w:proofErr w:type="spellEnd"/>
       <w:r>
         <w:rPr>
           <w:rFonts w:ascii="Palatino Linotype" w:hAnsi="Palatino Linotype"/>
-          <w:b/>
-          <w:bCs/>
-          <w:sz w:val="20"/>
-          <w:szCs w:val="20"/>
-          <w:u w:val="single"/>
-        </w:rPr>
-        <w:t xml:space="preserve"> }}</w:t>
-      </w:r>
-      <w:r>
-        <w:rPr>
-          <w:rFonts w:ascii="Palatino Linotype" w:hAnsi="Palatino Linotype"/>
-          <w:bCs/>
-          <w:sz w:val="20"/>
-          <w:szCs w:val="20"/>
-        </w:rPr>
-        <w:t>.</w:t>
-      </w:r>
-      <w:r>
-        <w:rPr>
-          <w:rFonts w:ascii="Palatino Linotype" w:hAnsi="Palatino Linotype"/>
-          <w:bCs/>
-          <w:sz w:val="20"/>
-          <w:szCs w:val="20"/>
-        </w:rPr>
-        <w:t xml:space="preserve"> </w:t>
-      </w:r>
-      <w:r>
-        <w:rPr>
-          <w:rFonts w:ascii="Palatino Linotype" w:hAnsi="Palatino Linotype"/>
-          <w:bCs/>
-          <w:sz w:val="20"/>
-          <w:szCs w:val="20"/>
-        </w:rPr>
-        <w:t>Any deadly weapons, including firearms and ammunition</w:t>
-      </w:r>
-      <w:r>
-        <w:rPr>
-          <w:rFonts w:ascii="Palatino Linotype" w:hAnsi="Palatino Linotype"/>
-          <w:bCs/>
-          <w:sz w:val="20"/>
-          <w:szCs w:val="20"/>
-        </w:rPr>
-        <w:t>,</w:t>
-      </w:r>
-      <w:r>
-        <w:rPr>
-          <w:rFonts w:ascii="Palatino Linotype" w:hAnsi="Palatino Linotype"/>
-          <w:bCs/>
-          <w:sz w:val="20"/>
-          <w:szCs w:val="20"/>
-        </w:rPr>
-        <w:t xml:space="preserve"> accepted by the arresting agency shall be held in protective custody for the duration of this </w:t>
-      </w:r>
-      <w:proofErr w:type="gramStart"/>
-      <w:r>
-        <w:rPr>
-          <w:rFonts w:ascii="Palatino Linotype" w:hAnsi="Palatino Linotype"/>
-          <w:bCs/>
-          <w:sz w:val="20"/>
-          <w:szCs w:val="20"/>
-        </w:rPr>
-        <w:t>Order.</w:t>
-      </w:r>
-      <w:r>
-        <w:rPr>
-          <w:rFonts w:ascii="Palatino Linotype" w:hAnsi="Palatino Linotype"/>
-          <w:bCs/>
-          <w:color w:val="FF0000"/>
-          <w:sz w:val="20"/>
-          <w:szCs w:val="20"/>
-        </w:rPr>
-        <w:t>{</w:t>
-      </w:r>
-      <w:proofErr w:type="gramEnd"/>
-      <w:r>
-        <w:rPr>
-          <w:rFonts w:ascii="Palatino Linotype" w:hAnsi="Palatino Linotype"/>
-          <w:bCs/>
-          <w:color w:val="FF0000"/>
-          <w:sz w:val="20"/>
-          <w:szCs w:val="20"/>
-        </w:rPr>
-        <w:t>% endif %}</w:t>
-      </w:r>
-      <w:r>
-        <w:rPr>
-          <w:rFonts w:ascii="Palatino Linotype" w:hAnsi="Palatino Linotype"/>
-          <w:bCs/>
-          <w:color w:val="FF0000"/>
-          <w:sz w:val="20"/>
-          <w:szCs w:val="20"/>
-        </w:rPr>
-        <w:t>{% endif %}</w:t>
-      </w:r>
-      <w:r>
-        <w:rPr>
-          <w:rFonts w:ascii="Palatino Linotype" w:hAnsi="Palatino Linotype"/>
-          <w:bCs/>
-          <w:color w:val="FF0000"/>
-          <w:sz w:val="20"/>
-          <w:szCs w:val="20"/>
-        </w:rPr>
-        <w:t xml:space="preserve">{% if </w:t>
-      </w:r>
-      <w:proofErr w:type="spellStart"/>
-      <w:r>
-        <w:rPr>
-          <w:rFonts w:ascii="Palatino Linotype" w:hAnsi="Palatino Linotype"/>
-          <w:bCs/>
-          <w:color w:val="FF0000"/>
-          <w:sz w:val="20"/>
-          <w:szCs w:val="20"/>
-        </w:rPr>
-        <w:t>bond_conditions</w:t>
-      </w:r>
-      <w:r>
-        <w:rPr>
-          <w:rFonts w:ascii="Palatino Linotype" w:hAnsi="Palatino Linotype"/>
-          <w:bCs/>
-          <w:color w:val="FF0000"/>
-          <w:sz w:val="20"/>
-          <w:szCs w:val="20"/>
-        </w:rPr>
-        <w:t>.no_alcohol_drugs</w:t>
-      </w:r>
-      <w:proofErr w:type="spellEnd"/>
-      <w:r>
-        <w:rPr>
-          <w:rFonts w:ascii="Palatino Linotype" w:hAnsi="Palatino Linotype"/>
           <w:bCs/>
           <w:color w:val="FF0000"/>
           <w:sz w:val="20"/>
           <w:szCs w:val="20"/>
         </w:rPr>
         <w:t xml:space="preserve"> is true %}</w:t>
+      </w:r>
+      <w:r>
+        <w:rPr>
+          <w:rFonts w:ascii="Palatino Linotype" w:hAnsi="Palatino Linotype"/>
+          <w:bCs/>
+          <w:sz w:val="20"/>
+          <w:szCs w:val="20"/>
+        </w:rPr>
+        <w:t xml:space="preserve">  </w:t>
       </w:r>
     </w:p>
     <w:p>
@@ -3153,6 +2971,228 @@
         <w:jc w:val="both"/>
         <w:rPr>
           <w:rFonts w:ascii="Palatino Linotype" w:hAnsi="Palatino Linotype"/>
+          <w:bCs/>
+          <w:sz w:val="20"/>
+          <w:szCs w:val="20"/>
+        </w:rPr>
+      </w:pPr>
+      <w:r>
+        <w:rPr>
+          <w:rFonts w:ascii="Palatino Linotype" w:hAnsi="Palatino Linotype"/>
+          <w:bCs/>
+          <w:sz w:val="20"/>
+          <w:szCs w:val="20"/>
+        </w:rPr>
+        <w:t>Defendant shall turn over all deadly weapons, including firearms and ammunition</w:t>
+      </w:r>
+      <w:r>
+        <w:rPr>
+          <w:rFonts w:ascii="Palatino Linotype" w:hAnsi="Palatino Linotype"/>
+          <w:bCs/>
+          <w:sz w:val="20"/>
+          <w:szCs w:val="20"/>
+        </w:rPr>
+        <w:t>,</w:t>
+      </w:r>
+      <w:r>
+        <w:rPr>
+          <w:rFonts w:ascii="Palatino Linotype" w:hAnsi="Palatino Linotype"/>
+          <w:bCs/>
+          <w:sz w:val="20"/>
+          <w:szCs w:val="20"/>
+        </w:rPr>
+        <w:t xml:space="preserve"> to the arresting agency no later than </w:t>
+      </w:r>
+      <w:proofErr w:type="gramStart"/>
+      <w:r>
+        <w:rPr>
+          <w:rFonts w:ascii="Palatino Linotype" w:hAnsi="Palatino Linotype"/>
+          <w:b/>
+          <w:bCs/>
+          <w:sz w:val="20"/>
+          <w:szCs w:val="20"/>
+          <w:u w:val="single"/>
+        </w:rPr>
+        <w:t xml:space="preserve">{{ </w:t>
+      </w:r>
+      <w:proofErr w:type="spellStart"/>
+      <w:r>
+        <w:rPr>
+          <w:rFonts w:ascii="Palatino Linotype" w:hAnsi="Palatino Linotype"/>
+          <w:b/>
+          <w:bCs/>
+          <w:sz w:val="20"/>
+          <w:szCs w:val="20"/>
+          <w:u w:val="single"/>
+        </w:rPr>
+        <w:t>domestic</w:t>
+      </w:r>
+      <w:proofErr w:type="gramEnd"/>
+      <w:r>
+        <w:rPr>
+          <w:rFonts w:ascii="Palatino Linotype" w:hAnsi="Palatino Linotype"/>
+          <w:b/>
+          <w:bCs/>
+          <w:sz w:val="20"/>
+          <w:szCs w:val="20"/>
+          <w:u w:val="single"/>
+        </w:rPr>
+        <w:t>_violence_conditions.surrender_weapons_date</w:t>
+      </w:r>
+      <w:proofErr w:type="spellEnd"/>
+      <w:r>
+        <w:rPr>
+          <w:rFonts w:ascii="Palatino Linotype" w:hAnsi="Palatino Linotype"/>
+          <w:b/>
+          <w:bCs/>
+          <w:sz w:val="20"/>
+          <w:szCs w:val="20"/>
+          <w:u w:val="single"/>
+        </w:rPr>
+        <w:t xml:space="preserve"> }}</w:t>
+      </w:r>
+      <w:r>
+        <w:rPr>
+          <w:rFonts w:ascii="Palatino Linotype" w:hAnsi="Palatino Linotype"/>
+          <w:bCs/>
+          <w:sz w:val="20"/>
+          <w:szCs w:val="20"/>
+        </w:rPr>
+        <w:t>.</w:t>
+      </w:r>
+      <w:r>
+        <w:rPr>
+          <w:rFonts w:ascii="Palatino Linotype" w:hAnsi="Palatino Linotype"/>
+          <w:bCs/>
+          <w:sz w:val="20"/>
+          <w:szCs w:val="20"/>
+        </w:rPr>
+        <w:t xml:space="preserve"> </w:t>
+      </w:r>
+      <w:r>
+        <w:rPr>
+          <w:rFonts w:ascii="Palatino Linotype" w:hAnsi="Palatino Linotype"/>
+          <w:bCs/>
+          <w:sz w:val="20"/>
+          <w:szCs w:val="20"/>
+        </w:rPr>
+        <w:t>Any deadly weapons, including firearms and ammunition</w:t>
+      </w:r>
+      <w:r>
+        <w:rPr>
+          <w:rFonts w:ascii="Palatino Linotype" w:hAnsi="Palatino Linotype"/>
+          <w:bCs/>
+          <w:sz w:val="20"/>
+          <w:szCs w:val="20"/>
+        </w:rPr>
+        <w:t>,</w:t>
+      </w:r>
+      <w:r>
+        <w:rPr>
+          <w:rFonts w:ascii="Palatino Linotype" w:hAnsi="Palatino Linotype"/>
+          <w:bCs/>
+          <w:sz w:val="20"/>
+          <w:szCs w:val="20"/>
+        </w:rPr>
+        <w:t xml:space="preserve"> accepted by the arresting agency shall be held in protective custody for the duration of this </w:t>
+      </w:r>
+      <w:proofErr w:type="gramStart"/>
+      <w:r>
+        <w:rPr>
+          <w:rFonts w:ascii="Palatino Linotype" w:hAnsi="Palatino Linotype"/>
+          <w:bCs/>
+          <w:sz w:val="20"/>
+          <w:szCs w:val="20"/>
+        </w:rPr>
+        <w:t>Order.</w:t>
+      </w:r>
+      <w:r>
+        <w:rPr>
+          <w:rFonts w:ascii="Palatino Linotype" w:hAnsi="Palatino Linotype"/>
+          <w:bCs/>
+          <w:color w:val="FF0000"/>
+          <w:sz w:val="20"/>
+          <w:szCs w:val="20"/>
+        </w:rPr>
+        <w:t>{</w:t>
+      </w:r>
+      <w:proofErr w:type="gramEnd"/>
+      <w:r>
+        <w:rPr>
+          <w:rFonts w:ascii="Palatino Linotype" w:hAnsi="Palatino Linotype"/>
+          <w:bCs/>
+          <w:color w:val="FF0000"/>
+          <w:sz w:val="20"/>
+          <w:szCs w:val="20"/>
+        </w:rPr>
+        <w:t>% endif %}</w:t>
+      </w:r>
+      <w:r>
+        <w:rPr>
+          <w:rFonts w:ascii="Palatino Linotype" w:hAnsi="Palatino Linotype"/>
+          <w:bCs/>
+          <w:color w:val="FF0000"/>
+          <w:sz w:val="20"/>
+          <w:szCs w:val="20"/>
+        </w:rPr>
+        <w:t>{% endif %}</w:t>
+      </w:r>
+      <w:r>
+        <w:rPr>
+          <w:rFonts w:ascii="Palatino Linotype" w:hAnsi="Palatino Linotype"/>
+          <w:bCs/>
+          <w:color w:val="FF0000"/>
+          <w:sz w:val="20"/>
+          <w:szCs w:val="20"/>
+        </w:rPr>
+        <w:t xml:space="preserve">{% if </w:t>
+      </w:r>
+      <w:proofErr w:type="spellStart"/>
+      <w:r>
+        <w:rPr>
+          <w:rFonts w:ascii="Palatino Linotype" w:hAnsi="Palatino Linotype"/>
+          <w:bCs/>
+          <w:color w:val="FF0000"/>
+          <w:sz w:val="20"/>
+          <w:szCs w:val="20"/>
+        </w:rPr>
+        <w:t>bond_conditions</w:t>
+      </w:r>
+      <w:r>
+        <w:rPr>
+          <w:rFonts w:ascii="Palatino Linotype" w:hAnsi="Palatino Linotype"/>
+          <w:bCs/>
+          <w:color w:val="FF0000"/>
+          <w:sz w:val="20"/>
+          <w:szCs w:val="20"/>
+        </w:rPr>
+        <w:t>.no_alcohol_drugs</w:t>
+      </w:r>
+      <w:proofErr w:type="spellEnd"/>
+      <w:r>
+        <w:rPr>
+          <w:rFonts w:ascii="Palatino Linotype" w:hAnsi="Palatino Linotype"/>
+          <w:bCs/>
+          <w:color w:val="FF0000"/>
+          <w:sz w:val="20"/>
+          <w:szCs w:val="20"/>
+        </w:rPr>
+        <w:t xml:space="preserve"> is true %}</w:t>
+      </w:r>
+    </w:p>
+    <w:p>
+      <w:pPr>
+        <w:pStyle w:val="ListParagraph"/>
+        <w:numPr>
+          <w:ilvl w:val="0"/>
+          <w:numId w:val="6"/>
+        </w:numPr>
+        <w:tabs>
+          <w:tab w:val="center" w:pos="4680"/>
+        </w:tabs>
+        <w:jc w:val="both"/>
+        <w:rPr>
+          <w:rFonts w:ascii="Palatino Linotype" w:hAnsi="Palatino Linotype"/>
           <w:b/>
           <w:bCs/>
           <w:color w:val="000000" w:themeColor="text1"/>
@@ -5238,7 +5278,17 @@
           <w:sz w:val="20"/>
           <w:szCs w:val="20"/>
         </w:rPr>
-        <w:t xml:space="preserve"> shall keep the license plates.</w:t>
+        <w:t xml:space="preserve"> shall </w:t>
+      </w:r>
+      <w:r>
+        <w:rPr>
+          <w:rFonts w:ascii="Palatino Linotype" w:hAnsi="Palatino Linotype"/>
+          <w:bCs/>
+          <w:sz w:val="20"/>
+          <w:szCs w:val="20"/>
+        </w:rPr>
+        <w:lastRenderedPageBreak/>
+        <w:t>keep the license plates.</w:t>
       </w:r>
       <w:r>
         <w:rPr>
@@ -5412,17 +5462,7 @@
           <w:sz w:val="20"/>
           <w:szCs w:val="20"/>
         </w:rPr>
-        <w:t xml:space="preserve"> }} </w:t>
-      </w:r>
-      <w:r>
-        <w:rPr>
-          <w:rFonts w:ascii="Palatino Linotype" w:hAnsi="Palatino Linotype"/>
-          <w:bCs/>
-          <w:sz w:val="20"/>
-          <w:szCs w:val="20"/>
-        </w:rPr>
-        <w:lastRenderedPageBreak/>
-        <w:t>to the motion</w:t>
+        <w:t xml:space="preserve"> }} to the motion</w:t>
       </w:r>
       <w:r>
         <w:rPr>

</xml_diff>

<commit_message>
Updated bond templates for magistrate order.
</commit_message>
<xml_diff>
--- a/resources/Templates/No_Plea_Bond_Template.docx
+++ b/resources/Templates/No_Plea_Bond_Template.docx
@@ -563,18 +563,7 @@
           <w:szCs w:val="20"/>
           <w:u w:val="single"/>
         </w:rPr>
-        <w:t xml:space="preserve"> </w:t>
-      </w:r>
-      <w:r>
-        <w:rPr>
-          <w:rFonts w:ascii="Palatino Linotype" w:hAnsi="Palatino Linotype"/>
-          <w:b/>
-          <w:bCs/>
-          <w:sz w:val="20"/>
-          <w:szCs w:val="20"/>
-          <w:u w:val="single"/>
-        </w:rPr>
-        <w:t>DECISION</w:t>
+        <w:t xml:space="preserve"> ORDER</w:t>
       </w:r>
       <w:r>
         <w:rPr>

</xml_diff>

<commit_message>
Updated No Plea Bond Template for fingerprinting.
</commit_message>
<xml_diff>
--- a/resources/Templates/No_Plea_Bond_Template.docx
+++ b/resources/Templates/No_Plea_Bond_Template.docx
@@ -1,6 +1,6 @@
 
 <file path=word/document.xml><?xml version="1.0" encoding="utf-8"?>
-<w:document xmlns:wpc="http://schemas.microsoft.com/office/word/2010/wordprocessingCanvas" xmlns:cx="http://schemas.microsoft.com/office/drawing/2014/chartex" xmlns:cx1="http://schemas.microsoft.com/office/drawing/2015/9/8/chartex" xmlns:cx2="http://schemas.microsoft.com/office/drawing/2015/10/21/chartex" xmlns:cx3="http://schemas.microsoft.com/office/drawing/2016/5/9/chartex" xmlns:cx4="http://schemas.microsoft.com/office/drawing/2016/5/10/chartex" xmlns:cx5="http://schemas.microsoft.com/office/drawing/2016/5/11/chartex" xmlns:cx6="http://schemas.microsoft.com/office/drawing/2016/5/12/chartex" xmlns:cx7="http://schemas.microsoft.com/office/drawing/2016/5/13/chartex" xmlns:cx8="http://schemas.microsoft.com/office/drawing/2016/5/14/chartex" xmlns:mc="http://schemas.openxmlformats.org/markup-compatibility/2006" xmlns:aink="http://schemas.microsoft.com/office/drawing/2016/ink" xmlns:am3d="http://schemas.microsoft.com/office/drawing/2017/model3d" xmlns:o="urn:schemas-microsoft-com:office:office" xmlns:oel="http://schemas.microsoft.com/office/2019/extlst" xmlns:r="http://schemas.openxmlformats.org/officeDocument/2006/relationships" xmlns:m="http://schemas.openxmlformats.org/officeDocument/2006/math" xmlns:v="urn:schemas-microsoft-com:vml" xmlns:wp14="http://schemas.microsoft.com/office/word/2010/wordprocessingDrawing" xmlns:wp="http://schemas.openxmlformats.org/drawingml/2006/wordprocessingDrawing" xmlns:w10="urn:schemas-microsoft-com:office:word" xmlns:w="http://schemas.openxmlformats.org/wordprocessingml/2006/main" xmlns:w14="http://schemas.microsoft.com/office/word/2010/wordml" xmlns:w15="http://schemas.microsoft.com/office/word/2012/wordml" xmlns:w16cex="http://schemas.microsoft.com/office/word/2018/wordml/cex" xmlns:w16cid="http://schemas.microsoft.com/office/word/2016/wordml/cid" xmlns:w16="http://schemas.microsoft.com/office/word/2018/wordml" xmlns:w16sdtdh="http://schemas.microsoft.com/office/word/2020/wordml/sdtdatahash" xmlns:w16se="http://schemas.microsoft.com/office/word/2015/wordml/symex" xmlns:wpg="http://schemas.microsoft.com/office/word/2010/wordprocessingGroup" xmlns:wpi="http://schemas.microsoft.com/office/word/2010/wordprocessingInk" xmlns:wne="http://schemas.microsoft.com/office/word/2006/wordml" xmlns:wps="http://schemas.microsoft.com/office/word/2010/wordprocessingShape" mc:Ignorable="w14 w15 w16se w16cid w16 w16cex w16sdtdh wp14">
+<w:document xmlns:wpc="http://schemas.microsoft.com/office/word/2010/wordprocessingCanvas" xmlns:cx="http://schemas.microsoft.com/office/drawing/2014/chartex" xmlns:cx1="http://schemas.microsoft.com/office/drawing/2015/9/8/chartex" xmlns:cx2="http://schemas.microsoft.com/office/drawing/2015/10/21/chartex" xmlns:cx3="http://schemas.microsoft.com/office/drawing/2016/5/9/chartex" xmlns:cx4="http://schemas.microsoft.com/office/drawing/2016/5/10/chartex" xmlns:cx5="http://schemas.microsoft.com/office/drawing/2016/5/11/chartex" xmlns:cx6="http://schemas.microsoft.com/office/drawing/2016/5/12/chartex" xmlns:cx7="http://schemas.microsoft.com/office/drawing/2016/5/13/chartex" xmlns:cx8="http://schemas.microsoft.com/office/drawing/2016/5/14/chartex" xmlns:mc="http://schemas.openxmlformats.org/markup-compatibility/2006" xmlns:aink="http://schemas.microsoft.com/office/drawing/2016/ink" xmlns:am3d="http://schemas.microsoft.com/office/drawing/2017/model3d" xmlns:o="urn:schemas-microsoft-com:office:office" xmlns:oel="http://schemas.microsoft.com/office/2019/extlst" xmlns:r="http://schemas.openxmlformats.org/officeDocument/2006/relationships" xmlns:m="http://schemas.openxmlformats.org/officeDocument/2006/math" xmlns:v="urn:schemas-microsoft-com:vml" xmlns:wp14="http://schemas.microsoft.com/office/word/2010/wordprocessingDrawing" xmlns:wp="http://schemas.openxmlformats.org/drawingml/2006/wordprocessingDrawing" xmlns:w10="urn:schemas-microsoft-com:office:word" xmlns:w="http://schemas.openxmlformats.org/wordprocessingml/2006/main" xmlns:w14="http://schemas.microsoft.com/office/word/2010/wordml" xmlns:w15="http://schemas.microsoft.com/office/word/2012/wordml" xmlns:w16cex="http://schemas.microsoft.com/office/word/2018/wordml/cex" xmlns:w16cid="http://schemas.microsoft.com/office/word/2016/wordml/cid" xmlns:w16="http://schemas.microsoft.com/office/word/2018/wordml" xmlns:w16du="http://schemas.microsoft.com/office/word/2023/wordml/word16du" xmlns:w16sdtdh="http://schemas.microsoft.com/office/word/2020/wordml/sdtdatahash" xmlns:w16se="http://schemas.microsoft.com/office/word/2015/wordml/symex" xmlns:wpg="http://schemas.microsoft.com/office/word/2010/wordprocessingGroup" xmlns:wpi="http://schemas.microsoft.com/office/word/2010/wordprocessingInk" xmlns:wne="http://schemas.microsoft.com/office/word/2006/wordml" xmlns:wps="http://schemas.microsoft.com/office/word/2010/wordprocessingShape" mc:Ignorable="w14 w15 w16se w16cid w16 w16cex w16sdtdh w16du wp14">
   <w:body>
     <w:p>
       <w:pPr>
@@ -257,16 +257,7 @@
           <w:sz w:val="20"/>
           <w:szCs w:val="20"/>
         </w:rPr>
-        <w:t xml:space="preserve">{{ </w:t>
-      </w:r>
-      <w:proofErr w:type="spellStart"/>
-      <w:r>
-        <w:rPr>
-          <w:rFonts w:ascii="Palatino Linotype" w:hAnsi="Palatino Linotype"/>
-          <w:sz w:val="20"/>
-          <w:szCs w:val="20"/>
-        </w:rPr>
-        <w:t>case</w:t>
+        <w:t>{{ case</w:t>
       </w:r>
       <w:proofErr w:type="gramEnd"/>
       <w:r>
@@ -277,7 +268,6 @@
         </w:rPr>
         <w:t>_number</w:t>
       </w:r>
-      <w:proofErr w:type="spellEnd"/>
       <w:r>
         <w:rPr>
           <w:rFonts w:ascii="Palatino Linotype" w:hAnsi="Palatino Linotype"/>
@@ -340,16 +330,7 @@
           <w:sz w:val="20"/>
           <w:szCs w:val="20"/>
         </w:rPr>
-        <w:t xml:space="preserve">{{ </w:t>
-      </w:r>
-      <w:proofErr w:type="spellStart"/>
-      <w:r>
-        <w:rPr>
-          <w:rFonts w:ascii="Palatino Linotype" w:hAnsi="Palatino Linotype"/>
-          <w:sz w:val="20"/>
-          <w:szCs w:val="20"/>
-        </w:rPr>
-        <w:t>defendant</w:t>
+        <w:t>{{ defendant</w:t>
       </w:r>
       <w:proofErr w:type="gramEnd"/>
       <w:r>
@@ -366,16 +347,7 @@
           <w:sz w:val="20"/>
           <w:szCs w:val="20"/>
         </w:rPr>
-        <w:t>first_name</w:t>
-      </w:r>
-      <w:proofErr w:type="spellEnd"/>
-      <w:r>
-        <w:rPr>
-          <w:rFonts w:ascii="Palatino Linotype" w:hAnsi="Palatino Linotype"/>
-          <w:sz w:val="20"/>
-          <w:szCs w:val="20"/>
-        </w:rPr>
-        <w:t xml:space="preserve"> }}</w:t>
+        <w:t>first_name }}</w:t>
       </w:r>
       <w:r>
         <w:rPr>
@@ -391,16 +363,7 @@
           <w:sz w:val="20"/>
           <w:szCs w:val="20"/>
         </w:rPr>
-        <w:t xml:space="preserve">{{ </w:t>
-      </w:r>
-      <w:proofErr w:type="spellStart"/>
-      <w:r>
-        <w:rPr>
-          <w:rFonts w:ascii="Palatino Linotype" w:hAnsi="Palatino Linotype"/>
-          <w:sz w:val="20"/>
-          <w:szCs w:val="20"/>
-        </w:rPr>
-        <w:t>defendant.</w:t>
+        <w:t>{{ defendant.</w:t>
       </w:r>
       <w:r>
         <w:rPr>
@@ -416,16 +379,7 @@
           <w:sz w:val="20"/>
           <w:szCs w:val="20"/>
         </w:rPr>
-        <w:t>name</w:t>
-      </w:r>
-      <w:proofErr w:type="spellEnd"/>
-      <w:r>
-        <w:rPr>
-          <w:rFonts w:ascii="Palatino Linotype" w:hAnsi="Palatino Linotype"/>
-          <w:sz w:val="20"/>
-          <w:szCs w:val="20"/>
-        </w:rPr>
-        <w:t xml:space="preserve"> }}</w:t>
+        <w:t>name }}</w:t>
       </w:r>
       <w:r>
         <w:rPr>
@@ -564,17 +518,7 @@
           <w:sz w:val="20"/>
           <w:szCs w:val="20"/>
         </w:rPr>
-        <w:t xml:space="preserve">% if </w:t>
-      </w:r>
-      <w:proofErr w:type="spellStart"/>
-      <w:r>
-        <w:rPr>
-          <w:rFonts w:ascii="Palatino Linotype" w:hAnsi="Palatino Linotype"/>
-          <w:bCs/>
-          <w:sz w:val="20"/>
-          <w:szCs w:val="20"/>
-        </w:rPr>
-        <w:t>judicial_</w:t>
+        <w:t>% if judicial_</w:t>
       </w:r>
       <w:proofErr w:type="gramStart"/>
       <w:r>
@@ -605,7 +549,6 @@
         </w:rPr>
         <w:t>type</w:t>
       </w:r>
-      <w:proofErr w:type="spellEnd"/>
       <w:r>
         <w:rPr>
           <w:rFonts w:ascii="Palatino Linotype" w:hAnsi="Palatino Linotype"/>
@@ -713,34 +656,7 @@
           <w:sz w:val="20"/>
           <w:szCs w:val="20"/>
         </w:rPr>
-        <w:t xml:space="preserve">{% </w:t>
-      </w:r>
-      <w:proofErr w:type="spellStart"/>
-      <w:r>
-        <w:rPr>
-          <w:rFonts w:ascii="Palatino Linotype" w:hAnsi="Palatino Linotype"/>
-          <w:sz w:val="20"/>
-          <w:szCs w:val="20"/>
-        </w:rPr>
-        <w:t>elif</w:t>
-      </w:r>
-      <w:proofErr w:type="spellEnd"/>
-      <w:r>
-        <w:rPr>
-          <w:rFonts w:ascii="Palatino Linotype" w:hAnsi="Palatino Linotype"/>
-          <w:sz w:val="20"/>
-          <w:szCs w:val="20"/>
-        </w:rPr>
-        <w:t xml:space="preserve"> </w:t>
-      </w:r>
-      <w:proofErr w:type="spellStart"/>
-      <w:r>
-        <w:rPr>
-          <w:rFonts w:ascii="Palatino Linotype" w:hAnsi="Palatino Linotype"/>
-          <w:sz w:val="20"/>
-          <w:szCs w:val="20"/>
-        </w:rPr>
-        <w:t>judicial_</w:t>
+        <w:t>{% elif judicial_</w:t>
       </w:r>
       <w:proofErr w:type="gramStart"/>
       <w:r>
@@ -766,16 +682,7 @@
           <w:sz w:val="20"/>
           <w:szCs w:val="20"/>
         </w:rPr>
-        <w:t>type</w:t>
-      </w:r>
-      <w:proofErr w:type="spellEnd"/>
-      <w:r>
-        <w:rPr>
-          <w:rFonts w:ascii="Palatino Linotype" w:hAnsi="Palatino Linotype"/>
-          <w:sz w:val="20"/>
-          <w:szCs w:val="20"/>
-        </w:rPr>
-        <w:t xml:space="preserve"> == ‘Judge’ %}</w:t>
+        <w:t>type == ‘Judge’ %}</w:t>
       </w:r>
     </w:p>
     <w:p>
@@ -922,16 +829,7 @@
           <w:sz w:val="20"/>
           <w:szCs w:val="20"/>
         </w:rPr>
-        <w:t xml:space="preserve">{{ </w:t>
-      </w:r>
-      <w:proofErr w:type="spellStart"/>
-      <w:r>
-        <w:rPr>
-          <w:rFonts w:ascii="Palatino Linotype" w:hAnsi="Palatino Linotype"/>
-          <w:sz w:val="20"/>
-          <w:szCs w:val="20"/>
-        </w:rPr>
-        <w:t>plea</w:t>
+        <w:t>{{ plea</w:t>
       </w:r>
       <w:proofErr w:type="gramEnd"/>
       <w:r>
@@ -940,16 +838,7 @@
           <w:sz w:val="20"/>
           <w:szCs w:val="20"/>
         </w:rPr>
-        <w:t>_trial_date</w:t>
-      </w:r>
-      <w:proofErr w:type="spellEnd"/>
-      <w:r>
-        <w:rPr>
-          <w:rFonts w:ascii="Palatino Linotype" w:hAnsi="Palatino Linotype"/>
-          <w:sz w:val="20"/>
-          <w:szCs w:val="20"/>
-        </w:rPr>
-        <w:t xml:space="preserve"> }}</w:t>
+        <w:t>_trial_date }}</w:t>
       </w:r>
       <w:r>
         <w:rPr>
@@ -981,25 +870,7 @@
           <w:sz w:val="20"/>
           <w:szCs w:val="20"/>
         </w:rPr>
-        <w:t xml:space="preserve"> {{ </w:t>
-      </w:r>
-      <w:proofErr w:type="spellStart"/>
-      <w:r>
-        <w:rPr>
-          <w:rFonts w:ascii="Palatino Linotype" w:hAnsi="Palatino Linotype"/>
-          <w:sz w:val="20"/>
-          <w:szCs w:val="20"/>
-        </w:rPr>
-        <w:t>appearance_reason</w:t>
-      </w:r>
-      <w:proofErr w:type="spellEnd"/>
-      <w:r>
-        <w:rPr>
-          <w:rFonts w:ascii="Palatino Linotype" w:hAnsi="Palatino Linotype"/>
-          <w:sz w:val="20"/>
-          <w:szCs w:val="20"/>
-        </w:rPr>
-        <w:t xml:space="preserve"> }}</w:t>
+        <w:t xml:space="preserve"> {{ appearance_reason }}</w:t>
       </w:r>
       <w:r>
         <w:rPr>
@@ -1024,27 +895,7 @@
           <w:sz w:val="20"/>
           <w:szCs w:val="20"/>
         </w:rPr>
-        <w:t xml:space="preserve">{% if </w:t>
-      </w:r>
-      <w:proofErr w:type="spellStart"/>
-      <w:r>
-        <w:rPr>
-          <w:rFonts w:ascii="Palatino Linotype" w:hAnsi="Palatino Linotype"/>
-          <w:bCs/>
-          <w:sz w:val="20"/>
-          <w:szCs w:val="20"/>
-        </w:rPr>
-        <w:t>defense_counsel_waived</w:t>
-      </w:r>
-      <w:proofErr w:type="spellEnd"/>
-      <w:r>
-        <w:rPr>
-          <w:rFonts w:ascii="Palatino Linotype" w:hAnsi="Palatino Linotype"/>
-          <w:bCs/>
-          <w:sz w:val="20"/>
-          <w:szCs w:val="20"/>
-        </w:rPr>
-        <w:t xml:space="preserve"> is false </w:t>
+        <w:t xml:space="preserve">{% if defense_counsel_waived is false </w:t>
       </w:r>
       <w:proofErr w:type="gramStart"/>
       <w:r>
@@ -1064,47 +915,7 @@
           <w:sz w:val="20"/>
           <w:szCs w:val="20"/>
         </w:rPr>
-        <w:t xml:space="preserve"> was represented by {{ </w:t>
-      </w:r>
-      <w:proofErr w:type="spellStart"/>
-      <w:r>
-        <w:rPr>
-          <w:rFonts w:ascii="Palatino Linotype" w:hAnsi="Palatino Linotype"/>
-          <w:bCs/>
-          <w:sz w:val="20"/>
-          <w:szCs w:val="20"/>
-        </w:rPr>
-        <w:t>defense_counsel</w:t>
-      </w:r>
-      <w:proofErr w:type="spellEnd"/>
-      <w:r>
-        <w:rPr>
-          <w:rFonts w:ascii="Palatino Linotype" w:hAnsi="Palatino Linotype"/>
-          <w:bCs/>
-          <w:sz w:val="20"/>
-          <w:szCs w:val="20"/>
-        </w:rPr>
-        <w:t xml:space="preserve"> }}, {{ </w:t>
-      </w:r>
-      <w:proofErr w:type="spellStart"/>
-      <w:r>
-        <w:rPr>
-          <w:rFonts w:ascii="Palatino Linotype" w:hAnsi="Palatino Linotype"/>
-          <w:bCs/>
-          <w:sz w:val="20"/>
-          <w:szCs w:val="20"/>
-        </w:rPr>
-        <w:t>defense_counsel_type</w:t>
-      </w:r>
-      <w:proofErr w:type="spellEnd"/>
-      <w:r>
-        <w:rPr>
-          <w:rFonts w:ascii="Palatino Linotype" w:hAnsi="Palatino Linotype"/>
-          <w:bCs/>
-          <w:sz w:val="20"/>
-          <w:szCs w:val="20"/>
-        </w:rPr>
-        <w:t xml:space="preserve"> }}.</w:t>
+        <w:t xml:space="preserve"> was represented by {{ defense_counsel }}, {{ defense_counsel_type }}.</w:t>
       </w:r>
       <w:r>
         <w:rPr>
@@ -1122,47 +933,7 @@
           <w:sz w:val="20"/>
           <w:szCs w:val="20"/>
         </w:rPr>
-        <w:t xml:space="preserve">{% </w:t>
-      </w:r>
-      <w:proofErr w:type="spellStart"/>
-      <w:r>
-        <w:rPr>
-          <w:rFonts w:ascii="Palatino Linotype" w:hAnsi="Palatino Linotype"/>
-          <w:bCs/>
-          <w:sz w:val="20"/>
-          <w:szCs w:val="20"/>
-        </w:rPr>
-        <w:t>elif</w:t>
-      </w:r>
-      <w:proofErr w:type="spellEnd"/>
-      <w:r>
-        <w:rPr>
-          <w:rFonts w:ascii="Palatino Linotype" w:hAnsi="Palatino Linotype"/>
-          <w:bCs/>
-          <w:sz w:val="20"/>
-          <w:szCs w:val="20"/>
-        </w:rPr>
-        <w:t xml:space="preserve"> </w:t>
-      </w:r>
-      <w:proofErr w:type="spellStart"/>
-      <w:r>
-        <w:rPr>
-          <w:rFonts w:ascii="Palatino Linotype" w:hAnsi="Palatino Linotype"/>
-          <w:bCs/>
-          <w:sz w:val="20"/>
-          <w:szCs w:val="20"/>
-        </w:rPr>
-        <w:t>defense_counsel_waived</w:t>
-      </w:r>
-      <w:proofErr w:type="spellEnd"/>
-      <w:r>
-        <w:rPr>
-          <w:rFonts w:ascii="Palatino Linotype" w:hAnsi="Palatino Linotype"/>
-          <w:bCs/>
-          <w:sz w:val="20"/>
-          <w:szCs w:val="20"/>
-        </w:rPr>
-        <w:t xml:space="preserve"> is true </w:t>
+        <w:t xml:space="preserve">{% elif defense_counsel_waived is true </w:t>
       </w:r>
       <w:proofErr w:type="gramStart"/>
       <w:r>
@@ -1380,39 +1151,17 @@
           <w:sz w:val="20"/>
           <w:szCs w:val="20"/>
         </w:rPr>
-        <w:t xml:space="preserve">% if </w:t>
-      </w:r>
-      <w:proofErr w:type="spellStart"/>
-      <w:r>
-        <w:rPr>
-          <w:rFonts w:ascii="Palatino Linotype" w:hAnsi="Palatino Linotype"/>
-          <w:bCs/>
-          <w:color w:val="FF0000"/>
-          <w:sz w:val="20"/>
-          <w:szCs w:val="20"/>
-        </w:rPr>
-        <w:t>domestic_violence_</w:t>
-      </w:r>
-      <w:r>
-        <w:rPr>
-          <w:rFonts w:ascii="Palatino Linotype" w:hAnsi="Palatino Linotype"/>
-          <w:bCs/>
-          <w:color w:val="FF0000"/>
-          <w:sz w:val="20"/>
-          <w:szCs w:val="20"/>
-        </w:rPr>
-        <w:t>conditions.ordered</w:t>
-      </w:r>
-      <w:proofErr w:type="spellEnd"/>
-      <w:r>
-        <w:rPr>
-          <w:rFonts w:ascii="Palatino Linotype" w:hAnsi="Palatino Linotype"/>
-          <w:bCs/>
-          <w:color w:val="FF0000"/>
-          <w:sz w:val="20"/>
-          <w:szCs w:val="20"/>
-        </w:rPr>
-        <w:t xml:space="preserve"> is true %}</w:t>
+        <w:t>% if domestic_violence_</w:t>
+      </w:r>
+      <w:r>
+        <w:rPr>
+          <w:rFonts w:ascii="Palatino Linotype" w:hAnsi="Palatino Linotype"/>
+          <w:bCs/>
+          <w:color w:val="FF0000"/>
+          <w:sz w:val="20"/>
+          <w:szCs w:val="20"/>
+        </w:rPr>
+        <w:t>conditions.ordered is true %}</w:t>
       </w:r>
       <w:r>
         <w:rPr>
@@ -1504,7 +1253,6 @@
         </w:rPr>
         <w:t>(</w:t>
       </w:r>
-      <w:proofErr w:type="spellStart"/>
       <w:r>
         <w:rPr>
           <w:rFonts w:ascii="Palatino Linotype" w:hAnsi="Palatino Linotype"/>
@@ -1545,18 +1293,7 @@
           <w:sz w:val="20"/>
           <w:szCs w:val="20"/>
         </w:rPr>
-        <w:t>_type</w:t>
-      </w:r>
-      <w:proofErr w:type="spellEnd"/>
-      <w:r>
-        <w:rPr>
-          <w:rFonts w:ascii="Palatino Linotype" w:hAnsi="Palatino Linotype"/>
-          <w:bCs/>
-          <w:color w:val="FF0000"/>
-          <w:sz w:val="20"/>
-          <w:szCs w:val="20"/>
-        </w:rPr>
-        <w:t xml:space="preserve"> == ‘10% Deposit, Cash or Surety</w:t>
+        <w:t>_type == ‘10% Deposit, Cash or Surety</w:t>
       </w:r>
       <w:r>
         <w:rPr>
@@ -1608,7 +1345,6 @@
         </w:rPr>
         <w:t>or (</w:t>
       </w:r>
-      <w:proofErr w:type="spellStart"/>
       <w:r>
         <w:rPr>
           <w:rFonts w:ascii="Palatino Linotype" w:hAnsi="Palatino Linotype"/>
@@ -1627,18 +1363,7 @@
           <w:sz w:val="20"/>
           <w:szCs w:val="20"/>
         </w:rPr>
-        <w:t>.bond_type</w:t>
-      </w:r>
-      <w:proofErr w:type="spellEnd"/>
-      <w:r>
-        <w:rPr>
-          <w:rFonts w:ascii="Palatino Linotype" w:hAnsi="Palatino Linotype"/>
-          <w:bCs/>
-          <w:color w:val="FF0000"/>
-          <w:sz w:val="20"/>
-          <w:szCs w:val="20"/>
-        </w:rPr>
-        <w:t xml:space="preserve"> == ‘</w:t>
+        <w:t>.bond_type == ‘</w:t>
       </w:r>
       <w:r>
         <w:rPr>
@@ -1751,7 +1476,6 @@
         </w:rPr>
         <w:t xml:space="preserve">{{ </w:t>
       </w:r>
-      <w:proofErr w:type="spellStart"/>
       <w:r>
         <w:rPr>
           <w:rFonts w:ascii="Palatino Linotype" w:hAnsi="Palatino Linotype"/>
@@ -1781,9 +1505,8 @@
           <w:szCs w:val="20"/>
           <w:u w:val="single"/>
         </w:rPr>
-        <w:t>.bond_amount</w:t>
-      </w:r>
-      <w:proofErr w:type="spellEnd"/>
+        <w:t>.bond_amount }}</w:t>
+      </w:r>
       <w:r>
         <w:rPr>
           <w:rFonts w:ascii="Palatino Linotype" w:hAnsi="Palatino Linotype"/>
@@ -1792,7 +1515,7 @@
           <w:szCs w:val="20"/>
           <w:u w:val="single"/>
         </w:rPr>
-        <w:t xml:space="preserve"> }}</w:t>
+        <w:t xml:space="preserve"> bond secured by</w:t>
       </w:r>
       <w:r>
         <w:rPr>
@@ -1802,17 +1525,18 @@
           <w:szCs w:val="20"/>
           <w:u w:val="single"/>
         </w:rPr>
-        <w:t xml:space="preserve"> bond secured by</w:t>
-      </w:r>
-      <w:r>
-        <w:rPr>
-          <w:rFonts w:ascii="Palatino Linotype" w:hAnsi="Palatino Linotype"/>
-          <w:bCs/>
+        <w:t xml:space="preserve"> </w:t>
+      </w:r>
+      <w:r>
+        <w:rPr>
+          <w:rFonts w:ascii="Palatino Linotype" w:hAnsi="Palatino Linotype"/>
+          <w:bCs/>
+          <w:color w:val="FF0000"/>
           <w:sz w:val="20"/>
           <w:szCs w:val="20"/>
           <w:u w:val="single"/>
         </w:rPr>
-        <w:t xml:space="preserve"> </w:t>
+        <w:t>{% if bond_conditions</w:t>
       </w:r>
       <w:r>
         <w:rPr>
@@ -1823,42 +1547,7 @@
           <w:szCs w:val="20"/>
           <w:u w:val="single"/>
         </w:rPr>
-        <w:t xml:space="preserve">{% if </w:t>
-      </w:r>
-      <w:proofErr w:type="spellStart"/>
-      <w:r>
-        <w:rPr>
-          <w:rFonts w:ascii="Palatino Linotype" w:hAnsi="Palatino Linotype"/>
-          <w:bCs/>
-          <w:color w:val="FF0000"/>
-          <w:sz w:val="20"/>
-          <w:szCs w:val="20"/>
-          <w:u w:val="single"/>
-        </w:rPr>
-        <w:t>bond_conditions</w:t>
-      </w:r>
-      <w:r>
-        <w:rPr>
-          <w:rFonts w:ascii="Palatino Linotype" w:hAnsi="Palatino Linotype"/>
-          <w:bCs/>
-          <w:color w:val="FF0000"/>
-          <w:sz w:val="20"/>
-          <w:szCs w:val="20"/>
-          <w:u w:val="single"/>
-        </w:rPr>
-        <w:t>.bond_type</w:t>
-      </w:r>
-      <w:proofErr w:type="spellEnd"/>
-      <w:r>
-        <w:rPr>
-          <w:rFonts w:ascii="Palatino Linotype" w:hAnsi="Palatino Linotype"/>
-          <w:bCs/>
-          <w:color w:val="FF0000"/>
-          <w:sz w:val="20"/>
-          <w:szCs w:val="20"/>
-          <w:u w:val="single"/>
-        </w:rPr>
-        <w:t xml:space="preserve"> == ‘10% Deposit, Cash or Surety</w:t>
+        <w:t>.bond_type == ‘10% Deposit, Cash or Surety</w:t>
       </w:r>
       <w:r>
         <w:rPr>
@@ -1995,7 +1684,6 @@
         </w:rPr>
         <w:t xml:space="preserve">{% if </w:t>
       </w:r>
-      <w:proofErr w:type="spellStart"/>
       <w:r>
         <w:rPr>
           <w:rFonts w:ascii="Palatino Linotype" w:hAnsi="Palatino Linotype"/>
@@ -2036,18 +1724,7 @@
           <w:sz w:val="20"/>
           <w:szCs w:val="20"/>
         </w:rPr>
-        <w:t>_type</w:t>
-      </w:r>
-      <w:proofErr w:type="spellEnd"/>
-      <w:r>
-        <w:rPr>
-          <w:rFonts w:ascii="Palatino Linotype" w:hAnsi="Palatino Linotype"/>
-          <w:bCs/>
-          <w:color w:val="FF0000"/>
-          <w:sz w:val="20"/>
-          <w:szCs w:val="20"/>
-        </w:rPr>
-        <w:t xml:space="preserve"> == ‘Recognizance (OR) Bond’ %}</w:t>
+        <w:t>_type == ‘Recognizance (OR) Bond’ %}</w:t>
       </w:r>
     </w:p>
     <w:p>
@@ -2275,18 +1952,7 @@
           <w:sz w:val="20"/>
           <w:szCs w:val="20"/>
         </w:rPr>
-        <w:t xml:space="preserve">{% if </w:t>
-      </w:r>
-      <w:proofErr w:type="spellStart"/>
-      <w:r>
-        <w:rPr>
-          <w:rFonts w:ascii="Palatino Linotype" w:hAnsi="Palatino Linotype"/>
-          <w:bCs/>
-          <w:color w:val="FF0000"/>
-          <w:sz w:val="20"/>
-          <w:szCs w:val="20"/>
-        </w:rPr>
-        <w:t>bond_</w:t>
+        <w:t>{% if bond_</w:t>
       </w:r>
       <w:proofErr w:type="gramStart"/>
       <w:r>
@@ -2308,18 +1974,7 @@
           <w:sz w:val="20"/>
           <w:szCs w:val="20"/>
         </w:rPr>
-        <w:t>_protection_order</w:t>
-      </w:r>
-      <w:proofErr w:type="spellEnd"/>
-      <w:r>
-        <w:rPr>
-          <w:rFonts w:ascii="Palatino Linotype" w:hAnsi="Palatino Linotype"/>
-          <w:bCs/>
-          <w:color w:val="FF0000"/>
-          <w:sz w:val="20"/>
-          <w:szCs w:val="20"/>
-        </w:rPr>
-        <w:t xml:space="preserve"> is true %}</w:t>
+        <w:t>_protection_order is true %}</w:t>
       </w:r>
     </w:p>
     <w:p>
@@ -2407,29 +2062,7 @@
           <w:sz w:val="20"/>
           <w:szCs w:val="20"/>
         </w:rPr>
-        <w:t xml:space="preserve">{% if </w:t>
-      </w:r>
-      <w:proofErr w:type="spellStart"/>
-      <w:r>
-        <w:rPr>
-          <w:rFonts w:ascii="Palatino Linotype" w:hAnsi="Palatino Linotype"/>
-          <w:bCs/>
-          <w:color w:val="FF0000"/>
-          <w:sz w:val="20"/>
-          <w:szCs w:val="20"/>
-        </w:rPr>
-        <w:t>no_contact.ordered</w:t>
-      </w:r>
-      <w:proofErr w:type="spellEnd"/>
-      <w:r>
-        <w:rPr>
-          <w:rFonts w:ascii="Palatino Linotype" w:hAnsi="Palatino Linotype"/>
-          <w:bCs/>
-          <w:color w:val="FF0000"/>
-          <w:sz w:val="20"/>
-          <w:szCs w:val="20"/>
-        </w:rPr>
-        <w:t xml:space="preserve"> is true %}</w:t>
+        <w:t>{% if no_contact.ordered is true %}</w:t>
       </w:r>
     </w:p>
     <w:p>
@@ -2519,18 +2152,7 @@
           <w:sz w:val="20"/>
           <w:szCs w:val="20"/>
         </w:rPr>
-        <w:t xml:space="preserve">{% if </w:t>
-      </w:r>
-      <w:proofErr w:type="spellStart"/>
-      <w:r>
-        <w:rPr>
-          <w:rFonts w:ascii="Palatino Linotype" w:hAnsi="Palatino Linotype"/>
-          <w:bCs/>
-          <w:color w:val="FF0000"/>
-          <w:sz w:val="20"/>
-          <w:szCs w:val="20"/>
-        </w:rPr>
-        <w:t>domestic_violence_conditions.</w:t>
+        <w:t>{% if domestic_violence_conditions.</w:t>
       </w:r>
       <w:r>
         <w:rPr>
@@ -2542,7 +2164,6 @@
         </w:rPr>
         <w:t>ordered</w:t>
       </w:r>
-      <w:proofErr w:type="spellEnd"/>
       <w:r>
         <w:rPr>
           <w:rFonts w:ascii="Palatino Linotype" w:hAnsi="Palatino Linotype"/>
@@ -2561,39 +2182,17 @@
           <w:sz w:val="20"/>
           <w:szCs w:val="20"/>
         </w:rPr>
-        <w:t xml:space="preserve">{% if </w:t>
-      </w:r>
-      <w:proofErr w:type="spellStart"/>
-      <w:r>
-        <w:rPr>
-          <w:rFonts w:ascii="Palatino Linotype" w:hAnsi="Palatino Linotype"/>
-          <w:bCs/>
-          <w:color w:val="FF0000"/>
-          <w:sz w:val="20"/>
-          <w:szCs w:val="20"/>
-        </w:rPr>
-        <w:t>domestic_violence_conditions.</w:t>
-      </w:r>
-      <w:r>
-        <w:rPr>
-          <w:rFonts w:ascii="Palatino Linotype" w:hAnsi="Palatino Linotype"/>
-          <w:bCs/>
-          <w:color w:val="FF0000"/>
-          <w:sz w:val="20"/>
-          <w:szCs w:val="20"/>
-        </w:rPr>
-        <w:t>vacate_residence</w:t>
-      </w:r>
-      <w:proofErr w:type="spellEnd"/>
-      <w:r>
-        <w:rPr>
-          <w:rFonts w:ascii="Palatino Linotype" w:hAnsi="Palatino Linotype"/>
-          <w:bCs/>
-          <w:color w:val="FF0000"/>
-          <w:sz w:val="20"/>
-          <w:szCs w:val="20"/>
-        </w:rPr>
-        <w:t xml:space="preserve"> </w:t>
+        <w:t>{% if domestic_violence_conditions.</w:t>
+      </w:r>
+      <w:r>
+        <w:rPr>
+          <w:rFonts w:ascii="Palatino Linotype" w:hAnsi="Palatino Linotype"/>
+          <w:bCs/>
+          <w:color w:val="FF0000"/>
+          <w:sz w:val="20"/>
+          <w:szCs w:val="20"/>
+        </w:rPr>
+        <w:t xml:space="preserve">vacate_residence </w:t>
       </w:r>
       <w:r>
         <w:rPr>
@@ -2652,9 +2251,9 @@
           <w:szCs w:val="20"/>
           <w:u w:val="single"/>
         </w:rPr>
-        <w:t xml:space="preserve">{{ </w:t>
-      </w:r>
-      <w:proofErr w:type="spellStart"/>
+        <w:t>{{ domestic</w:t>
+      </w:r>
+      <w:proofErr w:type="gramEnd"/>
       <w:r>
         <w:rPr>
           <w:rFonts w:ascii="Palatino Linotype" w:hAnsi="Palatino Linotype"/>
@@ -2664,9 +2263,26 @@
           <w:szCs w:val="20"/>
           <w:u w:val="single"/>
         </w:rPr>
-        <w:t>domestic</w:t>
-      </w:r>
-      <w:proofErr w:type="gramEnd"/>
+        <w:t>_violence_conditions.residence_address }}</w:t>
+      </w:r>
+      <w:r>
+        <w:rPr>
+          <w:rFonts w:ascii="Palatino Linotype" w:hAnsi="Palatino Linotype"/>
+          <w:bCs/>
+          <w:sz w:val="20"/>
+          <w:szCs w:val="20"/>
+        </w:rPr>
+        <w:t xml:space="preserve"> to</w:t>
+      </w:r>
+      <w:r>
+        <w:rPr>
+          <w:rFonts w:ascii="Palatino Linotype" w:hAnsi="Palatino Linotype"/>
+          <w:bCs/>
+          <w:sz w:val="20"/>
+          <w:szCs w:val="20"/>
+        </w:rPr>
+        <w:t xml:space="preserve"> </w:t>
+      </w:r>
       <w:r>
         <w:rPr>
           <w:rFonts w:ascii="Palatino Linotype" w:hAnsi="Palatino Linotype"/>
@@ -2676,72 +2292,7 @@
           <w:szCs w:val="20"/>
           <w:u w:val="single"/>
         </w:rPr>
-        <w:t>_violence_conditions.residence_address</w:t>
-      </w:r>
-      <w:proofErr w:type="spellEnd"/>
-      <w:r>
-        <w:rPr>
-          <w:rFonts w:ascii="Palatino Linotype" w:hAnsi="Palatino Linotype"/>
-          <w:b/>
-          <w:bCs/>
-          <w:sz w:val="20"/>
-          <w:szCs w:val="20"/>
-          <w:u w:val="single"/>
-        </w:rPr>
-        <w:t xml:space="preserve"> }}</w:t>
-      </w:r>
-      <w:r>
-        <w:rPr>
-          <w:rFonts w:ascii="Palatino Linotype" w:hAnsi="Palatino Linotype"/>
-          <w:bCs/>
-          <w:sz w:val="20"/>
-          <w:szCs w:val="20"/>
-        </w:rPr>
-        <w:t xml:space="preserve"> to</w:t>
-      </w:r>
-      <w:r>
-        <w:rPr>
-          <w:rFonts w:ascii="Palatino Linotype" w:hAnsi="Palatino Linotype"/>
-          <w:bCs/>
-          <w:sz w:val="20"/>
-          <w:szCs w:val="20"/>
-        </w:rPr>
-        <w:t xml:space="preserve"> </w:t>
-      </w:r>
-      <w:r>
-        <w:rPr>
-          <w:rFonts w:ascii="Palatino Linotype" w:hAnsi="Palatino Linotype"/>
-          <w:b/>
-          <w:bCs/>
-          <w:sz w:val="20"/>
-          <w:szCs w:val="20"/>
-          <w:u w:val="single"/>
-        </w:rPr>
-        <w:t xml:space="preserve">{{ </w:t>
-      </w:r>
-      <w:proofErr w:type="spellStart"/>
-      <w:r>
-        <w:rPr>
-          <w:rFonts w:ascii="Palatino Linotype" w:hAnsi="Palatino Linotype"/>
-          <w:b/>
-          <w:bCs/>
-          <w:sz w:val="20"/>
-          <w:szCs w:val="20"/>
-          <w:u w:val="single"/>
-        </w:rPr>
-        <w:t>domestic_violence_conditions.exclusive_possession_to</w:t>
-      </w:r>
-      <w:proofErr w:type="spellEnd"/>
-      <w:r>
-        <w:rPr>
-          <w:rFonts w:ascii="Palatino Linotype" w:hAnsi="Palatino Linotype"/>
-          <w:b/>
-          <w:bCs/>
-          <w:sz w:val="20"/>
-          <w:szCs w:val="20"/>
-          <w:u w:val="single"/>
-        </w:rPr>
-        <w:t xml:space="preserve"> }}</w:t>
+        <w:t>{{ domestic_violence_conditions.exclusive_possession_to }}</w:t>
       </w:r>
       <w:r>
         <w:rPr>
@@ -2911,29 +2462,7 @@
           <w:sz w:val="20"/>
           <w:szCs w:val="20"/>
         </w:rPr>
-        <w:t xml:space="preserve">% if </w:t>
-      </w:r>
-      <w:proofErr w:type="spellStart"/>
-      <w:r>
-        <w:rPr>
-          <w:rFonts w:ascii="Palatino Linotype" w:hAnsi="Palatino Linotype"/>
-          <w:bCs/>
-          <w:color w:val="FF0000"/>
-          <w:sz w:val="20"/>
-          <w:szCs w:val="20"/>
-        </w:rPr>
-        <w:t>domestic_violence_conditions.surrender_weapons</w:t>
-      </w:r>
-      <w:proofErr w:type="spellEnd"/>
-      <w:r>
-        <w:rPr>
-          <w:rFonts w:ascii="Palatino Linotype" w:hAnsi="Palatino Linotype"/>
-          <w:bCs/>
-          <w:color w:val="FF0000"/>
-          <w:sz w:val="20"/>
-          <w:szCs w:val="20"/>
-        </w:rPr>
-        <w:t xml:space="preserve"> is true %}</w:t>
+        <w:t>% if domestic_violence_conditions.surrender_weapons is true %}</w:t>
       </w:r>
       <w:r>
         <w:rPr>
@@ -3000,9 +2529,9 @@
           <w:szCs w:val="20"/>
           <w:u w:val="single"/>
         </w:rPr>
-        <w:t xml:space="preserve">{{ </w:t>
-      </w:r>
-      <w:proofErr w:type="spellStart"/>
+        <w:t>{{ domestic</w:t>
+      </w:r>
+      <w:proofErr w:type="gramEnd"/>
       <w:r>
         <w:rPr>
           <w:rFonts w:ascii="Palatino Linotype" w:hAnsi="Palatino Linotype"/>
@@ -3012,101 +2541,77 @@
           <w:szCs w:val="20"/>
           <w:u w:val="single"/>
         </w:rPr>
-        <w:t>domestic</w:t>
+        <w:t>_violence_conditions.surrender_weapons_date }}</w:t>
+      </w:r>
+      <w:r>
+        <w:rPr>
+          <w:rFonts w:ascii="Palatino Linotype" w:hAnsi="Palatino Linotype"/>
+          <w:bCs/>
+          <w:sz w:val="20"/>
+          <w:szCs w:val="20"/>
+        </w:rPr>
+        <w:t>.</w:t>
+      </w:r>
+      <w:r>
+        <w:rPr>
+          <w:rFonts w:ascii="Palatino Linotype" w:hAnsi="Palatino Linotype"/>
+          <w:bCs/>
+          <w:sz w:val="20"/>
+          <w:szCs w:val="20"/>
+        </w:rPr>
+        <w:t xml:space="preserve"> </w:t>
+      </w:r>
+      <w:r>
+        <w:rPr>
+          <w:rFonts w:ascii="Palatino Linotype" w:hAnsi="Palatino Linotype"/>
+          <w:bCs/>
+          <w:sz w:val="20"/>
+          <w:szCs w:val="20"/>
+        </w:rPr>
+        <w:t>Any deadly weapons, including firearms and ammunition</w:t>
+      </w:r>
+      <w:r>
+        <w:rPr>
+          <w:rFonts w:ascii="Palatino Linotype" w:hAnsi="Palatino Linotype"/>
+          <w:bCs/>
+          <w:sz w:val="20"/>
+          <w:szCs w:val="20"/>
+        </w:rPr>
+        <w:t>,</w:t>
+      </w:r>
+      <w:r>
+        <w:rPr>
+          <w:rFonts w:ascii="Palatino Linotype" w:hAnsi="Palatino Linotype"/>
+          <w:bCs/>
+          <w:sz w:val="20"/>
+          <w:szCs w:val="20"/>
+        </w:rPr>
+        <w:t xml:space="preserve"> accepted by the arresting agency shall be held in protective custody for the duration of this </w:t>
+      </w:r>
+      <w:proofErr w:type="gramStart"/>
+      <w:r>
+        <w:rPr>
+          <w:rFonts w:ascii="Palatino Linotype" w:hAnsi="Palatino Linotype"/>
+          <w:bCs/>
+          <w:sz w:val="20"/>
+          <w:szCs w:val="20"/>
+        </w:rPr>
+        <w:t>Order.</w:t>
+      </w:r>
+      <w:r>
+        <w:rPr>
+          <w:rFonts w:ascii="Palatino Linotype" w:hAnsi="Palatino Linotype"/>
+          <w:bCs/>
+          <w:color w:val="FF0000"/>
+          <w:sz w:val="20"/>
+          <w:szCs w:val="20"/>
+        </w:rPr>
+        <w:t>{</w:t>
       </w:r>
       <w:proofErr w:type="gramEnd"/>
       <w:r>
         <w:rPr>
           <w:rFonts w:ascii="Palatino Linotype" w:hAnsi="Palatino Linotype"/>
-          <w:b/>
-          <w:bCs/>
-          <w:sz w:val="20"/>
-          <w:szCs w:val="20"/>
-          <w:u w:val="single"/>
-        </w:rPr>
-        <w:t>_violence_conditions.surrender_weapons_date</w:t>
-      </w:r>
-      <w:proofErr w:type="spellEnd"/>
-      <w:r>
-        <w:rPr>
-          <w:rFonts w:ascii="Palatino Linotype" w:hAnsi="Palatino Linotype"/>
-          <w:b/>
-          <w:bCs/>
-          <w:sz w:val="20"/>
-          <w:szCs w:val="20"/>
-          <w:u w:val="single"/>
-        </w:rPr>
-        <w:t xml:space="preserve"> }}</w:t>
-      </w:r>
-      <w:r>
-        <w:rPr>
-          <w:rFonts w:ascii="Palatino Linotype" w:hAnsi="Palatino Linotype"/>
-          <w:bCs/>
-          <w:sz w:val="20"/>
-          <w:szCs w:val="20"/>
-        </w:rPr>
-        <w:t>.</w:t>
-      </w:r>
-      <w:r>
-        <w:rPr>
-          <w:rFonts w:ascii="Palatino Linotype" w:hAnsi="Palatino Linotype"/>
-          <w:bCs/>
-          <w:sz w:val="20"/>
-          <w:szCs w:val="20"/>
-        </w:rPr>
-        <w:t xml:space="preserve"> </w:t>
-      </w:r>
-      <w:r>
-        <w:rPr>
-          <w:rFonts w:ascii="Palatino Linotype" w:hAnsi="Palatino Linotype"/>
-          <w:bCs/>
-          <w:sz w:val="20"/>
-          <w:szCs w:val="20"/>
-        </w:rPr>
-        <w:t>Any deadly weapons, including firearms and ammunition</w:t>
-      </w:r>
-      <w:r>
-        <w:rPr>
-          <w:rFonts w:ascii="Palatino Linotype" w:hAnsi="Palatino Linotype"/>
-          <w:bCs/>
-          <w:sz w:val="20"/>
-          <w:szCs w:val="20"/>
-        </w:rPr>
-        <w:t>,</w:t>
-      </w:r>
-      <w:r>
-        <w:rPr>
-          <w:rFonts w:ascii="Palatino Linotype" w:hAnsi="Palatino Linotype"/>
-          <w:bCs/>
-          <w:sz w:val="20"/>
-          <w:szCs w:val="20"/>
-        </w:rPr>
-        <w:t xml:space="preserve"> accepted by the arresting agency shall be held in protective custody for the duration of this </w:t>
-      </w:r>
-      <w:proofErr w:type="gramStart"/>
-      <w:r>
-        <w:rPr>
-          <w:rFonts w:ascii="Palatino Linotype" w:hAnsi="Palatino Linotype"/>
-          <w:bCs/>
-          <w:sz w:val="20"/>
-          <w:szCs w:val="20"/>
-        </w:rPr>
-        <w:t>Order.</w:t>
-      </w:r>
-      <w:r>
-        <w:rPr>
-          <w:rFonts w:ascii="Palatino Linotype" w:hAnsi="Palatino Linotype"/>
-          <w:bCs/>
-          <w:color w:val="FF0000"/>
-          <w:sz w:val="20"/>
-          <w:szCs w:val="20"/>
-        </w:rPr>
-        <w:t>{</w:t>
-      </w:r>
-      <w:proofErr w:type="gramEnd"/>
-      <w:r>
-        <w:rPr>
-          <w:rFonts w:ascii="Palatino Linotype" w:hAnsi="Palatino Linotype"/>
           <w:bCs/>
           <w:color w:val="FF0000"/>
           <w:sz w:val="20"/>
@@ -3134,7 +2639,6 @@
         </w:rPr>
         <w:t xml:space="preserve">{% if </w:t>
       </w:r>
-      <w:proofErr w:type="spellStart"/>
       <w:r>
         <w:rPr>
           <w:rFonts w:ascii="Palatino Linotype" w:hAnsi="Palatino Linotype"/>
@@ -3153,18 +2657,7 @@
           <w:sz w:val="20"/>
           <w:szCs w:val="20"/>
         </w:rPr>
-        <w:t>.no_alcohol_drugs</w:t>
-      </w:r>
-      <w:proofErr w:type="spellEnd"/>
-      <w:r>
-        <w:rPr>
-          <w:rFonts w:ascii="Palatino Linotype" w:hAnsi="Palatino Linotype"/>
-          <w:bCs/>
-          <w:color w:val="FF0000"/>
-          <w:sz w:val="20"/>
-          <w:szCs w:val="20"/>
-        </w:rPr>
-        <w:t xml:space="preserve"> is true %}</w:t>
+        <w:t>.no_alcohol_drugs is true %}</w:t>
       </w:r>
     </w:p>
     <w:p>
@@ -3246,7 +2739,6 @@
         </w:rPr>
         <w:t xml:space="preserve">{% if </w:t>
       </w:r>
-      <w:proofErr w:type="spellStart"/>
       <w:r>
         <w:rPr>
           <w:rFonts w:ascii="Palatino Linotype" w:hAnsi="Palatino Linotype"/>
@@ -3265,18 +2757,7 @@
           <w:sz w:val="20"/>
           <w:szCs w:val="20"/>
         </w:rPr>
-        <w:t>.alcohol_drugs_assessment</w:t>
-      </w:r>
-      <w:proofErr w:type="spellEnd"/>
-      <w:r>
-        <w:rPr>
-          <w:rFonts w:ascii="Palatino Linotype" w:hAnsi="Palatino Linotype"/>
-          <w:bCs/>
-          <w:color w:val="FF0000"/>
-          <w:sz w:val="20"/>
-          <w:szCs w:val="20"/>
-        </w:rPr>
-        <w:t xml:space="preserve"> is true %}</w:t>
+        <w:t>.alcohol_drugs_assessment is true %}</w:t>
       </w:r>
     </w:p>
     <w:p>
@@ -3335,18 +2816,7 @@
           <w:sz w:val="20"/>
           <w:szCs w:val="20"/>
         </w:rPr>
-        <w:t xml:space="preserve">% endif %}{% if </w:t>
-      </w:r>
-      <w:proofErr w:type="spellStart"/>
-      <w:r>
-        <w:rPr>
-          <w:rFonts w:ascii="Palatino Linotype" w:hAnsi="Palatino Linotype"/>
-          <w:bCs/>
-          <w:color w:val="FF0000"/>
-          <w:sz w:val="20"/>
-          <w:szCs w:val="20"/>
-        </w:rPr>
-        <w:t>bond_conditions</w:t>
+        <w:t>% endif %}{% if bond_conditions</w:t>
       </w:r>
       <w:r>
         <w:rPr>
@@ -3366,18 +2836,7 @@
           <w:sz w:val="20"/>
           <w:szCs w:val="20"/>
         </w:rPr>
-        <w:t>_assessment</w:t>
-      </w:r>
-      <w:proofErr w:type="spellEnd"/>
-      <w:r>
-        <w:rPr>
-          <w:rFonts w:ascii="Palatino Linotype" w:hAnsi="Palatino Linotype"/>
-          <w:bCs/>
-          <w:color w:val="FF0000"/>
-          <w:sz w:val="20"/>
-          <w:szCs w:val="20"/>
-        </w:rPr>
-        <w:t xml:space="preserve"> is true %}</w:t>
+        <w:t>_assessment is true %}</w:t>
       </w:r>
     </w:p>
     <w:p>
@@ -3456,7 +2915,6 @@
         </w:rPr>
         <w:t xml:space="preserve">% endif %}{% if </w:t>
       </w:r>
-      <w:proofErr w:type="spellStart"/>
       <w:r>
         <w:rPr>
           <w:rFonts w:ascii="Palatino Linotype" w:hAnsi="Palatino Linotype"/>
@@ -3475,18 +2933,27 @@
           <w:sz w:val="20"/>
           <w:szCs w:val="20"/>
         </w:rPr>
-        <w:t>.alcohol_test_kiosk</w:t>
-      </w:r>
-      <w:proofErr w:type="spellEnd"/>
-      <w:r>
-        <w:rPr>
-          <w:rFonts w:ascii="Palatino Linotype" w:hAnsi="Palatino Linotype"/>
-          <w:bCs/>
-          <w:color w:val="FF0000"/>
-          <w:sz w:val="20"/>
-          <w:szCs w:val="20"/>
-        </w:rPr>
-        <w:t xml:space="preserve"> is true %}</w:t>
+        <w:t>.</w:t>
+      </w:r>
+      <w:r>
+        <w:rPr>
+          <w:rFonts w:ascii="Palatino Linotype" w:hAnsi="Palatino Linotype"/>
+          <w:bCs/>
+          <w:color w:val="FF0000"/>
+          <w:sz w:val="20"/>
+          <w:szCs w:val="20"/>
+        </w:rPr>
+        <w:t xml:space="preserve">fingerprint_in_court </w:t>
+      </w:r>
+      <w:r>
+        <w:rPr>
+          <w:rFonts w:ascii="Palatino Linotype" w:hAnsi="Palatino Linotype"/>
+          <w:bCs/>
+          <w:color w:val="FF0000"/>
+          <w:sz w:val="20"/>
+          <w:szCs w:val="20"/>
+        </w:rPr>
+        <w:t>is true %}</w:t>
       </w:r>
     </w:p>
     <w:p>
@@ -3510,11 +2977,21 @@
       <w:r>
         <w:rPr>
           <w:rFonts w:ascii="Palatino Linotype" w:hAnsi="Palatino Linotype"/>
-          <w:bCs/>
-          <w:sz w:val="20"/>
-          <w:szCs w:val="20"/>
-        </w:rPr>
-        <w:t xml:space="preserve">Defendant shall report to the Office of Community Control forthwith to determine a schedule for alcohol tests with the AB (Alcohol) </w:t>
+          <w:b/>
+          <w:bCs/>
+          <w:sz w:val="20"/>
+          <w:szCs w:val="20"/>
+        </w:rPr>
+        <w:t xml:space="preserve">Fingerprinting Required: </w:t>
+      </w:r>
+      <w:r>
+        <w:rPr>
+          <w:rFonts w:ascii="Palatino Linotype" w:hAnsi="Palatino Linotype"/>
+          <w:bCs/>
+          <w:sz w:val="20"/>
+          <w:szCs w:val="20"/>
+        </w:rPr>
+        <w:t xml:space="preserve">Unless defendant was previously fingerprinted for the charges in this case, defendant shall be fingerprinted by court staff today. Failure to be fingerprinted today may result in revocation of defendant’s </w:t>
       </w:r>
       <w:proofErr w:type="gramStart"/>
       <w:r>
@@ -3524,7 +3001,7 @@
           <w:sz w:val="20"/>
           <w:szCs w:val="20"/>
         </w:rPr>
-        <w:t>Kisok.</w:t>
+        <w:t>bond.</w:t>
       </w:r>
       <w:r>
         <w:rPr>
@@ -3547,7 +3024,6 @@
         </w:rPr>
         <w:t xml:space="preserve">% endif %}{% if </w:t>
       </w:r>
-      <w:proofErr w:type="spellStart"/>
       <w:r>
         <w:rPr>
           <w:rFonts w:ascii="Palatino Linotype" w:hAnsi="Palatino Linotype"/>
@@ -3566,18 +3042,7 @@
           <w:sz w:val="20"/>
           <w:szCs w:val="20"/>
         </w:rPr>
-        <w:t>.specialized_docket</w:t>
-      </w:r>
-      <w:proofErr w:type="spellEnd"/>
-      <w:r>
-        <w:rPr>
-          <w:rFonts w:ascii="Palatino Linotype" w:hAnsi="Palatino Linotype"/>
-          <w:bCs/>
-          <w:color w:val="FF0000"/>
-          <w:sz w:val="20"/>
-          <w:szCs w:val="20"/>
-        </w:rPr>
-        <w:t xml:space="preserve"> is true %}</w:t>
+        <w:t>.specialized_docket is true %}</w:t>
       </w:r>
     </w:p>
     <w:p>
@@ -3627,7 +3092,6 @@
         </w:rPr>
         <w:t xml:space="preserve"> </w:t>
       </w:r>
-      <w:proofErr w:type="spellStart"/>
       <w:r>
         <w:rPr>
           <w:rFonts w:ascii="Palatino Linotype" w:hAnsi="Palatino Linotype"/>
@@ -3654,17 +3118,7 @@
           <w:sz w:val="20"/>
           <w:szCs w:val="20"/>
         </w:rPr>
-        <w:t>.specialized_docket_type</w:t>
-      </w:r>
-      <w:proofErr w:type="spellEnd"/>
-      <w:r>
-        <w:rPr>
-          <w:rFonts w:ascii="Palatino Linotype" w:hAnsi="Palatino Linotype"/>
-          <w:bCs/>
-          <w:sz w:val="20"/>
-          <w:szCs w:val="20"/>
-        </w:rPr>
-        <w:t xml:space="preserve"> }}.</w:t>
+        <w:t>.specialized_docket_type }}.</w:t>
       </w:r>
       <w:r>
         <w:rPr>
@@ -3686,7 +3140,6 @@
         </w:rPr>
         <w:t xml:space="preserve">{% if </w:t>
       </w:r>
-      <w:proofErr w:type="spellStart"/>
       <w:r>
         <w:rPr>
           <w:rFonts w:ascii="Palatino Linotype" w:hAnsi="Palatino Linotype"/>
@@ -3705,18 +3158,7 @@
           <w:sz w:val="20"/>
           <w:szCs w:val="20"/>
         </w:rPr>
-        <w:t>.monitoring</w:t>
-      </w:r>
-      <w:proofErr w:type="spellEnd"/>
-      <w:r>
-        <w:rPr>
-          <w:rFonts w:ascii="Palatino Linotype" w:hAnsi="Palatino Linotype"/>
-          <w:bCs/>
-          <w:color w:val="FF0000"/>
-          <w:sz w:val="20"/>
-          <w:szCs w:val="20"/>
-        </w:rPr>
-        <w:t xml:space="preserve"> is true %}</w:t>
+        <w:t>.monitoring is true %}</w:t>
       </w:r>
     </w:p>
     <w:p>
@@ -3847,7 +3289,6 @@
         </w:rPr>
         <w:t xml:space="preserve"> </w:t>
       </w:r>
-      <w:proofErr w:type="spellStart"/>
       <w:r>
         <w:rPr>
           <w:rFonts w:ascii="Palatino Linotype" w:hAnsi="Palatino Linotype"/>
@@ -3874,17 +3315,7 @@
           <w:sz w:val="20"/>
           <w:szCs w:val="20"/>
         </w:rPr>
-        <w:t>.monitoring_type</w:t>
-      </w:r>
-      <w:proofErr w:type="spellEnd"/>
-      <w:r>
-        <w:rPr>
-          <w:rFonts w:ascii="Palatino Linotype" w:hAnsi="Palatino Linotype"/>
-          <w:bCs/>
-          <w:sz w:val="20"/>
-          <w:szCs w:val="20"/>
-        </w:rPr>
-        <w:t xml:space="preserve"> }}.</w:t>
+        <w:t>.monitoring_type }}.</w:t>
       </w:r>
       <w:r>
         <w:rPr>
@@ -3913,18 +3344,7 @@
           <w:sz w:val="20"/>
           <w:szCs w:val="20"/>
         </w:rPr>
-        <w:t xml:space="preserve">% if </w:t>
-      </w:r>
-      <w:proofErr w:type="spellStart"/>
-      <w:r>
-        <w:rPr>
-          <w:rFonts w:ascii="Palatino Linotype" w:hAnsi="Palatino Linotype"/>
-          <w:bCs/>
-          <w:color w:val="FF0000"/>
-          <w:sz w:val="20"/>
-          <w:szCs w:val="20"/>
-        </w:rPr>
-        <w:t>bond_</w:t>
+        <w:t>% if bond_</w:t>
       </w:r>
       <w:proofErr w:type="gramStart"/>
       <w:r>
@@ -3946,18 +3366,7 @@
           <w:sz w:val="20"/>
           <w:szCs w:val="20"/>
         </w:rPr>
-        <w:t>_type</w:t>
-      </w:r>
-      <w:proofErr w:type="spellEnd"/>
-      <w:r>
-        <w:rPr>
-          <w:rFonts w:ascii="Palatino Linotype" w:hAnsi="Palatino Linotype"/>
-          <w:bCs/>
-          <w:color w:val="FF0000"/>
-          <w:sz w:val="20"/>
-          <w:szCs w:val="20"/>
-        </w:rPr>
-        <w:t xml:space="preserve"> == ‘</w:t>
+        <w:t>_type == ‘</w:t>
       </w:r>
       <w:r>
         <w:rPr>
@@ -4058,29 +3467,7 @@
           <w:sz w:val="20"/>
           <w:szCs w:val="20"/>
         </w:rPr>
-        <w:t xml:space="preserve">{% if </w:t>
-      </w:r>
-      <w:proofErr w:type="spellStart"/>
-      <w:r>
-        <w:rPr>
-          <w:rFonts w:ascii="Palatino Linotype" w:hAnsi="Palatino Linotype"/>
-          <w:bCs/>
-          <w:color w:val="FF0000"/>
-          <w:sz w:val="20"/>
-          <w:szCs w:val="20"/>
-        </w:rPr>
-        <w:t>custodial_supervision.ordered</w:t>
-      </w:r>
-      <w:proofErr w:type="spellEnd"/>
-      <w:r>
-        <w:rPr>
-          <w:rFonts w:ascii="Palatino Linotype" w:hAnsi="Palatino Linotype"/>
-          <w:bCs/>
-          <w:color w:val="FF0000"/>
-          <w:sz w:val="20"/>
-          <w:szCs w:val="20"/>
-        </w:rPr>
-        <w:t xml:space="preserve"> is true %}</w:t>
+        <w:t>{% if custodial_supervision.ordered is true %}</w:t>
       </w:r>
     </w:p>
     <w:p>
@@ -4129,9 +3516,9 @@
           <w:szCs w:val="20"/>
           <w:u w:val="single"/>
         </w:rPr>
-        <w:t xml:space="preserve">{{ </w:t>
-      </w:r>
-      <w:proofErr w:type="spellStart"/>
+        <w:t>{{ custodial</w:t>
+      </w:r>
+      <w:proofErr w:type="gramEnd"/>
       <w:r>
         <w:rPr>
           <w:rFonts w:ascii="Palatino Linotype" w:hAnsi="Palatino Linotype"/>
@@ -4141,31 +3528,7 @@
           <w:szCs w:val="20"/>
           <w:u w:val="single"/>
         </w:rPr>
-        <w:t>custodial</w:t>
-      </w:r>
-      <w:proofErr w:type="gramEnd"/>
-      <w:r>
-        <w:rPr>
-          <w:rFonts w:ascii="Palatino Linotype" w:hAnsi="Palatino Linotype"/>
-          <w:b/>
-          <w:bCs/>
-          <w:sz w:val="20"/>
-          <w:szCs w:val="20"/>
-          <w:u w:val="single"/>
-        </w:rPr>
-        <w:t>_supervision.supervisor</w:t>
-      </w:r>
-      <w:proofErr w:type="spellEnd"/>
-      <w:r>
-        <w:rPr>
-          <w:rFonts w:ascii="Palatino Linotype" w:hAnsi="Palatino Linotype"/>
-          <w:b/>
-          <w:bCs/>
-          <w:sz w:val="20"/>
-          <w:szCs w:val="20"/>
-          <w:u w:val="single"/>
-        </w:rPr>
-        <w:t xml:space="preserve"> }}</w:t>
+        <w:t>_supervision.supervisor }}</w:t>
       </w:r>
       <w:r>
         <w:rPr>
@@ -4196,7 +3559,6 @@
         </w:rPr>
         <w:t xml:space="preserve">{% if </w:t>
       </w:r>
-      <w:proofErr w:type="spellStart"/>
       <w:r>
         <w:rPr>
           <w:rFonts w:ascii="Palatino Linotype" w:hAnsi="Palatino Linotype"/>
@@ -4215,18 +3577,7 @@
           <w:sz w:val="20"/>
           <w:szCs w:val="20"/>
         </w:rPr>
-        <w:t>ordered</w:t>
-      </w:r>
-      <w:proofErr w:type="spellEnd"/>
-      <w:r>
-        <w:rPr>
-          <w:rFonts w:ascii="Palatino Linotype" w:hAnsi="Palatino Linotype"/>
-          <w:bCs/>
-          <w:color w:val="FF0000"/>
-          <w:sz w:val="20"/>
-          <w:szCs w:val="20"/>
-        </w:rPr>
-        <w:t xml:space="preserve"> is true %}</w:t>
+        <w:t>ordered is true %}</w:t>
       </w:r>
       <w:r>
         <w:rPr>
@@ -4318,7 +3669,6 @@
         </w:rPr>
         <w:t xml:space="preserve">{% if </w:t>
       </w:r>
-      <w:proofErr w:type="spellStart"/>
       <w:r>
         <w:rPr>
           <w:rFonts w:ascii="Palatino Linotype" w:hAnsi="Palatino Linotype"/>
@@ -4350,7 +3700,6 @@
         </w:rPr>
         <w:t>objection</w:t>
       </w:r>
-      <w:proofErr w:type="spellEnd"/>
       <w:proofErr w:type="gramEnd"/>
       <w:r>
         <w:rPr>
@@ -4388,40 +3737,67 @@
           <w:sz w:val="20"/>
           <w:szCs w:val="20"/>
         </w:rPr>
-        <w:t xml:space="preserve">{% </w:t>
-      </w:r>
-      <w:proofErr w:type="spellStart"/>
-      <w:r>
-        <w:rPr>
-          <w:rFonts w:ascii="Palatino Linotype" w:hAnsi="Palatino Linotype"/>
-          <w:bCs/>
-          <w:color w:val="FF0000"/>
-          <w:sz w:val="20"/>
-          <w:szCs w:val="20"/>
-        </w:rPr>
-        <w:t>elif</w:t>
-      </w:r>
-      <w:proofErr w:type="spellEnd"/>
-      <w:r>
-        <w:rPr>
-          <w:rFonts w:ascii="Palatino Linotype" w:hAnsi="Palatino Linotype"/>
-          <w:bCs/>
-          <w:color w:val="FF0000"/>
+        <w:t>{% elif admin_license_</w:t>
+      </w:r>
+      <w:proofErr w:type="gramStart"/>
+      <w:r>
+        <w:rPr>
+          <w:rFonts w:ascii="Palatino Linotype" w:hAnsi="Palatino Linotype"/>
+          <w:bCs/>
+          <w:color w:val="FF0000"/>
+          <w:sz w:val="20"/>
+          <w:szCs w:val="20"/>
+        </w:rPr>
+        <w:t>suspension.</w:t>
+      </w:r>
+      <w:r>
+        <w:rPr>
+          <w:rFonts w:ascii="Palatino Linotype" w:hAnsi="Palatino Linotype"/>
+          <w:bCs/>
+          <w:color w:val="FF0000"/>
+          <w:sz w:val="20"/>
+          <w:szCs w:val="20"/>
+        </w:rPr>
+        <w:t>objection</w:t>
+      </w:r>
+      <w:proofErr w:type="gramEnd"/>
+      <w:r>
+        <w:rPr>
+          <w:rFonts w:ascii="Palatino Linotype" w:hAnsi="Palatino Linotype"/>
+          <w:bCs/>
+          <w:color w:val="FF0000"/>
+          <w:sz w:val="20"/>
+          <w:szCs w:val="20"/>
+        </w:rPr>
+        <w:t xml:space="preserve"> == ‘No’ %}</w:t>
+      </w:r>
+      <w:r>
+        <w:rPr>
+          <w:rFonts w:ascii="Palatino Linotype" w:hAnsi="Palatino Linotype"/>
+          <w:bCs/>
+          <w:sz w:val="20"/>
+          <w:szCs w:val="20"/>
+        </w:rPr>
+        <w:t>The State did not object to the stay.</w:t>
+      </w:r>
+      <w:r>
+        <w:rPr>
+          <w:rFonts w:ascii="Palatino Linotype" w:hAnsi="Palatino Linotype"/>
+          <w:bCs/>
           <w:sz w:val="20"/>
           <w:szCs w:val="20"/>
         </w:rPr>
         <w:t xml:space="preserve"> </w:t>
       </w:r>
-      <w:proofErr w:type="spellStart"/>
-      <w:r>
-        <w:rPr>
-          <w:rFonts w:ascii="Palatino Linotype" w:hAnsi="Palatino Linotype"/>
-          <w:bCs/>
-          <w:color w:val="FF0000"/>
-          <w:sz w:val="20"/>
-          <w:szCs w:val="20"/>
-        </w:rPr>
-        <w:t>admin_license_</w:t>
+      <w:r>
+        <w:rPr>
+          <w:rFonts w:ascii="Palatino Linotype" w:hAnsi="Palatino Linotype"/>
+          <w:bCs/>
+          <w:color w:val="FF0000"/>
+          <w:sz w:val="20"/>
+          <w:szCs w:val="20"/>
+        </w:rPr>
+        <w:t xml:space="preserve">{% endif </w:t>
       </w:r>
       <w:proofErr w:type="gramStart"/>
       <w:r>
@@ -4432,19 +3808,18 @@
           <w:sz w:val="20"/>
           <w:szCs w:val="20"/>
         </w:rPr>
-        <w:t>suspension.</w:t>
-      </w:r>
-      <w:r>
-        <w:rPr>
-          <w:rFonts w:ascii="Palatino Linotype" w:hAnsi="Palatino Linotype"/>
-          <w:bCs/>
-          <w:color w:val="FF0000"/>
-          <w:sz w:val="20"/>
-          <w:szCs w:val="20"/>
-        </w:rPr>
-        <w:t>objection</w:t>
-      </w:r>
-      <w:proofErr w:type="spellEnd"/>
+        <w:t>%}</w:t>
+      </w:r>
+      <w:r>
+        <w:rPr>
+          <w:rFonts w:ascii="Palatino Linotype" w:hAnsi="Palatino Linotype"/>
+          <w:bCs/>
+          <w:color w:val="FF0000"/>
+          <w:sz w:val="20"/>
+          <w:szCs w:val="20"/>
+        </w:rPr>
+        <w:t>{</w:t>
+      </w:r>
       <w:proofErr w:type="gramEnd"/>
       <w:r>
         <w:rPr>
@@ -4454,16 +3829,151 @@
           <w:sz w:val="20"/>
           <w:szCs w:val="20"/>
         </w:rPr>
-        <w:t xml:space="preserve"> == ‘No’ %}</w:t>
-      </w:r>
-      <w:r>
-        <w:rPr>
-          <w:rFonts w:ascii="Palatino Linotype" w:hAnsi="Palatino Linotype"/>
-          <w:bCs/>
-          <w:sz w:val="20"/>
-          <w:szCs w:val="20"/>
-        </w:rPr>
-        <w:t>The State did not object to the stay.</w:t>
+        <w:t xml:space="preserve">% if </w:t>
+      </w:r>
+      <w:r>
+        <w:rPr>
+          <w:rFonts w:ascii="Palatino Linotype" w:hAnsi="Palatino Linotype"/>
+          <w:bCs/>
+          <w:color w:val="FF0000"/>
+          <w:sz w:val="20"/>
+          <w:szCs w:val="20"/>
+        </w:rPr>
+        <w:t>admin_license_suspension.</w:t>
+      </w:r>
+      <w:r>
+        <w:rPr>
+          <w:rFonts w:ascii="Palatino Linotype" w:hAnsi="Palatino Linotype"/>
+          <w:bCs/>
+          <w:color w:val="FF0000"/>
+          <w:sz w:val="20"/>
+          <w:szCs w:val="20"/>
+        </w:rPr>
+        <w:t>disposition == ‘Granted’ %}</w:t>
+      </w:r>
+      <w:r>
+        <w:rPr>
+          <w:rFonts w:ascii="Palatino Linotype" w:hAnsi="Palatino Linotype"/>
+          <w:bCs/>
+          <w:sz w:val="20"/>
+          <w:szCs w:val="20"/>
+        </w:rPr>
+        <w:t>The Court GRANTED</w:t>
+      </w:r>
+      <w:r>
+        <w:rPr>
+          <w:rFonts w:ascii="Palatino Linotype" w:hAnsi="Palatino Linotype"/>
+          <w:bCs/>
+          <w:sz w:val="20"/>
+          <w:szCs w:val="20"/>
+        </w:rPr>
+        <w:t xml:space="preserve"> the administrative license suspension </w:t>
+      </w:r>
+      <w:r>
+        <w:rPr>
+          <w:rFonts w:ascii="Palatino Linotype" w:hAnsi="Palatino Linotype"/>
+          <w:bCs/>
+          <w:sz w:val="20"/>
+          <w:szCs w:val="20"/>
+        </w:rPr>
+        <w:t xml:space="preserve">and the administrative license suspension is STAYED. </w:t>
+      </w:r>
+      <w:r>
+        <w:rPr>
+          <w:rFonts w:ascii="Palatino Linotype" w:hAnsi="Palatino Linotype"/>
+          <w:bCs/>
+          <w:color w:val="FF0000"/>
+          <w:sz w:val="20"/>
+          <w:szCs w:val="20"/>
+        </w:rPr>
+        <w:t>{% elif admin_license_</w:t>
+      </w:r>
+      <w:proofErr w:type="gramStart"/>
+      <w:r>
+        <w:rPr>
+          <w:rFonts w:ascii="Palatino Linotype" w:hAnsi="Palatino Linotype"/>
+          <w:bCs/>
+          <w:color w:val="FF0000"/>
+          <w:sz w:val="20"/>
+          <w:szCs w:val="20"/>
+        </w:rPr>
+        <w:t>suspensi</w:t>
+      </w:r>
+      <w:r>
+        <w:rPr>
+          <w:rFonts w:ascii="Palatino Linotype" w:hAnsi="Palatino Linotype"/>
+          <w:bCs/>
+          <w:color w:val="FF0000"/>
+          <w:sz w:val="20"/>
+          <w:szCs w:val="20"/>
+        </w:rPr>
+        <w:t>on.</w:t>
+      </w:r>
+      <w:r>
+        <w:rPr>
+          <w:rFonts w:ascii="Palatino Linotype" w:hAnsi="Palatino Linotype"/>
+          <w:bCs/>
+          <w:color w:val="FF0000"/>
+          <w:sz w:val="20"/>
+          <w:szCs w:val="20"/>
+        </w:rPr>
+        <w:t>disposition</w:t>
+      </w:r>
+      <w:proofErr w:type="gramEnd"/>
+      <w:r>
+        <w:rPr>
+          <w:rFonts w:ascii="Palatino Linotype" w:hAnsi="Palatino Linotype"/>
+          <w:bCs/>
+          <w:color w:val="FF0000"/>
+          <w:sz w:val="20"/>
+          <w:szCs w:val="20"/>
+        </w:rPr>
+        <w:t xml:space="preserve"> == ‘Denied’ %}</w:t>
+      </w:r>
+      <w:r>
+        <w:rPr>
+          <w:rFonts w:ascii="Palatino Linotype" w:hAnsi="Palatino Linotype"/>
+          <w:bCs/>
+          <w:sz w:val="20"/>
+          <w:szCs w:val="20"/>
+        </w:rPr>
+        <w:t xml:space="preserve">The Court DENIED </w:t>
+      </w:r>
+      <w:r>
+        <w:rPr>
+          <w:rFonts w:ascii="Palatino Linotype" w:hAnsi="Palatino Linotype"/>
+          <w:bCs/>
+          <w:sz w:val="20"/>
+          <w:szCs w:val="20"/>
+        </w:rPr>
+        <w:t xml:space="preserve">the administrative license suspension and </w:t>
+      </w:r>
+      <w:r>
+        <w:rPr>
+          <w:rFonts w:ascii="Palatino Linotype" w:hAnsi="Palatino Linotype"/>
+          <w:bCs/>
+          <w:sz w:val="20"/>
+          <w:szCs w:val="20"/>
+        </w:rPr>
+        <w:t>the administrative l</w:t>
+      </w:r>
+      <w:r>
+        <w:rPr>
+          <w:rFonts w:ascii="Palatino Linotype" w:hAnsi="Palatino Linotype"/>
+          <w:bCs/>
+          <w:sz w:val="20"/>
+          <w:szCs w:val="20"/>
+        </w:rPr>
+        <w:t>icense suspension IS NOT STAYED</w:t>
+      </w:r>
+      <w:r>
+        <w:rPr>
+          <w:rFonts w:ascii="Palatino Linotype" w:hAnsi="Palatino Linotype"/>
+          <w:bCs/>
+          <w:sz w:val="20"/>
+          <w:szCs w:val="20"/>
+        </w:rPr>
+        <w:t>.</w:t>
       </w:r>
       <w:r>
         <w:rPr>
@@ -4516,7 +4026,6 @@
         </w:rPr>
         <w:t xml:space="preserve">% if </w:t>
       </w:r>
-      <w:proofErr w:type="spellStart"/>
       <w:r>
         <w:rPr>
           <w:rFonts w:ascii="Palatino Linotype" w:hAnsi="Palatino Linotype"/>
@@ -4535,167 +4044,34 @@
           <w:sz w:val="20"/>
           <w:szCs w:val="20"/>
         </w:rPr>
-        <w:t>disposition</w:t>
-      </w:r>
-      <w:proofErr w:type="spellEnd"/>
-      <w:r>
-        <w:rPr>
-          <w:rFonts w:ascii="Palatino Linotype" w:hAnsi="Palatino Linotype"/>
-          <w:bCs/>
-          <w:color w:val="FF0000"/>
-          <w:sz w:val="20"/>
-          <w:szCs w:val="20"/>
-        </w:rPr>
-        <w:t xml:space="preserve"> == ‘Granted’ %}</w:t>
-      </w:r>
-      <w:r>
-        <w:rPr>
-          <w:rFonts w:ascii="Palatino Linotype" w:hAnsi="Palatino Linotype"/>
-          <w:bCs/>
-          <w:sz w:val="20"/>
-          <w:szCs w:val="20"/>
-        </w:rPr>
-        <w:t>The Court GRANTED</w:t>
-      </w:r>
-      <w:r>
-        <w:rPr>
-          <w:rFonts w:ascii="Palatino Linotype" w:hAnsi="Palatino Linotype"/>
-          <w:bCs/>
-          <w:sz w:val="20"/>
-          <w:szCs w:val="20"/>
-        </w:rPr>
-        <w:t xml:space="preserve"> the administrative license suspension </w:t>
-      </w:r>
-      <w:r>
-        <w:rPr>
-          <w:rFonts w:ascii="Palatino Linotype" w:hAnsi="Palatino Linotype"/>
-          <w:bCs/>
-          <w:sz w:val="20"/>
-          <w:szCs w:val="20"/>
-        </w:rPr>
-        <w:t xml:space="preserve">and the administrative license suspension is STAYED. </w:t>
-      </w:r>
-      <w:r>
-        <w:rPr>
-          <w:rFonts w:ascii="Palatino Linotype" w:hAnsi="Palatino Linotype"/>
-          <w:bCs/>
-          <w:color w:val="FF0000"/>
-          <w:sz w:val="20"/>
-          <w:szCs w:val="20"/>
-        </w:rPr>
-        <w:t xml:space="preserve">{% </w:t>
-      </w:r>
-      <w:proofErr w:type="spellStart"/>
-      <w:r>
-        <w:rPr>
-          <w:rFonts w:ascii="Palatino Linotype" w:hAnsi="Palatino Linotype"/>
-          <w:bCs/>
-          <w:color w:val="FF0000"/>
-          <w:sz w:val="20"/>
-          <w:szCs w:val="20"/>
-        </w:rPr>
-        <w:t>elif</w:t>
-      </w:r>
-      <w:proofErr w:type="spellEnd"/>
-      <w:r>
-        <w:rPr>
-          <w:rFonts w:ascii="Palatino Linotype" w:hAnsi="Palatino Linotype"/>
-          <w:bCs/>
-          <w:color w:val="FF0000"/>
-          <w:sz w:val="20"/>
-          <w:szCs w:val="20"/>
-        </w:rPr>
-        <w:t xml:space="preserve"> </w:t>
-      </w:r>
-      <w:proofErr w:type="spellStart"/>
-      <w:r>
-        <w:rPr>
-          <w:rFonts w:ascii="Palatino Linotype" w:hAnsi="Palatino Linotype"/>
-          <w:bCs/>
-          <w:color w:val="FF0000"/>
-          <w:sz w:val="20"/>
-          <w:szCs w:val="20"/>
-        </w:rPr>
-        <w:t>admin_license_</w:t>
-      </w:r>
-      <w:proofErr w:type="gramStart"/>
-      <w:r>
-        <w:rPr>
-          <w:rFonts w:ascii="Palatino Linotype" w:hAnsi="Palatino Linotype"/>
-          <w:bCs/>
-          <w:color w:val="FF0000"/>
-          <w:sz w:val="20"/>
-          <w:szCs w:val="20"/>
-        </w:rPr>
-        <w:t>suspensi</w:t>
-      </w:r>
-      <w:r>
-        <w:rPr>
-          <w:rFonts w:ascii="Palatino Linotype" w:hAnsi="Palatino Linotype"/>
-          <w:bCs/>
-          <w:color w:val="FF0000"/>
-          <w:sz w:val="20"/>
-          <w:szCs w:val="20"/>
-        </w:rPr>
-        <w:t>on.</w:t>
-      </w:r>
-      <w:r>
-        <w:rPr>
-          <w:rFonts w:ascii="Palatino Linotype" w:hAnsi="Palatino Linotype"/>
-          <w:bCs/>
-          <w:color w:val="FF0000"/>
-          <w:sz w:val="20"/>
-          <w:szCs w:val="20"/>
-        </w:rPr>
-        <w:t>disposition</w:t>
-      </w:r>
-      <w:proofErr w:type="spellEnd"/>
-      <w:proofErr w:type="gramEnd"/>
-      <w:r>
-        <w:rPr>
-          <w:rFonts w:ascii="Palatino Linotype" w:hAnsi="Palatino Linotype"/>
-          <w:bCs/>
-          <w:color w:val="FF0000"/>
-          <w:sz w:val="20"/>
-          <w:szCs w:val="20"/>
-        </w:rPr>
-        <w:t xml:space="preserve"> == ‘Denied’ %}</w:t>
-      </w:r>
-      <w:r>
-        <w:rPr>
-          <w:rFonts w:ascii="Palatino Linotype" w:hAnsi="Palatino Linotype"/>
-          <w:bCs/>
-          <w:sz w:val="20"/>
-          <w:szCs w:val="20"/>
-        </w:rPr>
-        <w:t xml:space="preserve">The Court DENIED </w:t>
-      </w:r>
-      <w:r>
-        <w:rPr>
-          <w:rFonts w:ascii="Palatino Linotype" w:hAnsi="Palatino Linotype"/>
-          <w:bCs/>
-          <w:sz w:val="20"/>
-          <w:szCs w:val="20"/>
-        </w:rPr>
-        <w:t xml:space="preserve">the administrative license suspension and </w:t>
-      </w:r>
-      <w:r>
-        <w:rPr>
-          <w:rFonts w:ascii="Palatino Linotype" w:hAnsi="Palatino Linotype"/>
-          <w:bCs/>
-          <w:sz w:val="20"/>
-          <w:szCs w:val="20"/>
-        </w:rPr>
-        <w:t>the administrative l</w:t>
-      </w:r>
-      <w:r>
-        <w:rPr>
-          <w:rFonts w:ascii="Palatino Linotype" w:hAnsi="Palatino Linotype"/>
-          <w:bCs/>
-          <w:sz w:val="20"/>
-          <w:szCs w:val="20"/>
-        </w:rPr>
-        <w:t>icense suspension IS NOT STAYED</w:t>
+        <w:t>explanation is not none %}</w:t>
+      </w:r>
+      <w:r>
+        <w:rPr>
+          <w:rFonts w:ascii="Palatino Linotype" w:hAnsi="Palatino Linotype"/>
+          <w:bCs/>
+          <w:sz w:val="20"/>
+          <w:szCs w:val="20"/>
+        </w:rPr>
+        <w:t xml:space="preserve">{{ </w:t>
+      </w:r>
+      <w:r>
+        <w:rPr>
+          <w:rFonts w:ascii="Palatino Linotype" w:hAnsi="Palatino Linotype"/>
+          <w:bCs/>
+          <w:sz w:val="20"/>
+          <w:szCs w:val="20"/>
+        </w:rPr>
+        <w:t>admin_license_suspension.</w:t>
+      </w:r>
+      <w:r>
+        <w:rPr>
+          <w:rFonts w:ascii="Palatino Linotype" w:hAnsi="Palatino Linotype"/>
+          <w:bCs/>
+          <w:sz w:val="20"/>
+          <w:szCs w:val="20"/>
+        </w:rPr>
+        <w:t>explanation }}</w:t>
       </w:r>
       <w:r>
         <w:rPr>
@@ -4710,136 +4086,6 @@
         <w:rPr>
           <w:rFonts w:ascii="Palatino Linotype" w:hAnsi="Palatino Linotype"/>
           <w:bCs/>
-          <w:sz w:val="20"/>
-          <w:szCs w:val="20"/>
-        </w:rPr>
-        <w:t xml:space="preserve"> </w:t>
-      </w:r>
-      <w:r>
-        <w:rPr>
-          <w:rFonts w:ascii="Palatino Linotype" w:hAnsi="Palatino Linotype"/>
-          <w:bCs/>
-          <w:color w:val="FF0000"/>
-          <w:sz w:val="20"/>
-          <w:szCs w:val="20"/>
-        </w:rPr>
-        <w:t xml:space="preserve">{% endif </w:t>
-      </w:r>
-      <w:proofErr w:type="gramStart"/>
-      <w:r>
-        <w:rPr>
-          <w:rFonts w:ascii="Palatino Linotype" w:hAnsi="Palatino Linotype"/>
-          <w:bCs/>
-          <w:color w:val="FF0000"/>
-          <w:sz w:val="20"/>
-          <w:szCs w:val="20"/>
-        </w:rPr>
-        <w:t>%}</w:t>
-      </w:r>
-      <w:r>
-        <w:rPr>
-          <w:rFonts w:ascii="Palatino Linotype" w:hAnsi="Palatino Linotype"/>
-          <w:bCs/>
-          <w:color w:val="FF0000"/>
-          <w:sz w:val="20"/>
-          <w:szCs w:val="20"/>
-        </w:rPr>
-        <w:t>{</w:t>
-      </w:r>
-      <w:proofErr w:type="gramEnd"/>
-      <w:r>
-        <w:rPr>
-          <w:rFonts w:ascii="Palatino Linotype" w:hAnsi="Palatino Linotype"/>
-          <w:bCs/>
-          <w:color w:val="FF0000"/>
-          <w:sz w:val="20"/>
-          <w:szCs w:val="20"/>
-        </w:rPr>
-        <w:t xml:space="preserve">% if </w:t>
-      </w:r>
-      <w:proofErr w:type="spellStart"/>
-      <w:r>
-        <w:rPr>
-          <w:rFonts w:ascii="Palatino Linotype" w:hAnsi="Palatino Linotype"/>
-          <w:bCs/>
-          <w:color w:val="FF0000"/>
-          <w:sz w:val="20"/>
-          <w:szCs w:val="20"/>
-        </w:rPr>
-        <w:t>admin_license_suspension.</w:t>
-      </w:r>
-      <w:r>
-        <w:rPr>
-          <w:rFonts w:ascii="Palatino Linotype" w:hAnsi="Palatino Linotype"/>
-          <w:bCs/>
-          <w:color w:val="FF0000"/>
-          <w:sz w:val="20"/>
-          <w:szCs w:val="20"/>
-        </w:rPr>
-        <w:t>explanation</w:t>
-      </w:r>
-      <w:proofErr w:type="spellEnd"/>
-      <w:r>
-        <w:rPr>
-          <w:rFonts w:ascii="Palatino Linotype" w:hAnsi="Palatino Linotype"/>
-          <w:bCs/>
-          <w:color w:val="FF0000"/>
-          <w:sz w:val="20"/>
-          <w:szCs w:val="20"/>
-        </w:rPr>
-        <w:t xml:space="preserve"> is not none %}</w:t>
-      </w:r>
-      <w:r>
-        <w:rPr>
-          <w:rFonts w:ascii="Palatino Linotype" w:hAnsi="Palatino Linotype"/>
-          <w:bCs/>
-          <w:sz w:val="20"/>
-          <w:szCs w:val="20"/>
-        </w:rPr>
-        <w:t xml:space="preserve">{{ </w:t>
-      </w:r>
-      <w:proofErr w:type="spellStart"/>
-      <w:r>
-        <w:rPr>
-          <w:rFonts w:ascii="Palatino Linotype" w:hAnsi="Palatino Linotype"/>
-          <w:bCs/>
-          <w:sz w:val="20"/>
-          <w:szCs w:val="20"/>
-        </w:rPr>
-        <w:t>admin_license_suspension.</w:t>
-      </w:r>
-      <w:r>
-        <w:rPr>
-          <w:rFonts w:ascii="Palatino Linotype" w:hAnsi="Palatino Linotype"/>
-          <w:bCs/>
-          <w:sz w:val="20"/>
-          <w:szCs w:val="20"/>
-        </w:rPr>
-        <w:t>explanation</w:t>
-      </w:r>
-      <w:proofErr w:type="spellEnd"/>
-      <w:r>
-        <w:rPr>
-          <w:rFonts w:ascii="Palatino Linotype" w:hAnsi="Palatino Linotype"/>
-          <w:bCs/>
-          <w:sz w:val="20"/>
-          <w:szCs w:val="20"/>
-        </w:rPr>
-        <w:t xml:space="preserve"> }}</w:t>
-      </w:r>
-      <w:r>
-        <w:rPr>
-          <w:rFonts w:ascii="Palatino Linotype" w:hAnsi="Palatino Linotype"/>
-          <w:bCs/>
-          <w:sz w:val="20"/>
-          <w:szCs w:val="20"/>
-        </w:rPr>
-        <w:t>.</w:t>
-      </w:r>
-      <w:r>
-        <w:rPr>
-          <w:rFonts w:ascii="Palatino Linotype" w:hAnsi="Palatino Linotype"/>
-          <w:bCs/>
           <w:color w:val="FF0000"/>
           <w:sz w:val="20"/>
           <w:szCs w:val="20"/>
@@ -4866,7 +4112,6 @@
         </w:rPr>
         <w:t xml:space="preserve">{% if </w:t>
       </w:r>
-      <w:proofErr w:type="spellStart"/>
       <w:r>
         <w:rPr>
           <w:rFonts w:ascii="Palatino Linotype" w:hAnsi="Palatino Linotype"/>
@@ -4877,7 +4122,6 @@
         </w:rPr>
         <w:t>bond_conditions.public_safety_suspension</w:t>
       </w:r>
-      <w:proofErr w:type="spellEnd"/>
       <w:r>
         <w:rPr>
           <w:rFonts w:ascii="Palatino Linotype" w:hAnsi="Palatino Linotype"/>
@@ -4988,7 +4232,6 @@
         </w:rPr>
         <w:t xml:space="preserve">{% if </w:t>
       </w:r>
-      <w:proofErr w:type="spellStart"/>
       <w:r>
         <w:rPr>
           <w:rFonts w:ascii="Palatino Linotype" w:hAnsi="Palatino Linotype"/>
@@ -5007,18 +4250,7 @@
           <w:sz w:val="20"/>
           <w:szCs w:val="20"/>
         </w:rPr>
-        <w:t>.ordered</w:t>
-      </w:r>
-      <w:proofErr w:type="spellEnd"/>
-      <w:r>
-        <w:rPr>
-          <w:rFonts w:ascii="Palatino Linotype" w:hAnsi="Palatino Linotype"/>
-          <w:bCs/>
-          <w:color w:val="FF0000"/>
-          <w:sz w:val="20"/>
-          <w:szCs w:val="20"/>
-        </w:rPr>
-        <w:t xml:space="preserve"> is true %}</w:t>
+        <w:t>.ordered is true %}</w:t>
       </w:r>
       <w:r>
         <w:rPr>
@@ -5086,17 +4318,7 @@
           <w:sz w:val="20"/>
           <w:szCs w:val="20"/>
         </w:rPr>
-        <w:t xml:space="preserve">{{ </w:t>
-      </w:r>
-      <w:proofErr w:type="spellStart"/>
-      <w:r>
-        <w:rPr>
-          <w:rFonts w:ascii="Palatino Linotype" w:hAnsi="Palatino Linotype"/>
-          <w:bCs/>
-          <w:sz w:val="20"/>
-          <w:szCs w:val="20"/>
-        </w:rPr>
-        <w:t>vehicle</w:t>
+        <w:t>{{ vehicle</w:t>
       </w:r>
       <w:proofErr w:type="gramEnd"/>
       <w:r>
@@ -5106,37 +4328,7 @@
           <w:sz w:val="20"/>
           <w:szCs w:val="20"/>
         </w:rPr>
-        <w:t>_seizure.vehicle_make_model</w:t>
-      </w:r>
-      <w:proofErr w:type="spellEnd"/>
-      <w:r>
-        <w:rPr>
-          <w:rFonts w:ascii="Palatino Linotype" w:hAnsi="Palatino Linotype"/>
-          <w:bCs/>
-          <w:sz w:val="20"/>
-          <w:szCs w:val="20"/>
-        </w:rPr>
-        <w:t xml:space="preserve"> }}, license plate {{ </w:t>
-      </w:r>
-      <w:proofErr w:type="spellStart"/>
-      <w:r>
-        <w:rPr>
-          <w:rFonts w:ascii="Palatino Linotype" w:hAnsi="Palatino Linotype"/>
-          <w:bCs/>
-          <w:sz w:val="20"/>
-          <w:szCs w:val="20"/>
-        </w:rPr>
-        <w:t>vehicle_seizure.vehicle_license_plate</w:t>
-      </w:r>
-      <w:proofErr w:type="spellEnd"/>
-      <w:r>
-        <w:rPr>
-          <w:rFonts w:ascii="Palatino Linotype" w:hAnsi="Palatino Linotype"/>
-          <w:bCs/>
-          <w:sz w:val="20"/>
-          <w:szCs w:val="20"/>
-        </w:rPr>
-        <w:t xml:space="preserve"> }}</w:t>
+        <w:t>_seizure.vehicle_make_model }}, license plate {{ vehicle_seizure.vehicle_license_plate }}</w:t>
       </w:r>
       <w:r>
         <w:rPr>
@@ -5172,16 +4364,7 @@
           <w:sz w:val="20"/>
           <w:szCs w:val="20"/>
         </w:rPr>
-        <w:t xml:space="preserve">{{ </w:t>
-      </w:r>
-      <w:proofErr w:type="spellStart"/>
-      <w:r>
-        <w:rPr>
-          <w:rFonts w:ascii="Palatino Linotype" w:hAnsi="Palatino Linotype"/>
-          <w:sz w:val="20"/>
-          <w:szCs w:val="20"/>
-        </w:rPr>
-        <w:t>defendant</w:t>
+        <w:t>{{ defendant</w:t>
       </w:r>
       <w:proofErr w:type="gramEnd"/>
       <w:r>
@@ -5190,34 +4373,7 @@
           <w:sz w:val="20"/>
           <w:szCs w:val="20"/>
         </w:rPr>
-        <w:t>.first_name</w:t>
-      </w:r>
-      <w:proofErr w:type="spellEnd"/>
-      <w:r>
-        <w:rPr>
-          <w:rFonts w:ascii="Palatino Linotype" w:hAnsi="Palatino Linotype"/>
-          <w:sz w:val="20"/>
-          <w:szCs w:val="20"/>
-        </w:rPr>
-        <w:t xml:space="preserve"> }} {{ </w:t>
-      </w:r>
-      <w:proofErr w:type="spellStart"/>
-      <w:r>
-        <w:rPr>
-          <w:rFonts w:ascii="Palatino Linotype" w:hAnsi="Palatino Linotype"/>
-          <w:sz w:val="20"/>
-          <w:szCs w:val="20"/>
-        </w:rPr>
-        <w:t>defendant.last_name</w:t>
-      </w:r>
-      <w:proofErr w:type="spellEnd"/>
-      <w:r>
-        <w:rPr>
-          <w:rFonts w:ascii="Palatino Linotype" w:hAnsi="Palatino Linotype"/>
-          <w:sz w:val="20"/>
-          <w:szCs w:val="20"/>
-        </w:rPr>
-        <w:t xml:space="preserve"> }}</w:t>
+        <w:t>.first_name }} {{ defendant.last_name }}</w:t>
       </w:r>
       <w:r>
         <w:rPr>
@@ -5235,27 +4391,7 @@
           <w:sz w:val="20"/>
           <w:szCs w:val="20"/>
         </w:rPr>
-        <w:t xml:space="preserve">is the owner of the vehicle.  </w:t>
-      </w:r>
-      <w:proofErr w:type="gramStart"/>
-      <w:r>
-        <w:rPr>
-          <w:rFonts w:ascii="Palatino Linotype" w:hAnsi="Palatino Linotype"/>
-          <w:bCs/>
-          <w:sz w:val="20"/>
-          <w:szCs w:val="20"/>
-        </w:rPr>
-        <w:t>Owner</w:t>
-      </w:r>
-      <w:proofErr w:type="gramEnd"/>
-      <w:r>
-        <w:rPr>
-          <w:rFonts w:ascii="Palatino Linotype" w:hAnsi="Palatino Linotype"/>
-          <w:bCs/>
-          <w:sz w:val="20"/>
-          <w:szCs w:val="20"/>
-        </w:rPr>
-        <w:t xml:space="preserve"> is subject to tow and storage fees.  The law enforcement agency shall permit the </w:t>
+        <w:t xml:space="preserve">is the </w:t>
       </w:r>
       <w:r>
         <w:rPr>
@@ -5265,39 +4401,17 @@
           <w:szCs w:val="20"/>
         </w:rPr>
         <w:lastRenderedPageBreak/>
-        <w:t>owner/authorized agent to recover vehicle contents.</w:t>
-      </w:r>
-      <w:r>
-        <w:rPr>
-          <w:rFonts w:ascii="Palatino Linotype" w:hAnsi="Palatino Linotype"/>
-          <w:bCs/>
-          <w:color w:val="FF0000"/>
-          <w:sz w:val="20"/>
-          <w:szCs w:val="20"/>
-        </w:rPr>
-        <w:t xml:space="preserve"> {% if </w:t>
-      </w:r>
-      <w:proofErr w:type="spellStart"/>
-      <w:r>
-        <w:rPr>
-          <w:rFonts w:ascii="Palatino Linotype" w:hAnsi="Palatino Linotype"/>
-          <w:bCs/>
-          <w:color w:val="FF0000"/>
-          <w:sz w:val="20"/>
-          <w:szCs w:val="20"/>
-        </w:rPr>
-        <w:t>vehicle_seizure.tow_to_residence</w:t>
-      </w:r>
-      <w:proofErr w:type="spellEnd"/>
-      <w:r>
-        <w:rPr>
-          <w:rFonts w:ascii="Palatino Linotype" w:hAnsi="Palatino Linotype"/>
-          <w:bCs/>
-          <w:color w:val="FF0000"/>
-          <w:sz w:val="20"/>
-          <w:szCs w:val="20"/>
-        </w:rPr>
-        <w:t xml:space="preserve"> is true </w:t>
+        <w:t>owner of the vehicle.  Owner is subject to tow and storage fees.  The law enforcement agency shall permit the owner/authorized agent to recover vehicle contents.</w:t>
+      </w:r>
+      <w:r>
+        <w:rPr>
+          <w:rFonts w:ascii="Palatino Linotype" w:hAnsi="Palatino Linotype"/>
+          <w:bCs/>
+          <w:color w:val="FF0000"/>
+          <w:sz w:val="20"/>
+          <w:szCs w:val="20"/>
+        </w:rPr>
+        <w:t xml:space="preserve"> {% if vehicle_seizure.tow_to_residence is true </w:t>
       </w:r>
       <w:proofErr w:type="gramStart"/>
       <w:r>
@@ -5406,100 +4520,58 @@
           <w:sz w:val="20"/>
           <w:szCs w:val="20"/>
         </w:rPr>
-        <w:t xml:space="preserve">.  If the vehicle is towed to </w:t>
+        <w:t>.  If the vehicle is towed to owner’s home, the law enforcement agency</w:t>
+      </w:r>
+      <w:r>
+        <w:rPr>
+          <w:rFonts w:ascii="Palatino Linotype" w:hAnsi="Palatino Linotype"/>
+          <w:bCs/>
+          <w:sz w:val="20"/>
+          <w:szCs w:val="20"/>
+        </w:rPr>
+        <w:t xml:space="preserve"> shall keep the license plates.</w:t>
+      </w:r>
+      <w:r>
+        <w:rPr>
+          <w:rFonts w:ascii="Palatino Linotype" w:hAnsi="Palatino Linotype"/>
+          <w:bCs/>
+          <w:color w:val="FF0000"/>
+          <w:sz w:val="20"/>
+          <w:szCs w:val="20"/>
+        </w:rPr>
+        <w:t xml:space="preserve"> {% endif </w:t>
       </w:r>
       <w:proofErr w:type="gramStart"/>
       <w:r>
         <w:rPr>
           <w:rFonts w:ascii="Palatino Linotype" w:hAnsi="Palatino Linotype"/>
           <w:bCs/>
-          <w:sz w:val="20"/>
-          <w:szCs w:val="20"/>
-        </w:rPr>
-        <w:t>owner’s</w:t>
+          <w:color w:val="FF0000"/>
+          <w:sz w:val="20"/>
+          <w:szCs w:val="20"/>
+        </w:rPr>
+        <w:t>%}</w:t>
+      </w:r>
+      <w:r>
+        <w:rPr>
+          <w:rFonts w:ascii="Palatino Linotype" w:hAnsi="Palatino Linotype"/>
+          <w:bCs/>
+          <w:color w:val="FF0000"/>
+          <w:sz w:val="20"/>
+          <w:szCs w:val="20"/>
+        </w:rPr>
+        <w:t>{</w:t>
       </w:r>
       <w:proofErr w:type="gramEnd"/>
       <w:r>
         <w:rPr>
           <w:rFonts w:ascii="Palatino Linotype" w:hAnsi="Palatino Linotype"/>
           <w:bCs/>
-          <w:sz w:val="20"/>
-          <w:szCs w:val="20"/>
-        </w:rPr>
-        <w:t xml:space="preserve"> home, the law enforcement agency</w:t>
-      </w:r>
-      <w:r>
-        <w:rPr>
-          <w:rFonts w:ascii="Palatino Linotype" w:hAnsi="Palatino Linotype"/>
-          <w:bCs/>
-          <w:sz w:val="20"/>
-          <w:szCs w:val="20"/>
-        </w:rPr>
-        <w:t xml:space="preserve"> shall keep the license plates.</w:t>
-      </w:r>
-      <w:r>
-        <w:rPr>
-          <w:rFonts w:ascii="Palatino Linotype" w:hAnsi="Palatino Linotype"/>
-          <w:bCs/>
-          <w:color w:val="FF0000"/>
-          <w:sz w:val="20"/>
-          <w:szCs w:val="20"/>
-        </w:rPr>
-        <w:t xml:space="preserve"> {% endif </w:t>
-      </w:r>
-      <w:proofErr w:type="gramStart"/>
-      <w:r>
-        <w:rPr>
-          <w:rFonts w:ascii="Palatino Linotype" w:hAnsi="Palatino Linotype"/>
-          <w:bCs/>
-          <w:color w:val="FF0000"/>
-          <w:sz w:val="20"/>
-          <w:szCs w:val="20"/>
-        </w:rPr>
-        <w:t>%}</w:t>
-      </w:r>
-      <w:r>
-        <w:rPr>
-          <w:rFonts w:ascii="Palatino Linotype" w:hAnsi="Palatino Linotype"/>
-          <w:bCs/>
-          <w:color w:val="FF0000"/>
-          <w:sz w:val="20"/>
-          <w:szCs w:val="20"/>
-        </w:rPr>
-        <w:t>{</w:t>
-      </w:r>
-      <w:proofErr w:type="gramEnd"/>
-      <w:r>
-        <w:rPr>
-          <w:rFonts w:ascii="Palatino Linotype" w:hAnsi="Palatino Linotype"/>
-          <w:bCs/>
-          <w:color w:val="FF0000"/>
-          <w:sz w:val="20"/>
-          <w:szCs w:val="20"/>
-        </w:rPr>
-        <w:t xml:space="preserve">% if </w:t>
-      </w:r>
-      <w:proofErr w:type="spellStart"/>
-      <w:r>
-        <w:rPr>
-          <w:rFonts w:ascii="Palatino Linotype" w:hAnsi="Palatino Linotype"/>
-          <w:bCs/>
-          <w:color w:val="FF0000"/>
-          <w:sz w:val="20"/>
-          <w:szCs w:val="20"/>
-        </w:rPr>
-        <w:t>vehicle_seizure.motion_to_return_vehicle</w:t>
-      </w:r>
-      <w:proofErr w:type="spellEnd"/>
-      <w:r>
-        <w:rPr>
-          <w:rFonts w:ascii="Palatino Linotype" w:hAnsi="Palatino Linotype"/>
-          <w:bCs/>
-          <w:color w:val="FF0000"/>
-          <w:sz w:val="20"/>
-          <w:szCs w:val="20"/>
-        </w:rPr>
-        <w:t xml:space="preserve"> is true %}</w:t>
+          <w:color w:val="FF0000"/>
+          <w:sz w:val="20"/>
+          <w:szCs w:val="20"/>
+        </w:rPr>
+        <w:t>% if vehicle_seizure.motion_to_return_vehicle is true %}</w:t>
       </w:r>
       <w:r>
         <w:rPr>
@@ -5572,7 +4644,6 @@
         </w:rPr>
         <w:t xml:space="preserve">{{ </w:t>
       </w:r>
-      <w:proofErr w:type="spellStart"/>
       <w:r>
         <w:rPr>
           <w:rFonts w:ascii="Palatino Linotype" w:hAnsi="Palatino Linotype"/>
@@ -5599,17 +4670,7 @@
           <w:sz w:val="20"/>
           <w:szCs w:val="20"/>
         </w:rPr>
-        <w:t>state_opposes</w:t>
-      </w:r>
-      <w:proofErr w:type="spellEnd"/>
-      <w:r>
-        <w:rPr>
-          <w:rFonts w:ascii="Palatino Linotype" w:hAnsi="Palatino Linotype"/>
-          <w:bCs/>
-          <w:sz w:val="20"/>
-          <w:szCs w:val="20"/>
-        </w:rPr>
-        <w:t xml:space="preserve"> }} to the motion</w:t>
+        <w:t>state_opposes }} to the motion</w:t>
       </w:r>
       <w:r>
         <w:rPr>
@@ -5630,7 +4691,6 @@
         </w:rPr>
         <w:t xml:space="preserve">{{ </w:t>
       </w:r>
-      <w:proofErr w:type="spellStart"/>
       <w:r>
         <w:rPr>
           <w:rFonts w:ascii="Palatino Linotype" w:hAnsi="Palatino Linotype"/>
@@ -5657,17 +4717,7 @@
           <w:sz w:val="20"/>
           <w:szCs w:val="20"/>
         </w:rPr>
-        <w:t>disposition_motion_to_return</w:t>
-      </w:r>
-      <w:proofErr w:type="spellEnd"/>
-      <w:r>
-        <w:rPr>
-          <w:rFonts w:ascii="Palatino Linotype" w:hAnsi="Palatino Linotype"/>
-          <w:bCs/>
-          <w:sz w:val="20"/>
-          <w:szCs w:val="20"/>
-        </w:rPr>
-        <w:t xml:space="preserve"> }}</w:t>
+        <w:t>disposition_motion_to_return }}</w:t>
       </w:r>
       <w:r>
         <w:rPr>
@@ -5695,18 +4745,7 @@
           <w:sz w:val="20"/>
           <w:szCs w:val="20"/>
         </w:rPr>
-        <w:t xml:space="preserve">{% if </w:t>
-      </w:r>
-      <w:proofErr w:type="spellStart"/>
-      <w:r>
-        <w:rPr>
-          <w:rFonts w:ascii="Palatino Linotype" w:hAnsi="Palatino Linotype"/>
-          <w:bCs/>
-          <w:color w:val="FF0000"/>
-          <w:sz w:val="20"/>
-          <w:szCs w:val="20"/>
-        </w:rPr>
-        <w:t>vehicle_</w:t>
+        <w:t>{% if vehicle_</w:t>
       </w:r>
       <w:proofErr w:type="gramStart"/>
       <w:r>
@@ -5728,18 +4767,7 @@
           <w:sz w:val="20"/>
           <w:szCs w:val="20"/>
         </w:rPr>
-        <w:t>_motion_to_return</w:t>
-      </w:r>
-      <w:proofErr w:type="spellEnd"/>
-      <w:r>
-        <w:rPr>
-          <w:rFonts w:ascii="Palatino Linotype" w:hAnsi="Palatino Linotype"/>
-          <w:bCs/>
-          <w:color w:val="FF0000"/>
-          <w:sz w:val="20"/>
-          <w:szCs w:val="20"/>
-        </w:rPr>
-        <w:t xml:space="preserve"> == ‘Granted’ %}</w:t>
+        <w:t>_motion_to_return == ‘Granted’ %}</w:t>
       </w:r>
       <w:r>
         <w:rPr>
@@ -5787,29 +4815,7 @@
           <w:sz w:val="20"/>
           <w:szCs w:val="20"/>
         </w:rPr>
-        <w:t xml:space="preserve">{% endif %}{% if </w:t>
-      </w:r>
-      <w:proofErr w:type="spellStart"/>
-      <w:r>
-        <w:rPr>
-          <w:rFonts w:ascii="Palatino Linotype" w:hAnsi="Palatino Linotype"/>
-          <w:bCs/>
-          <w:color w:val="FF0000"/>
-          <w:sz w:val="20"/>
-          <w:szCs w:val="20"/>
-        </w:rPr>
-        <w:t>other_conditions.ordered</w:t>
-      </w:r>
-      <w:proofErr w:type="spellEnd"/>
-      <w:r>
-        <w:rPr>
-          <w:rFonts w:ascii="Palatino Linotype" w:hAnsi="Palatino Linotype"/>
-          <w:bCs/>
-          <w:color w:val="FF0000"/>
-          <w:sz w:val="20"/>
-          <w:szCs w:val="20"/>
-        </w:rPr>
-        <w:t xml:space="preserve"> is true %}</w:t>
+        <w:t>{% endif %}{% if other_conditions.ordered is true %}</w:t>
       </w:r>
       <w:r>
         <w:rPr>
@@ -5871,17 +4877,7 @@
           <w:sz w:val="20"/>
           <w:szCs w:val="20"/>
         </w:rPr>
-        <w:t xml:space="preserve">{{ </w:t>
-      </w:r>
-      <w:proofErr w:type="spellStart"/>
-      <w:r>
-        <w:rPr>
-          <w:rFonts w:ascii="Palatino Linotype" w:hAnsi="Palatino Linotype"/>
-          <w:bCs/>
-          <w:sz w:val="20"/>
-          <w:szCs w:val="20"/>
-        </w:rPr>
-        <w:t>other</w:t>
+        <w:t>{{ other</w:t>
       </w:r>
       <w:proofErr w:type="gramEnd"/>
       <w:r>
@@ -5891,17 +4887,7 @@
           <w:sz w:val="20"/>
           <w:szCs w:val="20"/>
         </w:rPr>
-        <w:t>_conditions.terms</w:t>
-      </w:r>
-      <w:proofErr w:type="spellEnd"/>
-      <w:r>
-        <w:rPr>
-          <w:rFonts w:ascii="Palatino Linotype" w:hAnsi="Palatino Linotype"/>
-          <w:bCs/>
-          <w:sz w:val="20"/>
-          <w:szCs w:val="20"/>
-        </w:rPr>
-        <w:t xml:space="preserve"> }}</w:t>
+        <w:t>_conditions.terms }}</w:t>
       </w:r>
       <w:r>
         <w:rPr>
@@ -6107,16 +5093,7 @@
           <w:sz w:val="20"/>
           <w:szCs w:val="20"/>
         </w:rPr>
-        <w:t xml:space="preserve">{{ </w:t>
-      </w:r>
-      <w:proofErr w:type="spellStart"/>
-      <w:r>
-        <w:rPr>
-          <w:rFonts w:ascii="Palatino Linotype" w:hAnsi="Palatino Linotype"/>
-          <w:sz w:val="20"/>
-          <w:szCs w:val="20"/>
-        </w:rPr>
-        <w:t>judicial</w:t>
+        <w:t>{{ judicial</w:t>
       </w:r>
       <w:proofErr w:type="gramEnd"/>
       <w:r>
@@ -6133,33 +5110,15 @@
           <w:sz w:val="20"/>
           <w:szCs w:val="20"/>
         </w:rPr>
-        <w:t>type</w:t>
-      </w:r>
-      <w:proofErr w:type="spellEnd"/>
-      <w:r>
-        <w:rPr>
-          <w:rFonts w:ascii="Palatino Linotype" w:hAnsi="Palatino Linotype"/>
-          <w:sz w:val="20"/>
-          <w:szCs w:val="20"/>
-        </w:rPr>
-        <w:t xml:space="preserve"> }} </w:t>
-      </w:r>
-      <w:r>
-        <w:rPr>
-          <w:rFonts w:ascii="Palatino Linotype" w:hAnsi="Palatino Linotype"/>
-          <w:sz w:val="20"/>
-          <w:szCs w:val="20"/>
-        </w:rPr>
-        <w:t xml:space="preserve">{{ </w:t>
-      </w:r>
-      <w:proofErr w:type="spellStart"/>
-      <w:r>
-        <w:rPr>
-          <w:rFonts w:ascii="Palatino Linotype" w:hAnsi="Palatino Linotype"/>
-          <w:sz w:val="20"/>
-          <w:szCs w:val="20"/>
-        </w:rPr>
-        <w:t>judicial_officer</w:t>
+        <w:t xml:space="preserve">type }} </w:t>
+      </w:r>
+      <w:r>
+        <w:rPr>
+          <w:rFonts w:ascii="Palatino Linotype" w:hAnsi="Palatino Linotype"/>
+          <w:sz w:val="20"/>
+          <w:szCs w:val="20"/>
+        </w:rPr>
+        <w:t>{{ judicial_officer</w:t>
       </w:r>
       <w:r>
         <w:rPr>
@@ -6169,7 +5128,6 @@
         </w:rPr>
         <w:t>.first_name</w:t>
       </w:r>
-      <w:proofErr w:type="spellEnd"/>
       <w:r>
         <w:rPr>
           <w:rFonts w:ascii="Palatino Linotype" w:hAnsi="Palatino Linotype"/>
@@ -6192,25 +5150,7 @@
           <w:sz w:val="20"/>
           <w:szCs w:val="20"/>
         </w:rPr>
-        <w:t xml:space="preserve">{{ </w:t>
-      </w:r>
-      <w:proofErr w:type="spellStart"/>
-      <w:r>
-        <w:rPr>
-          <w:rFonts w:ascii="Palatino Linotype" w:hAnsi="Palatino Linotype"/>
-          <w:sz w:val="20"/>
-          <w:szCs w:val="20"/>
-        </w:rPr>
-        <w:t>judicial_officer.last_name</w:t>
-      </w:r>
-      <w:proofErr w:type="spellEnd"/>
-      <w:r>
-        <w:rPr>
-          <w:rFonts w:ascii="Palatino Linotype" w:hAnsi="Palatino Linotype"/>
-          <w:sz w:val="20"/>
-          <w:szCs w:val="20"/>
-        </w:rPr>
-        <w:t xml:space="preserve"> }}</w:t>
+        <w:t>{{ judicial_officer.last_name }}</w:t>
       </w:r>
     </w:p>
     <w:p>
@@ -6273,18 +5213,7 @@
           <w:sz w:val="20"/>
           <w:szCs w:val="20"/>
         </w:rPr>
-        <w:t xml:space="preserve">% if </w:t>
-      </w:r>
-      <w:proofErr w:type="spellStart"/>
-      <w:r>
-        <w:rPr>
-          <w:rFonts w:ascii="Palatino Linotype" w:hAnsi="Palatino Linotype"/>
-          <w:bCs/>
-          <w:color w:val="FF0000"/>
-          <w:sz w:val="20"/>
-          <w:szCs w:val="20"/>
-        </w:rPr>
-        <w:t>judicial_</w:t>
+        <w:t>% if judicial_</w:t>
       </w:r>
       <w:proofErr w:type="gramStart"/>
       <w:r>
@@ -6326,18 +5255,7 @@
           <w:sz w:val="20"/>
           <w:szCs w:val="20"/>
         </w:rPr>
-        <w:t>_type</w:t>
-      </w:r>
-      <w:proofErr w:type="spellEnd"/>
-      <w:r>
-        <w:rPr>
-          <w:rFonts w:ascii="Palatino Linotype" w:hAnsi="Palatino Linotype"/>
-          <w:bCs/>
-          <w:color w:val="FF0000"/>
-          <w:sz w:val="20"/>
-          <w:szCs w:val="20"/>
-        </w:rPr>
-        <w:t xml:space="preserve">  ==  ‘Magistrate’ %}</w:t>
+        <w:t>_type  ==  ‘Magistrate’ %}</w:t>
       </w:r>
     </w:p>
     <w:p>
@@ -6506,52 +5424,16 @@
           <w:sz w:val="16"/>
           <w:szCs w:val="16"/>
         </w:rPr>
-        <w:t xml:space="preserve">{{ </w:t>
-      </w:r>
-      <w:proofErr w:type="spellStart"/>
+        <w:t>{{ defendant</w:t>
+      </w:r>
+      <w:proofErr w:type="gramEnd"/>
       <w:r>
         <w:rPr>
           <w:rFonts w:ascii="Palatino Linotype" w:hAnsi="Palatino Linotype"/>
           <w:sz w:val="16"/>
           <w:szCs w:val="16"/>
         </w:rPr>
-        <w:t>defendant</w:t>
-      </w:r>
-      <w:proofErr w:type="gramEnd"/>
-      <w:r>
-        <w:rPr>
-          <w:rFonts w:ascii="Palatino Linotype" w:hAnsi="Palatino Linotype"/>
-          <w:sz w:val="16"/>
-          <w:szCs w:val="16"/>
-        </w:rPr>
-        <w:t>.first_name</w:t>
-      </w:r>
-      <w:proofErr w:type="spellEnd"/>
-      <w:r>
-        <w:rPr>
-          <w:rFonts w:ascii="Palatino Linotype" w:hAnsi="Palatino Linotype"/>
-          <w:sz w:val="16"/>
-          <w:szCs w:val="16"/>
-        </w:rPr>
-        <w:t xml:space="preserve"> }} {{ </w:t>
-      </w:r>
-      <w:proofErr w:type="spellStart"/>
-      <w:r>
-        <w:rPr>
-          <w:rFonts w:ascii="Palatino Linotype" w:hAnsi="Palatino Linotype"/>
-          <w:sz w:val="16"/>
-          <w:szCs w:val="16"/>
-        </w:rPr>
-        <w:t>defendant.last_name</w:t>
-      </w:r>
-      <w:proofErr w:type="spellEnd"/>
-      <w:r>
-        <w:rPr>
-          <w:rFonts w:ascii="Palatino Linotype" w:hAnsi="Palatino Linotype"/>
-          <w:sz w:val="16"/>
-          <w:szCs w:val="16"/>
-        </w:rPr>
-        <w:t>}}: PS     OM     EM;</w:t>
+        <w:t>.first_name }} {{ defendant.last_name}}: PS     OM     EM;</w:t>
       </w:r>
       <w:r>
         <w:rPr>
@@ -6612,7 +5494,7 @@
 </file>
 
 <file path=word/endnotes.xml><?xml version="1.0" encoding="utf-8"?>
-<w:endnotes xmlns:wpc="http://schemas.microsoft.com/office/word/2010/wordprocessingCanvas" xmlns:cx="http://schemas.microsoft.com/office/drawing/2014/chartex" xmlns:cx1="http://schemas.microsoft.com/office/drawing/2015/9/8/chartex" xmlns:cx2="http://schemas.microsoft.com/office/drawing/2015/10/21/chartex" xmlns:cx3="http://schemas.microsoft.com/office/drawing/2016/5/9/chartex" xmlns:cx4="http://schemas.microsoft.com/office/drawing/2016/5/10/chartex" xmlns:cx5="http://schemas.microsoft.com/office/drawing/2016/5/11/chartex" xmlns:cx6="http://schemas.microsoft.com/office/drawing/2016/5/12/chartex" xmlns:cx7="http://schemas.microsoft.com/office/drawing/2016/5/13/chartex" xmlns:cx8="http://schemas.microsoft.com/office/drawing/2016/5/14/chartex" xmlns:mc="http://schemas.openxmlformats.org/markup-compatibility/2006" xmlns:aink="http://schemas.microsoft.com/office/drawing/2016/ink" xmlns:am3d="http://schemas.microsoft.com/office/drawing/2017/model3d" xmlns:o="urn:schemas-microsoft-com:office:office" xmlns:oel="http://schemas.microsoft.com/office/2019/extlst" xmlns:r="http://schemas.openxmlformats.org/officeDocument/2006/relationships" xmlns:m="http://schemas.openxmlformats.org/officeDocument/2006/math" xmlns:v="urn:schemas-microsoft-com:vml" xmlns:wp14="http://schemas.microsoft.com/office/word/2010/wordprocessingDrawing" xmlns:wp="http://schemas.openxmlformats.org/drawingml/2006/wordprocessingDrawing" xmlns:w10="urn:schemas-microsoft-com:office:word" xmlns:w="http://schemas.openxmlformats.org/wordprocessingml/2006/main" xmlns:w14="http://schemas.microsoft.com/office/word/2010/wordml" xmlns:w15="http://schemas.microsoft.com/office/word/2012/wordml" xmlns:w16cex="http://schemas.microsoft.com/office/word/2018/wordml/cex" xmlns:w16cid="http://schemas.microsoft.com/office/word/2016/wordml/cid" xmlns:w16="http://schemas.microsoft.com/office/word/2018/wordml" xmlns:w16sdtdh="http://schemas.microsoft.com/office/word/2020/wordml/sdtdatahash" xmlns:w16se="http://schemas.microsoft.com/office/word/2015/wordml/symex" xmlns:wpg="http://schemas.microsoft.com/office/word/2010/wordprocessingGroup" xmlns:wpi="http://schemas.microsoft.com/office/word/2010/wordprocessingInk" xmlns:wne="http://schemas.microsoft.com/office/word/2006/wordml" xmlns:wps="http://schemas.microsoft.com/office/word/2010/wordprocessingShape" mc:Ignorable="w14 w15 w16se w16cid w16 w16cex w16sdtdh wp14">
+<w:endnotes xmlns:wpc="http://schemas.microsoft.com/office/word/2010/wordprocessingCanvas" xmlns:cx="http://schemas.microsoft.com/office/drawing/2014/chartex" xmlns:cx1="http://schemas.microsoft.com/office/drawing/2015/9/8/chartex" xmlns:cx2="http://schemas.microsoft.com/office/drawing/2015/10/21/chartex" xmlns:cx3="http://schemas.microsoft.com/office/drawing/2016/5/9/chartex" xmlns:cx4="http://schemas.microsoft.com/office/drawing/2016/5/10/chartex" xmlns:cx5="http://schemas.microsoft.com/office/drawing/2016/5/11/chartex" xmlns:cx6="http://schemas.microsoft.com/office/drawing/2016/5/12/chartex" xmlns:cx7="http://schemas.microsoft.com/office/drawing/2016/5/13/chartex" xmlns:cx8="http://schemas.microsoft.com/office/drawing/2016/5/14/chartex" xmlns:mc="http://schemas.openxmlformats.org/markup-compatibility/2006" xmlns:aink="http://schemas.microsoft.com/office/drawing/2016/ink" xmlns:am3d="http://schemas.microsoft.com/office/drawing/2017/model3d" xmlns:o="urn:schemas-microsoft-com:office:office" xmlns:oel="http://schemas.microsoft.com/office/2019/extlst" xmlns:r="http://schemas.openxmlformats.org/officeDocument/2006/relationships" xmlns:m="http://schemas.openxmlformats.org/officeDocument/2006/math" xmlns:v="urn:schemas-microsoft-com:vml" xmlns:wp14="http://schemas.microsoft.com/office/word/2010/wordprocessingDrawing" xmlns:wp="http://schemas.openxmlformats.org/drawingml/2006/wordprocessingDrawing" xmlns:w10="urn:schemas-microsoft-com:office:word" xmlns:w="http://schemas.openxmlformats.org/wordprocessingml/2006/main" xmlns:w14="http://schemas.microsoft.com/office/word/2010/wordml" xmlns:w15="http://schemas.microsoft.com/office/word/2012/wordml" xmlns:w16cex="http://schemas.microsoft.com/office/word/2018/wordml/cex" xmlns:w16cid="http://schemas.microsoft.com/office/word/2016/wordml/cid" xmlns:w16="http://schemas.microsoft.com/office/word/2018/wordml" xmlns:w16du="http://schemas.microsoft.com/office/word/2023/wordml/word16du" xmlns:w16sdtdh="http://schemas.microsoft.com/office/word/2020/wordml/sdtdatahash" xmlns:w16se="http://schemas.microsoft.com/office/word/2015/wordml/symex" xmlns:wpg="http://schemas.microsoft.com/office/word/2010/wordprocessingGroup" xmlns:wpi="http://schemas.microsoft.com/office/word/2010/wordprocessingInk" xmlns:wne="http://schemas.microsoft.com/office/word/2006/wordml" xmlns:wps="http://schemas.microsoft.com/office/word/2010/wordprocessingShape" mc:Ignorable="w14 w15 w16se w16cid w16 w16cex w16sdtdh w16du wp14">
   <w:endnote w:type="separator" w:id="-1">
     <w:p>
       <w:r>
@@ -6631,7 +5513,7 @@
 </file>
 
 <file path=word/footer1.xml><?xml version="1.0" encoding="utf-8"?>
-<w:ftr xmlns:wpc="http://schemas.microsoft.com/office/word/2010/wordprocessingCanvas" xmlns:cx="http://schemas.microsoft.com/office/drawing/2014/chartex" xmlns:cx1="http://schemas.microsoft.com/office/drawing/2015/9/8/chartex" xmlns:cx2="http://schemas.microsoft.com/office/drawing/2015/10/21/chartex" xmlns:cx3="http://schemas.microsoft.com/office/drawing/2016/5/9/chartex" xmlns:cx4="http://schemas.microsoft.com/office/drawing/2016/5/10/chartex" xmlns:cx5="http://schemas.microsoft.com/office/drawing/2016/5/11/chartex" xmlns:cx6="http://schemas.microsoft.com/office/drawing/2016/5/12/chartex" xmlns:cx7="http://schemas.microsoft.com/office/drawing/2016/5/13/chartex" xmlns:cx8="http://schemas.microsoft.com/office/drawing/2016/5/14/chartex" xmlns:mc="http://schemas.openxmlformats.org/markup-compatibility/2006" xmlns:aink="http://schemas.microsoft.com/office/drawing/2016/ink" xmlns:am3d="http://schemas.microsoft.com/office/drawing/2017/model3d" xmlns:o="urn:schemas-microsoft-com:office:office" xmlns:oel="http://schemas.microsoft.com/office/2019/extlst" xmlns:r="http://schemas.openxmlformats.org/officeDocument/2006/relationships" xmlns:m="http://schemas.openxmlformats.org/officeDocument/2006/math" xmlns:v="urn:schemas-microsoft-com:vml" xmlns:wp14="http://schemas.microsoft.com/office/word/2010/wordprocessingDrawing" xmlns:wp="http://schemas.openxmlformats.org/drawingml/2006/wordprocessingDrawing" xmlns:w10="urn:schemas-microsoft-com:office:word" xmlns:w="http://schemas.openxmlformats.org/wordprocessingml/2006/main" xmlns:w14="http://schemas.microsoft.com/office/word/2010/wordml" xmlns:w15="http://schemas.microsoft.com/office/word/2012/wordml" xmlns:w16cex="http://schemas.microsoft.com/office/word/2018/wordml/cex" xmlns:w16cid="http://schemas.microsoft.com/office/word/2016/wordml/cid" xmlns:w16="http://schemas.microsoft.com/office/word/2018/wordml" xmlns:w16sdtdh="http://schemas.microsoft.com/office/word/2020/wordml/sdtdatahash" xmlns:w16se="http://schemas.microsoft.com/office/word/2015/wordml/symex" xmlns:wpg="http://schemas.microsoft.com/office/word/2010/wordprocessingGroup" xmlns:wpi="http://schemas.microsoft.com/office/word/2010/wordprocessingInk" xmlns:wne="http://schemas.microsoft.com/office/word/2006/wordml" xmlns:wps="http://schemas.microsoft.com/office/word/2010/wordprocessingShape" mc:Ignorable="w14 w15 w16se w16cid w16 w16cex w16sdtdh wp14">
+<w:ftr xmlns:wpc="http://schemas.microsoft.com/office/word/2010/wordprocessingCanvas" xmlns:cx="http://schemas.microsoft.com/office/drawing/2014/chartex" xmlns:cx1="http://schemas.microsoft.com/office/drawing/2015/9/8/chartex" xmlns:cx2="http://schemas.microsoft.com/office/drawing/2015/10/21/chartex" xmlns:cx3="http://schemas.microsoft.com/office/drawing/2016/5/9/chartex" xmlns:cx4="http://schemas.microsoft.com/office/drawing/2016/5/10/chartex" xmlns:cx5="http://schemas.microsoft.com/office/drawing/2016/5/11/chartex" xmlns:cx6="http://schemas.microsoft.com/office/drawing/2016/5/12/chartex" xmlns:cx7="http://schemas.microsoft.com/office/drawing/2016/5/13/chartex" xmlns:cx8="http://schemas.microsoft.com/office/drawing/2016/5/14/chartex" xmlns:mc="http://schemas.openxmlformats.org/markup-compatibility/2006" xmlns:aink="http://schemas.microsoft.com/office/drawing/2016/ink" xmlns:am3d="http://schemas.microsoft.com/office/drawing/2017/model3d" xmlns:o="urn:schemas-microsoft-com:office:office" xmlns:oel="http://schemas.microsoft.com/office/2019/extlst" xmlns:r="http://schemas.openxmlformats.org/officeDocument/2006/relationships" xmlns:m="http://schemas.openxmlformats.org/officeDocument/2006/math" xmlns:v="urn:schemas-microsoft-com:vml" xmlns:wp14="http://schemas.microsoft.com/office/word/2010/wordprocessingDrawing" xmlns:wp="http://schemas.openxmlformats.org/drawingml/2006/wordprocessingDrawing" xmlns:w10="urn:schemas-microsoft-com:office:word" xmlns:w="http://schemas.openxmlformats.org/wordprocessingml/2006/main" xmlns:w14="http://schemas.microsoft.com/office/word/2010/wordml" xmlns:w15="http://schemas.microsoft.com/office/word/2012/wordml" xmlns:w16cex="http://schemas.microsoft.com/office/word/2018/wordml/cex" xmlns:w16cid="http://schemas.microsoft.com/office/word/2016/wordml/cid" xmlns:w16="http://schemas.microsoft.com/office/word/2018/wordml" xmlns:w16du="http://schemas.microsoft.com/office/word/2023/wordml/word16du" xmlns:w16sdtdh="http://schemas.microsoft.com/office/word/2020/wordml/sdtdatahash" xmlns:w16se="http://schemas.microsoft.com/office/word/2015/wordml/symex" xmlns:wpg="http://schemas.microsoft.com/office/word/2010/wordprocessingGroup" xmlns:wpi="http://schemas.microsoft.com/office/word/2010/wordprocessingInk" xmlns:wne="http://schemas.microsoft.com/office/word/2006/wordml" xmlns:wps="http://schemas.microsoft.com/office/word/2010/wordprocessingShape" mc:Ignorable="w14 w15 w16se w16cid w16 w16cex w16sdtdh w16du wp14">
   <w:p>
     <w:pPr>
       <w:pStyle w:val="Footer"/>
@@ -6641,7 +5523,7 @@
 </file>
 
 <file path=word/footer2.xml><?xml version="1.0" encoding="utf-8"?>
-<w:ftr xmlns:wpc="http://schemas.microsoft.com/office/word/2010/wordprocessingCanvas" xmlns:cx="http://schemas.microsoft.com/office/drawing/2014/chartex" xmlns:cx1="http://schemas.microsoft.com/office/drawing/2015/9/8/chartex" xmlns:cx2="http://schemas.microsoft.com/office/drawing/2015/10/21/chartex" xmlns:cx3="http://schemas.microsoft.com/office/drawing/2016/5/9/chartex" xmlns:cx4="http://schemas.microsoft.com/office/drawing/2016/5/10/chartex" xmlns:cx5="http://schemas.microsoft.com/office/drawing/2016/5/11/chartex" xmlns:cx6="http://schemas.microsoft.com/office/drawing/2016/5/12/chartex" xmlns:cx7="http://schemas.microsoft.com/office/drawing/2016/5/13/chartex" xmlns:cx8="http://schemas.microsoft.com/office/drawing/2016/5/14/chartex" xmlns:mc="http://schemas.openxmlformats.org/markup-compatibility/2006" xmlns:aink="http://schemas.microsoft.com/office/drawing/2016/ink" xmlns:am3d="http://schemas.microsoft.com/office/drawing/2017/model3d" xmlns:o="urn:schemas-microsoft-com:office:office" xmlns:oel="http://schemas.microsoft.com/office/2019/extlst" xmlns:r="http://schemas.openxmlformats.org/officeDocument/2006/relationships" xmlns:m="http://schemas.openxmlformats.org/officeDocument/2006/math" xmlns:v="urn:schemas-microsoft-com:vml" xmlns:wp14="http://schemas.microsoft.com/office/word/2010/wordprocessingDrawing" xmlns:wp="http://schemas.openxmlformats.org/drawingml/2006/wordprocessingDrawing" xmlns:w10="urn:schemas-microsoft-com:office:word" xmlns:w="http://schemas.openxmlformats.org/wordprocessingml/2006/main" xmlns:w14="http://schemas.microsoft.com/office/word/2010/wordml" xmlns:w15="http://schemas.microsoft.com/office/word/2012/wordml" xmlns:w16cex="http://schemas.microsoft.com/office/word/2018/wordml/cex" xmlns:w16cid="http://schemas.microsoft.com/office/word/2016/wordml/cid" xmlns:w16="http://schemas.microsoft.com/office/word/2018/wordml" xmlns:w16sdtdh="http://schemas.microsoft.com/office/word/2020/wordml/sdtdatahash" xmlns:w16se="http://schemas.microsoft.com/office/word/2015/wordml/symex" xmlns:wpg="http://schemas.microsoft.com/office/word/2010/wordprocessingGroup" xmlns:wpi="http://schemas.microsoft.com/office/word/2010/wordprocessingInk" xmlns:wne="http://schemas.microsoft.com/office/word/2006/wordml" xmlns:wps="http://schemas.microsoft.com/office/word/2010/wordprocessingShape" mc:Ignorable="w14 w15 w16se w16cid w16 w16cex w16sdtdh wp14">
+<w:ftr xmlns:wpc="http://schemas.microsoft.com/office/word/2010/wordprocessingCanvas" xmlns:cx="http://schemas.microsoft.com/office/drawing/2014/chartex" xmlns:cx1="http://schemas.microsoft.com/office/drawing/2015/9/8/chartex" xmlns:cx2="http://schemas.microsoft.com/office/drawing/2015/10/21/chartex" xmlns:cx3="http://schemas.microsoft.com/office/drawing/2016/5/9/chartex" xmlns:cx4="http://schemas.microsoft.com/office/drawing/2016/5/10/chartex" xmlns:cx5="http://schemas.microsoft.com/office/drawing/2016/5/11/chartex" xmlns:cx6="http://schemas.microsoft.com/office/drawing/2016/5/12/chartex" xmlns:cx7="http://schemas.microsoft.com/office/drawing/2016/5/13/chartex" xmlns:cx8="http://schemas.microsoft.com/office/drawing/2016/5/14/chartex" xmlns:mc="http://schemas.openxmlformats.org/markup-compatibility/2006" xmlns:aink="http://schemas.microsoft.com/office/drawing/2016/ink" xmlns:am3d="http://schemas.microsoft.com/office/drawing/2017/model3d" xmlns:o="urn:schemas-microsoft-com:office:office" xmlns:oel="http://schemas.microsoft.com/office/2019/extlst" xmlns:r="http://schemas.openxmlformats.org/officeDocument/2006/relationships" xmlns:m="http://schemas.openxmlformats.org/officeDocument/2006/math" xmlns:v="urn:schemas-microsoft-com:vml" xmlns:wp14="http://schemas.microsoft.com/office/word/2010/wordprocessingDrawing" xmlns:wp="http://schemas.openxmlformats.org/drawingml/2006/wordprocessingDrawing" xmlns:w10="urn:schemas-microsoft-com:office:word" xmlns:w="http://schemas.openxmlformats.org/wordprocessingml/2006/main" xmlns:w14="http://schemas.microsoft.com/office/word/2010/wordml" xmlns:w15="http://schemas.microsoft.com/office/word/2012/wordml" xmlns:w16cex="http://schemas.microsoft.com/office/word/2018/wordml/cex" xmlns:w16cid="http://schemas.microsoft.com/office/word/2016/wordml/cid" xmlns:w16="http://schemas.microsoft.com/office/word/2018/wordml" xmlns:w16du="http://schemas.microsoft.com/office/word/2023/wordml/word16du" xmlns:w16sdtdh="http://schemas.microsoft.com/office/word/2020/wordml/sdtdatahash" xmlns:w16se="http://schemas.microsoft.com/office/word/2015/wordml/symex" xmlns:wpg="http://schemas.microsoft.com/office/word/2010/wordprocessingGroup" xmlns:wpi="http://schemas.microsoft.com/office/word/2010/wordprocessingInk" xmlns:wne="http://schemas.microsoft.com/office/word/2006/wordml" xmlns:wps="http://schemas.microsoft.com/office/word/2010/wordprocessingShape" mc:Ignorable="w14 w15 w16se w16cid w16 w16cex w16sdtdh w16du wp14">
   <w:p>
     <w:pPr>
       <w:pStyle w:val="Footer"/>
@@ -6668,7 +5550,6 @@
           <w:docPartUnique/>
         </w:docPartObj>
       </w:sdtPr>
-      <w:sdtEndPr/>
       <w:sdtContent>
         <w:r>
           <w:rPr>
@@ -6813,9 +5694,9 @@
         <w:sz w:val="20"/>
         <w:szCs w:val="20"/>
       </w:rPr>
-      <w:t xml:space="preserve">% if </w:t>
+      <w:t>% if judicial_</w:t>
     </w:r>
-    <w:proofErr w:type="spellStart"/>
+    <w:proofErr w:type="gramStart"/>
     <w:r>
       <w:rPr>
         <w:rFonts w:ascii="Palatino Linotype" w:hAnsi="Palatino Linotype"/>
@@ -6823,9 +5704,9 @@
         <w:sz w:val="20"/>
         <w:szCs w:val="20"/>
       </w:rPr>
-      <w:t>judicial_</w:t>
+      <w:t>officer.officer</w:t>
     </w:r>
-    <w:proofErr w:type="gramStart"/>
+    <w:proofErr w:type="gramEnd"/>
     <w:r>
       <w:rPr>
         <w:rFonts w:ascii="Palatino Linotype" w:hAnsi="Palatino Linotype"/>
@@ -6833,9 +5714,8 @@
         <w:sz w:val="20"/>
         <w:szCs w:val="20"/>
       </w:rPr>
-      <w:t>officer.officer</w:t>
+      <w:t>_type  ==  ‘Magistrate’ %}Magistrate Decision –</w:t>
     </w:r>
-    <w:proofErr w:type="gramEnd"/>
     <w:r>
       <w:rPr>
         <w:rFonts w:ascii="Palatino Linotype" w:hAnsi="Palatino Linotype"/>
@@ -6843,9 +5723,8 @@
         <w:sz w:val="20"/>
         <w:szCs w:val="20"/>
       </w:rPr>
-      <w:t>_type</w:t>
+      <w:t xml:space="preserve"> </w:t>
     </w:r>
-    <w:proofErr w:type="spellEnd"/>
     <w:r>
       <w:rPr>
         <w:rFonts w:ascii="Palatino Linotype" w:hAnsi="Palatino Linotype"/>
@@ -6853,24 +5732,6 @@
         <w:sz w:val="20"/>
         <w:szCs w:val="20"/>
       </w:rPr>
-      <w:t xml:space="preserve">  ==  ‘Magistrate’ %}Magistrate Decision –</w:t>
-    </w:r>
-    <w:r>
-      <w:rPr>
-        <w:rFonts w:ascii="Palatino Linotype" w:hAnsi="Palatino Linotype"/>
-        <w:bCs/>
-        <w:sz w:val="20"/>
-        <w:szCs w:val="20"/>
-      </w:rPr>
-      <w:t xml:space="preserve"> </w:t>
-    </w:r>
-    <w:r>
-      <w:rPr>
-        <w:rFonts w:ascii="Palatino Linotype" w:hAnsi="Palatino Linotype"/>
-        <w:bCs/>
-        <w:sz w:val="20"/>
-        <w:szCs w:val="20"/>
-      </w:rPr>
       <w:t>Bond Entry</w:t>
     </w:r>
     <w:r>
@@ -6879,61 +5740,7 @@
         <w:sz w:val="20"/>
         <w:szCs w:val="20"/>
       </w:rPr>
-      <w:t xml:space="preserve">{% </w:t>
-    </w:r>
-    <w:proofErr w:type="spellStart"/>
-    <w:r>
-      <w:rPr>
-        <w:rFonts w:ascii="Palatino Linotype" w:hAnsi="Palatino Linotype"/>
-        <w:sz w:val="20"/>
-        <w:szCs w:val="20"/>
-      </w:rPr>
-      <w:t>elif</w:t>
-    </w:r>
-    <w:proofErr w:type="spellEnd"/>
-    <w:r>
-      <w:rPr>
-        <w:rFonts w:ascii="Palatino Linotype" w:hAnsi="Palatino Linotype"/>
-        <w:sz w:val="20"/>
-        <w:szCs w:val="20"/>
-      </w:rPr>
-      <w:t xml:space="preserve"> </w:t>
-    </w:r>
-    <w:proofErr w:type="spellStart"/>
-    <w:r>
-      <w:rPr>
-        <w:rFonts w:ascii="Palatino Linotype" w:hAnsi="Palatino Linotype"/>
-        <w:sz w:val="20"/>
-        <w:szCs w:val="20"/>
-      </w:rPr>
-      <w:t>judicial_officer.officer_type</w:t>
-    </w:r>
-    <w:proofErr w:type="spellEnd"/>
-    <w:r>
-      <w:rPr>
-        <w:rFonts w:ascii="Palatino Linotype" w:hAnsi="Palatino Linotype"/>
-        <w:sz w:val="20"/>
-        <w:szCs w:val="20"/>
-      </w:rPr>
-      <w:t xml:space="preserve"> == ‘Judge’ %}Bond Entry{% endif %} {{ </w:t>
-    </w:r>
-    <w:proofErr w:type="spellStart"/>
-    <w:r>
-      <w:rPr>
-        <w:rFonts w:ascii="Palatino Linotype" w:hAnsi="Palatino Linotype"/>
-        <w:sz w:val="20"/>
-        <w:szCs w:val="20"/>
-      </w:rPr>
-      <w:t>case_number</w:t>
-    </w:r>
-    <w:proofErr w:type="spellEnd"/>
-    <w:r>
-      <w:rPr>
-        <w:rFonts w:ascii="Palatino Linotype" w:hAnsi="Palatino Linotype"/>
-        <w:sz w:val="20"/>
-        <w:szCs w:val="20"/>
-      </w:rPr>
-      <w:t xml:space="preserve"> </w:t>
+      <w:t xml:space="preserve">{% elif judicial_officer.officer_type == ‘Judge’ %}Bond Entry{% endif %} {{ case_number </w:t>
     </w:r>
     <w:r>
       <w:rPr>
@@ -7074,7 +5881,7 @@
 </file>
 
 <file path=word/footer3.xml><?xml version="1.0" encoding="utf-8"?>
-<w:ftr xmlns:wpc="http://schemas.microsoft.com/office/word/2010/wordprocessingCanvas" xmlns:cx="http://schemas.microsoft.com/office/drawing/2014/chartex" xmlns:cx1="http://schemas.microsoft.com/office/drawing/2015/9/8/chartex" xmlns:cx2="http://schemas.microsoft.com/office/drawing/2015/10/21/chartex" xmlns:cx3="http://schemas.microsoft.com/office/drawing/2016/5/9/chartex" xmlns:cx4="http://schemas.microsoft.com/office/drawing/2016/5/10/chartex" xmlns:cx5="http://schemas.microsoft.com/office/drawing/2016/5/11/chartex" xmlns:cx6="http://schemas.microsoft.com/office/drawing/2016/5/12/chartex" xmlns:cx7="http://schemas.microsoft.com/office/drawing/2016/5/13/chartex" xmlns:cx8="http://schemas.microsoft.com/office/drawing/2016/5/14/chartex" xmlns:mc="http://schemas.openxmlformats.org/markup-compatibility/2006" xmlns:aink="http://schemas.microsoft.com/office/drawing/2016/ink" xmlns:am3d="http://schemas.microsoft.com/office/drawing/2017/model3d" xmlns:o="urn:schemas-microsoft-com:office:office" xmlns:oel="http://schemas.microsoft.com/office/2019/extlst" xmlns:r="http://schemas.openxmlformats.org/officeDocument/2006/relationships" xmlns:m="http://schemas.openxmlformats.org/officeDocument/2006/math" xmlns:v="urn:schemas-microsoft-com:vml" xmlns:wp14="http://schemas.microsoft.com/office/word/2010/wordprocessingDrawing" xmlns:wp="http://schemas.openxmlformats.org/drawingml/2006/wordprocessingDrawing" xmlns:w10="urn:schemas-microsoft-com:office:word" xmlns:w="http://schemas.openxmlformats.org/wordprocessingml/2006/main" xmlns:w14="http://schemas.microsoft.com/office/word/2010/wordml" xmlns:w15="http://schemas.microsoft.com/office/word/2012/wordml" xmlns:w16cex="http://schemas.microsoft.com/office/word/2018/wordml/cex" xmlns:w16cid="http://schemas.microsoft.com/office/word/2016/wordml/cid" xmlns:w16="http://schemas.microsoft.com/office/word/2018/wordml" xmlns:w16sdtdh="http://schemas.microsoft.com/office/word/2020/wordml/sdtdatahash" xmlns:w16se="http://schemas.microsoft.com/office/word/2015/wordml/symex" xmlns:wpg="http://schemas.microsoft.com/office/word/2010/wordprocessingGroup" xmlns:wpi="http://schemas.microsoft.com/office/word/2010/wordprocessingInk" xmlns:wne="http://schemas.microsoft.com/office/word/2006/wordml" xmlns:wps="http://schemas.microsoft.com/office/word/2010/wordprocessingShape" mc:Ignorable="w14 w15 w16se w16cid w16 w16cex w16sdtdh wp14">
+<w:ftr xmlns:wpc="http://schemas.microsoft.com/office/word/2010/wordprocessingCanvas" xmlns:cx="http://schemas.microsoft.com/office/drawing/2014/chartex" xmlns:cx1="http://schemas.microsoft.com/office/drawing/2015/9/8/chartex" xmlns:cx2="http://schemas.microsoft.com/office/drawing/2015/10/21/chartex" xmlns:cx3="http://schemas.microsoft.com/office/drawing/2016/5/9/chartex" xmlns:cx4="http://schemas.microsoft.com/office/drawing/2016/5/10/chartex" xmlns:cx5="http://schemas.microsoft.com/office/drawing/2016/5/11/chartex" xmlns:cx6="http://schemas.microsoft.com/office/drawing/2016/5/12/chartex" xmlns:cx7="http://schemas.microsoft.com/office/drawing/2016/5/13/chartex" xmlns:cx8="http://schemas.microsoft.com/office/drawing/2016/5/14/chartex" xmlns:mc="http://schemas.openxmlformats.org/markup-compatibility/2006" xmlns:aink="http://schemas.microsoft.com/office/drawing/2016/ink" xmlns:am3d="http://schemas.microsoft.com/office/drawing/2017/model3d" xmlns:o="urn:schemas-microsoft-com:office:office" xmlns:oel="http://schemas.microsoft.com/office/2019/extlst" xmlns:r="http://schemas.openxmlformats.org/officeDocument/2006/relationships" xmlns:m="http://schemas.openxmlformats.org/officeDocument/2006/math" xmlns:v="urn:schemas-microsoft-com:vml" xmlns:wp14="http://schemas.microsoft.com/office/word/2010/wordprocessingDrawing" xmlns:wp="http://schemas.openxmlformats.org/drawingml/2006/wordprocessingDrawing" xmlns:w10="urn:schemas-microsoft-com:office:word" xmlns:w="http://schemas.openxmlformats.org/wordprocessingml/2006/main" xmlns:w14="http://schemas.microsoft.com/office/word/2010/wordml" xmlns:w15="http://schemas.microsoft.com/office/word/2012/wordml" xmlns:w16cex="http://schemas.microsoft.com/office/word/2018/wordml/cex" xmlns:w16cid="http://schemas.microsoft.com/office/word/2016/wordml/cid" xmlns:w16="http://schemas.microsoft.com/office/word/2018/wordml" xmlns:w16du="http://schemas.microsoft.com/office/word/2023/wordml/word16du" xmlns:w16sdtdh="http://schemas.microsoft.com/office/word/2020/wordml/sdtdatahash" xmlns:w16se="http://schemas.microsoft.com/office/word/2015/wordml/symex" xmlns:wpg="http://schemas.microsoft.com/office/word/2010/wordprocessingGroup" xmlns:wpi="http://schemas.microsoft.com/office/word/2010/wordprocessingInk" xmlns:wne="http://schemas.microsoft.com/office/word/2006/wordml" xmlns:wps="http://schemas.microsoft.com/office/word/2010/wordprocessingShape" mc:Ignorable="w14 w15 w16se w16cid w16 w16cex w16sdtdh w16du wp14">
   <w:p>
     <w:pPr>
       <w:pStyle w:val="Footer"/>
@@ -7084,7 +5891,7 @@
 </file>
 
 <file path=word/footnotes.xml><?xml version="1.0" encoding="utf-8"?>
-<w:footnotes xmlns:wpc="http://schemas.microsoft.com/office/word/2010/wordprocessingCanvas" xmlns:cx="http://schemas.microsoft.com/office/drawing/2014/chartex" xmlns:cx1="http://schemas.microsoft.com/office/drawing/2015/9/8/chartex" xmlns:cx2="http://schemas.microsoft.com/office/drawing/2015/10/21/chartex" xmlns:cx3="http://schemas.microsoft.com/office/drawing/2016/5/9/chartex" xmlns:cx4="http://schemas.microsoft.com/office/drawing/2016/5/10/chartex" xmlns:cx5="http://schemas.microsoft.com/office/drawing/2016/5/11/chartex" xmlns:cx6="http://schemas.microsoft.com/office/drawing/2016/5/12/chartex" xmlns:cx7="http://schemas.microsoft.com/office/drawing/2016/5/13/chartex" xmlns:cx8="http://schemas.microsoft.com/office/drawing/2016/5/14/chartex" xmlns:mc="http://schemas.openxmlformats.org/markup-compatibility/2006" xmlns:aink="http://schemas.microsoft.com/office/drawing/2016/ink" xmlns:am3d="http://schemas.microsoft.com/office/drawing/2017/model3d" xmlns:o="urn:schemas-microsoft-com:office:office" xmlns:oel="http://schemas.microsoft.com/office/2019/extlst" xmlns:r="http://schemas.openxmlformats.org/officeDocument/2006/relationships" xmlns:m="http://schemas.openxmlformats.org/officeDocument/2006/math" xmlns:v="urn:schemas-microsoft-com:vml" xmlns:wp14="http://schemas.microsoft.com/office/word/2010/wordprocessingDrawing" xmlns:wp="http://schemas.openxmlformats.org/drawingml/2006/wordprocessingDrawing" xmlns:w10="urn:schemas-microsoft-com:office:word" xmlns:w="http://schemas.openxmlformats.org/wordprocessingml/2006/main" xmlns:w14="http://schemas.microsoft.com/office/word/2010/wordml" xmlns:w15="http://schemas.microsoft.com/office/word/2012/wordml" xmlns:w16cex="http://schemas.microsoft.com/office/word/2018/wordml/cex" xmlns:w16cid="http://schemas.microsoft.com/office/word/2016/wordml/cid" xmlns:w16="http://schemas.microsoft.com/office/word/2018/wordml" xmlns:w16sdtdh="http://schemas.microsoft.com/office/word/2020/wordml/sdtdatahash" xmlns:w16se="http://schemas.microsoft.com/office/word/2015/wordml/symex" xmlns:wpg="http://schemas.microsoft.com/office/word/2010/wordprocessingGroup" xmlns:wpi="http://schemas.microsoft.com/office/word/2010/wordprocessingInk" xmlns:wne="http://schemas.microsoft.com/office/word/2006/wordml" xmlns:wps="http://schemas.microsoft.com/office/word/2010/wordprocessingShape" mc:Ignorable="w14 w15 w16se w16cid w16 w16cex w16sdtdh wp14">
+<w:footnotes xmlns:wpc="http://schemas.microsoft.com/office/word/2010/wordprocessingCanvas" xmlns:cx="http://schemas.microsoft.com/office/drawing/2014/chartex" xmlns:cx1="http://schemas.microsoft.com/office/drawing/2015/9/8/chartex" xmlns:cx2="http://schemas.microsoft.com/office/drawing/2015/10/21/chartex" xmlns:cx3="http://schemas.microsoft.com/office/drawing/2016/5/9/chartex" xmlns:cx4="http://schemas.microsoft.com/office/drawing/2016/5/10/chartex" xmlns:cx5="http://schemas.microsoft.com/office/drawing/2016/5/11/chartex" xmlns:cx6="http://schemas.microsoft.com/office/drawing/2016/5/12/chartex" xmlns:cx7="http://schemas.microsoft.com/office/drawing/2016/5/13/chartex" xmlns:cx8="http://schemas.microsoft.com/office/drawing/2016/5/14/chartex" xmlns:mc="http://schemas.openxmlformats.org/markup-compatibility/2006" xmlns:aink="http://schemas.microsoft.com/office/drawing/2016/ink" xmlns:am3d="http://schemas.microsoft.com/office/drawing/2017/model3d" xmlns:o="urn:schemas-microsoft-com:office:office" xmlns:oel="http://schemas.microsoft.com/office/2019/extlst" xmlns:r="http://schemas.openxmlformats.org/officeDocument/2006/relationships" xmlns:m="http://schemas.openxmlformats.org/officeDocument/2006/math" xmlns:v="urn:schemas-microsoft-com:vml" xmlns:wp14="http://schemas.microsoft.com/office/word/2010/wordprocessingDrawing" xmlns:wp="http://schemas.openxmlformats.org/drawingml/2006/wordprocessingDrawing" xmlns:w10="urn:schemas-microsoft-com:office:word" xmlns:w="http://schemas.openxmlformats.org/wordprocessingml/2006/main" xmlns:w14="http://schemas.microsoft.com/office/word/2010/wordml" xmlns:w15="http://schemas.microsoft.com/office/word/2012/wordml" xmlns:w16cex="http://schemas.microsoft.com/office/word/2018/wordml/cex" xmlns:w16cid="http://schemas.microsoft.com/office/word/2016/wordml/cid" xmlns:w16="http://schemas.microsoft.com/office/word/2018/wordml" xmlns:w16du="http://schemas.microsoft.com/office/word/2023/wordml/word16du" xmlns:w16sdtdh="http://schemas.microsoft.com/office/word/2020/wordml/sdtdatahash" xmlns:w16se="http://schemas.microsoft.com/office/word/2015/wordml/symex" xmlns:wpg="http://schemas.microsoft.com/office/word/2010/wordprocessingGroup" xmlns:wpi="http://schemas.microsoft.com/office/word/2010/wordprocessingInk" xmlns:wne="http://schemas.microsoft.com/office/word/2006/wordml" xmlns:wps="http://schemas.microsoft.com/office/word/2010/wordprocessingShape" mc:Ignorable="w14 w15 w16se w16cid w16 w16cex w16sdtdh w16du wp14">
   <w:footnote w:type="separator" w:id="-1">
     <w:p>
       <w:r>
@@ -7103,7 +5910,7 @@
 </file>
 
 <file path=word/header1.xml><?xml version="1.0" encoding="utf-8"?>
-<w:hdr xmlns:wpc="http://schemas.microsoft.com/office/word/2010/wordprocessingCanvas" xmlns:cx="http://schemas.microsoft.com/office/drawing/2014/chartex" xmlns:cx1="http://schemas.microsoft.com/office/drawing/2015/9/8/chartex" xmlns:cx2="http://schemas.microsoft.com/office/drawing/2015/10/21/chartex" xmlns:cx3="http://schemas.microsoft.com/office/drawing/2016/5/9/chartex" xmlns:cx4="http://schemas.microsoft.com/office/drawing/2016/5/10/chartex" xmlns:cx5="http://schemas.microsoft.com/office/drawing/2016/5/11/chartex" xmlns:cx6="http://schemas.microsoft.com/office/drawing/2016/5/12/chartex" xmlns:cx7="http://schemas.microsoft.com/office/drawing/2016/5/13/chartex" xmlns:cx8="http://schemas.microsoft.com/office/drawing/2016/5/14/chartex" xmlns:mc="http://schemas.openxmlformats.org/markup-compatibility/2006" xmlns:aink="http://schemas.microsoft.com/office/drawing/2016/ink" xmlns:am3d="http://schemas.microsoft.com/office/drawing/2017/model3d" xmlns:o="urn:schemas-microsoft-com:office:office" xmlns:oel="http://schemas.microsoft.com/office/2019/extlst" xmlns:r="http://schemas.openxmlformats.org/officeDocument/2006/relationships" xmlns:m="http://schemas.openxmlformats.org/officeDocument/2006/math" xmlns:v="urn:schemas-microsoft-com:vml" xmlns:wp14="http://schemas.microsoft.com/office/word/2010/wordprocessingDrawing" xmlns:wp="http://schemas.openxmlformats.org/drawingml/2006/wordprocessingDrawing" xmlns:w10="urn:schemas-microsoft-com:office:word" xmlns:w="http://schemas.openxmlformats.org/wordprocessingml/2006/main" xmlns:w14="http://schemas.microsoft.com/office/word/2010/wordml" xmlns:w15="http://schemas.microsoft.com/office/word/2012/wordml" xmlns:w16cex="http://schemas.microsoft.com/office/word/2018/wordml/cex" xmlns:w16cid="http://schemas.microsoft.com/office/word/2016/wordml/cid" xmlns:w16="http://schemas.microsoft.com/office/word/2018/wordml" xmlns:w16sdtdh="http://schemas.microsoft.com/office/word/2020/wordml/sdtdatahash" xmlns:w16se="http://schemas.microsoft.com/office/word/2015/wordml/symex" xmlns:wpg="http://schemas.microsoft.com/office/word/2010/wordprocessingGroup" xmlns:wpi="http://schemas.microsoft.com/office/word/2010/wordprocessingInk" xmlns:wne="http://schemas.microsoft.com/office/word/2006/wordml" xmlns:wps="http://schemas.microsoft.com/office/word/2010/wordprocessingShape" mc:Ignorable="w14 w15 w16se w16cid w16 w16cex w16sdtdh wp14">
+<w:hdr xmlns:wpc="http://schemas.microsoft.com/office/word/2010/wordprocessingCanvas" xmlns:cx="http://schemas.microsoft.com/office/drawing/2014/chartex" xmlns:cx1="http://schemas.microsoft.com/office/drawing/2015/9/8/chartex" xmlns:cx2="http://schemas.microsoft.com/office/drawing/2015/10/21/chartex" xmlns:cx3="http://schemas.microsoft.com/office/drawing/2016/5/9/chartex" xmlns:cx4="http://schemas.microsoft.com/office/drawing/2016/5/10/chartex" xmlns:cx5="http://schemas.microsoft.com/office/drawing/2016/5/11/chartex" xmlns:cx6="http://schemas.microsoft.com/office/drawing/2016/5/12/chartex" xmlns:cx7="http://schemas.microsoft.com/office/drawing/2016/5/13/chartex" xmlns:cx8="http://schemas.microsoft.com/office/drawing/2016/5/14/chartex" xmlns:mc="http://schemas.openxmlformats.org/markup-compatibility/2006" xmlns:aink="http://schemas.microsoft.com/office/drawing/2016/ink" xmlns:am3d="http://schemas.microsoft.com/office/drawing/2017/model3d" xmlns:o="urn:schemas-microsoft-com:office:office" xmlns:oel="http://schemas.microsoft.com/office/2019/extlst" xmlns:r="http://schemas.openxmlformats.org/officeDocument/2006/relationships" xmlns:m="http://schemas.openxmlformats.org/officeDocument/2006/math" xmlns:v="urn:schemas-microsoft-com:vml" xmlns:wp14="http://schemas.microsoft.com/office/word/2010/wordprocessingDrawing" xmlns:wp="http://schemas.openxmlformats.org/drawingml/2006/wordprocessingDrawing" xmlns:w10="urn:schemas-microsoft-com:office:word" xmlns:w="http://schemas.openxmlformats.org/wordprocessingml/2006/main" xmlns:w14="http://schemas.microsoft.com/office/word/2010/wordml" xmlns:w15="http://schemas.microsoft.com/office/word/2012/wordml" xmlns:w16cex="http://schemas.microsoft.com/office/word/2018/wordml/cex" xmlns:w16cid="http://schemas.microsoft.com/office/word/2016/wordml/cid" xmlns:w16="http://schemas.microsoft.com/office/word/2018/wordml" xmlns:w16du="http://schemas.microsoft.com/office/word/2023/wordml/word16du" xmlns:w16sdtdh="http://schemas.microsoft.com/office/word/2020/wordml/sdtdatahash" xmlns:w16se="http://schemas.microsoft.com/office/word/2015/wordml/symex" xmlns:wpg="http://schemas.microsoft.com/office/word/2010/wordprocessingGroup" xmlns:wpi="http://schemas.microsoft.com/office/word/2010/wordprocessingInk" xmlns:wne="http://schemas.microsoft.com/office/word/2006/wordml" xmlns:wps="http://schemas.microsoft.com/office/word/2010/wordprocessingShape" mc:Ignorable="w14 w15 w16se w16cid w16 w16cex w16sdtdh w16du wp14">
   <w:p>
     <w:pPr>
       <w:pStyle w:val="Header"/>
@@ -7113,7 +5920,7 @@
 </file>
 
 <file path=word/header2.xml><?xml version="1.0" encoding="utf-8"?>
-<w:hdr xmlns:wpc="http://schemas.microsoft.com/office/word/2010/wordprocessingCanvas" xmlns:cx="http://schemas.microsoft.com/office/drawing/2014/chartex" xmlns:cx1="http://schemas.microsoft.com/office/drawing/2015/9/8/chartex" xmlns:cx2="http://schemas.microsoft.com/office/drawing/2015/10/21/chartex" xmlns:cx3="http://schemas.microsoft.com/office/drawing/2016/5/9/chartex" xmlns:cx4="http://schemas.microsoft.com/office/drawing/2016/5/10/chartex" xmlns:cx5="http://schemas.microsoft.com/office/drawing/2016/5/11/chartex" xmlns:cx6="http://schemas.microsoft.com/office/drawing/2016/5/12/chartex" xmlns:cx7="http://schemas.microsoft.com/office/drawing/2016/5/13/chartex" xmlns:cx8="http://schemas.microsoft.com/office/drawing/2016/5/14/chartex" xmlns:mc="http://schemas.openxmlformats.org/markup-compatibility/2006" xmlns:aink="http://schemas.microsoft.com/office/drawing/2016/ink" xmlns:am3d="http://schemas.microsoft.com/office/drawing/2017/model3d" xmlns:o="urn:schemas-microsoft-com:office:office" xmlns:oel="http://schemas.microsoft.com/office/2019/extlst" xmlns:r="http://schemas.openxmlformats.org/officeDocument/2006/relationships" xmlns:m="http://schemas.openxmlformats.org/officeDocument/2006/math" xmlns:v="urn:schemas-microsoft-com:vml" xmlns:wp14="http://schemas.microsoft.com/office/word/2010/wordprocessingDrawing" xmlns:wp="http://schemas.openxmlformats.org/drawingml/2006/wordprocessingDrawing" xmlns:w10="urn:schemas-microsoft-com:office:word" xmlns:w="http://schemas.openxmlformats.org/wordprocessingml/2006/main" xmlns:w14="http://schemas.microsoft.com/office/word/2010/wordml" xmlns:w15="http://schemas.microsoft.com/office/word/2012/wordml" xmlns:w16cex="http://schemas.microsoft.com/office/word/2018/wordml/cex" xmlns:w16cid="http://schemas.microsoft.com/office/word/2016/wordml/cid" xmlns:w16="http://schemas.microsoft.com/office/word/2018/wordml" xmlns:w16sdtdh="http://schemas.microsoft.com/office/word/2020/wordml/sdtdatahash" xmlns:w16se="http://schemas.microsoft.com/office/word/2015/wordml/symex" xmlns:wpg="http://schemas.microsoft.com/office/word/2010/wordprocessingGroup" xmlns:wpi="http://schemas.microsoft.com/office/word/2010/wordprocessingInk" xmlns:wne="http://schemas.microsoft.com/office/word/2006/wordml" xmlns:wps="http://schemas.microsoft.com/office/word/2010/wordprocessingShape" mc:Ignorable="w14 w15 w16se w16cid w16 w16cex w16sdtdh wp14">
+<w:hdr xmlns:wpc="http://schemas.microsoft.com/office/word/2010/wordprocessingCanvas" xmlns:cx="http://schemas.microsoft.com/office/drawing/2014/chartex" xmlns:cx1="http://schemas.microsoft.com/office/drawing/2015/9/8/chartex" xmlns:cx2="http://schemas.microsoft.com/office/drawing/2015/10/21/chartex" xmlns:cx3="http://schemas.microsoft.com/office/drawing/2016/5/9/chartex" xmlns:cx4="http://schemas.microsoft.com/office/drawing/2016/5/10/chartex" xmlns:cx5="http://schemas.microsoft.com/office/drawing/2016/5/11/chartex" xmlns:cx6="http://schemas.microsoft.com/office/drawing/2016/5/12/chartex" xmlns:cx7="http://schemas.microsoft.com/office/drawing/2016/5/13/chartex" xmlns:cx8="http://schemas.microsoft.com/office/drawing/2016/5/14/chartex" xmlns:mc="http://schemas.openxmlformats.org/markup-compatibility/2006" xmlns:aink="http://schemas.microsoft.com/office/drawing/2016/ink" xmlns:am3d="http://schemas.microsoft.com/office/drawing/2017/model3d" xmlns:o="urn:schemas-microsoft-com:office:office" xmlns:oel="http://schemas.microsoft.com/office/2019/extlst" xmlns:r="http://schemas.openxmlformats.org/officeDocument/2006/relationships" xmlns:m="http://schemas.openxmlformats.org/officeDocument/2006/math" xmlns:v="urn:schemas-microsoft-com:vml" xmlns:wp14="http://schemas.microsoft.com/office/word/2010/wordprocessingDrawing" xmlns:wp="http://schemas.openxmlformats.org/drawingml/2006/wordprocessingDrawing" xmlns:w10="urn:schemas-microsoft-com:office:word" xmlns:w="http://schemas.openxmlformats.org/wordprocessingml/2006/main" xmlns:w14="http://schemas.microsoft.com/office/word/2010/wordml" xmlns:w15="http://schemas.microsoft.com/office/word/2012/wordml" xmlns:w16cex="http://schemas.microsoft.com/office/word/2018/wordml/cex" xmlns:w16cid="http://schemas.microsoft.com/office/word/2016/wordml/cid" xmlns:w16="http://schemas.microsoft.com/office/word/2018/wordml" xmlns:w16du="http://schemas.microsoft.com/office/word/2023/wordml/word16du" xmlns:w16sdtdh="http://schemas.microsoft.com/office/word/2020/wordml/sdtdatahash" xmlns:w16se="http://schemas.microsoft.com/office/word/2015/wordml/symex" xmlns:wpg="http://schemas.microsoft.com/office/word/2010/wordprocessingGroup" xmlns:wpi="http://schemas.microsoft.com/office/word/2010/wordprocessingInk" xmlns:wne="http://schemas.microsoft.com/office/word/2006/wordml" xmlns:wps="http://schemas.microsoft.com/office/word/2010/wordprocessingShape" mc:Ignorable="w14 w15 w16se w16cid w16 w16cex w16sdtdh w16du wp14">
   <w:p>
     <w:pPr>
       <w:pStyle w:val="Header"/>
@@ -7137,7 +5944,7 @@
 </file>
 
 <file path=word/header3.xml><?xml version="1.0" encoding="utf-8"?>
-<w:hdr xmlns:wpc="http://schemas.microsoft.com/office/word/2010/wordprocessingCanvas" xmlns:cx="http://schemas.microsoft.com/office/drawing/2014/chartex" xmlns:cx1="http://schemas.microsoft.com/office/drawing/2015/9/8/chartex" xmlns:cx2="http://schemas.microsoft.com/office/drawing/2015/10/21/chartex" xmlns:cx3="http://schemas.microsoft.com/office/drawing/2016/5/9/chartex" xmlns:cx4="http://schemas.microsoft.com/office/drawing/2016/5/10/chartex" xmlns:cx5="http://schemas.microsoft.com/office/drawing/2016/5/11/chartex" xmlns:cx6="http://schemas.microsoft.com/office/drawing/2016/5/12/chartex" xmlns:cx7="http://schemas.microsoft.com/office/drawing/2016/5/13/chartex" xmlns:cx8="http://schemas.microsoft.com/office/drawing/2016/5/14/chartex" xmlns:mc="http://schemas.openxmlformats.org/markup-compatibility/2006" xmlns:aink="http://schemas.microsoft.com/office/drawing/2016/ink" xmlns:am3d="http://schemas.microsoft.com/office/drawing/2017/model3d" xmlns:o="urn:schemas-microsoft-com:office:office" xmlns:oel="http://schemas.microsoft.com/office/2019/extlst" xmlns:r="http://schemas.openxmlformats.org/officeDocument/2006/relationships" xmlns:m="http://schemas.openxmlformats.org/officeDocument/2006/math" xmlns:v="urn:schemas-microsoft-com:vml" xmlns:wp14="http://schemas.microsoft.com/office/word/2010/wordprocessingDrawing" xmlns:wp="http://schemas.openxmlformats.org/drawingml/2006/wordprocessingDrawing" xmlns:w10="urn:schemas-microsoft-com:office:word" xmlns:w="http://schemas.openxmlformats.org/wordprocessingml/2006/main" xmlns:w14="http://schemas.microsoft.com/office/word/2010/wordml" xmlns:w15="http://schemas.microsoft.com/office/word/2012/wordml" xmlns:w16cex="http://schemas.microsoft.com/office/word/2018/wordml/cex" xmlns:w16cid="http://schemas.microsoft.com/office/word/2016/wordml/cid" xmlns:w16="http://schemas.microsoft.com/office/word/2018/wordml" xmlns:w16sdtdh="http://schemas.microsoft.com/office/word/2020/wordml/sdtdatahash" xmlns:w16se="http://schemas.microsoft.com/office/word/2015/wordml/symex" xmlns:wpg="http://schemas.microsoft.com/office/word/2010/wordprocessingGroup" xmlns:wpi="http://schemas.microsoft.com/office/word/2010/wordprocessingInk" xmlns:wne="http://schemas.microsoft.com/office/word/2006/wordml" xmlns:wps="http://schemas.microsoft.com/office/word/2010/wordprocessingShape" mc:Ignorable="w14 w15 w16se w16cid w16 w16cex w16sdtdh wp14">
+<w:hdr xmlns:wpc="http://schemas.microsoft.com/office/word/2010/wordprocessingCanvas" xmlns:cx="http://schemas.microsoft.com/office/drawing/2014/chartex" xmlns:cx1="http://schemas.microsoft.com/office/drawing/2015/9/8/chartex" xmlns:cx2="http://schemas.microsoft.com/office/drawing/2015/10/21/chartex" xmlns:cx3="http://schemas.microsoft.com/office/drawing/2016/5/9/chartex" xmlns:cx4="http://schemas.microsoft.com/office/drawing/2016/5/10/chartex" xmlns:cx5="http://schemas.microsoft.com/office/drawing/2016/5/11/chartex" xmlns:cx6="http://schemas.microsoft.com/office/drawing/2016/5/12/chartex" xmlns:cx7="http://schemas.microsoft.com/office/drawing/2016/5/13/chartex" xmlns:cx8="http://schemas.microsoft.com/office/drawing/2016/5/14/chartex" xmlns:mc="http://schemas.openxmlformats.org/markup-compatibility/2006" xmlns:aink="http://schemas.microsoft.com/office/drawing/2016/ink" xmlns:am3d="http://schemas.microsoft.com/office/drawing/2017/model3d" xmlns:o="urn:schemas-microsoft-com:office:office" xmlns:oel="http://schemas.microsoft.com/office/2019/extlst" xmlns:r="http://schemas.openxmlformats.org/officeDocument/2006/relationships" xmlns:m="http://schemas.openxmlformats.org/officeDocument/2006/math" xmlns:v="urn:schemas-microsoft-com:vml" xmlns:wp14="http://schemas.microsoft.com/office/word/2010/wordprocessingDrawing" xmlns:wp="http://schemas.openxmlformats.org/drawingml/2006/wordprocessingDrawing" xmlns:w10="urn:schemas-microsoft-com:office:word" xmlns:w="http://schemas.openxmlformats.org/wordprocessingml/2006/main" xmlns:w14="http://schemas.microsoft.com/office/word/2010/wordml" xmlns:w15="http://schemas.microsoft.com/office/word/2012/wordml" xmlns:w16cex="http://schemas.microsoft.com/office/word/2018/wordml/cex" xmlns:w16cid="http://schemas.microsoft.com/office/word/2016/wordml/cid" xmlns:w16="http://schemas.microsoft.com/office/word/2018/wordml" xmlns:w16du="http://schemas.microsoft.com/office/word/2023/wordml/word16du" xmlns:w16sdtdh="http://schemas.microsoft.com/office/word/2020/wordml/sdtdatahash" xmlns:w16se="http://schemas.microsoft.com/office/word/2015/wordml/symex" xmlns:wpg="http://schemas.microsoft.com/office/word/2010/wordprocessingGroup" xmlns:wpi="http://schemas.microsoft.com/office/word/2010/wordprocessingInk" xmlns:wne="http://schemas.microsoft.com/office/word/2006/wordml" xmlns:wps="http://schemas.microsoft.com/office/word/2010/wordprocessingShape" mc:Ignorable="w14 w15 w16se w16cid w16 w16cex w16sdtdh w16du wp14">
   <w:p>
     <w:pPr>
       <w:pStyle w:val="Header"/>
@@ -7147,7 +5954,7 @@
 </file>
 
 <file path=word/numbering.xml><?xml version="1.0" encoding="utf-8"?>
-<w:numbering xmlns:wpc="http://schemas.microsoft.com/office/word/2010/wordprocessingCanvas" xmlns:cx="http://schemas.microsoft.com/office/drawing/2014/chartex" xmlns:cx1="http://schemas.microsoft.com/office/drawing/2015/9/8/chartex" xmlns:cx2="http://schemas.microsoft.com/office/drawing/2015/10/21/chartex" xmlns:cx3="http://schemas.microsoft.com/office/drawing/2016/5/9/chartex" xmlns:cx4="http://schemas.microsoft.com/office/drawing/2016/5/10/chartex" xmlns:cx5="http://schemas.microsoft.com/office/drawing/2016/5/11/chartex" xmlns:cx6="http://schemas.microsoft.com/office/drawing/2016/5/12/chartex" xmlns:cx7="http://schemas.microsoft.com/office/drawing/2016/5/13/chartex" xmlns:cx8="http://schemas.microsoft.com/office/drawing/2016/5/14/chartex" xmlns:mc="http://schemas.openxmlformats.org/markup-compatibility/2006" xmlns:aink="http://schemas.microsoft.com/office/drawing/2016/ink" xmlns:am3d="http://schemas.microsoft.com/office/drawing/2017/model3d" xmlns:o="urn:schemas-microsoft-com:office:office" xmlns:oel="http://schemas.microsoft.com/office/2019/extlst" xmlns:r="http://schemas.openxmlformats.org/officeDocument/2006/relationships" xmlns:m="http://schemas.openxmlformats.org/officeDocument/2006/math" xmlns:v="urn:schemas-microsoft-com:vml" xmlns:wp14="http://schemas.microsoft.com/office/word/2010/wordprocessingDrawing" xmlns:wp="http://schemas.openxmlformats.org/drawingml/2006/wordprocessingDrawing" xmlns:w10="urn:schemas-microsoft-com:office:word" xmlns:w="http://schemas.openxmlformats.org/wordprocessingml/2006/main" xmlns:w14="http://schemas.microsoft.com/office/word/2010/wordml" xmlns:w15="http://schemas.microsoft.com/office/word/2012/wordml" xmlns:w16cex="http://schemas.microsoft.com/office/word/2018/wordml/cex" xmlns:w16cid="http://schemas.microsoft.com/office/word/2016/wordml/cid" xmlns:w16="http://schemas.microsoft.com/office/word/2018/wordml" xmlns:w16sdtdh="http://schemas.microsoft.com/office/word/2020/wordml/sdtdatahash" xmlns:w16se="http://schemas.microsoft.com/office/word/2015/wordml/symex" xmlns:wpg="http://schemas.microsoft.com/office/word/2010/wordprocessingGroup" xmlns:wpi="http://schemas.microsoft.com/office/word/2010/wordprocessingInk" xmlns:wne="http://schemas.microsoft.com/office/word/2006/wordml" xmlns:wps="http://schemas.microsoft.com/office/word/2010/wordprocessingShape" mc:Ignorable="w14 w15 w16se w16cid w16 w16cex w16sdtdh wp14">
+<w:numbering xmlns:wpc="http://schemas.microsoft.com/office/word/2010/wordprocessingCanvas" xmlns:cx="http://schemas.microsoft.com/office/drawing/2014/chartex" xmlns:cx1="http://schemas.microsoft.com/office/drawing/2015/9/8/chartex" xmlns:cx2="http://schemas.microsoft.com/office/drawing/2015/10/21/chartex" xmlns:cx3="http://schemas.microsoft.com/office/drawing/2016/5/9/chartex" xmlns:cx4="http://schemas.microsoft.com/office/drawing/2016/5/10/chartex" xmlns:cx5="http://schemas.microsoft.com/office/drawing/2016/5/11/chartex" xmlns:cx6="http://schemas.microsoft.com/office/drawing/2016/5/12/chartex" xmlns:cx7="http://schemas.microsoft.com/office/drawing/2016/5/13/chartex" xmlns:cx8="http://schemas.microsoft.com/office/drawing/2016/5/14/chartex" xmlns:mc="http://schemas.openxmlformats.org/markup-compatibility/2006" xmlns:aink="http://schemas.microsoft.com/office/drawing/2016/ink" xmlns:am3d="http://schemas.microsoft.com/office/drawing/2017/model3d" xmlns:o="urn:schemas-microsoft-com:office:office" xmlns:oel="http://schemas.microsoft.com/office/2019/extlst" xmlns:r="http://schemas.openxmlformats.org/officeDocument/2006/relationships" xmlns:m="http://schemas.openxmlformats.org/officeDocument/2006/math" xmlns:v="urn:schemas-microsoft-com:vml" xmlns:wp14="http://schemas.microsoft.com/office/word/2010/wordprocessingDrawing" xmlns:wp="http://schemas.openxmlformats.org/drawingml/2006/wordprocessingDrawing" xmlns:w10="urn:schemas-microsoft-com:office:word" xmlns:w="http://schemas.openxmlformats.org/wordprocessingml/2006/main" xmlns:w14="http://schemas.microsoft.com/office/word/2010/wordml" xmlns:w15="http://schemas.microsoft.com/office/word/2012/wordml" xmlns:w16cex="http://schemas.microsoft.com/office/word/2018/wordml/cex" xmlns:w16cid="http://schemas.microsoft.com/office/word/2016/wordml/cid" xmlns:w16="http://schemas.microsoft.com/office/word/2018/wordml" xmlns:w16du="http://schemas.microsoft.com/office/word/2023/wordml/word16du" xmlns:w16sdtdh="http://schemas.microsoft.com/office/word/2020/wordml/sdtdatahash" xmlns:w16se="http://schemas.microsoft.com/office/word/2015/wordml/symex" xmlns:wpg="http://schemas.microsoft.com/office/word/2010/wordprocessingGroup" xmlns:wpi="http://schemas.microsoft.com/office/word/2010/wordprocessingInk" xmlns:wne="http://schemas.microsoft.com/office/word/2006/wordml" xmlns:wps="http://schemas.microsoft.com/office/word/2010/wordprocessingShape" mc:Ignorable="w14 w15 w16se w16cid w16 w16cex w16sdtdh w16du wp14">
   <w:abstractNum w:abstractNumId="0" w15:restartNumberingAfterBreak="0">
     <w:nsid w:val="08B2501C"/>
     <w:multiLevelType w:val="hybridMultilevel"/>
@@ -7964,7 +6771,7 @@
 </file>
 
 <file path=word/styles.xml><?xml version="1.0" encoding="utf-8"?>
-<w:styles xmlns:mc="http://schemas.openxmlformats.org/markup-compatibility/2006" xmlns:r="http://schemas.openxmlformats.org/officeDocument/2006/relationships" xmlns:w="http://schemas.openxmlformats.org/wordprocessingml/2006/main" xmlns:w14="http://schemas.microsoft.com/office/word/2010/wordml" xmlns:w15="http://schemas.microsoft.com/office/word/2012/wordml" xmlns:w16cex="http://schemas.microsoft.com/office/word/2018/wordml/cex" xmlns:w16cid="http://schemas.microsoft.com/office/word/2016/wordml/cid" xmlns:w16="http://schemas.microsoft.com/office/word/2018/wordml" xmlns:w16sdtdh="http://schemas.microsoft.com/office/word/2020/wordml/sdtdatahash" xmlns:w16se="http://schemas.microsoft.com/office/word/2015/wordml/symex" mc:Ignorable="w14 w15 w16se w16cid w16 w16cex w16sdtdh">
+<w:styles xmlns:mc="http://schemas.openxmlformats.org/markup-compatibility/2006" xmlns:r="http://schemas.openxmlformats.org/officeDocument/2006/relationships" xmlns:w="http://schemas.openxmlformats.org/wordprocessingml/2006/main" xmlns:w14="http://schemas.microsoft.com/office/word/2010/wordml" xmlns:w15="http://schemas.microsoft.com/office/word/2012/wordml" xmlns:w16cex="http://schemas.microsoft.com/office/word/2018/wordml/cex" xmlns:w16cid="http://schemas.microsoft.com/office/word/2016/wordml/cid" xmlns:w16="http://schemas.microsoft.com/office/word/2018/wordml" xmlns:w16du="http://schemas.microsoft.com/office/word/2023/wordml/word16du" xmlns:w16sdtdh="http://schemas.microsoft.com/office/word/2020/wordml/sdtdatahash" xmlns:w16se="http://schemas.microsoft.com/office/word/2015/wordml/symex" mc:Ignorable="w14 w15 w16se w16cid w16 w16cex w16sdtdh w16du">
   <w:docDefaults>
     <w:rPrDefault>
       <w:rPr>
@@ -8377,7 +7184,6 @@
   <w:style w:type="character" w:default="1" w:styleId="DefaultParagraphFont">
     <w:name w:val="Default Paragraph Font"/>
     <w:uiPriority w:val="1"/>
-    <w:semiHidden/>
     <w:unhideWhenUsed/>
   </w:style>
   <w:style w:type="table" w:default="1" w:styleId="TableNormal">

</xml_diff>